<commit_message>
updates till jarro winkler and add citation for R
</commit_message>
<xml_diff>
--- a/Paper/Clinical_Trials_Tumor_Name_Standardization_using Embedding_Analysis.docx
+++ b/Paper/Clinical_Trials_Tumor_Name_Standardization_using Embedding_Analysis.docx
@@ -980,6 +980,9 @@
       <w:hyperlink r:id="rId11">
         <w:r>
           <w:rPr>
+            <w:b w:val="0"/>
+            <w:color w:val="000000"/>
+            <w:u w:val="none"/>
             <w:rtl w:val="0"/>
           </w:rPr>
           <w:t xml:space="preserve">[6]</w:t>
@@ -2388,9 +2391,15 @@
             <w:u w:val="none"/>
             <w:rtl w:val="0"/>
           </w:rPr>
-          <w:t xml:space="preserve">[12]</w:t>
+          <w:t xml:space="preserve">[12,13]</w:t>
         </w:r>
       </w:hyperlink>
+      <w:r>
+        <w:rPr>
+          <w:rtl w:val="0"/>
+        </w:rPr>
+        <w:t xml:space="preserve"> </w:t>
+      </w:r>
       <w:r>
         <w:rPr>
           <w:rtl w:val="0"/>
@@ -2625,24 +2634,7 @@
         <w:rPr>
           <w:rtl w:val="0"/>
         </w:rPr>
-        <w:t xml:space="preserve">Where  S1 and S2 are lengths of the strings S1 and S2 respectively , m is the number of matching characters and t is the number of transpositions. </w:t>
-      </w:r>
-      <w:commentRangeStart w:id="2"/>
-      <w:r>
-        <w:rPr>
-          <w:rtl w:val="0"/>
-        </w:rPr>
-        <w:t xml:space="preserve">It should be noted which estimating m</w:t>
-      </w:r>
-      <w:commentRangeEnd w:id="2"/>
-      <w:r>
-        <w:commentReference w:id="2"/>
-      </w:r>
-      <w:r>
-        <w:rPr>
-          <w:rtl w:val="0"/>
-        </w:rPr>
-        <w:t xml:space="preserve"> that two characters from S1 and S2 are only considered to be matching if they are the same and are less than </w:t>
+        <w:t xml:space="preserve">Where  S1 and S2 are lengths of the strings S1 and S2 respectively , m is the number of matching characters and t is the number of transpositions. It should be noted that when estimating ‘m’, each character in S1 compared to the characters in S2, and match is counted only when the characters are the same and if the characters are within a certain distance of each other typically defined as half the length of the longer string, rounded down, minus one, i.e.  </w:t>
       </w:r>
       <m:oMath>
         <m:f>
@@ -2673,7 +2665,7 @@
         <w:rPr>
           <w:rtl w:val="0"/>
         </w:rPr>
-        <w:t xml:space="preserve">  characters apart.</w:t>
+        <w:t xml:space="preserve">.</w:t>
       </w:r>
     </w:p>
     <w:p>
@@ -2810,100 +2802,74 @@
     <w:p>
       <w:pPr>
         <w:ind w:left="-540" w:firstLine="0"/>
+        <w:rPr/>
+      </w:pPr>
+      <w:r>
+        <w:rPr>
+          <w:rtl w:val="0"/>
+        </w:rPr>
+        <w:t xml:space="preserve">Where </w:t>
+      </w:r>
+      <w:r>
+        <w:rPr>
+          <w:i w:val="1"/>
+          <w:rtl w:val="0"/>
+        </w:rPr>
+        <w:t xml:space="preserve">l </w:t>
+      </w:r>
+      <w:r>
+        <w:rPr>
+          <w:rtl w:val="0"/>
+        </w:rPr>
+        <w:t xml:space="preserve">is defined as the length of the common prefix at the start of the string (maximum of 4 characters) , whereas </w:t>
+      </w:r>
+      <w:r>
+        <w:rPr>
+          <w:i w:val="1"/>
+          <w:rtl w:val="0"/>
+        </w:rPr>
+        <w:t xml:space="preserve">p</w:t>
+      </w:r>
+      <w:r>
+        <w:rPr>
+          <w:rtl w:val="0"/>
+        </w:rPr>
+        <w:t xml:space="preserve"> is a scaling factor that rewards the score for having common prefixes. Typically </w:t>
+      </w:r>
+      <w:r>
+        <w:rPr>
+          <w:i w:val="1"/>
+          <w:rtl w:val="0"/>
+        </w:rPr>
+        <w:t xml:space="preserve">p </w:t>
+      </w:r>
+      <w:r>
+        <w:rPr>
+          <w:rtl w:val="0"/>
+        </w:rPr>
+        <w:t xml:space="preserve">is set to 0.1 and should not exceed 0.25</w:t>
+      </w:r>
+      <w:r>
+        <w:rPr>
+          <w:rtl w:val="0"/>
+        </w:rPr>
+        <w:t xml:space="preserve"> (or ¼  as the </w:t>
+      </w:r>
+      <w:r>
+        <w:rPr>
+          <w:highlight w:val="white"/>
+          <w:rtl w:val="0"/>
+        </w:rPr>
+        <w:t xml:space="preserve">maximum length of prefix being considered is 4</w:t>
+      </w:r>
+      <w:r>
         <w:rPr>
           <w:color w:val="202122"/>
           <w:highlight w:val="white"/>
-        </w:rPr>
-      </w:pPr>
-      <w:r>
-        <w:rPr>
-          <w:rtl w:val="0"/>
-        </w:rPr>
-        <w:t xml:space="preserve">Where </w:t>
-      </w:r>
-      <w:r>
-        <w:rPr>
-          <w:i w:val="1"/>
-          <w:rtl w:val="0"/>
-        </w:rPr>
-        <w:t xml:space="preserve">l </w:t>
-      </w:r>
-      <w:r>
-        <w:rPr>
-          <w:rtl w:val="0"/>
-        </w:rPr>
-        <w:t xml:space="preserve">is defined as the length of the common prefix at the start of the string (maximum of 4 characters) , whereas </w:t>
-      </w:r>
-      <w:r>
-        <w:rPr>
-          <w:i w:val="1"/>
-          <w:rtl w:val="0"/>
-        </w:rPr>
-        <w:t xml:space="preserve">p</w:t>
-      </w:r>
-      <w:r>
-        <w:rPr>
-          <w:rtl w:val="0"/>
-        </w:rPr>
-        <w:t xml:space="preserve"> is a scaling factor that rewards the score for having common prefixes. Typically </w:t>
-      </w:r>
-      <w:r>
-        <w:rPr>
-          <w:i w:val="1"/>
-          <w:rtl w:val="0"/>
-        </w:rPr>
-        <w:t xml:space="preserve">p </w:t>
-      </w:r>
-      <w:r>
-        <w:rPr>
-          <w:rtl w:val="0"/>
-        </w:rPr>
-        <w:t xml:space="preserve">is set to 0.1 and should not exceed 0.25</w:t>
-      </w:r>
-      <w:r>
-        <w:rPr>
-          <w:rtl w:val="0"/>
-        </w:rPr>
-        <w:t xml:space="preserve"> (or ¼  as the </w:t>
-      </w:r>
-      <w:r>
-        <w:rPr>
-          <w:highlight w:val="white"/>
-          <w:rtl w:val="0"/>
-        </w:rPr>
-        <w:t xml:space="preserve">maximum length of prefix being considered is 4</w:t>
-      </w:r>
-      <w:r>
-        <w:rPr>
-          <w:color w:val="202122"/>
-          <w:highlight w:val="white"/>
           <w:rtl w:val="0"/>
         </w:rPr>
         <w:t xml:space="preserve">). </w:t>
       </w:r>
-    </w:p>
-    <w:p>
-      <w:pPr>
-        <w:ind w:left="-540" w:firstLine="0"/>
-        <w:rPr>
-          <w:color w:val="202122"/>
-          <w:highlight w:val="white"/>
-        </w:rPr>
-      </w:pPr>
-      <w:r>
-        <w:rPr>
-          <w:color w:val="202122"/>
-          <w:highlight w:val="white"/>
-          <w:rtl w:val="0"/>
-        </w:rPr>
-        <w:br w:type="textWrapping"/>
-      </w:r>
-    </w:p>
-    <w:p>
-      <w:pPr>
-        <w:ind w:left="-540" w:firstLine="0"/>
-        <w:rPr/>
-      </w:pPr>
       <w:r>
         <w:rPr>
           <w:highlight w:val="white"/>
@@ -3021,48 +2987,15 @@
       <w:pPr>
         <w:ind w:left="-540" w:firstLine="0"/>
         <w:rPr>
-          <w:color w:val="202122"/>
           <w:highlight w:val="white"/>
         </w:rPr>
       </w:pPr>
       <w:r>
         <w:rPr>
-          <w:rtl w:val="0"/>
-        </w:rPr>
-      </w:r>
-    </w:p>
-    <w:p>
-      <w:pPr>
-        <w:ind w:left="-540" w:firstLine="0"/>
-        <w:rPr>
           <w:highlight w:val="white"/>
-        </w:rPr>
-      </w:pPr>
-      <w:r>
-        <w:rPr>
-          <w:highlight w:val="white"/>
-          <w:rtl w:val="0"/>
-        </w:rPr>
-        <w:t xml:space="preserve">We calculate the Jarro-Winkler distance using the stringdist package in the R-programming language </w:t>
-      </w:r>
-      <w:hyperlink r:id="rId25">
-        <w:r>
-          <w:rPr>
-            <w:b w:val="0"/>
-            <w:color w:val="000000"/>
-            <w:highlight w:val="white"/>
-            <w:u w:val="none"/>
-            <w:rtl w:val="0"/>
-          </w:rPr>
-          <w:t xml:space="preserve">[12]</w:t>
-        </w:r>
-      </w:hyperlink>
-      <w:r>
-        <w:rPr>
-          <w:highlight w:val="white"/>
-          <w:rtl w:val="0"/>
-        </w:rPr>
-        <w:t xml:space="preserve">. </w:t>
+          <w:rtl w:val="0"/>
+        </w:rPr>
+        <w:t xml:space="preserve">We calculate the Jarro-Winkler distance using the stringdist package in the R-programming language. </w:t>
       </w:r>
     </w:p>
     <w:p>
@@ -3321,26 +3254,7 @@
           <w:highlight w:val="white"/>
           <w:rtl w:val="0"/>
         </w:rPr>
-        <w:t xml:space="preserve">We calculate the cosine distance using the R stringdist package </w:t>
-      </w:r>
-      <w:hyperlink r:id="rId26">
-        <w:r>
-          <w:rPr>
-            <w:b w:val="0"/>
-            <w:color w:val="000000"/>
-            <w:highlight w:val="white"/>
-            <w:u w:val="none"/>
-            <w:rtl w:val="0"/>
-          </w:rPr>
-          <w:t xml:space="preserve">[12]</w:t>
-        </w:r>
-      </w:hyperlink>
-      <w:r>
-        <w:rPr>
-          <w:highlight w:val="white"/>
-          <w:rtl w:val="0"/>
-        </w:rPr>
-        <w:t xml:space="preserve">. </w:t>
+        <w:t xml:space="preserve">We calculate the cosine distance using the stringdist package in R. </w:t>
       </w:r>
     </w:p>
     <w:p>
@@ -3424,26 +3338,7 @@
         </w:rPr>
         <w:t xml:space="preserve">We explored another set of standardization methods that are based on edit distances and clustering techniques. These methods consist of a clustering step and a mapping step. To form the clusters, we used affinity propagation (AP) clustering and applied the distance matrices computed by calculating the pairwise edit distances in the previous section as a divergence metric for AP.  We selected the AP algorithm for cluster as it automatically determines the number of clusters instead of requiring the number cluster (which is not known to us) to be a user-defined hyperparameter. Unlike other clustering algorithms, AP is also not dependent on the initialization conditions and is deterministic </w:t>
       </w:r>
-      <w:hyperlink r:id="rId27">
-        <w:r>
-          <w:rPr>
-            <w:b w:val="0"/>
-            <w:color w:val="000000"/>
-            <w:highlight w:val="white"/>
-            <w:u w:val="none"/>
-            <w:rtl w:val="0"/>
-          </w:rPr>
-          <w:t xml:space="preserve">[13]</w:t>
-        </w:r>
-      </w:hyperlink>
-      <w:r>
-        <w:rPr>
-          <w:highlight w:val="white"/>
-          <w:rtl w:val="0"/>
-        </w:rPr>
-        <w:t xml:space="preserve">. AP works by recursively passing real-valued messages between each data point until they converge, and based on these converged values, the algorithm establishes the clusters and assigns each cluster an "exemplar data point" which serves as an ideal representative of that cluster </w:t>
-      </w:r>
-      <w:hyperlink r:id="rId28">
+      <w:hyperlink r:id="rId25">
         <w:r>
           <w:rPr>
             <w:b w:val="0"/>
@@ -3460,9 +3355,9 @@
           <w:highlight w:val="white"/>
           <w:rtl w:val="0"/>
         </w:rPr>
-        <w:t xml:space="preserve">. Furthermore, AP clustering methods have shown success in clustering textual data </w:t>
-      </w:r>
-      <w:hyperlink r:id="rId29">
+        <w:t xml:space="preserve">. AP works by recursively passing real-valued messages between each data point until they converge, and based on these converged values, the algorithm establishes the clusters and assigns each cluster an "exemplar data point" which serves as an ideal representative of that cluster </w:t>
+      </w:r>
+      <w:hyperlink r:id="rId26">
         <w:r>
           <w:rPr>
             <w:b w:val="0"/>
@@ -3471,7 +3366,7 @@
             <w:u w:val="none"/>
             <w:rtl w:val="0"/>
           </w:rPr>
-          <w:t xml:space="preserve">[15,16]</w:t>
+          <w:t xml:space="preserve">[15]</w:t>
         </w:r>
       </w:hyperlink>
       <w:r>
@@ -3479,70 +3374,9 @@
           <w:highlight w:val="white"/>
           <w:rtl w:val="0"/>
         </w:rPr>
-        <w:t xml:space="preserve">. Once the clusters were computed using AP, the median cluster size was determined and clusters larger than the median cluster size were identified. These clusters are designated as large clusters. We perform AP clustering within these clusters until their sizes drop below the previously determined median cluster size of the AP algorithm converges, and no more clustering can be performed. </w:t>
-      </w:r>
-    </w:p>
-    <w:p>
-      <w:pPr>
-        <w:ind w:left="-540" w:firstLine="0"/>
-        <w:rPr>
-          <w:highlight w:val="white"/>
-        </w:rPr>
-      </w:pPr>
-      <w:r>
-        <w:rPr>
-          <w:rtl w:val="0"/>
-        </w:rPr>
-      </w:r>
-    </w:p>
-    <w:p>
-      <w:pPr>
-        <w:ind w:left="-540" w:firstLine="0"/>
-        <w:rPr>
-          <w:highlight w:val="white"/>
-        </w:rPr>
-      </w:pPr>
-      <w:commentRangeStart w:id="3"/>
-      <w:r>
-        <w:rPr>
-          <w:highlight w:val="white"/>
-          <w:rtl w:val="0"/>
-        </w:rPr>
-        <w:t xml:space="preserve">We then check for outliers</w:t>
-      </w:r>
-      <w:r>
-        <w:rPr>
-          <w:highlight w:val="white"/>
-          <w:rtl w:val="0"/>
-        </w:rPr>
-        <w:t xml:space="preserve"> within each cluster using isolation</w:t>
-      </w:r>
-      <w:commentRangeEnd w:id="3"/>
-      <w:r>
-        <w:commentReference w:id="3"/>
-      </w:r>
-      <w:r>
-        <w:rPr>
-          <w:highlight w:val="white"/>
-          <w:rtl w:val="0"/>
-        </w:rPr>
-        <w:t xml:space="preserve"> forest and local outlier factors (LOF). If a data point within a cluster is determined to be an outlier using either of the methods, it is removed from that cluster and labeled as a new cluster with just that data point. We </w:t>
-      </w:r>
-      <w:r>
-        <w:rPr>
-          <w:highlight w:val="white"/>
-          <w:rtl w:val="0"/>
-        </w:rPr>
-        <w:t xml:space="preserve">implemented isolation</w:t>
-      </w:r>
-      <w:r>
-        <w:rPr>
-          <w:highlight w:val="white"/>
-          <w:rtl w:val="0"/>
-        </w:rPr>
-        <w:t xml:space="preserve"> forest using the R isolation.forest package </w:t>
-      </w:r>
-      <w:hyperlink r:id="rId30">
+        <w:t xml:space="preserve">. Furthermore, AP clustering methods have shown success in clustering textual data </w:t>
+      </w:r>
+      <w:hyperlink r:id="rId27">
         <w:r>
           <w:rPr>
             <w:b w:val="0"/>
@@ -3551,7 +3385,7 @@
             <w:u w:val="none"/>
             <w:rtl w:val="0"/>
           </w:rPr>
-          <w:t xml:space="preserve">[17]</w:t>
+          <w:t xml:space="preserve">[16,17]</w:t>
         </w:r>
       </w:hyperlink>
       <w:r>
@@ -3559,9 +3393,70 @@
           <w:highlight w:val="white"/>
           <w:rtl w:val="0"/>
         </w:rPr>
-        <w:t xml:space="preserve">. The number of trees (ntrees argument) is set to 100 as recommended by Lie et al.2008 </w:t>
-      </w:r>
-      <w:hyperlink r:id="rId31">
+        <w:t xml:space="preserve">. Once the clusters were computed using AP, the median cluster size was determined and clusters larger than the median cluster size were identified. These clusters are designated as large clusters. We perform AP clustering within these clusters until their sizes drop below the previously determined median cluster size of the AP algorithm converges, and no more clustering can be performed. </w:t>
+      </w:r>
+    </w:p>
+    <w:p>
+      <w:pPr>
+        <w:ind w:left="-540" w:firstLine="0"/>
+        <w:rPr>
+          <w:highlight w:val="white"/>
+        </w:rPr>
+      </w:pPr>
+      <w:r>
+        <w:rPr>
+          <w:rtl w:val="0"/>
+        </w:rPr>
+      </w:r>
+    </w:p>
+    <w:p>
+      <w:pPr>
+        <w:ind w:left="-540" w:firstLine="0"/>
+        <w:rPr>
+          <w:highlight w:val="white"/>
+        </w:rPr>
+      </w:pPr>
+      <w:commentRangeStart w:id="2"/>
+      <w:r>
+        <w:rPr>
+          <w:highlight w:val="white"/>
+          <w:rtl w:val="0"/>
+        </w:rPr>
+        <w:t xml:space="preserve">We then check for outliers</w:t>
+      </w:r>
+      <w:r>
+        <w:rPr>
+          <w:highlight w:val="white"/>
+          <w:rtl w:val="0"/>
+        </w:rPr>
+        <w:t xml:space="preserve"> within each cluster using isolation</w:t>
+      </w:r>
+      <w:commentRangeEnd w:id="2"/>
+      <w:r>
+        <w:commentReference w:id="2"/>
+      </w:r>
+      <w:r>
+        <w:rPr>
+          <w:highlight w:val="white"/>
+          <w:rtl w:val="0"/>
+        </w:rPr>
+        <w:t xml:space="preserve"> forest and local outlier factors (LOF). If a data point within a cluster is determined to be an outlier using either of the methods, it is removed from that cluster and labeled as a new cluster with just that data point. We </w:t>
+      </w:r>
+      <w:r>
+        <w:rPr>
+          <w:highlight w:val="white"/>
+          <w:rtl w:val="0"/>
+        </w:rPr>
+        <w:t xml:space="preserve">implemented isolation</w:t>
+      </w:r>
+      <w:r>
+        <w:rPr>
+          <w:highlight w:val="white"/>
+          <w:rtl w:val="0"/>
+        </w:rPr>
+        <w:t xml:space="preserve"> forest using the R isolation.forest package </w:t>
+      </w:r>
+      <w:hyperlink r:id="rId28">
         <w:r>
           <w:rPr>
             <w:b w:val="0"/>
@@ -3578,36 +3473,9 @@
           <w:highlight w:val="white"/>
           <w:rtl w:val="0"/>
         </w:rPr>
-        <w:t xml:space="preserve"> </w:t>
-      </w:r>
-      <w:r>
-        <w:rPr>
-          <w:rtl w:val="0"/>
-        </w:rPr>
-        <w:t xml:space="preserve">in their original introduction of the isolation forest algorithm </w:t>
-      </w:r>
-      <w:r>
-        <w:rPr>
-          <w:highlight w:val="white"/>
-          <w:rtl w:val="0"/>
-        </w:rPr>
-        <w:t xml:space="preserve">and the dims argument to 3, as suggested for numeric datasets in the package documentation. The isolation scores are calculated for each data point within a cluster, and if the isolation score is above 0.5, that data point is deemed an outlier.</w:t>
-      </w:r>
-      <w:r>
-        <w:rPr>
-          <w:highlight w:val="white"/>
-          <w:rtl w:val="0"/>
-        </w:rPr>
-        <w:t xml:space="preserve"> </w:t>
-      </w:r>
-      <w:r>
-        <w:rPr>
-          <w:highlight w:val="white"/>
-          <w:rtl w:val="0"/>
-        </w:rPr>
-        <w:t xml:space="preserve">Similarly, for LOF, we use the lof function within the "dbscan" package in the R programming language </w:t>
-      </w:r>
-      <w:hyperlink r:id="rId32">
+        <w:t xml:space="preserve">. The number of trees (ntrees argument) is set to 100 as recommended by Lie et al.2008 </w:t>
+      </w:r>
+      <w:hyperlink r:id="rId29">
         <w:r>
           <w:rPr>
             <w:b w:val="0"/>
@@ -3624,6 +3492,52 @@
           <w:highlight w:val="white"/>
           <w:rtl w:val="0"/>
         </w:rPr>
+        <w:t xml:space="preserve"> </w:t>
+      </w:r>
+      <w:r>
+        <w:rPr>
+          <w:rtl w:val="0"/>
+        </w:rPr>
+        <w:t xml:space="preserve">in their original introduction of the isolation forest algorithm </w:t>
+      </w:r>
+      <w:r>
+        <w:rPr>
+          <w:highlight w:val="white"/>
+          <w:rtl w:val="0"/>
+        </w:rPr>
+        <w:t xml:space="preserve">and the dims argument to 3, as suggested for numeric datasets in the package documentation. The isolation scores are calculated for each data point within a cluster, and if the isolation score is above 0.5, that data point is deemed an outlier.</w:t>
+      </w:r>
+      <w:r>
+        <w:rPr>
+          <w:highlight w:val="white"/>
+          <w:rtl w:val="0"/>
+        </w:rPr>
+        <w:t xml:space="preserve"> </w:t>
+      </w:r>
+      <w:r>
+        <w:rPr>
+          <w:highlight w:val="white"/>
+          <w:rtl w:val="0"/>
+        </w:rPr>
+        <w:t xml:space="preserve">Similarly, for LOF, we use the lof function within the "dbscan" package in the R programming language </w:t>
+      </w:r>
+      <w:hyperlink r:id="rId30">
+        <w:r>
+          <w:rPr>
+            <w:b w:val="0"/>
+            <w:color w:val="000000"/>
+            <w:highlight w:val="white"/>
+            <w:u w:val="none"/>
+            <w:rtl w:val="0"/>
+          </w:rPr>
+          <w:t xml:space="preserve">[20]</w:t>
+        </w:r>
+      </w:hyperlink>
+      <w:r>
+        <w:rPr>
+          <w:highlight w:val="white"/>
+          <w:rtl w:val="0"/>
+        </w:rPr>
         <w:t xml:space="preserve">. To calculate the LOF value of this function, we needed to specify the number of nearest neighbors used to define the local neighborhood of a data point ("minPts"). We compute the LOF values for "minPts" ranging from 2 (clusters need to have more than one element to have an outlier)  to </w:t>
       </w:r>
       <m:oMath>
@@ -3694,7 +3608,7 @@
           <w:szCs w:val="24"/>
         </w:rPr>
       </w:pPr>
-      <w:commentRangeStart w:id="4"/>
+      <w:commentRangeStart w:id="3"/>
       <w:r>
         <w:rPr>
           <w:b w:val="1"/>
@@ -3703,9 +3617,9 @@
         <w:t xml:space="preserve">Fig 2: Text Match Pipeline using Edit Distances</w:t>
         <w:br w:type="textWrapping"/>
       </w:r>
-      <w:commentRangeEnd w:id="4"/>
-      <w:r>
-        <w:commentReference w:id="4"/>
+      <w:commentRangeEnd w:id="3"/>
+      <w:r>
+        <w:commentReference w:id="3"/>
       </w:r>
       <w:r>
         <w:rPr>
@@ -3749,7 +3663,7 @@
         </w:rPr>
         <w:t xml:space="preserve">The methods in the previous section employed edit distances to compare texts. These methods primarily focus on syntactical differences to quantify the differences between texts. In this section, the standardization methods are based on text embeddings (or word embeddings), which can also be used for comparing texts. Text embeddings are low dimensional numeric vector representations of unstructured text data. Unlike edit distances, text embeddings focus on capturing the semantic and contextual meaning of the input text they encode; consequently, in the embedding vector space, texts with similar meanings should have embeddings close to each other and texts which differ in meaning should be further apart </w:t>
       </w:r>
-      <w:hyperlink r:id="rId33">
+      <w:hyperlink r:id="rId31">
         <w:r>
           <w:rPr>
             <w:b w:val="0"/>
@@ -3759,7 +3673,7 @@
             <w:u w:val="none"/>
             <w:rtl w:val="0"/>
           </w:rPr>
-          <w:t xml:space="preserve">[20–23]</w:t>
+          <w:t xml:space="preserve">[21–24]</w:t>
         </w:r>
       </w:hyperlink>
       <w:r>
@@ -3770,7 +3684,7 @@
         </w:rPr>
         <w:t xml:space="preserve">. Text-embeddings have been used in various applications such as developing search engines </w:t>
       </w:r>
-      <w:hyperlink r:id="rId34">
+      <w:hyperlink r:id="rId32">
         <w:r>
           <w:rPr>
             <w:b w:val="0"/>
@@ -3780,7 +3694,7 @@
             <w:u w:val="none"/>
             <w:rtl w:val="0"/>
           </w:rPr>
-          <w:t xml:space="preserve">[24,25]</w:t>
+          <w:t xml:space="preserve">[25,26]</w:t>
         </w:r>
       </w:hyperlink>
       <w:r>
@@ -3791,36 +3705,7 @@
         </w:rPr>
         <w:t xml:space="preserve">, text clustering </w:t>
       </w:r>
-      <w:hyperlink r:id="rId35">
-        <w:r>
-          <w:rPr>
-            <w:b w:val="0"/>
-            <w:color w:val="000000"/>
-            <w:sz w:val="24"/>
-            <w:szCs w:val="24"/>
-            <w:u w:val="none"/>
-            <w:rtl w:val="0"/>
-          </w:rPr>
-          <w:t xml:space="preserve">[26]</w:t>
-        </w:r>
-      </w:hyperlink>
-      <w:r>
-        <w:rPr>
-          <w:sz w:val="24"/>
-          <w:szCs w:val="24"/>
-          <w:rtl w:val="0"/>
-        </w:rPr>
-        <w:t xml:space="preserve"> </w:t>
-      </w:r>
-      <w:r>
-        <w:rPr>
-          <w:sz w:val="24"/>
-          <w:szCs w:val="24"/>
-          <w:rtl w:val="0"/>
-        </w:rPr>
-        <w:t xml:space="preserve">and classification </w:t>
-      </w:r>
-      <w:hyperlink r:id="rId36">
+      <w:hyperlink r:id="rId33">
         <w:r>
           <w:rPr>
             <w:b w:val="0"/>
@@ -3839,9 +3724,17 @@
           <w:szCs w:val="24"/>
           <w:rtl w:val="0"/>
         </w:rPr>
-        <w:t xml:space="preserve">, recommender systems </w:t>
-      </w:r>
-      <w:hyperlink r:id="rId37">
+        <w:t xml:space="preserve"> </w:t>
+      </w:r>
+      <w:r>
+        <w:rPr>
+          <w:sz w:val="24"/>
+          <w:szCs w:val="24"/>
+          <w:rtl w:val="0"/>
+        </w:rPr>
+        <w:t xml:space="preserve">and classification </w:t>
+      </w:r>
+      <w:hyperlink r:id="rId34">
         <w:r>
           <w:rPr>
             <w:b w:val="0"/>
@@ -3860,9 +3753,9 @@
           <w:szCs w:val="24"/>
           <w:rtl w:val="0"/>
         </w:rPr>
-        <w:t xml:space="preserve">, and anomaly detection </w:t>
-      </w:r>
-      <w:hyperlink r:id="rId38">
+        <w:t xml:space="preserve">, recommender systems </w:t>
+      </w:r>
+      <w:hyperlink r:id="rId35">
         <w:r>
           <w:rPr>
             <w:b w:val="0"/>
@@ -3881,30 +3774,9 @@
           <w:szCs w:val="24"/>
           <w:rtl w:val="0"/>
         </w:rPr>
-        <w:t xml:space="preserve">. Text-embeddings can be generated by natural language processing models such as Word2Vec, GloVE, FastText or through large language models (LLM) such as BERT, GPT, ELMO </w:t>
-      </w:r>
-      <w:hyperlink r:id="rId39">
-        <w:r>
-          <w:rPr>
-            <w:b w:val="0"/>
-            <w:color w:val="000000"/>
-            <w:sz w:val="24"/>
-            <w:szCs w:val="24"/>
-            <w:u w:val="none"/>
-            <w:rtl w:val="0"/>
-          </w:rPr>
-          <w:t xml:space="preserve">[23]</w:t>
-        </w:r>
-      </w:hyperlink>
-      <w:r>
-        <w:rPr>
-          <w:sz w:val="24"/>
-          <w:szCs w:val="24"/>
-          <w:rtl w:val="0"/>
-        </w:rPr>
-        <w:t xml:space="preserve">. In this paper, we generate text-embeddings from the following two embedding models offered by Open AI: text-embedding-ada-002 (referred as ADA002 in rest of the text) and text-embedding-3-large (referred as LTE-3 in rest of the text) </w:t>
-      </w:r>
-      <w:hyperlink r:id="rId40">
+        <w:t xml:space="preserve">, and anomaly detection </w:t>
+      </w:r>
+      <w:hyperlink r:id="rId36">
         <w:r>
           <w:rPr>
             <w:b w:val="0"/>
@@ -3915,6 +3787,48 @@
             <w:rtl w:val="0"/>
           </w:rPr>
           <w:t xml:space="preserve">[30]</w:t>
+        </w:r>
+      </w:hyperlink>
+      <w:r>
+        <w:rPr>
+          <w:sz w:val="24"/>
+          <w:szCs w:val="24"/>
+          <w:rtl w:val="0"/>
+        </w:rPr>
+        <w:t xml:space="preserve">. Text-embeddings can be generated by natural language processing models such as Word2Vec, GloVE, FastText or through large language models (LLM) such as BERT, GPT, ELMO </w:t>
+      </w:r>
+      <w:hyperlink r:id="rId37">
+        <w:r>
+          <w:rPr>
+            <w:b w:val="0"/>
+            <w:color w:val="000000"/>
+            <w:sz w:val="24"/>
+            <w:szCs w:val="24"/>
+            <w:u w:val="none"/>
+            <w:rtl w:val="0"/>
+          </w:rPr>
+          <w:t xml:space="preserve">[24]</w:t>
+        </w:r>
+      </w:hyperlink>
+      <w:r>
+        <w:rPr>
+          <w:sz w:val="24"/>
+          <w:szCs w:val="24"/>
+          <w:rtl w:val="0"/>
+        </w:rPr>
+        <w:t xml:space="preserve">. In this paper, we generate text-embeddings from the following two embedding models offered by Open AI: text-embedding-ada-002 (referred as ADA002 in rest of the text) and text-embedding-3-large (referred as LTE-3 in rest of the text) </w:t>
+      </w:r>
+      <w:hyperlink r:id="rId38">
+        <w:r>
+          <w:rPr>
+            <w:b w:val="0"/>
+            <w:color w:val="000000"/>
+            <w:sz w:val="24"/>
+            <w:szCs w:val="24"/>
+            <w:u w:val="none"/>
+            <w:rtl w:val="0"/>
+          </w:rPr>
+          <w:t xml:space="preserve">[31]</w:t>
         </w:r>
       </w:hyperlink>
       <w:r>
@@ -4556,7 +4470,7 @@
         </w:rPr>
         <w:t xml:space="preserve"> Once AP clustering is completed, we identify the large clusters by computing the z-scores for each cluster based on the number of cluster members. </w:t>
       </w:r>
-      <w:commentRangeStart w:id="5"/>
+      <w:commentRangeStart w:id="4"/>
       <w:r>
         <w:rPr>
           <w:sz w:val="24"/>
@@ -4581,9 +4495,9 @@
         </w:rPr>
         <w:t xml:space="preserve"> that any clusters with a z-score greater than 2.5 were designated as ‘large’ clusters.</w:t>
       </w:r>
-      <w:commentRangeEnd w:id="5"/>
-      <w:r>
-        <w:commentReference w:id="5"/>
+      <w:commentRangeEnd w:id="4"/>
+      <w:r>
+        <w:commentReference w:id="4"/>
       </w:r>
       <w:r>
         <w:rPr>
@@ -5635,30 +5549,7 @@
         </w:rPr>
         <w:t xml:space="preserve">. Unlike AP clustering, the K-means algorithm requires the user to define the numbers of clusters to be formed, “K”, as a hyperparameter </w:t>
       </w:r>
-      <w:hyperlink r:id="rId41">
-        <w:r>
-          <w:rPr>
-            <w:b w:val="0"/>
-            <w:color w:val="000000"/>
-            <w:sz w:val="24"/>
-            <w:szCs w:val="24"/>
-            <w:highlight w:val="white"/>
-            <w:u w:val="none"/>
-            <w:rtl w:val="0"/>
-          </w:rPr>
-          <w:t xml:space="preserve">[31]</w:t>
-        </w:r>
-      </w:hyperlink>
-      <w:r>
-        <w:rPr>
-          <w:sz w:val="24"/>
-          <w:szCs w:val="24"/>
-          <w:highlight w:val="white"/>
-          <w:rtl w:val="0"/>
-        </w:rPr>
-        <w:t xml:space="preserve">. Since we do not have any a priori information on the types of tumors that are present in the CTR  and have no means to classify the tumors based on their tissue or molecular subtypes, we needed to use other computational methods to decide on a value for the number of clusters to provide as an input to the K-means algorithm. To determine the number of clusters, we computed a commonly used cluster performance metric known as the silhouette coefficient </w:t>
-      </w:r>
-      <w:hyperlink r:id="rId42">
+      <w:hyperlink r:id="rId39">
         <w:r>
           <w:rPr>
             <w:b w:val="0"/>
@@ -5679,27 +5570,9 @@
           <w:highlight w:val="white"/>
           <w:rtl w:val="0"/>
         </w:rPr>
-        <w:t xml:space="preserve">. After the clustering is completed, the silhouette coefficient is computed for each data point. A silhouette coefficient ranges from -1 to 1. A </w:t>
-      </w:r>
-      <w:r>
-        <w:rPr>
-          <w:sz w:val="24"/>
-          <w:szCs w:val="24"/>
-          <w:highlight w:val="white"/>
-          <w:rtl w:val="0"/>
-        </w:rPr>
-        <w:t xml:space="preserve">silhouette coefficient</w:t>
-      </w:r>
-      <w:r>
-        <w:rPr>
-          <w:sz w:val="24"/>
-          <w:szCs w:val="24"/>
-          <w:highlight w:val="white"/>
-          <w:rtl w:val="0"/>
-        </w:rPr>
-        <w:t xml:space="preserve"> of 1 signifies that the data point is well-matched to other elements in its own cluster and poorly matched to members of neighboring clusters </w:t>
-      </w:r>
-      <w:hyperlink r:id="rId43">
+        <w:t xml:space="preserve">. Since we do not have any a priori information on the types of tumors that are present in the CTR  and have no means to classify the tumors based on their tissue or molecular subtypes, we needed to use other computational methods to decide on a value for the number of clusters to provide as an input to the K-means algorithm. To determine the number of clusters, we computed a commonly used cluster performance metric known as the silhouette coefficient </w:t>
+      </w:r>
+      <w:hyperlink r:id="rId40">
         <w:r>
           <w:rPr>
             <w:b w:val="0"/>
@@ -5720,7 +5593,7 @@
           <w:highlight w:val="white"/>
           <w:rtl w:val="0"/>
         </w:rPr>
-        <w:t xml:space="preserve">. A silhouette </w:t>
+        <w:t xml:space="preserve">. After the clustering is completed, the silhouette coefficient is computed for each data point. A silhouette coefficient ranges from -1 to 1. A </w:t>
       </w:r>
       <w:r>
         <w:rPr>
@@ -5729,7 +5602,7 @@
           <w:highlight w:val="white"/>
           <w:rtl w:val="0"/>
         </w:rPr>
-        <w:t xml:space="preserve">coefficient</w:t>
+        <w:t xml:space="preserve">silhouette coefficient</w:t>
       </w:r>
       <w:r>
         <w:rPr>
@@ -5738,9 +5611,9 @@
           <w:highlight w:val="white"/>
           <w:rtl w:val="0"/>
         </w:rPr>
-        <w:t xml:space="preserve"> of 0 indicates that the data point is at the decision boundary of neighboring clusters and a score of -1 indicates that the data point is poorly matched with other cluster members and likely assigned to an incorrect cluster </w:t>
-      </w:r>
-      <w:hyperlink r:id="rId44">
+        <w:t xml:space="preserve"> of 1 signifies that the data point is well-matched to other elements in its own cluster and poorly matched to members of neighboring clusters </w:t>
+      </w:r>
+      <w:hyperlink r:id="rId41">
         <w:r>
           <w:rPr>
             <w:b w:val="0"/>
@@ -5751,7 +5624,48 @@
             <w:u w:val="none"/>
             <w:rtl w:val="0"/>
           </w:rPr>
-          <w:t xml:space="preserve">[33]</w:t>
+          <w:t xml:space="preserve">[34]</w:t>
+        </w:r>
+      </w:hyperlink>
+      <w:r>
+        <w:rPr>
+          <w:sz w:val="24"/>
+          <w:szCs w:val="24"/>
+          <w:highlight w:val="white"/>
+          <w:rtl w:val="0"/>
+        </w:rPr>
+        <w:t xml:space="preserve">. A silhouette </w:t>
+      </w:r>
+      <w:r>
+        <w:rPr>
+          <w:sz w:val="24"/>
+          <w:szCs w:val="24"/>
+          <w:highlight w:val="white"/>
+          <w:rtl w:val="0"/>
+        </w:rPr>
+        <w:t xml:space="preserve">coefficient</w:t>
+      </w:r>
+      <w:r>
+        <w:rPr>
+          <w:sz w:val="24"/>
+          <w:szCs w:val="24"/>
+          <w:highlight w:val="white"/>
+          <w:rtl w:val="0"/>
+        </w:rPr>
+        <w:t xml:space="preserve"> of 0 indicates that the data point is at the decision boundary of neighboring clusters and a score of -1 indicates that the data point is poorly matched with other cluster members and likely assigned to an incorrect cluster </w:t>
+      </w:r>
+      <w:hyperlink r:id="rId42">
+        <w:r>
+          <w:rPr>
+            <w:b w:val="0"/>
+            <w:color w:val="000000"/>
+            <w:sz w:val="24"/>
+            <w:szCs w:val="24"/>
+            <w:highlight w:val="white"/>
+            <w:u w:val="none"/>
+            <w:rtl w:val="0"/>
+          </w:rPr>
+          <w:t xml:space="preserve">[34]</w:t>
         </w:r>
       </w:hyperlink>
       <w:r>
@@ -10815,7 +10729,7 @@
         </w:rPr>
         <w:t xml:space="preserve">is updated, new tumor names need to be detected and potentially standardized, which will require rerunning the pipeline, identifying the WHO database tumor which is at the closest Euclidean distance (LTE-3+Euclidean Dist method), and annotating the ground truths for each new tumor entry. In addition to requiring expert annotation of ground truths, there is a computational cost associated with running the pipeline and storing the data, which can become expensive in the long run. Another limiting factor in this study are the embeddings that were generated by OpenAI. If the OpenAI models are updated or discontinued, we will need to switch to other available LLMs that generate embeddings. </w:t>
       </w:r>
-      <w:commentRangeStart w:id="6"/>
+      <w:commentRangeStart w:id="5"/>
       <w:r>
         <w:rPr>
           <w:sz w:val="24"/>
@@ -10825,9 +10739,9 @@
         </w:rPr>
         <w:t xml:space="preserve">Furthermore, the LLMs that generate the embeddings for OpenAI are not specifically trained on a medical or tumor corpus, and an LLM which is trained on such a corpus will likely have better performance and will be able to differentiate between the tumors more precisely. </w:t>
       </w:r>
-      <w:commentRangeEnd w:id="6"/>
-      <w:r>
-        <w:commentReference w:id="6"/>
+      <w:commentRangeEnd w:id="5"/>
+      <w:r>
+        <w:commentReference w:id="5"/>
       </w:r>
       <w:r>
         <w:rPr>
@@ -10967,7 +10881,7 @@
         </w:rPr>
         <w:t xml:space="preserve">. While studies have called for standardization of clinical trials with respect to study design </w:t>
       </w:r>
-      <w:hyperlink r:id="rId45">
+      <w:hyperlink r:id="rId43">
         <w:r>
           <w:rPr>
             <w:b w:val="0"/>
@@ -10978,7 +10892,7 @@
             <w:u w:val="none"/>
             <w:rtl w:val="0"/>
           </w:rPr>
-          <w:t xml:space="preserve">[34,35]</w:t>
+          <w:t xml:space="preserve">[35,36]</w:t>
         </w:r>
       </w:hyperlink>
       <w:r>
@@ -10990,7 +10904,7 @@
         </w:rPr>
         <w:t xml:space="preserve"> evidence reproducibility </w:t>
       </w:r>
-      <w:hyperlink r:id="rId46">
+      <w:hyperlink r:id="rId44">
         <w:r>
           <w:rPr>
             <w:b w:val="0"/>
@@ -11001,7 +10915,7 @@
             <w:u w:val="none"/>
             <w:rtl w:val="0"/>
           </w:rPr>
-          <w:t xml:space="preserve">[36]</w:t>
+          <w:t xml:space="preserve">[37]</w:t>
         </w:r>
       </w:hyperlink>
       <w:r>
@@ -11627,7 +11541,7 @@
         <w:t xml:space="preserve">1 </w:t>
         <w:tab/>
       </w:r>
-      <w:hyperlink r:id="rId47">
+      <w:hyperlink r:id="rId45">
         <w:r>
           <w:rPr>
             <w:b w:val="0"/>
@@ -11641,7 +11555,7 @@
           <w:t xml:space="preserve">Bray F, Laversanne M, Sung H, </w:t>
         </w:r>
       </w:hyperlink>
-      <w:hyperlink r:id="rId48">
+      <w:hyperlink r:id="rId46">
         <w:r>
           <w:rPr>
             <w:b w:val="0"/>
@@ -11655,7 +11569,7 @@
           <w:t xml:space="preserve">et al.</w:t>
         </w:r>
       </w:hyperlink>
-      <w:hyperlink r:id="rId49">
+      <w:hyperlink r:id="rId47">
         <w:r>
           <w:rPr>
             <w:b w:val="0"/>
@@ -11669,7 +11583,7 @@
           <w:t xml:space="preserve"> Global cancer statistics 2022: GLOBOCAN estimates of incidence and mortality worldwide for 36 cancers in 185 countries. </w:t>
         </w:r>
       </w:hyperlink>
-      <w:hyperlink r:id="rId50">
+      <w:hyperlink r:id="rId48">
         <w:r>
           <w:rPr>
             <w:b w:val="0"/>
@@ -11683,7 +11597,7 @@
           <w:t xml:space="preserve">CA Cancer J Clin</w:t>
         </w:r>
       </w:hyperlink>
-      <w:hyperlink r:id="rId51">
+      <w:hyperlink r:id="rId49">
         <w:r>
           <w:rPr>
             <w:b w:val="0"/>
@@ -11740,7 +11654,7 @@
         <w:t xml:space="preserve">2 </w:t>
         <w:tab/>
       </w:r>
-      <w:hyperlink r:id="rId52">
+      <w:hyperlink r:id="rId50">
         <w:r>
           <w:rPr>
             <w:b w:val="0"/>
@@ -11754,7 +11668,7 @@
           <w:t xml:space="preserve">Siegel RL, Giaquinto AN, Jemal A. Cancer statistics, 2024. </w:t>
         </w:r>
       </w:hyperlink>
-      <w:hyperlink r:id="rId53">
+      <w:hyperlink r:id="rId51">
         <w:r>
           <w:rPr>
             <w:b w:val="0"/>
@@ -11768,7 +11682,7 @@
           <w:t xml:space="preserve">CA Cancer J Clin</w:t>
         </w:r>
       </w:hyperlink>
-      <w:hyperlink r:id="rId54">
+      <w:hyperlink r:id="rId52">
         <w:r>
           <w:rPr>
             <w:b w:val="0"/>
@@ -11825,7 +11739,7 @@
         <w:t xml:space="preserve">3 </w:t>
         <w:tab/>
       </w:r>
-      <w:hyperlink r:id="rId55">
+      <w:hyperlink r:id="rId53">
         <w:r>
           <w:rPr>
             <w:b w:val="0"/>
@@ -11839,7 +11753,7 @@
           <w:t xml:space="preserve">Matt GY, Sioson E, Shelton K, </w:t>
         </w:r>
       </w:hyperlink>
-      <w:hyperlink r:id="rId56">
+      <w:hyperlink r:id="rId54">
         <w:r>
           <w:rPr>
             <w:b w:val="0"/>
@@ -11853,7 +11767,7 @@
           <w:t xml:space="preserve">et al.</w:t>
         </w:r>
       </w:hyperlink>
-      <w:hyperlink r:id="rId57">
+      <w:hyperlink r:id="rId55">
         <w:r>
           <w:rPr>
             <w:b w:val="0"/>
@@ -11867,7 +11781,7 @@
           <w:t xml:space="preserve"> St. Jude Survivorship Portal: Sharing and Analyzing Large Clinical and Genomic Datasets from Pediatric Cancer Survivors. </w:t>
         </w:r>
       </w:hyperlink>
-      <w:hyperlink r:id="rId58">
+      <w:hyperlink r:id="rId56">
         <w:r>
           <w:rPr>
             <w:b w:val="0"/>
@@ -11881,7 +11795,7 @@
           <w:t xml:space="preserve">Cancer Discov</w:t>
         </w:r>
       </w:hyperlink>
-      <w:hyperlink r:id="rId59">
+      <w:hyperlink r:id="rId57">
         <w:r>
           <w:rPr>
             <w:b w:val="0"/>
@@ -11938,7 +11852,7 @@
         <w:t xml:space="preserve">4 </w:t>
         <w:tab/>
       </w:r>
-      <w:hyperlink r:id="rId60">
+      <w:hyperlink r:id="rId58">
         <w:r>
           <w:rPr>
             <w:b w:val="0"/>
@@ -11952,7 +11866,7 @@
           <w:t xml:space="preserve">Aristizabal P, Winestone LE, Umaretiya P, </w:t>
         </w:r>
       </w:hyperlink>
-      <w:hyperlink r:id="rId61">
+      <w:hyperlink r:id="rId59">
         <w:r>
           <w:rPr>
             <w:b w:val="0"/>
@@ -11966,7 +11880,7 @@
           <w:t xml:space="preserve">et al.</w:t>
         </w:r>
       </w:hyperlink>
-      <w:hyperlink r:id="rId62">
+      <w:hyperlink r:id="rId60">
         <w:r>
           <w:rPr>
             <w:b w:val="0"/>
@@ -11980,7 +11894,7 @@
           <w:t xml:space="preserve"> Disparities in Pediatric Oncology: The 21st Century Opportunity to Improve Outcomes for Children and Adolescents With Cancer. </w:t>
         </w:r>
       </w:hyperlink>
-      <w:hyperlink r:id="rId63">
+      <w:hyperlink r:id="rId61">
         <w:r>
           <w:rPr>
             <w:b w:val="0"/>
@@ -11994,7 +11908,7 @@
           <w:t xml:space="preserve">Am Soc Clin Oncol Educ Book</w:t>
         </w:r>
       </w:hyperlink>
-      <w:hyperlink r:id="rId64">
+      <w:hyperlink r:id="rId62">
         <w:r>
           <w:rPr>
             <w:b w:val="0"/>
@@ -12051,7 +11965,7 @@
         <w:t xml:space="preserve">5 </w:t>
         <w:tab/>
       </w:r>
-      <w:hyperlink r:id="rId65">
+      <w:hyperlink r:id="rId63">
         <w:r>
           <w:rPr>
             <w:b w:val="0"/>
@@ -12065,7 +11979,7 @@
           <w:t xml:space="preserve">Hunger Stephen P., Mullighan Charles G. Acute Lymphoblastic Leukemia in Children. </w:t>
         </w:r>
       </w:hyperlink>
-      <w:hyperlink r:id="rId66">
+      <w:hyperlink r:id="rId64">
         <w:r>
           <w:rPr>
             <w:b w:val="0"/>
@@ -12079,7 +11993,7 @@
           <w:t xml:space="preserve">N Engl J Med</w:t>
         </w:r>
       </w:hyperlink>
-      <w:hyperlink r:id="rId67">
+      <w:hyperlink r:id="rId65">
         <w:r>
           <w:rPr>
             <w:b w:val="0"/>
@@ -12136,7 +12050,7 @@
         <w:t xml:space="preserve">6 </w:t>
         <w:tab/>
       </w:r>
-      <w:hyperlink r:id="rId68">
+      <w:hyperlink r:id="rId66">
         <w:r>
           <w:rPr>
             <w:b w:val="0"/>
@@ -12150,7 +12064,7 @@
           <w:t xml:space="preserve">Laetsch TW, DuBois SG, Bender JG, </w:t>
         </w:r>
       </w:hyperlink>
-      <w:hyperlink r:id="rId69">
+      <w:hyperlink r:id="rId67">
         <w:r>
           <w:rPr>
             <w:b w:val="0"/>
@@ -12164,7 +12078,7 @@
           <w:t xml:space="preserve">et al.</w:t>
         </w:r>
       </w:hyperlink>
-      <w:hyperlink r:id="rId70">
+      <w:hyperlink r:id="rId68">
         <w:r>
           <w:rPr>
             <w:b w:val="0"/>
@@ -12178,7 +12092,7 @@
           <w:t xml:space="preserve"> Opportunities and Challenges in Drug Development for Pediatric Cancers. </w:t>
         </w:r>
       </w:hyperlink>
-      <w:hyperlink r:id="rId71">
+      <w:hyperlink r:id="rId69">
         <w:r>
           <w:rPr>
             <w:b w:val="0"/>
@@ -12192,7 +12106,7 @@
           <w:t xml:space="preserve">Cancer Discov</w:t>
         </w:r>
       </w:hyperlink>
-      <w:hyperlink r:id="rId72">
+      <w:hyperlink r:id="rId70">
         <w:r>
           <w:rPr>
             <w:b w:val="0"/>
@@ -12249,7 +12163,7 @@
         <w:t xml:space="preserve">7 </w:t>
         <w:tab/>
       </w:r>
-      <w:hyperlink r:id="rId73">
+      <w:hyperlink r:id="rId71">
         <w:r>
           <w:rPr>
             <w:b w:val="0"/>
@@ -12263,7 +12177,7 @@
           <w:t xml:space="preserve">Renfro LA, Ji L, Piao J, </w:t>
         </w:r>
       </w:hyperlink>
-      <w:hyperlink r:id="rId74">
+      <w:hyperlink r:id="rId72">
         <w:r>
           <w:rPr>
             <w:b w:val="0"/>
@@ -12277,7 +12191,7 @@
           <w:t xml:space="preserve">et al.</w:t>
         </w:r>
       </w:hyperlink>
-      <w:hyperlink r:id="rId75">
+      <w:hyperlink r:id="rId73">
         <w:r>
           <w:rPr>
             <w:b w:val="0"/>
@@ -12291,7 +12205,7 @@
           <w:t xml:space="preserve"> Trial Design Challenges and Approaches for Precision Oncology in Rare Tumors: Experiences of the Children’s Oncology Group. </w:t>
         </w:r>
       </w:hyperlink>
-      <w:hyperlink r:id="rId76">
+      <w:hyperlink r:id="rId74">
         <w:r>
           <w:rPr>
             <w:b w:val="0"/>
@@ -12305,7 +12219,7 @@
           <w:t xml:space="preserve">JCO Precis Oncol</w:t>
         </w:r>
       </w:hyperlink>
-      <w:hyperlink r:id="rId77">
+      <w:hyperlink r:id="rId75">
         <w:r>
           <w:rPr>
             <w:b w:val="0"/>
@@ -12319,7 +12233,7 @@
           <w:t xml:space="preserve">. 2019;3. doi: </w:t>
         </w:r>
       </w:hyperlink>
-      <w:hyperlink r:id="rId78">
+      <w:hyperlink r:id="rId76">
         <w:r>
           <w:rPr>
             <w:b w:val="0"/>
@@ -12376,7 +12290,7 @@
         <w:t xml:space="preserve">8 </w:t>
         <w:tab/>
       </w:r>
-      <w:hyperlink r:id="rId79">
+      <w:hyperlink r:id="rId77">
         <w:r>
           <w:rPr>
             <w:b w:val="0"/>
@@ -12390,7 +12304,7 @@
           <w:t xml:space="preserve">Rivers Z, Hyde B, Ronski K, </w:t>
         </w:r>
       </w:hyperlink>
-      <w:hyperlink r:id="rId80">
+      <w:hyperlink r:id="rId78">
         <w:r>
           <w:rPr>
             <w:b w:val="0"/>
@@ -12404,7 +12318,7 @@
           <w:t xml:space="preserve">et al.</w:t>
         </w:r>
       </w:hyperlink>
-      <w:hyperlink r:id="rId81">
+      <w:hyperlink r:id="rId79">
         <w:r>
           <w:rPr>
             <w:b w:val="0"/>
@@ -12418,7 +12332,7 @@
           <w:t xml:space="preserve"> Exploring Barriers to Pediatric Cancer Clinical Trials: The Role of a Networked, Just-in-Time Study Program. </w:t>
         </w:r>
       </w:hyperlink>
-      <w:hyperlink r:id="rId82">
+      <w:hyperlink r:id="rId80">
         <w:r>
           <w:rPr>
             <w:b w:val="0"/>
@@ -12432,7 +12346,7 @@
           <w:t xml:space="preserve">Clin Ther</w:t>
         </w:r>
       </w:hyperlink>
-      <w:hyperlink r:id="rId83">
+      <w:hyperlink r:id="rId81">
         <w:r>
           <w:rPr>
             <w:b w:val="0"/>
@@ -12489,7 +12403,7 @@
         <w:t xml:space="preserve">9 </w:t>
         <w:tab/>
       </w:r>
-      <w:hyperlink r:id="rId84">
+      <w:hyperlink r:id="rId82">
         <w:r>
           <w:rPr>
             <w:b w:val="0"/>
@@ -12503,7 +12417,7 @@
           <w:t xml:space="preserve">National Institutes of Health Clinical Trials Registry. ClinicalTrials.gov. </w:t>
         </w:r>
       </w:hyperlink>
-      <w:hyperlink r:id="rId85">
+      <w:hyperlink r:id="rId83">
         <w:r>
           <w:rPr>
             <w:b w:val="0"/>
@@ -12517,7 +12431,7 @@
           <w:t xml:space="preserve">https://clinicaltrials.gov/</w:t>
         </w:r>
       </w:hyperlink>
-      <w:hyperlink r:id="rId86">
+      <w:hyperlink r:id="rId84">
         <w:r>
           <w:rPr>
             <w:b w:val="0"/>
@@ -12574,7 +12488,7 @@
         <w:t xml:space="preserve">10 </w:t>
         <w:tab/>
       </w:r>
-      <w:hyperlink r:id="rId87">
+      <w:hyperlink r:id="rId85">
         <w:r>
           <w:rPr>
             <w:b w:val="0"/>
@@ -12588,7 +12502,7 @@
           <w:t xml:space="preserve">Zarin DA, Tse T, Williams RJ, </w:t>
         </w:r>
       </w:hyperlink>
-      <w:hyperlink r:id="rId88">
+      <w:hyperlink r:id="rId86">
         <w:r>
           <w:rPr>
             <w:b w:val="0"/>
@@ -12602,7 +12516,7 @@
           <w:t xml:space="preserve">et al.</w:t>
         </w:r>
       </w:hyperlink>
-      <w:hyperlink r:id="rId89">
+      <w:hyperlink r:id="rId87">
         <w:r>
           <w:rPr>
             <w:b w:val="0"/>
@@ -12616,7 +12530,7 @@
           <w:t xml:space="preserve"> The ClinicalTrials.gov Results Database — Update and Key Issues. </w:t>
         </w:r>
       </w:hyperlink>
-      <w:hyperlink r:id="rId90">
+      <w:hyperlink r:id="rId88">
         <w:r>
           <w:rPr>
             <w:b w:val="0"/>
@@ -12630,7 +12544,7 @@
           <w:t xml:space="preserve">N Engl J Med</w:t>
         </w:r>
       </w:hyperlink>
-      <w:hyperlink r:id="rId91">
+      <w:hyperlink r:id="rId89">
         <w:r>
           <w:rPr>
             <w:b w:val="0"/>
@@ -12687,7 +12601,7 @@
         <w:t xml:space="preserve">11 </w:t>
         <w:tab/>
       </w:r>
-      <w:hyperlink r:id="rId92">
+      <w:hyperlink r:id="rId90">
         <w:r>
           <w:rPr>
             <w:b w:val="0"/>
@@ -12701,7 +12615,7 @@
           <w:t xml:space="preserve">Snášel V, Keprt A, Abraham A, </w:t>
         </w:r>
       </w:hyperlink>
-      <w:hyperlink r:id="rId93">
+      <w:hyperlink r:id="rId91">
         <w:r>
           <w:rPr>
             <w:b w:val="0"/>
@@ -12715,7 +12629,7 @@
           <w:t xml:space="preserve">et al.</w:t>
         </w:r>
       </w:hyperlink>
-      <w:hyperlink r:id="rId94">
+      <w:hyperlink r:id="rId92">
         <w:r>
           <w:rPr>
             <w:b w:val="0"/>
@@ -12729,7 +12643,7 @@
           <w:t xml:space="preserve"> Approximate String Matching by Fuzzy Automata. </w:t>
         </w:r>
       </w:hyperlink>
-      <w:hyperlink r:id="rId95">
+      <w:hyperlink r:id="rId93">
         <w:r>
           <w:rPr>
             <w:b w:val="0"/>
@@ -12743,7 +12657,7 @@
           <w:t xml:space="preserve">Man-Machine Interactions</w:t>
         </w:r>
       </w:hyperlink>
-      <w:hyperlink r:id="rId96">
+      <w:hyperlink r:id="rId94">
         <w:r>
           <w:rPr>
             <w:b w:val="0"/>
@@ -12800,7 +12714,7 @@
         <w:t xml:space="preserve">12 </w:t>
         <w:tab/>
       </w:r>
-      <w:hyperlink r:id="rId97">
+      <w:hyperlink r:id="rId95">
         <w:r>
           <w:rPr>
             <w:b w:val="0"/>
@@ -12857,6 +12771,34 @@
         <w:t xml:space="preserve">13 </w:t>
         <w:tab/>
       </w:r>
+      <w:hyperlink r:id="rId96">
+        <w:r>
+          <w:rPr>
+            <w:b w:val="0"/>
+            <w:i w:val="0"/>
+            <w:color w:val="000000"/>
+            <w:sz w:val="22"/>
+            <w:szCs w:val="22"/>
+            <w:u w:val="none"/>
+            <w:rtl w:val="0"/>
+          </w:rPr>
+          <w:t xml:space="preserve">R Core Team (2024). </w:t>
+        </w:r>
+      </w:hyperlink>
+      <w:hyperlink r:id="rId97">
+        <w:r>
+          <w:rPr>
+            <w:b w:val="0"/>
+            <w:i w:val="1"/>
+            <w:color w:val="000000"/>
+            <w:sz w:val="22"/>
+            <w:szCs w:val="22"/>
+            <w:u w:val="none"/>
+            <w:rtl w:val="0"/>
+          </w:rPr>
+          <w:t xml:space="preserve">R: A Language and Environment for Statistical Computing</w:t>
+        </w:r>
+      </w:hyperlink>
       <w:hyperlink r:id="rId98">
         <w:r>
           <w:rPr>
@@ -12868,7 +12810,7 @@
             <w:u w:val="none"/>
             <w:rtl w:val="0"/>
           </w:rPr>
-          <w:t xml:space="preserve">Frey BJ, Dueck D. Clustering by passing messages between data points. </w:t>
+          <w:t xml:space="preserve">. </w:t>
         </w:r>
       </w:hyperlink>
       <w:hyperlink r:id="rId99">
@@ -12882,7 +12824,7 @@
             <w:u w:val="none"/>
             <w:rtl w:val="0"/>
           </w:rPr>
-          <w:t xml:space="preserve">Science</w:t>
+          <w:t xml:space="preserve">R Foundation for Statistical Computing, </w:t>
         </w:r>
       </w:hyperlink>
       <w:hyperlink r:id="rId100">
@@ -12896,7 +12838,21 @@
             <w:u w:val="none"/>
             <w:rtl w:val="0"/>
           </w:rPr>
-          <w:t xml:space="preserve">. 2007;315:972–6.</w:t>
+          <w:t xml:space="preserve">Vienna, Austria. </w:t>
+        </w:r>
+      </w:hyperlink>
+      <w:hyperlink r:id="rId101">
+        <w:r>
+          <w:rPr>
+            <w:b w:val="0"/>
+            <w:i w:val="0"/>
+            <w:color w:val="000000"/>
+            <w:sz w:val="22"/>
+            <w:szCs w:val="22"/>
+            <w:u w:val="none"/>
+            <w:rtl w:val="0"/>
+          </w:rPr>
+          <w:t xml:space="preserve">https://www.R-project.org/</w:t>
         </w:r>
       </w:hyperlink>
       <w:r>
@@ -12942,7 +12898,7 @@
         <w:t xml:space="preserve">14 </w:t>
         <w:tab/>
       </w:r>
-      <w:hyperlink r:id="rId101">
+      <w:hyperlink r:id="rId102">
         <w:r>
           <w:rPr>
             <w:b w:val="0"/>
@@ -12953,10 +12909,10 @@
             <w:u w:val="none"/>
             <w:rtl w:val="0"/>
           </w:rPr>
-          <w:t xml:space="preserve">Kitahara YFGI. Fast Algorithm for Affinity Propagation. In: Walsh T, ed. </w:t>
+          <w:t xml:space="preserve">Frey BJ, Dueck D. Clustering by passing messages between data points. </w:t>
         </w:r>
       </w:hyperlink>
-      <w:hyperlink r:id="rId102">
+      <w:hyperlink r:id="rId103">
         <w:r>
           <w:rPr>
             <w:b w:val="0"/>
@@ -12967,10 +12923,10 @@
             <w:u w:val="none"/>
             <w:rtl w:val="0"/>
           </w:rPr>
-          <w:t xml:space="preserve">Twenty-Second International Joint Conference on Artificial Intelligence</w:t>
+          <w:t xml:space="preserve">Science</w:t>
         </w:r>
       </w:hyperlink>
-      <w:hyperlink r:id="rId103">
+      <w:hyperlink r:id="rId104">
         <w:r>
           <w:rPr>
             <w:b w:val="0"/>
@@ -12981,7 +12937,7 @@
             <w:u w:val="none"/>
             <w:rtl w:val="0"/>
           </w:rPr>
-          <w:t xml:space="preserve">. IJCAI/AAAI :2238–43.</w:t>
+          <w:t xml:space="preserve">. 2007;315:972–6.</w:t>
         </w:r>
       </w:hyperlink>
       <w:r>
@@ -13027,7 +12983,7 @@
         <w:t xml:space="preserve">15 </w:t>
         <w:tab/>
       </w:r>
-      <w:hyperlink r:id="rId104">
+      <w:hyperlink r:id="rId105">
         <w:r>
           <w:rPr>
             <w:b w:val="0"/>
@@ -13038,10 +12994,10 @@
             <w:u w:val="none"/>
             <w:rtl w:val="0"/>
           </w:rPr>
-          <w:t xml:space="preserve">Shi XH, Guan RC, Wang LP, </w:t>
+          <w:t xml:space="preserve">Kitahara YFGI. Fast Algorithm for Affinity Propagation. In: Walsh T, ed. </w:t>
         </w:r>
       </w:hyperlink>
-      <w:hyperlink r:id="rId105">
+      <w:hyperlink r:id="rId106">
         <w:r>
           <w:rPr>
             <w:b w:val="0"/>
@@ -13052,10 +13008,10 @@
             <w:u w:val="none"/>
             <w:rtl w:val="0"/>
           </w:rPr>
-          <w:t xml:space="preserve">et al.</w:t>
+          <w:t xml:space="preserve">Twenty-Second International Joint Conference on Artificial Intelligence</w:t>
         </w:r>
       </w:hyperlink>
-      <w:hyperlink r:id="rId106">
+      <w:hyperlink r:id="rId107">
         <w:r>
           <w:rPr>
             <w:b w:val="0"/>
@@ -13066,35 +13022,7 @@
             <w:u w:val="none"/>
             <w:rtl w:val="0"/>
           </w:rPr>
-          <w:t xml:space="preserve"> An incremental affinity propagation algorithm and its applications for text clustering. </w:t>
-        </w:r>
-      </w:hyperlink>
-      <w:hyperlink r:id="rId107">
-        <w:r>
-          <w:rPr>
-            <w:b w:val="0"/>
-            <w:i w:val="1"/>
-            <w:color w:val="000000"/>
-            <w:sz w:val="22"/>
-            <w:szCs w:val="22"/>
-            <w:u w:val="none"/>
-            <w:rtl w:val="0"/>
-          </w:rPr>
-          <w:t xml:space="preserve">2009 International Joint Conference on Neural Networks</w:t>
-        </w:r>
-      </w:hyperlink>
-      <w:hyperlink r:id="rId108">
-        <w:r>
-          <w:rPr>
-            <w:b w:val="0"/>
-            <w:i w:val="0"/>
-            <w:color w:val="000000"/>
-            <w:sz w:val="22"/>
-            <w:szCs w:val="22"/>
-            <w:u w:val="none"/>
-            <w:rtl w:val="0"/>
-          </w:rPr>
-          <w:t xml:space="preserve">. IEEE 2009.</w:t>
+          <w:t xml:space="preserve">. IJCAI/AAAI :2238–43.</w:t>
         </w:r>
       </w:hyperlink>
       <w:r>
@@ -13140,7 +13068,7 @@
         <w:t xml:space="preserve">16 </w:t>
         <w:tab/>
       </w:r>
-      <w:hyperlink r:id="rId109">
+      <w:hyperlink r:id="rId108">
         <w:r>
           <w:rPr>
             <w:b w:val="0"/>
@@ -13151,10 +13079,10 @@
             <w:u w:val="none"/>
             <w:rtl w:val="0"/>
           </w:rPr>
-          <w:t xml:space="preserve">Shailendra Kumar Shrivastava, J.L.Rana, R.C.Jain. Text document clustering based on phrase similarity using affinity propagation. </w:t>
+          <w:t xml:space="preserve">Shi XH, Guan RC, Wang LP, </w:t>
         </w:r>
       </w:hyperlink>
-      <w:hyperlink r:id="rId110">
+      <w:hyperlink r:id="rId109">
         <w:r>
           <w:rPr>
             <w:b w:val="0"/>
@@ -13165,10 +13093,10 @@
             <w:u w:val="none"/>
             <w:rtl w:val="0"/>
           </w:rPr>
-          <w:t xml:space="preserve">International Journal of Computer Applications</w:t>
+          <w:t xml:space="preserve">et al.</w:t>
         </w:r>
       </w:hyperlink>
-      <w:hyperlink r:id="rId111">
+      <w:hyperlink r:id="rId110">
         <w:r>
           <w:rPr>
             <w:b w:val="0"/>
@@ -13179,7 +13107,21 @@
             <w:u w:val="none"/>
             <w:rtl w:val="0"/>
           </w:rPr>
-          <w:t xml:space="preserve">. 2013;61. doi: </w:t>
+          <w:t xml:space="preserve"> An incremental affinity propagation algorithm and its applications for text clustering. </w:t>
+        </w:r>
+      </w:hyperlink>
+      <w:hyperlink r:id="rId111">
+        <w:r>
+          <w:rPr>
+            <w:b w:val="0"/>
+            <w:i w:val="1"/>
+            <w:color w:val="000000"/>
+            <w:sz w:val="22"/>
+            <w:szCs w:val="22"/>
+            <w:u w:val="none"/>
+            <w:rtl w:val="0"/>
+          </w:rPr>
+          <w:t xml:space="preserve">2009 International Joint Conference on Neural Networks</w:t>
         </w:r>
       </w:hyperlink>
       <w:hyperlink r:id="rId112">
@@ -13193,7 +13135,7 @@
             <w:u w:val="none"/>
             <w:rtl w:val="0"/>
           </w:rPr>
-          <w:t xml:space="preserve">10.5120/10032-5077</w:t>
+          <w:t xml:space="preserve">. IEEE 2009.</w:t>
         </w:r>
       </w:hyperlink>
       <w:r>
@@ -13250,7 +13192,49 @@
             <w:u w:val="none"/>
             <w:rtl w:val="0"/>
           </w:rPr>
-          <w:t xml:space="preserve">Cortes D. isotree: Isolation-Based Outlier Detection. CRAN: Contributed Packages. 2019.</w:t>
+          <w:t xml:space="preserve">Shailendra Kumar Shrivastava, J.L.Rana, R.C.Jain. Text document clustering based on phrase similarity using affinity propagation. </w:t>
+        </w:r>
+      </w:hyperlink>
+      <w:hyperlink r:id="rId114">
+        <w:r>
+          <w:rPr>
+            <w:b w:val="0"/>
+            <w:i w:val="1"/>
+            <w:color w:val="000000"/>
+            <w:sz w:val="22"/>
+            <w:szCs w:val="22"/>
+            <w:u w:val="none"/>
+            <w:rtl w:val="0"/>
+          </w:rPr>
+          <w:t xml:space="preserve">International Journal of Computer Applications</w:t>
+        </w:r>
+      </w:hyperlink>
+      <w:hyperlink r:id="rId115">
+        <w:r>
+          <w:rPr>
+            <w:b w:val="0"/>
+            <w:i w:val="0"/>
+            <w:color w:val="000000"/>
+            <w:sz w:val="22"/>
+            <w:szCs w:val="22"/>
+            <w:u w:val="none"/>
+            <w:rtl w:val="0"/>
+          </w:rPr>
+          <w:t xml:space="preserve">. 2013;61. doi: </w:t>
+        </w:r>
+      </w:hyperlink>
+      <w:hyperlink r:id="rId116">
+        <w:r>
+          <w:rPr>
+            <w:b w:val="0"/>
+            <w:i w:val="0"/>
+            <w:color w:val="000000"/>
+            <w:sz w:val="22"/>
+            <w:szCs w:val="22"/>
+            <w:u w:val="none"/>
+            <w:rtl w:val="0"/>
+          </w:rPr>
+          <w:t xml:space="preserve">10.5120/10032-5077</w:t>
         </w:r>
       </w:hyperlink>
       <w:r>
@@ -13296,7 +13280,7 @@
         <w:t xml:space="preserve">18 </w:t>
         <w:tab/>
       </w:r>
-      <w:hyperlink r:id="rId114">
+      <w:hyperlink r:id="rId117">
         <w:r>
           <w:rPr>
             <w:b w:val="0"/>
@@ -13307,35 +13291,7 @@
             <w:u w:val="none"/>
             <w:rtl w:val="0"/>
           </w:rPr>
-          <w:t xml:space="preserve">Liu FT, Ting KM, Zhou Z-H. Isolation Forest. </w:t>
-        </w:r>
-      </w:hyperlink>
-      <w:hyperlink r:id="rId115">
-        <w:r>
-          <w:rPr>
-            <w:b w:val="0"/>
-            <w:i w:val="1"/>
-            <w:color w:val="000000"/>
-            <w:sz w:val="22"/>
-            <w:szCs w:val="22"/>
-            <w:u w:val="none"/>
-            <w:rtl w:val="0"/>
-          </w:rPr>
-          <w:t xml:space="preserve">2008 Eighth IEEE International Conference on Data Mining</w:t>
-        </w:r>
-      </w:hyperlink>
-      <w:hyperlink r:id="rId116">
-        <w:r>
-          <w:rPr>
-            <w:b w:val="0"/>
-            <w:i w:val="0"/>
-            <w:color w:val="000000"/>
-            <w:sz w:val="22"/>
-            <w:szCs w:val="22"/>
-            <w:u w:val="none"/>
-            <w:rtl w:val="0"/>
-          </w:rPr>
-          <w:t xml:space="preserve">. IEEE 2008:413–22.</w:t>
+          <w:t xml:space="preserve">Cortes D. isotree: Isolation-Based Outlier Detection. CRAN: Contributed Packages. 2019.</w:t>
         </w:r>
       </w:hyperlink>
       <w:r>
@@ -13381,7 +13337,7 @@
         <w:t xml:space="preserve">19 </w:t>
         <w:tab/>
       </w:r>
-      <w:hyperlink r:id="rId117">
+      <w:hyperlink r:id="rId118">
         <w:r>
           <w:rPr>
             <w:b w:val="0"/>
@@ -13392,7 +13348,35 @@
             <w:u w:val="none"/>
             <w:rtl w:val="0"/>
           </w:rPr>
-          <w:t xml:space="preserve">Hahsler M, Piekenbrock M. Dbscan: Density-based spatial clustering of applications with noise (DBSCAN) and related algorithms. CRAN: Contributed Packages. 2015.</w:t>
+          <w:t xml:space="preserve">Liu FT, Ting KM, Zhou Z-H. Isolation Forest. </w:t>
+        </w:r>
+      </w:hyperlink>
+      <w:hyperlink r:id="rId119">
+        <w:r>
+          <w:rPr>
+            <w:b w:val="0"/>
+            <w:i w:val="1"/>
+            <w:color w:val="000000"/>
+            <w:sz w:val="22"/>
+            <w:szCs w:val="22"/>
+            <w:u w:val="none"/>
+            <w:rtl w:val="0"/>
+          </w:rPr>
+          <w:t xml:space="preserve">2008 Eighth IEEE International Conference on Data Mining</w:t>
+        </w:r>
+      </w:hyperlink>
+      <w:hyperlink r:id="rId120">
+        <w:r>
+          <w:rPr>
+            <w:b w:val="0"/>
+            <w:i w:val="0"/>
+            <w:color w:val="000000"/>
+            <w:sz w:val="22"/>
+            <w:szCs w:val="22"/>
+            <w:u w:val="none"/>
+            <w:rtl w:val="0"/>
+          </w:rPr>
+          <w:t xml:space="preserve">. IEEE 2008:413–22.</w:t>
         </w:r>
       </w:hyperlink>
       <w:r>
@@ -13438,7 +13422,7 @@
         <w:t xml:space="preserve">20 </w:t>
         <w:tab/>
       </w:r>
-      <w:hyperlink r:id="rId118">
+      <w:hyperlink r:id="rId121">
         <w:r>
           <w:rPr>
             <w:b w:val="0"/>
@@ -13449,63 +13433,7 @@
             <w:u w:val="none"/>
             <w:rtl w:val="0"/>
           </w:rPr>
-          <w:t xml:space="preserve">Morris J, Kuleshov V, Shmatikov V, </w:t>
-        </w:r>
-      </w:hyperlink>
-      <w:hyperlink r:id="rId119">
-        <w:r>
-          <w:rPr>
-            <w:b w:val="0"/>
-            <w:i w:val="1"/>
-            <w:color w:val="000000"/>
-            <w:sz w:val="22"/>
-            <w:szCs w:val="22"/>
-            <w:u w:val="none"/>
-            <w:rtl w:val="0"/>
-          </w:rPr>
-          <w:t xml:space="preserve">et al.</w:t>
-        </w:r>
-      </w:hyperlink>
-      <w:hyperlink r:id="rId120">
-        <w:r>
-          <w:rPr>
-            <w:b w:val="0"/>
-            <w:i w:val="0"/>
-            <w:color w:val="000000"/>
-            <w:sz w:val="22"/>
-            <w:szCs w:val="22"/>
-            <w:u w:val="none"/>
-            <w:rtl w:val="0"/>
-          </w:rPr>
-          <w:t xml:space="preserve"> Text embeddings reveal (almost) as much as text. </w:t>
-        </w:r>
-      </w:hyperlink>
-      <w:hyperlink r:id="rId121">
-        <w:r>
-          <w:rPr>
-            <w:b w:val="0"/>
-            <w:i w:val="1"/>
-            <w:color w:val="000000"/>
-            <w:sz w:val="22"/>
-            <w:szCs w:val="22"/>
-            <w:u w:val="none"/>
-            <w:rtl w:val="0"/>
-          </w:rPr>
-          <w:t xml:space="preserve">Proceedings of the 2023 Conference on Empirical Methods in Natural Language Processing</w:t>
-        </w:r>
-      </w:hyperlink>
-      <w:hyperlink r:id="rId122">
-        <w:r>
-          <w:rPr>
-            <w:b w:val="0"/>
-            <w:i w:val="0"/>
-            <w:color w:val="000000"/>
-            <w:sz w:val="22"/>
-            <w:szCs w:val="22"/>
-            <w:u w:val="none"/>
-            <w:rtl w:val="0"/>
-          </w:rPr>
-          <w:t xml:space="preserve">. Stroudsburg, PA, USA: Association for Computational Linguistics 2023.</w:t>
+          <w:t xml:space="preserve">Hahsler M, Piekenbrock M. Dbscan: Density-based spatial clustering of applications with noise (DBSCAN) and related algorithms. CRAN: Contributed Packages. 2015.</w:t>
         </w:r>
       </w:hyperlink>
       <w:r>
@@ -13551,7 +13479,7 @@
         <w:t xml:space="preserve">21 </w:t>
         <w:tab/>
       </w:r>
-      <w:hyperlink r:id="rId123">
+      <w:hyperlink r:id="rId122">
         <w:r>
           <w:rPr>
             <w:b w:val="0"/>
@@ -13562,10 +13490,10 @@
             <w:u w:val="none"/>
             <w:rtl w:val="0"/>
           </w:rPr>
-          <w:t xml:space="preserve">Mikolov T. Efficient estimation of word representations in vector space. </w:t>
+          <w:t xml:space="preserve">Morris J, Kuleshov V, Shmatikov V, </w:t>
         </w:r>
       </w:hyperlink>
-      <w:hyperlink r:id="rId124">
+      <w:hyperlink r:id="rId123">
         <w:r>
           <w:rPr>
             <w:b w:val="0"/>
@@ -13576,10 +13504,10 @@
             <w:u w:val="none"/>
             <w:rtl w:val="0"/>
           </w:rPr>
-          <w:t xml:space="preserve">arXiv preprint arXiv:13013781</w:t>
+          <w:t xml:space="preserve">et al.</w:t>
         </w:r>
       </w:hyperlink>
-      <w:hyperlink r:id="rId125">
+      <w:hyperlink r:id="rId124">
         <w:r>
           <w:rPr>
             <w:b w:val="0"/>
@@ -13590,7 +13518,35 @@
             <w:u w:val="none"/>
             <w:rtl w:val="0"/>
           </w:rPr>
-          <w:t xml:space="preserve">. Published Online First: 2013.</w:t>
+          <w:t xml:space="preserve"> Text embeddings reveal (almost) as much as text. </w:t>
+        </w:r>
+      </w:hyperlink>
+      <w:hyperlink r:id="rId125">
+        <w:r>
+          <w:rPr>
+            <w:b w:val="0"/>
+            <w:i w:val="1"/>
+            <w:color w:val="000000"/>
+            <w:sz w:val="22"/>
+            <w:szCs w:val="22"/>
+            <w:u w:val="none"/>
+            <w:rtl w:val="0"/>
+          </w:rPr>
+          <w:t xml:space="preserve">Proceedings of the 2023 Conference on Empirical Methods in Natural Language Processing</w:t>
+        </w:r>
+      </w:hyperlink>
+      <w:hyperlink r:id="rId126">
+        <w:r>
+          <w:rPr>
+            <w:b w:val="0"/>
+            <w:i w:val="0"/>
+            <w:color w:val="000000"/>
+            <w:sz w:val="22"/>
+            <w:szCs w:val="22"/>
+            <w:u w:val="none"/>
+            <w:rtl w:val="0"/>
+          </w:rPr>
+          <w:t xml:space="preserve">. Stroudsburg, PA, USA: Association for Computational Linguistics 2023.</w:t>
         </w:r>
       </w:hyperlink>
       <w:r>
@@ -13636,7 +13592,7 @@
         <w:t xml:space="preserve">22 </w:t>
         <w:tab/>
       </w:r>
-      <w:hyperlink r:id="rId126">
+      <w:hyperlink r:id="rId127">
         <w:r>
           <w:rPr>
             <w:b w:val="0"/>
@@ -13647,10 +13603,10 @@
             <w:u w:val="none"/>
             <w:rtl w:val="0"/>
           </w:rPr>
-          <w:t xml:space="preserve">Incitti F, Urli F, Snidaro L. Beyond word embeddings: A survey. </w:t>
+          <w:t xml:space="preserve">Mikolov T. Efficient estimation of word representations in vector space. </w:t>
         </w:r>
       </w:hyperlink>
-      <w:hyperlink r:id="rId127">
+      <w:hyperlink r:id="rId128">
         <w:r>
           <w:rPr>
             <w:b w:val="0"/>
@@ -13661,10 +13617,10 @@
             <w:u w:val="none"/>
             <w:rtl w:val="0"/>
           </w:rPr>
-          <w:t xml:space="preserve">Inf Fusion</w:t>
+          <w:t xml:space="preserve">arXiv preprint arXiv:13013781</w:t>
         </w:r>
       </w:hyperlink>
-      <w:hyperlink r:id="rId128">
+      <w:hyperlink r:id="rId129">
         <w:r>
           <w:rPr>
             <w:b w:val="0"/>
@@ -13675,7 +13631,7 @@
             <w:u w:val="none"/>
             <w:rtl w:val="0"/>
           </w:rPr>
-          <w:t xml:space="preserve">. 2023;89:418–36.</w:t>
+          <w:t xml:space="preserve">. Published Online First: 2013.</w:t>
         </w:r>
       </w:hyperlink>
       <w:r>
@@ -13721,7 +13677,7 @@
         <w:t xml:space="preserve">23 </w:t>
         <w:tab/>
       </w:r>
-      <w:hyperlink r:id="rId129">
+      <w:hyperlink r:id="rId130">
         <w:r>
           <w:rPr>
             <w:b w:val="0"/>
@@ -13732,10 +13688,10 @@
             <w:u w:val="none"/>
             <w:rtl w:val="0"/>
           </w:rPr>
-          <w:t xml:space="preserve">Khattak FK, Jeblee S, Pou-Prom C, </w:t>
+          <w:t xml:space="preserve">Incitti F, Urli F, Snidaro L. Beyond word embeddings: A survey. </w:t>
         </w:r>
       </w:hyperlink>
-      <w:hyperlink r:id="rId130">
+      <w:hyperlink r:id="rId131">
         <w:r>
           <w:rPr>
             <w:b w:val="0"/>
@@ -13746,10 +13702,10 @@
             <w:u w:val="none"/>
             <w:rtl w:val="0"/>
           </w:rPr>
-          <w:t xml:space="preserve">et al.</w:t>
+          <w:t xml:space="preserve">Inf Fusion</w:t>
         </w:r>
       </w:hyperlink>
-      <w:hyperlink r:id="rId131">
+      <w:hyperlink r:id="rId132">
         <w:r>
           <w:rPr>
             <w:b w:val="0"/>
@@ -13760,35 +13716,7 @@
             <w:u w:val="none"/>
             <w:rtl w:val="0"/>
           </w:rPr>
-          <w:t xml:space="preserve"> A survey of word embeddings for clinical text. </w:t>
-        </w:r>
-      </w:hyperlink>
-      <w:hyperlink r:id="rId132">
-        <w:r>
-          <w:rPr>
-            <w:b w:val="0"/>
-            <w:i w:val="1"/>
-            <w:color w:val="000000"/>
-            <w:sz w:val="22"/>
-            <w:szCs w:val="22"/>
-            <w:u w:val="none"/>
-            <w:rtl w:val="0"/>
-          </w:rPr>
-          <w:t xml:space="preserve">J Biomed Inform</w:t>
-        </w:r>
-      </w:hyperlink>
-      <w:hyperlink r:id="rId133">
-        <w:r>
-          <w:rPr>
-            <w:b w:val="0"/>
-            <w:i w:val="0"/>
-            <w:color w:val="000000"/>
-            <w:sz w:val="22"/>
-            <w:szCs w:val="22"/>
-            <w:u w:val="none"/>
-            <w:rtl w:val="0"/>
-          </w:rPr>
-          <w:t xml:space="preserve">. 2019;100S:100057.</w:t>
+          <w:t xml:space="preserve">. 2023;89:418–36.</w:t>
         </w:r>
       </w:hyperlink>
       <w:r>
@@ -13834,7 +13762,7 @@
         <w:t xml:space="preserve">24 </w:t>
         <w:tab/>
       </w:r>
-      <w:hyperlink r:id="rId134">
+      <w:hyperlink r:id="rId133">
         <w:r>
           <w:rPr>
             <w:b w:val="0"/>
@@ -13845,10 +13773,10 @@
             <w:u w:val="none"/>
             <w:rtl w:val="0"/>
           </w:rPr>
-          <w:t xml:space="preserve">Gökçe O, Prada J, Nikolov NI, </w:t>
+          <w:t xml:space="preserve">Khattak FK, Jeblee S, Pou-Prom C, </w:t>
         </w:r>
       </w:hyperlink>
-      <w:hyperlink r:id="rId135">
+      <w:hyperlink r:id="rId134">
         <w:r>
           <w:rPr>
             <w:b w:val="0"/>
@@ -13862,7 +13790,7 @@
           <w:t xml:space="preserve">et al.</w:t>
         </w:r>
       </w:hyperlink>
-      <w:hyperlink r:id="rId136">
+      <w:hyperlink r:id="rId135">
         <w:r>
           <w:rPr>
             <w:b w:val="0"/>
@@ -13873,10 +13801,10 @@
             <w:u w:val="none"/>
             <w:rtl w:val="0"/>
           </w:rPr>
-          <w:t xml:space="preserve"> Embedding-based scientific literature discovery in a text editor application. </w:t>
+          <w:t xml:space="preserve"> A survey of word embeddings for clinical text. </w:t>
         </w:r>
       </w:hyperlink>
-      <w:hyperlink r:id="rId137">
+      <w:hyperlink r:id="rId136">
         <w:r>
           <w:rPr>
             <w:b w:val="0"/>
@@ -13887,10 +13815,10 @@
             <w:u w:val="none"/>
             <w:rtl w:val="0"/>
           </w:rPr>
-          <w:t xml:space="preserve">Proceedings of the 58th Annual Meeting of the Association for Computational Linguistics: System Demonstrations</w:t>
+          <w:t xml:space="preserve">J Biomed Inform</w:t>
         </w:r>
       </w:hyperlink>
-      <w:hyperlink r:id="rId138">
+      <w:hyperlink r:id="rId137">
         <w:r>
           <w:rPr>
             <w:b w:val="0"/>
@@ -13901,7 +13829,7 @@
             <w:u w:val="none"/>
             <w:rtl w:val="0"/>
           </w:rPr>
-          <w:t xml:space="preserve">. Stroudsburg, PA, USA: Association for Computational Linguistics 2020.</w:t>
+          <w:t xml:space="preserve">. 2019;100S:100057.</w:t>
         </w:r>
       </w:hyperlink>
       <w:r>
@@ -13947,7 +13875,7 @@
         <w:t xml:space="preserve">25 </w:t>
         <w:tab/>
       </w:r>
-      <w:hyperlink r:id="rId139">
+      <w:hyperlink r:id="rId138">
         <w:r>
           <w:rPr>
             <w:b w:val="0"/>
@@ -13958,10 +13886,10 @@
             <w:u w:val="none"/>
             <w:rtl w:val="0"/>
           </w:rPr>
-          <w:t xml:space="preserve">Mai G, Janowicz K, Yan B. Combining text embedding and knowledge graph embedding techniques for academic search engines. In: Key-Sun Choi, Luis Espinosa Anke, Thierry Declerck, Dagmar Gromann, Jin-Dong Kim, Axel-Cyrille Ngonga Ngomo, Muhammad Saleem, Ricardo Usbeck, ed. </w:t>
+          <w:t xml:space="preserve">Gökçe O, Prada J, Nikolov NI, </w:t>
         </w:r>
       </w:hyperlink>
-      <w:hyperlink r:id="rId140">
+      <w:hyperlink r:id="rId139">
         <w:r>
           <w:rPr>
             <w:b w:val="0"/>
@@ -13972,10 +13900,10 @@
             <w:u w:val="none"/>
             <w:rtl w:val="0"/>
           </w:rPr>
-          <w:t xml:space="preserve">Joint proceedings of the 4th Workshop on Semantic Deep Learning (SemDeep-4) and NLIWoD4: Natural Language Interfaces for the Web of Data (NLIWOD-4) and 9th Question Answering over Linked Data challenge (QALD-9) co-located with 17th International Semantic Web Conference (ISWC 2018)</w:t>
+          <w:t xml:space="preserve">et al.</w:t>
         </w:r>
       </w:hyperlink>
-      <w:hyperlink r:id="rId141">
+      <w:hyperlink r:id="rId140">
         <w:r>
           <w:rPr>
             <w:b w:val="0"/>
@@ -13986,7 +13914,35 @@
             <w:u w:val="none"/>
             <w:rtl w:val="0"/>
           </w:rPr>
-          <w:t xml:space="preserve">. CEUR 2018:77–88.</w:t>
+          <w:t xml:space="preserve"> Embedding-based scientific literature discovery in a text editor application. </w:t>
+        </w:r>
+      </w:hyperlink>
+      <w:hyperlink r:id="rId141">
+        <w:r>
+          <w:rPr>
+            <w:b w:val="0"/>
+            <w:i w:val="1"/>
+            <w:color w:val="000000"/>
+            <w:sz w:val="22"/>
+            <w:szCs w:val="22"/>
+            <w:u w:val="none"/>
+            <w:rtl w:val="0"/>
+          </w:rPr>
+          <w:t xml:space="preserve">Proceedings of the 58th Annual Meeting of the Association for Computational Linguistics: System Demonstrations</w:t>
+        </w:r>
+      </w:hyperlink>
+      <w:hyperlink r:id="rId142">
+        <w:r>
+          <w:rPr>
+            <w:b w:val="0"/>
+            <w:i w:val="0"/>
+            <w:color w:val="000000"/>
+            <w:sz w:val="22"/>
+            <w:szCs w:val="22"/>
+            <w:u w:val="none"/>
+            <w:rtl w:val="0"/>
+          </w:rPr>
+          <w:t xml:space="preserve">. Stroudsburg, PA, USA: Association for Computational Linguistics 2020.</w:t>
         </w:r>
       </w:hyperlink>
       <w:r>
@@ -14032,7 +13988,7 @@
         <w:t xml:space="preserve">26 </w:t>
         <w:tab/>
       </w:r>
-      <w:hyperlink r:id="rId142">
+      <w:hyperlink r:id="rId143">
         <w:r>
           <w:rPr>
             <w:b w:val="0"/>
@@ -14043,10 +13999,10 @@
             <w:u w:val="none"/>
             <w:rtl w:val="0"/>
           </w:rPr>
-          <w:t xml:space="preserve">Mehta V, Bawa S, Singh J. WEClustering: word embeddings based text clustering technique for large datasets. </w:t>
+          <w:t xml:space="preserve">Mai G, Janowicz K, Yan B. Combining text embedding and knowledge graph embedding techniques for academic search engines. In: Key-Sun Choi, Luis Espinosa Anke, Thierry Declerck, Dagmar Gromann, Jin-Dong Kim, Axel-Cyrille Ngonga Ngomo, Muhammad Saleem, Ricardo Usbeck, ed. </w:t>
         </w:r>
       </w:hyperlink>
-      <w:hyperlink r:id="rId143">
+      <w:hyperlink r:id="rId144">
         <w:r>
           <w:rPr>
             <w:b w:val="0"/>
@@ -14057,10 +14013,10 @@
             <w:u w:val="none"/>
             <w:rtl w:val="0"/>
           </w:rPr>
-          <w:t xml:space="preserve">Complex Intell Systems</w:t>
+          <w:t xml:space="preserve">Joint proceedings of the 4th Workshop on Semantic Deep Learning (SemDeep-4) and NLIWoD4: Natural Language Interfaces for the Web of Data (NLIWOD-4) and 9th Question Answering over Linked Data challenge (QALD-9) co-located with 17th International Semantic Web Conference (ISWC 2018)</w:t>
         </w:r>
       </w:hyperlink>
-      <w:hyperlink r:id="rId144">
+      <w:hyperlink r:id="rId145">
         <w:r>
           <w:rPr>
             <w:b w:val="0"/>
@@ -14071,7 +14027,7 @@
             <w:u w:val="none"/>
             <w:rtl w:val="0"/>
           </w:rPr>
-          <w:t xml:space="preserve">. 2021;7:3211–24.</w:t>
+          <w:t xml:space="preserve">. CEUR 2018:77–88.</w:t>
         </w:r>
       </w:hyperlink>
       <w:r>
@@ -14117,7 +14073,7 @@
         <w:t xml:space="preserve">27 </w:t>
         <w:tab/>
       </w:r>
-      <w:hyperlink r:id="rId145">
+      <w:hyperlink r:id="rId146">
         <w:r>
           <w:rPr>
             <w:b w:val="0"/>
@@ -14128,10 +14084,10 @@
             <w:u w:val="none"/>
             <w:rtl w:val="0"/>
           </w:rPr>
-          <w:t xml:space="preserve">Stein RA, Jaques PA, Valiati JF. An analysis of hierarchical text classification using word embeddings. </w:t>
+          <w:t xml:space="preserve">Mehta V, Bawa S, Singh J. WEClustering: word embeddings based text clustering technique for large datasets. </w:t>
         </w:r>
       </w:hyperlink>
-      <w:hyperlink r:id="rId146">
+      <w:hyperlink r:id="rId147">
         <w:r>
           <w:rPr>
             <w:b w:val="0"/>
@@ -14142,10 +14098,10 @@
             <w:u w:val="none"/>
             <w:rtl w:val="0"/>
           </w:rPr>
-          <w:t xml:space="preserve">Inf Sci </w:t>
+          <w:t xml:space="preserve">Complex Intell Systems</w:t>
         </w:r>
       </w:hyperlink>
-      <w:hyperlink r:id="rId147">
+      <w:hyperlink r:id="rId148">
         <w:r>
           <w:rPr>
             <w:b w:val="0"/>
@@ -14156,7 +14112,7 @@
             <w:u w:val="none"/>
             <w:rtl w:val="0"/>
           </w:rPr>
-          <w:t xml:space="preserve">. 2019;471:216–32.</w:t>
+          <w:t xml:space="preserve">. 2021;7:3211–24.</w:t>
         </w:r>
       </w:hyperlink>
       <w:r>
@@ -14202,7 +14158,7 @@
         <w:t xml:space="preserve">28 </w:t>
         <w:tab/>
       </w:r>
-      <w:hyperlink r:id="rId148">
+      <w:hyperlink r:id="rId149">
         <w:r>
           <w:rPr>
             <w:b w:val="0"/>
@@ -14213,10 +14169,10 @@
             <w:u w:val="none"/>
             <w:rtl w:val="0"/>
           </w:rPr>
-          <w:t xml:space="preserve">Musto C, Semeraro G, de Gemmis M, </w:t>
+          <w:t xml:space="preserve">Stein RA, Jaques PA, Valiati JF. An analysis of hierarchical text classification using word embeddings. </w:t>
         </w:r>
       </w:hyperlink>
-      <w:hyperlink r:id="rId149">
+      <w:hyperlink r:id="rId150">
         <w:r>
           <w:rPr>
             <w:b w:val="0"/>
@@ -14227,10 +14183,10 @@
             <w:u w:val="none"/>
             <w:rtl w:val="0"/>
           </w:rPr>
-          <w:t xml:space="preserve">et al.</w:t>
+          <w:t xml:space="preserve">Inf Sci </w:t>
         </w:r>
       </w:hyperlink>
-      <w:hyperlink r:id="rId150">
+      <w:hyperlink r:id="rId151">
         <w:r>
           <w:rPr>
             <w:b w:val="0"/>
@@ -14241,35 +14197,7 @@
             <w:u w:val="none"/>
             <w:rtl w:val="0"/>
           </w:rPr>
-          <w:t xml:space="preserve"> Learning word embeddings from Wikipedia for content-based recommender systems. </w:t>
-        </w:r>
-      </w:hyperlink>
-      <w:hyperlink r:id="rId151">
-        <w:r>
-          <w:rPr>
-            <w:b w:val="0"/>
-            <w:i w:val="1"/>
-            <w:color w:val="000000"/>
-            <w:sz w:val="22"/>
-            <w:szCs w:val="22"/>
-            <w:u w:val="none"/>
-            <w:rtl w:val="0"/>
-          </w:rPr>
-          <w:t xml:space="preserve">Lecture Notes in Computer Science</w:t>
-        </w:r>
-      </w:hyperlink>
-      <w:hyperlink r:id="rId152">
-        <w:r>
-          <w:rPr>
-            <w:b w:val="0"/>
-            <w:i w:val="0"/>
-            <w:color w:val="000000"/>
-            <w:sz w:val="22"/>
-            <w:szCs w:val="22"/>
-            <w:u w:val="none"/>
-            <w:rtl w:val="0"/>
-          </w:rPr>
-          <w:t xml:space="preserve">. Cham: Springer International Publishing 2016:729–34.</w:t>
+          <w:t xml:space="preserve">. 2019;471:216–32.</w:t>
         </w:r>
       </w:hyperlink>
       <w:r>
@@ -14315,7 +14243,7 @@
         <w:t xml:space="preserve">29 </w:t>
         <w:tab/>
       </w:r>
-      <w:hyperlink r:id="rId153">
+      <w:hyperlink r:id="rId152">
         <w:r>
           <w:rPr>
             <w:b w:val="0"/>
@@ -14326,10 +14254,10 @@
             <w:u w:val="none"/>
             <w:rtl w:val="0"/>
           </w:rPr>
-          <w:t xml:space="preserve">Pande A, Ahuja V. WEAC: Word embeddings for anomaly classification from event logs. </w:t>
+          <w:t xml:space="preserve">Musto C, Semeraro G, de Gemmis M, </w:t>
         </w:r>
       </w:hyperlink>
-      <w:hyperlink r:id="rId154">
+      <w:hyperlink r:id="rId153">
         <w:r>
           <w:rPr>
             <w:b w:val="0"/>
@@ -14340,10 +14268,10 @@
             <w:u w:val="none"/>
             <w:rtl w:val="0"/>
           </w:rPr>
-          <w:t xml:space="preserve">2017 IEEE International Conference on Big Data (Big Data)</w:t>
+          <w:t xml:space="preserve">et al.</w:t>
         </w:r>
       </w:hyperlink>
-      <w:hyperlink r:id="rId155">
+      <w:hyperlink r:id="rId154">
         <w:r>
           <w:rPr>
             <w:b w:val="0"/>
@@ -14354,7 +14282,35 @@
             <w:u w:val="none"/>
             <w:rtl w:val="0"/>
           </w:rPr>
-          <w:t xml:space="preserve">. IEEE 2017:1095–100.</w:t>
+          <w:t xml:space="preserve"> Learning word embeddings from Wikipedia for content-based recommender systems. </w:t>
+        </w:r>
+      </w:hyperlink>
+      <w:hyperlink r:id="rId155">
+        <w:r>
+          <w:rPr>
+            <w:b w:val="0"/>
+            <w:i w:val="1"/>
+            <w:color w:val="000000"/>
+            <w:sz w:val="22"/>
+            <w:szCs w:val="22"/>
+            <w:u w:val="none"/>
+            <w:rtl w:val="0"/>
+          </w:rPr>
+          <w:t xml:space="preserve">Lecture Notes in Computer Science</w:t>
+        </w:r>
+      </w:hyperlink>
+      <w:hyperlink r:id="rId156">
+        <w:r>
+          <w:rPr>
+            <w:b w:val="0"/>
+            <w:i w:val="0"/>
+            <w:color w:val="000000"/>
+            <w:sz w:val="22"/>
+            <w:szCs w:val="22"/>
+            <w:u w:val="none"/>
+            <w:rtl w:val="0"/>
+          </w:rPr>
+          <w:t xml:space="preserve">. Cham: Springer International Publishing 2016:729–34.</w:t>
         </w:r>
       </w:hyperlink>
       <w:r>
@@ -14400,20 +14356,6 @@
         <w:t xml:space="preserve">30 </w:t>
         <w:tab/>
       </w:r>
-      <w:hyperlink r:id="rId156">
-        <w:r>
-          <w:rPr>
-            <w:b w:val="0"/>
-            <w:i w:val="0"/>
-            <w:color w:val="000000"/>
-            <w:sz w:val="22"/>
-            <w:szCs w:val="22"/>
-            <w:u w:val="none"/>
-            <w:rtl w:val="0"/>
-          </w:rPr>
-          <w:t xml:space="preserve">New embedding models and API updates. </w:t>
-        </w:r>
-      </w:hyperlink>
       <w:hyperlink r:id="rId157">
         <w:r>
           <w:rPr>
@@ -14425,10 +14367,24 @@
             <w:u w:val="none"/>
             <w:rtl w:val="0"/>
           </w:rPr>
-          <w:t xml:space="preserve">https://openai.com/index/new-embedding-models-and-api-updates/</w:t>
+          <w:t xml:space="preserve">Pande A, Ahuja V. WEAC: Word embeddings for anomaly classification from event logs. </w:t>
         </w:r>
       </w:hyperlink>
       <w:hyperlink r:id="rId158">
+        <w:r>
+          <w:rPr>
+            <w:b w:val="0"/>
+            <w:i w:val="1"/>
+            <w:color w:val="000000"/>
+            <w:sz w:val="22"/>
+            <w:szCs w:val="22"/>
+            <w:u w:val="none"/>
+            <w:rtl w:val="0"/>
+          </w:rPr>
+          <w:t xml:space="preserve">2017 IEEE International Conference on Big Data (Big Data)</w:t>
+        </w:r>
+      </w:hyperlink>
+      <w:hyperlink r:id="rId159">
         <w:r>
           <w:rPr>
             <w:b w:val="0"/>
@@ -14439,7 +14395,7 @@
             <w:u w:val="none"/>
             <w:rtl w:val="0"/>
           </w:rPr>
-          <w:t xml:space="preserve"> (accessed 4 September 2024)</w:t>
+          <w:t xml:space="preserve">. IEEE 2017:1095–100.</w:t>
         </w:r>
       </w:hyperlink>
       <w:r>
@@ -14485,7 +14441,7 @@
         <w:t xml:space="preserve">31 </w:t>
         <w:tab/>
       </w:r>
-      <w:hyperlink r:id="rId159">
+      <w:hyperlink r:id="rId160">
         <w:r>
           <w:rPr>
             <w:b w:val="0"/>
@@ -14496,21 +14452,7 @@
             <w:u w:val="none"/>
             <w:rtl w:val="0"/>
           </w:rPr>
-          <w:t xml:space="preserve">Wu J. Cluster Analysis and K-means Clustering: An Introduction. In: Wu J, ed. </w:t>
-        </w:r>
-      </w:hyperlink>
-      <w:hyperlink r:id="rId160">
-        <w:r>
-          <w:rPr>
-            <w:b w:val="0"/>
-            <w:i w:val="1"/>
-            <w:color w:val="000000"/>
-            <w:sz w:val="22"/>
-            <w:szCs w:val="22"/>
-            <w:u w:val="none"/>
-            <w:rtl w:val="0"/>
-          </w:rPr>
-          <w:t xml:space="preserve">Advances in K-means Clustering: A Data Mining Thinking</w:t>
+          <w:t xml:space="preserve">New embedding models and API updates. </w:t>
         </w:r>
       </w:hyperlink>
       <w:hyperlink r:id="rId161">
@@ -14524,7 +14466,21 @@
             <w:u w:val="none"/>
             <w:rtl w:val="0"/>
           </w:rPr>
-          <w:t xml:space="preserve">. Berlin, Heidelberg: Springer Berlin Heidelberg 2012:1–16.</w:t>
+          <w:t xml:space="preserve">https://openai.com/index/new-embedding-models-and-api-updates/</w:t>
+        </w:r>
+      </w:hyperlink>
+      <w:hyperlink r:id="rId162">
+        <w:r>
+          <w:rPr>
+            <w:b w:val="0"/>
+            <w:i w:val="0"/>
+            <w:color w:val="000000"/>
+            <w:sz w:val="22"/>
+            <w:szCs w:val="22"/>
+            <w:u w:val="none"/>
+            <w:rtl w:val="0"/>
+          </w:rPr>
+          <w:t xml:space="preserve"> (accessed 4 September 2024)</w:t>
         </w:r>
       </w:hyperlink>
       <w:r>
@@ -14570,7 +14526,7 @@
         <w:t xml:space="preserve">32 </w:t>
         <w:tab/>
       </w:r>
-      <w:hyperlink r:id="rId162">
+      <w:hyperlink r:id="rId163">
         <w:r>
           <w:rPr>
             <w:b w:val="0"/>
@@ -14581,10 +14537,10 @@
             <w:u w:val="none"/>
             <w:rtl w:val="0"/>
           </w:rPr>
-          <w:t xml:space="preserve">Shahapure KR, Nicholas C. Cluster Quality Analysis Using Silhouette Score. </w:t>
+          <w:t xml:space="preserve">Wu J. Cluster Analysis and K-means Clustering: An Introduction. In: Wu J, ed. </w:t>
         </w:r>
       </w:hyperlink>
-      <w:hyperlink r:id="rId163">
+      <w:hyperlink r:id="rId164">
         <w:r>
           <w:rPr>
             <w:b w:val="0"/>
@@ -14595,10 +14551,10 @@
             <w:u w:val="none"/>
             <w:rtl w:val="0"/>
           </w:rPr>
-          <w:t xml:space="preserve">2020 IEEE 7th International Conference on Data Science and Advanced Analytics (DSAA)</w:t>
+          <w:t xml:space="preserve">Advances in K-means Clustering: A Data Mining Thinking</w:t>
         </w:r>
       </w:hyperlink>
-      <w:hyperlink r:id="rId164">
+      <w:hyperlink r:id="rId165">
         <w:r>
           <w:rPr>
             <w:b w:val="0"/>
@@ -14609,7 +14565,7 @@
             <w:u w:val="none"/>
             <w:rtl w:val="0"/>
           </w:rPr>
-          <w:t xml:space="preserve">. IEEE 2020:747–8.</w:t>
+          <w:t xml:space="preserve">. Berlin, Heidelberg: Springer Berlin Heidelberg 2012:1–16.</w:t>
         </w:r>
       </w:hyperlink>
       <w:r>
@@ -14655,7 +14611,7 @@
         <w:t xml:space="preserve">33 </w:t>
         <w:tab/>
       </w:r>
-      <w:hyperlink r:id="rId165">
+      <w:hyperlink r:id="rId166">
         <w:r>
           <w:rPr>
             <w:b w:val="0"/>
@@ -14666,10 +14622,10 @@
             <w:u w:val="none"/>
             <w:rtl w:val="0"/>
           </w:rPr>
-          <w:t xml:space="preserve">Shutaywi M, Kachouie NN. Silhouette Analysis for Performance Evaluation in Machine Learning with Applications to Clustering. </w:t>
+          <w:t xml:space="preserve">Shahapure KR, Nicholas C. Cluster Quality Analysis Using Silhouette Score. </w:t>
         </w:r>
       </w:hyperlink>
-      <w:hyperlink r:id="rId166">
+      <w:hyperlink r:id="rId167">
         <w:r>
           <w:rPr>
             <w:b w:val="0"/>
@@ -14680,21 +14636,7 @@
             <w:u w:val="none"/>
             <w:rtl w:val="0"/>
           </w:rPr>
-          <w:t xml:space="preserve">Entropy </w:t>
-        </w:r>
-      </w:hyperlink>
-      <w:hyperlink r:id="rId167">
-        <w:r>
-          <w:rPr>
-            <w:b w:val="0"/>
-            <w:i w:val="0"/>
-            <w:color w:val="000000"/>
-            <w:sz w:val="22"/>
-            <w:szCs w:val="22"/>
-            <w:u w:val="none"/>
-            <w:rtl w:val="0"/>
-          </w:rPr>
-          <w:t xml:space="preserve">. 2021;23. doi: </w:t>
+          <w:t xml:space="preserve">2020 IEEE 7th International Conference on Data Science and Advanced Analytics (DSAA)</w:t>
         </w:r>
       </w:hyperlink>
       <w:hyperlink r:id="rId168">
@@ -14708,7 +14650,7 @@
             <w:u w:val="none"/>
             <w:rtl w:val="0"/>
           </w:rPr>
-          <w:t xml:space="preserve">10.3390/e23060759</w:t>
+          <w:t xml:space="preserve">. IEEE 2020:747–8.</w:t>
         </w:r>
       </w:hyperlink>
       <w:r>
@@ -14765,7 +14707,7 @@
             <w:u w:val="none"/>
             <w:rtl w:val="0"/>
           </w:rPr>
-          <w:t xml:space="preserve">Canonica GW, Baena-Cagnani CE, Bousquet J, </w:t>
+          <w:t xml:space="preserve">Shutaywi M, Kachouie NN. Silhouette Analysis for Performance Evaluation in Machine Learning with Applications to Clustering. </w:t>
         </w:r>
       </w:hyperlink>
       <w:hyperlink r:id="rId170">
@@ -14779,7 +14721,7 @@
             <w:u w:val="none"/>
             <w:rtl w:val="0"/>
           </w:rPr>
-          <w:t xml:space="preserve">et al.</w:t>
+          <w:t xml:space="preserve">Entropy </w:t>
         </w:r>
       </w:hyperlink>
       <w:hyperlink r:id="rId171">
@@ -14793,24 +14735,10 @@
             <w:u w:val="none"/>
             <w:rtl w:val="0"/>
           </w:rPr>
-          <w:t xml:space="preserve"> Recommendations for standardization of clinical trials with Allergen Specific Immunotherapy for respiratory allergy. A statement of a World Allergy Organization (WAO) taskforce. </w:t>
+          <w:t xml:space="preserve">. 2021;23. doi: </w:t>
         </w:r>
       </w:hyperlink>
       <w:hyperlink r:id="rId172">
-        <w:r>
-          <w:rPr>
-            <w:b w:val="0"/>
-            <w:i w:val="1"/>
-            <w:color w:val="000000"/>
-            <w:sz w:val="22"/>
-            <w:szCs w:val="22"/>
-            <w:u w:val="none"/>
-            <w:rtl w:val="0"/>
-          </w:rPr>
-          <w:t xml:space="preserve">Allergy</w:t>
-        </w:r>
-      </w:hyperlink>
-      <w:hyperlink r:id="rId173">
         <w:r>
           <w:rPr>
             <w:b w:val="0"/>
@@ -14821,7 +14749,7 @@
             <w:u w:val="none"/>
             <w:rtl w:val="0"/>
           </w:rPr>
-          <w:t xml:space="preserve">. 2007;62:317–24.</w:t>
+          <w:t xml:space="preserve">10.3390/e23060759</w:t>
         </w:r>
       </w:hyperlink>
       <w:r>
@@ -14867,7 +14795,7 @@
         <w:t xml:space="preserve">35 </w:t>
         <w:tab/>
       </w:r>
-      <w:hyperlink r:id="rId174">
+      <w:hyperlink r:id="rId173">
         <w:r>
           <w:rPr>
             <w:b w:val="0"/>
@@ -14878,10 +14806,10 @@
             <w:u w:val="none"/>
             <w:rtl w:val="0"/>
           </w:rPr>
-          <w:t xml:space="preserve">Katz MHG, Marsh R, Herman JM, </w:t>
+          <w:t xml:space="preserve">Canonica GW, Baena-Cagnani CE, Bousquet J, </w:t>
         </w:r>
       </w:hyperlink>
-      <w:hyperlink r:id="rId175">
+      <w:hyperlink r:id="rId174">
         <w:r>
           <w:rPr>
             <w:b w:val="0"/>
@@ -14895,7 +14823,7 @@
           <w:t xml:space="preserve">et al.</w:t>
         </w:r>
       </w:hyperlink>
-      <w:hyperlink r:id="rId176">
+      <w:hyperlink r:id="rId175">
         <w:r>
           <w:rPr>
             <w:b w:val="0"/>
@@ -14906,10 +14834,10 @@
             <w:u w:val="none"/>
             <w:rtl w:val="0"/>
           </w:rPr>
-          <w:t xml:space="preserve"> Borderline resectable pancreatic cancer: need for standardization and methods for optimal clinical trial design. </w:t>
+          <w:t xml:space="preserve"> Recommendations for standardization of clinical trials with Allergen Specific Immunotherapy for respiratory allergy. A statement of a World Allergy Organization (WAO) taskforce. </w:t>
         </w:r>
       </w:hyperlink>
-      <w:hyperlink r:id="rId177">
+      <w:hyperlink r:id="rId176">
         <w:r>
           <w:rPr>
             <w:b w:val="0"/>
@@ -14920,10 +14848,10 @@
             <w:u w:val="none"/>
             <w:rtl w:val="0"/>
           </w:rPr>
-          <w:t xml:space="preserve">Ann Surg Oncol</w:t>
+          <w:t xml:space="preserve">Allergy</w:t>
         </w:r>
       </w:hyperlink>
-      <w:hyperlink r:id="rId178">
+      <w:hyperlink r:id="rId177">
         <w:r>
           <w:rPr>
             <w:b w:val="0"/>
@@ -14934,7 +14862,7 @@
             <w:u w:val="none"/>
             <w:rtl w:val="0"/>
           </w:rPr>
-          <w:t xml:space="preserve">. 2013;20:2787–95.</w:t>
+          <w:t xml:space="preserve">. 2007;62:317–24.</w:t>
         </w:r>
       </w:hyperlink>
       <w:r>
@@ -14980,7 +14908,120 @@
         <w:t xml:space="preserve">36 </w:t>
         <w:tab/>
       </w:r>
+      <w:hyperlink r:id="rId178">
+        <w:r>
+          <w:rPr>
+            <w:b w:val="0"/>
+            <w:i w:val="0"/>
+            <w:color w:val="000000"/>
+            <w:sz w:val="22"/>
+            <w:szCs w:val="22"/>
+            <w:u w:val="none"/>
+            <w:rtl w:val="0"/>
+          </w:rPr>
+          <w:t xml:space="preserve">Katz MHG, Marsh R, Herman JM, </w:t>
+        </w:r>
+      </w:hyperlink>
       <w:hyperlink r:id="rId179">
+        <w:r>
+          <w:rPr>
+            <w:b w:val="0"/>
+            <w:i w:val="1"/>
+            <w:color w:val="000000"/>
+            <w:sz w:val="22"/>
+            <w:szCs w:val="22"/>
+            <w:u w:val="none"/>
+            <w:rtl w:val="0"/>
+          </w:rPr>
+          <w:t xml:space="preserve">et al.</w:t>
+        </w:r>
+      </w:hyperlink>
+      <w:hyperlink r:id="rId180">
+        <w:r>
+          <w:rPr>
+            <w:b w:val="0"/>
+            <w:i w:val="0"/>
+            <w:color w:val="000000"/>
+            <w:sz w:val="22"/>
+            <w:szCs w:val="22"/>
+            <w:u w:val="none"/>
+            <w:rtl w:val="0"/>
+          </w:rPr>
+          <w:t xml:space="preserve"> Borderline resectable pancreatic cancer: need for standardization and methods for optimal clinical trial design. </w:t>
+        </w:r>
+      </w:hyperlink>
+      <w:hyperlink r:id="rId181">
+        <w:r>
+          <w:rPr>
+            <w:b w:val="0"/>
+            <w:i w:val="1"/>
+            <w:color w:val="000000"/>
+            <w:sz w:val="22"/>
+            <w:szCs w:val="22"/>
+            <w:u w:val="none"/>
+            <w:rtl w:val="0"/>
+          </w:rPr>
+          <w:t xml:space="preserve">Ann Surg Oncol</w:t>
+        </w:r>
+      </w:hyperlink>
+      <w:hyperlink r:id="rId182">
+        <w:r>
+          <w:rPr>
+            <w:b w:val="0"/>
+            <w:i w:val="0"/>
+            <w:color w:val="000000"/>
+            <w:sz w:val="22"/>
+            <w:szCs w:val="22"/>
+            <w:u w:val="none"/>
+            <w:rtl w:val="0"/>
+          </w:rPr>
+          <w:t xml:space="preserve">. 2013;20:2787–95.</w:t>
+        </w:r>
+      </w:hyperlink>
+      <w:r>
+        <w:rPr>
+          <w:rtl w:val="0"/>
+        </w:rPr>
+      </w:r>
+    </w:p>
+    <w:p>
+      <w:pPr>
+        <w:keepNext w:val="0"/>
+        <w:keepLines w:val="0"/>
+        <w:pageBreakBefore w:val="0"/>
+        <w:widowControl w:val="0"/>
+        <w:pBdr>
+          <w:top w:space="0" w:sz="0" w:val="nil"/>
+          <w:left w:space="0" w:sz="0" w:val="nil"/>
+          <w:bottom w:space="0" w:sz="0" w:val="nil"/>
+          <w:right w:space="0" w:sz="0" w:val="nil"/>
+          <w:between w:space="0" w:sz="0" w:val="nil"/>
+        </w:pBdr>
+        <w:shd w:fill="auto" w:val="clear"/>
+        <w:spacing w:after="220" w:before="0" w:line="240" w:lineRule="auto"/>
+        <w:ind w:left="440" w:right="0" w:hanging="440"/>
+        <w:jc w:val="left"/>
+        <w:rPr>
+          <w:b w:val="0"/>
+          <w:i w:val="0"/>
+          <w:color w:val="000000"/>
+          <w:sz w:val="22"/>
+          <w:szCs w:val="22"/>
+        </w:rPr>
+      </w:pPr>
+      <w:r>
+        <w:rPr>
+          <w:b w:val="0"/>
+          <w:i w:val="0"/>
+          <w:color w:val="000000"/>
+          <w:sz w:val="22"/>
+          <w:szCs w:val="22"/>
+          <w:rtl w:val="0"/>
+        </w:rPr>
+        <w:t xml:space="preserve">37 </w:t>
+        <w:tab/>
+      </w:r>
+      <w:hyperlink r:id="rId183">
         <w:r>
           <w:rPr>
             <w:b w:val="0"/>
@@ -14994,7 +15035,7 @@
           <w:t xml:space="preserve">Dickersin K, Mayo-Wilson E. Standards for design and measurement would make clinical research reproducible and usable. </w:t>
         </w:r>
       </w:hyperlink>
-      <w:hyperlink r:id="rId180">
+      <w:hyperlink r:id="rId184">
         <w:r>
           <w:rPr>
             <w:b w:val="0"/>
@@ -15008,7 +15049,7 @@
           <w:t xml:space="preserve">Proc Natl Acad Sci U S A</w:t>
         </w:r>
       </w:hyperlink>
-      <w:hyperlink r:id="rId181">
+      <w:hyperlink r:id="rId185">
         <w:r>
           <w:rPr>
             <w:b w:val="0"/>
@@ -15216,16 +15257,16 @@
           <wp:inline distB="114300" distT="114300" distL="114300" distR="114300">
             <wp:extent cx="5462588" cy="7377929"/>
             <wp:effectExtent b="0" l="0" r="0" t="0"/>
-            <wp:docPr id="4" name="image1.png"/>
+            <wp:docPr id="4" name="image4.png"/>
             <a:graphic>
               <a:graphicData uri="http://schemas.openxmlformats.org/drawingml/2006/picture">
                 <pic:pic>
                   <pic:nvPicPr>
-                    <pic:cNvPr id="0" name="image1.png"/>
+                    <pic:cNvPr id="0" name="image4.png"/>
                     <pic:cNvPicPr preferRelativeResize="0"/>
                   </pic:nvPicPr>
                   <pic:blipFill>
-                    <a:blip r:embed="rId182"/>
+                    <a:blip r:embed="rId186"/>
                     <a:srcRect b="0" l="0" r="0" t="0"/>
                     <a:stretch>
                       <a:fillRect/>
@@ -15331,16 +15372,16 @@
           <wp:inline distB="114300" distT="114300" distL="114300" distR="114300">
             <wp:extent cx="3481388" cy="7948576"/>
             <wp:effectExtent b="0" l="0" r="0" t="0"/>
-            <wp:docPr id="2" name="image3.png"/>
+            <wp:docPr id="2" name="image2.png"/>
             <a:graphic>
               <a:graphicData uri="http://schemas.openxmlformats.org/drawingml/2006/picture">
                 <pic:pic>
                   <pic:nvPicPr>
-                    <pic:cNvPr id="0" name="image3.png"/>
+                    <pic:cNvPr id="0" name="image2.png"/>
                     <pic:cNvPicPr preferRelativeResize="0"/>
                   </pic:nvPicPr>
                   <pic:blipFill>
-                    <a:blip r:embed="rId183"/>
+                    <a:blip r:embed="rId187"/>
                     <a:srcRect b="0" l="0" r="0" t="0"/>
                     <a:stretch>
                       <a:fillRect/>
@@ -15416,16 +15457,16 @@
           <wp:inline distB="114300" distT="114300" distL="114300" distR="114300">
             <wp:extent cx="6057900" cy="2527300"/>
             <wp:effectExtent b="0" l="0" r="0" t="0"/>
-            <wp:docPr id="1" name="image2.png"/>
+            <wp:docPr id="1" name="image1.png"/>
             <a:graphic>
               <a:graphicData uri="http://schemas.openxmlformats.org/drawingml/2006/picture">
                 <pic:pic>
                   <pic:nvPicPr>
-                    <pic:cNvPr id="0" name="image2.png"/>
+                    <pic:cNvPr id="0" name="image1.png"/>
                     <pic:cNvPicPr preferRelativeResize="0"/>
                   </pic:nvPicPr>
                   <pic:blipFill>
-                    <a:blip r:embed="rId184"/>
+                    <a:blip r:embed="rId188"/>
                     <a:srcRect b="0" l="0" r="0" t="0"/>
                     <a:stretch>
                       <a:fillRect/>
@@ -15829,16 +15870,16 @@
           <wp:inline distB="114300" distT="114300" distL="114300" distR="114300">
             <wp:extent cx="4805363" cy="7011383"/>
             <wp:effectExtent b="0" l="0" r="0" t="0"/>
-            <wp:docPr id="3" name="image4.png"/>
+            <wp:docPr id="3" name="image3.png"/>
             <a:graphic>
               <a:graphicData uri="http://schemas.openxmlformats.org/drawingml/2006/picture">
                 <pic:pic>
                   <pic:nvPicPr>
-                    <pic:cNvPr id="0" name="image4.png"/>
+                    <pic:cNvPr id="0" name="image3.png"/>
                     <pic:cNvPicPr preferRelativeResize="0"/>
                   </pic:nvPicPr>
                   <pic:blipFill>
-                    <a:blip r:embed="rId185"/>
+                    <a:blip r:embed="rId189"/>
                     <a:srcRect b="0" l="0" r="0" t="0"/>
                     <a:stretch>
                       <a:fillRect/>
@@ -16678,7 +16719,7 @@
         </w:rPr>
         <w:t xml:space="preserve">We conclude from our analysis that the MeSH terms–even though they are internally standardized– are not suitable to be used to identify the exact term and condition name for the conditions they encode. Therefore, even though we observed that the condition names from the CTR contained syntactic and semantic inconsistencies, we decided to use the terms from the conditions file to extract tumor names and map them to their standardized nomenclature in the WHO Classification of Tumors system (referred to as the “WHO database” in the rest of the paper) (</w:t>
       </w:r>
-      <w:hyperlink r:id="rId186">
+      <w:hyperlink r:id="rId190">
         <w:r>
           <w:rPr>
             <w:color w:val="1155cc"/>
@@ -16694,7 +16735,7 @@
         </w:rPr>
         <w:t xml:space="preserve">) or National Cancer Institute Thesaurus (“NCIt database”) (</w:t>
       </w:r>
-      <w:hyperlink r:id="rId187">
+      <w:hyperlink r:id="rId191">
         <w:r>
           <w:rPr>
             <w:color w:val="1155cc"/>
@@ -20332,7 +20373,7 @@
         </w:rPr>
         <w:t xml:space="preserve">Supplementary </w:t>
       </w:r>
-      <w:commentRangeStart w:id="7"/>
+      <w:commentRangeStart w:id="6"/>
       <w:r>
         <w:rPr>
           <w:b w:val="1"/>
@@ -20340,9 +20381,9 @@
         </w:rPr>
         <w:t xml:space="preserve">Table S6: Discrepancies associated with Conditions Data</w:t>
       </w:r>
-      <w:commentRangeEnd w:id="7"/>
-      <w:r>
-        <w:commentReference w:id="7"/>
+      <w:commentRangeEnd w:id="6"/>
+      <w:r>
+        <w:commentReference w:id="6"/>
       </w:r>
       <w:r>
         <w:rPr>
@@ -23936,7 +23977,7 @@
       </w:r>
     </w:p>
     <w:sectPr>
-      <w:headerReference r:id="rId188" w:type="default"/>
+      <w:headerReference r:id="rId192" w:type="default"/>
       <w:pgSz w:h="15840" w:w="12240" w:orient="portrait"/>
       <w:pgMar w:bottom="1440" w:top="1440" w:left="1260" w:right="1440" w:header="720" w:footer="720"/>
       <w:pgNumType w:start="1"/>
@@ -23947,7 +23988,7 @@
 
 <file path=word/comments.xml><?xml version="1.0" encoding="utf-8"?>
 <w:comments xmlns:mc="http://schemas.openxmlformats.org/markup-compatibility/2006" xmlns:o="urn:schemas-microsoft-com:office:office" xmlns:r="http://schemas.openxmlformats.org/officeDocument/2006/relationships" xmlns:m="http://schemas.openxmlformats.org/officeDocument/2006/math" xmlns:v="urn:schemas-microsoft-com:vml" xmlns:wp="http://schemas.openxmlformats.org/drawingml/2006/wordprocessingDrawing" xmlns:w10="urn:schemas-microsoft-com:office:word" xmlns:w="http://schemas.openxmlformats.org/wordprocessingml/2006/main" xmlns:wne="http://schemas.microsoft.com/office/word/2006/wordml" xmlns:sl="http://schemas.openxmlformats.org/schemaLibrary/2006/main" xmlns:a="http://schemas.openxmlformats.org/drawingml/2006/main" xmlns:pic="http://schemas.openxmlformats.org/drawingml/2006/picture" xmlns:c="http://schemas.openxmlformats.org/drawingml/2006/chart" xmlns:lc="http://schemas.openxmlformats.org/drawingml/2006/lockedCanvas" xmlns:dgm="http://schemas.openxmlformats.org/drawingml/2006/diagram" xmlns:wps="http://schemas.microsoft.com/office/word/2010/wordprocessingShape" xmlns:wpg="http://schemas.microsoft.com/office/word/2010/wordprocessingGroup" xmlns:w14="http://schemas.microsoft.com/office/word/2010/wordml" xmlns:w15="http://schemas.microsoft.com/office/word/2012/wordml" xmlns:w16="http://schemas.microsoft.com/office/word/2018/wordml" xmlns:w16cex="http://schemas.microsoft.com/office/word/2018/wordml/cex" xmlns:w16cid="http://schemas.microsoft.com/office/word/2016/wordml/cid" xmlns="http://schemas.microsoft.com/office/tasks/2019/documenttasks" xmlns:cr="http://schemas.microsoft.com/office/comments/2020/reactions">
-  <w:comment w:author="Deanne Taylor" w:id="3" w:date="2024-10-08T13:17:47Z">
+  <w:comment w:author="Deanne Taylor" w:id="2" w:date="2024-10-08T13:17:47Z">
     <w:p>
       <w:pPr>
         <w:keepNext w:val="0"/>
@@ -23998,7 +24039,7 @@
       </w:r>
     </w:p>
   </w:comment>
-  <w:comment w:author="Deanne Taylor" w:id="5" w:date="2024-10-08T13:19:26Z">
+  <w:comment w:author="Deanne Taylor" w:id="4" w:date="2024-10-08T13:19:26Z">
     <w:p>
       <w:pPr>
         <w:keepNext w:val="0"/>
@@ -24049,7 +24090,7 @@
       </w:r>
     </w:p>
   </w:comment>
-  <w:comment w:author="Deanne Taylor" w:id="6" w:date="2024-10-08T13:38:14Z">
+  <w:comment w:author="Deanne Taylor" w:id="5" w:date="2024-10-08T13:38:14Z">
     <w:p>
       <w:pPr>
         <w:keepNext w:val="0"/>
@@ -24100,7 +24141,7 @@
       </w:r>
     </w:p>
   </w:comment>
-  <w:comment w:author="Aditya Lahiri" w:id="7" w:date="2024-10-01T13:52:19Z">
+  <w:comment w:author="Aditya Lahiri" w:id="6" w:date="2024-10-01T13:52:19Z">
     <w:p>
       <w:pPr>
         <w:keepNext w:val="0"/>
@@ -24151,107 +24192,7 @@
       </w:r>
     </w:p>
   </w:comment>
-  <w:comment w:author="Sangeeta Shukla" w:id="2" w:date="2024-09-17T02:37:43Z">
-    <w:p>
-      <w:pPr>
-        <w:keepNext w:val="0"/>
-        <w:keepLines w:val="0"/>
-        <w:pageBreakBefore w:val="0"/>
-        <w:widowControl w:val="0"/>
-        <w:pBdr>
-          <w:top w:space="0" w:sz="0" w:val="nil"/>
-          <w:left w:space="0" w:sz="0" w:val="nil"/>
-          <w:bottom w:space="0" w:sz="0" w:val="nil"/>
-          <w:right w:space="0" w:sz="0" w:val="nil"/>
-          <w:between w:space="0" w:sz="0" w:val="nil"/>
-        </w:pBdr>
-        <w:shd w:fill="auto" w:val="clear"/>
-        <w:spacing w:after="0" w:before="0" w:line="240" w:lineRule="auto"/>
-        <w:ind w:left="0" w:right="0" w:firstLine="0"/>
-        <w:jc w:val="left"/>
-        <w:rPr>
-          <w:rFonts w:ascii="Arial" w:cs="Arial" w:eastAsia="Arial" w:hAnsi="Arial"/>
-          <w:b w:val="0"/>
-          <w:i w:val="0"/>
-          <w:smallCaps w:val="0"/>
-          <w:strike w:val="0"/>
-          <w:color w:val="000000"/>
-          <w:sz w:val="22"/>
-          <w:szCs w:val="22"/>
-          <w:u w:val="none"/>
-          <w:shd w:fill="auto" w:val="clear"/>
-          <w:vertAlign w:val="baseline"/>
-        </w:rPr>
-      </w:pPr>
-      <w:r>
-        <w:rPr>
-          <w:rFonts w:ascii="Arial" w:cs="Arial" w:eastAsia="Arial" w:hAnsi="Arial"/>
-          <w:b w:val="0"/>
-          <w:i w:val="0"/>
-          <w:smallCaps w:val="0"/>
-          <w:strike w:val="0"/>
-          <w:color w:val="000000"/>
-          <w:sz w:val="22"/>
-          <w:szCs w:val="22"/>
-          <w:u w:val="none"/>
-          <w:shd w:fill="auto" w:val="clear"/>
-          <w:vertAlign w:val="baseline"/>
-          <w:rtl w:val="0"/>
-        </w:rPr>
-        <w:t xml:space="preserve">@lahiria@chop.edu maybe consider reframing this sentence?</w:t>
-      </w:r>
-    </w:p>
-    <w:p>
-      <w:pPr>
-        <w:keepNext w:val="0"/>
-        <w:keepLines w:val="0"/>
-        <w:pageBreakBefore w:val="0"/>
-        <w:widowControl w:val="0"/>
-        <w:pBdr>
-          <w:top w:space="0" w:sz="0" w:val="nil"/>
-          <w:left w:space="0" w:sz="0" w:val="nil"/>
-          <w:bottom w:space="0" w:sz="0" w:val="nil"/>
-          <w:right w:space="0" w:sz="0" w:val="nil"/>
-          <w:between w:space="0" w:sz="0" w:val="nil"/>
-        </w:pBdr>
-        <w:shd w:fill="auto" w:val="clear"/>
-        <w:spacing w:after="0" w:before="0" w:line="240" w:lineRule="auto"/>
-        <w:ind w:left="0" w:right="0" w:firstLine="0"/>
-        <w:jc w:val="left"/>
-        <w:rPr>
-          <w:rFonts w:ascii="Arial" w:cs="Arial" w:eastAsia="Arial" w:hAnsi="Arial"/>
-          <w:b w:val="0"/>
-          <w:i w:val="0"/>
-          <w:smallCaps w:val="0"/>
-          <w:strike w:val="0"/>
-          <w:color w:val="000000"/>
-          <w:sz w:val="22"/>
-          <w:szCs w:val="22"/>
-          <w:u w:val="none"/>
-          <w:shd w:fill="auto" w:val="clear"/>
-          <w:vertAlign w:val="baseline"/>
-        </w:rPr>
-      </w:pPr>
-      <w:r>
-        <w:rPr>
-          <w:rFonts w:ascii="Arial" w:cs="Arial" w:eastAsia="Arial" w:hAnsi="Arial"/>
-          <w:b w:val="0"/>
-          <w:i w:val="0"/>
-          <w:smallCaps w:val="0"/>
-          <w:strike w:val="0"/>
-          <w:color w:val="000000"/>
-          <w:sz w:val="22"/>
-          <w:szCs w:val="22"/>
-          <w:u w:val="none"/>
-          <w:shd w:fill="auto" w:val="clear"/>
-          <w:vertAlign w:val="baseline"/>
-          <w:rtl w:val="0"/>
-        </w:rPr>
-        <w:t xml:space="preserve">_Assigned to lahiria@chop.edu_</w:t>
-      </w:r>
-    </w:p>
-  </w:comment>
-  <w:comment w:author="Aditya Lahiri" w:id="4" w:date="2024-09-16T16:15:59Z">
+  <w:comment w:author="Aditya Lahiri" w:id="3" w:date="2024-09-16T16:15:59Z">
     <w:p>
       <w:pPr>
         <w:keepNext w:val="0"/>

</xml_diff>

<commit_message>
applied text changes to edit distances
</commit_message>
<xml_diff>
--- a/Paper/Clinical_Trials_Tumor_Name_Standardization_using Embedding_Analysis.docx
+++ b/Paper/Clinical_Trials_Tumor_Name_Standardization_using Embedding_Analysis.docx
@@ -3127,7 +3127,27 @@
           <w:highlight w:val="white"/>
           <w:rtl w:val="0"/>
         </w:rPr>
-        <w:t xml:space="preserve">We explored another set of standardization methods that are based on edit distances and clustering techniques. These methods consist of a clustering step and a mapping step. To form the clusters, we used affinity propagation (AP) clustering and applied the distance matrices computed by calculating the pairwise edit distances in the previous section as a divergence metric for AP.  We selected the AP algorithm for cluster as it automatically determines the number of clusters instead of requiring the number cluster (which is not known to us) to be a user-defined hyperparameter. Unlike other clustering algorithms, AP is also not dependent on the initialization conditions and is deterministic </w:t>
+        <w:t xml:space="preserve">CANTOS implements</w:t>
+      </w:r>
+      <w:r>
+        <w:rPr>
+          <w:highlight w:val="white"/>
+          <w:rtl w:val="0"/>
+        </w:rPr>
+        <w:t xml:space="preserve"> another set of standardization methods that are based on edit distances and clustering techniques. These methods consist of a clustering step which is followed by a mapping step. To form the clusters, CANTOS applied affinity propagation (AP) clustering, where the divergence matrix is computed by calculating the pairwise edit-distance between the CTR tumor names and standardized terms from the WHO and NCIt databases. CANTOS computes three edit-distance based divergence  matrices using normalized </w:t>
+      </w:r>
+      <w:r>
+        <w:rPr>
+          <w:rtl w:val="0"/>
+        </w:rPr>
+        <w:t xml:space="preserve">Levenshtein distance, Jarro-Winkler distance, and cosine distance. Using each of these divergence matrices, CANTOS runs the AP clustering and forms three sets of clusters. We </w:t>
+      </w:r>
+      <w:r>
+        <w:rPr>
+          <w:highlight w:val="white"/>
+          <w:rtl w:val="0"/>
+        </w:rPr>
+        <w:t xml:space="preserve">selected the AP algorithm for cluster as it automatically determines the number of clusters instead of requiring the number cluster (which is not known to us) to be a user-defined hyperparameter. Unlike other clustering algorithms, AP is also not dependent on the initialization conditions and is deterministic </w:t>
       </w:r>
       <w:hyperlink r:id="rId25">
         <w:r>
@@ -3184,7 +3204,7 @@
           <w:highlight w:val="white"/>
           <w:rtl w:val="0"/>
         </w:rPr>
-        <w:t xml:space="preserve">. Once the clusters were computed using AP, the median cluster size was determined and clusters larger than the median cluster size were identified. These clusters are designated as large clusters. We perform AP clustering within these clusters until their sizes drop below the previously determined median cluster size of the AP algorithm converges, and no more clustering can be performed. </w:t>
+        <w:t xml:space="preserve">. Once the clusters were computed using AP, CANTOS performs a cluster size analysis to check if there are any large clusters which may contain members that are dissimilar. This was done by determining the median cluster size and clusters larger than the median cluster size were identified and designated as large clusters. On each of these large clusters, CANTOS performs nested AP clustering until their sizes drop below the previously determined median cluster size or if AP clustering algorithm converges, and no more new clusters can be performed. </w:t>
       </w:r>
     </w:p>
     <w:p>
@@ -3204,41 +3224,46 @@
       <w:pPr>
         <w:ind w:left="-540" w:firstLine="0"/>
         <w:rPr>
+          <w:color w:val="222222"/>
+          <w:sz w:val="20"/>
+          <w:szCs w:val="20"/>
           <w:highlight w:val="white"/>
         </w:rPr>
       </w:pPr>
-      <w:commentRangeStart w:id="1"/>
       <w:r>
         <w:rPr>
           <w:highlight w:val="white"/>
           <w:rtl w:val="0"/>
         </w:rPr>
-        <w:t xml:space="preserve">We then check for outliers</w:t>
+        <w:t xml:space="preserve">CANTOS then checks </w:t>
       </w:r>
       <w:r>
         <w:rPr>
           <w:highlight w:val="white"/>
           <w:rtl w:val="0"/>
         </w:rPr>
+        <w:t xml:space="preserve">for outliers</w:t>
+      </w:r>
+      <w:r>
+        <w:rPr>
+          <w:highlight w:val="white"/>
+          <w:rtl w:val="0"/>
+        </w:rPr>
         <w:t xml:space="preserve"> within each cluster using isolation</w:t>
       </w:r>
-      <w:commentRangeEnd w:id="1"/>
-      <w:r>
-        <w:commentReference w:id="1"/>
-      </w:r>
       <w:r>
         <w:rPr>
           <w:highlight w:val="white"/>
           <w:rtl w:val="0"/>
         </w:rPr>
-        <w:t xml:space="preserve"> forest and local outlier factors (LOF). If a data point within a cluster is determined to be an outlier using either of the methods, it is removed from that cluster and labeled as a new cluster with just that data point. We </w:t>
+        <w:t xml:space="preserve"> forest and local outlier factors (LOF) algorithms. If a data point within a cluster is determined to be an outlier by either of the algorithms, then that data point is removed from its original cluster and reassigned as a new cluster with just that data point. CANTOS </w:t>
       </w:r>
       <w:r>
         <w:rPr>
           <w:highlight w:val="white"/>
           <w:rtl w:val="0"/>
         </w:rPr>
-        <w:t xml:space="preserve">implemented isolation</w:t>
+        <w:t xml:space="preserve">implements isolation</w:t>
       </w:r>
       <w:r>
         <w:rPr>
@@ -3296,29 +3321,44 @@
           <w:highlight w:val="white"/>
           <w:rtl w:val="0"/>
         </w:rPr>
-        <w:t xml:space="preserve">and the dims argument to 3, as suggested for numeric datasets in the package documentation. The isolation scores are calculated for each data point within a cluster, and if the isolation score is above 0.5, that data point is deemed an outlier.</w:t>
-      </w:r>
-      <w:r>
-        <w:rPr>
-          <w:highlight w:val="white"/>
-          <w:rtl w:val="0"/>
-        </w:rPr>
-        <w:t xml:space="preserve"> </w:t>
-      </w:r>
-      <w:r>
-        <w:rPr>
-          <w:highlight w:val="white"/>
-          <w:rtl w:val="0"/>
-        </w:rPr>
-        <w:t xml:space="preserve">Similarly, for LOF, we use the lof function within the "dbscan" package in the R programming language </w:t>
+        <w:t xml:space="preserve">and the dims argument to 3, as suggested for numeric datasets in the package documentation</w:t>
       </w:r>
       <w:hyperlink r:id="rId30">
         <w:r>
           <w:rPr>
-            <w:b w:val="0"/>
-            <w:color w:val="000000"/>
+            <w:color w:val="1155cc"/>
             <w:highlight w:val="white"/>
-            <w:u w:val="none"/>
+            <w:u w:val="single"/>
+            <w:rtl w:val="0"/>
+          </w:rPr>
+          <w:t xml:space="preserve">(Cortes 2019)</w:t>
+        </w:r>
+      </w:hyperlink>
+      <w:r>
+        <w:rPr>
+          <w:highlight w:val="white"/>
+          <w:rtl w:val="0"/>
+        </w:rPr>
+        <w:t xml:space="preserve">. The standardized outlier scores are calculated for each data point within a cluster. An outlier score close to 1 indicates the data point is a likely outlier, while an outlier score close to 0 indicates the data point is likely a member of the cluster and not an outlier. The CANTOS pipeline uses an outlier score of 0.5 as the threshold and any data point with an outlier score greater than 0.5 is deemed as an outlier.</w:t>
+      </w:r>
+      <w:r>
+        <w:rPr>
+          <w:highlight w:val="white"/>
+          <w:rtl w:val="0"/>
+        </w:rPr>
+        <w:t xml:space="preserve"> </w:t>
+      </w:r>
+      <w:r>
+        <w:rPr>
+          <w:highlight w:val="white"/>
+          <w:rtl w:val="0"/>
+        </w:rPr>
+        <w:t xml:space="preserve">Similarly, CANTOS uses the lof function within the dbscan package </w:t>
+      </w:r>
+      <w:hyperlink r:id="rId31">
+        <w:r>
+          <w:rPr>
+            <w:highlight w:val="white"/>
             <w:rtl w:val="0"/>
           </w:rPr>
           <w:t xml:space="preserve">[20]</w:t>
@@ -3329,7 +3369,126 @@
           <w:highlight w:val="white"/>
           <w:rtl w:val="0"/>
         </w:rPr>
-        <w:t xml:space="preserve">. To calculate the LOF value of this function, we needed to specify the number of nearest neighbors used to define the local neighborhood of a data point ("minPts"). We compute the LOF values for "minPts" ranging from 2 (clusters need to have more than one element to have an outlier)  to </w:t>
+        <w:t xml:space="preserve"> in R to compute the LOF values to determine outliers in each cluster. The LOF value for a data point </w:t>
+      </w:r>
+      <w:r>
+        <w:rPr>
+          <w:i w:val="1"/>
+          <w:highlight w:val="white"/>
+          <w:rtl w:val="0"/>
+        </w:rPr>
+        <w:t xml:space="preserve">p</w:t>
+      </w:r>
+      <w:r>
+        <w:rPr>
+          <w:highlight w:val="white"/>
+          <w:rtl w:val="0"/>
+        </w:rPr>
+        <w:t xml:space="preserve"> is defined as the local reachability density </w:t>
+      </w:r>
+      <w:r>
+        <w:rPr>
+          <w:i w:val="1"/>
+          <w:highlight w:val="white"/>
+          <w:rtl w:val="0"/>
+        </w:rPr>
+        <w:t xml:space="preserve">p</w:t>
+      </w:r>
+      <w:r>
+        <w:rPr>
+          <w:highlight w:val="white"/>
+          <w:rtl w:val="0"/>
+        </w:rPr>
+        <w:t xml:space="preserve"> and the local reachability density of “minPts”-nearest neighbors of </w:t>
+      </w:r>
+      <w:r>
+        <w:rPr>
+          <w:i w:val="1"/>
+          <w:highlight w:val="white"/>
+          <w:rtl w:val="0"/>
+        </w:rPr>
+        <w:t xml:space="preserve">p </w:t>
+      </w:r>
+      <w:hyperlink r:id="rId32">
+        <w:r>
+          <w:rPr>
+            <w:color w:val="1155cc"/>
+            <w:highlight w:val="white"/>
+            <w:u w:val="single"/>
+            <w:rtl w:val="0"/>
+          </w:rPr>
+          <w:t xml:space="preserve">(Alghushairy et al. 2020; Ding et al. 2018)</w:t>
+        </w:r>
+      </w:hyperlink>
+      <w:r>
+        <w:rPr>
+          <w:highlight w:val="white"/>
+          <w:rtl w:val="0"/>
+        </w:rPr>
+        <w:t xml:space="preserve">. The variable “minPts” is a user defined hyperparameter and specifies the minimum number of nearest data points around </w:t>
+      </w:r>
+      <w:r>
+        <w:rPr>
+          <w:i w:val="1"/>
+          <w:highlight w:val="white"/>
+          <w:rtl w:val="0"/>
+        </w:rPr>
+        <w:t xml:space="preserve">p </w:t>
+      </w:r>
+      <w:r>
+        <w:rPr>
+          <w:highlight w:val="white"/>
+          <w:rtl w:val="0"/>
+        </w:rPr>
+        <w:t xml:space="preserve">that need to be considered for calculating LOF value. An LOF value close to 1 indicates that the data point </w:t>
+      </w:r>
+      <w:r>
+        <w:rPr>
+          <w:i w:val="1"/>
+          <w:highlight w:val="white"/>
+          <w:rtl w:val="0"/>
+        </w:rPr>
+        <w:t xml:space="preserve">p </w:t>
+      </w:r>
+      <w:r>
+        <w:rPr>
+          <w:highlight w:val="white"/>
+          <w:rtl w:val="0"/>
+        </w:rPr>
+        <w:t xml:space="preserve">is in a region with a relatively uniform density, whereas a LOF &gt; 1 indicates the data point </w:t>
+      </w:r>
+      <w:r>
+        <w:rPr>
+          <w:i w:val="1"/>
+          <w:highlight w:val="white"/>
+          <w:rtl w:val="0"/>
+        </w:rPr>
+        <w:t xml:space="preserve">p</w:t>
+      </w:r>
+      <w:r>
+        <w:rPr>
+          <w:highlight w:val="white"/>
+          <w:rtl w:val="0"/>
+        </w:rPr>
+        <w:t xml:space="preserve"> has a lower density than its neighbors and is likely an outlier </w:t>
+      </w:r>
+      <w:hyperlink r:id="rId33">
+        <w:r>
+          <w:rPr>
+            <w:color w:val="1155cc"/>
+            <w:highlight w:val="white"/>
+            <w:u w:val="single"/>
+            <w:rtl w:val="0"/>
+          </w:rPr>
+          <w:t xml:space="preserve">(Xu et al. 2022)</w:t>
+        </w:r>
+      </w:hyperlink>
+      <w:r>
+        <w:rPr>
+          <w:highlight w:val="white"/>
+          <w:rtl w:val="0"/>
+        </w:rPr>
+        <w:t xml:space="preserve">. To compute the LOF values for each cluster member in each cluster, the CANTOS pipeline required to define the minPts parameter. We set minPts to be integers ranging from  2 (clusters need to have more than one element to have an outlier)  to </w:t>
       </w:r>
       <m:oMath>
         <m:r>
@@ -3344,13 +3503,36 @@
           <w:highlight w:val="white"/>
           <w:rtl w:val="0"/>
         </w:rPr>
-        <w:t xml:space="preserve">. We compute the median LOF for each data point in the cluster, and if this value is above 1, that point is deemed an outlier. </w:t>
+        <w:t xml:space="preserve">. Iterating through each value of minPts, CANTOS then computes LOF values for each cluster element and then computes their median LOF value. If the median LOF value is above 1 for a data point </w:t>
+      </w:r>
+      <w:r>
+        <w:rPr>
+          <w:i w:val="1"/>
+          <w:highlight w:val="white"/>
+          <w:rtl w:val="0"/>
+        </w:rPr>
+        <w:t xml:space="preserve">p </w:t>
+      </w:r>
+      <w:r>
+        <w:rPr>
+          <w:highlight w:val="white"/>
+          <w:rtl w:val="0"/>
+        </w:rPr>
+        <w:t xml:space="preserve">in a cluster, then it is designated as an outlier.</w:t>
+      </w:r>
+      <w:r>
+        <w:rPr>
+          <w:rtl w:val="0"/>
+        </w:rPr>
       </w:r>
     </w:p>
     <w:p>
       <w:pPr>
         <w:ind w:left="-540" w:firstLine="0"/>
         <w:rPr>
+          <w:color w:val="222222"/>
+          <w:sz w:val="20"/>
+          <w:szCs w:val="20"/>
           <w:highlight w:val="white"/>
         </w:rPr>
       </w:pPr>
@@ -3369,10 +3551,23 @@
       </w:pPr>
       <w:r>
         <w:rPr>
+          <w:rtl w:val="0"/>
+        </w:rPr>
+      </w:r>
+    </w:p>
+    <w:p>
+      <w:pPr>
+        <w:ind w:left="-540" w:firstLine="0"/>
+        <w:rPr>
           <w:highlight w:val="white"/>
-          <w:rtl w:val="0"/>
-        </w:rPr>
-        <w:t xml:space="preserve">Upon completing the outlier analysis, we implement the pipeline's second step, which maps each cluster member to a standardized term. To achieve this, we iterate through each cluster and identify the closest standardized term from the WHO and NCIT databases based on the edit distance implemented in the pipeline. If a majority of the tumor names in a cluster are close to a specific standardized term, then all the tumor names are mapped to that standardized term. In case there is a draw, where two or more standardized terms are equally represented in a cluster, then each tumor name within that cluster is assigned to its closest (based on the edit distance used so far) matching standardized tumor name. The text-based matching pipeline is described in figure 2. The following section will discuss the pipeline that standardizes the clinical trial tumors based on text-embeddings. </w:t>
+        </w:rPr>
+      </w:pPr>
+      <w:r>
+        <w:rPr>
+          <w:highlight w:val="white"/>
+          <w:rtl w:val="0"/>
+        </w:rPr>
+        <w:t xml:space="preserve">Upon completing the outlier analysis, CANTOS implements the mapping step where each cluster member is mapped to a standardized term. To achieve this, CANTOS iterates through each cluster and identifies the closest standardized term from the WHO and NCIt databases based on the edit distance implemented in the pipeline. If a majority of the tumor names in a cluster are close to a specific standardized term, then all the tumor names are mapped to that standardized term. In case, there is a draw, where two or more standardized terms are equally represented in a cluster, then each tumor name within that cluster is assigned to its closest (based on the edit distance used so far) matching standardized tumor name. The text-based matching pipeline is described in figure 2. The following section will discuss the pipeline that standardizes the clinical trial tumors based on text-embeddings. </w:t>
       </w:r>
     </w:p>
     <w:p>
@@ -3399,7 +3594,7 @@
           <w:szCs w:val="24"/>
         </w:rPr>
       </w:pPr>
-      <w:commentRangeStart w:id="2"/>
+      <w:commentRangeStart w:id="1"/>
       <w:r>
         <w:rPr>
           <w:b w:val="1"/>
@@ -3408,9 +3603,9 @@
         <w:t xml:space="preserve">Fig 2: Text Match Pipeline using Edit Distances</w:t>
         <w:br w:type="textWrapping"/>
       </w:r>
-      <w:commentRangeEnd w:id="2"/>
-      <w:r>
-        <w:commentReference w:id="2"/>
+      <w:commentRangeEnd w:id="1"/>
+      <w:r>
+        <w:commentReference w:id="1"/>
       </w:r>
       <w:r>
         <w:rPr>
@@ -3454,7 +3649,7 @@
         </w:rPr>
         <w:t xml:space="preserve">The methods in the previous section employed edit distances to compare texts. These methods primarily focus on syntactical differences to quantify the differences between texts. In this section, the standardization methods are based on text embeddings (or word embeddings), which can also be used for comparing texts. Text embeddings are low dimensional numeric vector representations of unstructured text data. Unlike edit distances, text embeddings focus on capturing the semantic and contextual meaning of the input text they encode; consequently, in the embedding vector space, texts with similar meanings should have embeddings close to each other and texts which differ in meaning should be further apart </w:t>
       </w:r>
-      <w:hyperlink r:id="rId31">
+      <w:hyperlink r:id="rId34">
         <w:r>
           <w:rPr>
             <w:b w:val="0"/>
@@ -3475,7 +3670,7 @@
         </w:rPr>
         <w:t xml:space="preserve">. Text-embeddings have been used in various applications such as developing search engines </w:t>
       </w:r>
-      <w:hyperlink r:id="rId32">
+      <w:hyperlink r:id="rId35">
         <w:r>
           <w:rPr>
             <w:b w:val="0"/>
@@ -3496,7 +3691,7 @@
         </w:rPr>
         <w:t xml:space="preserve">, text clustering </w:t>
       </w:r>
-      <w:hyperlink r:id="rId33">
+      <w:hyperlink r:id="rId36">
         <w:r>
           <w:rPr>
             <w:b w:val="0"/>
@@ -3525,7 +3720,7 @@
         </w:rPr>
         <w:t xml:space="preserve">and classification </w:t>
       </w:r>
-      <w:hyperlink r:id="rId34">
+      <w:hyperlink r:id="rId37">
         <w:r>
           <w:rPr>
             <w:b w:val="0"/>
@@ -3546,7 +3741,7 @@
         </w:rPr>
         <w:t xml:space="preserve">, recommender systems </w:t>
       </w:r>
-      <w:hyperlink r:id="rId35">
+      <w:hyperlink r:id="rId38">
         <w:r>
           <w:rPr>
             <w:b w:val="0"/>
@@ -3567,7 +3762,7 @@
         </w:rPr>
         <w:t xml:space="preserve">, and anomaly detection </w:t>
       </w:r>
-      <w:hyperlink r:id="rId36">
+      <w:hyperlink r:id="rId39">
         <w:r>
           <w:rPr>
             <w:b w:val="0"/>
@@ -3588,7 +3783,7 @@
         </w:rPr>
         <w:t xml:space="preserve">. Text-embeddings can be generated by natural language processing models such as Word2Vec, GloVE, FastText or through large language models (LLM) such as BERT, GPT, ELMO </w:t>
       </w:r>
-      <w:hyperlink r:id="rId37">
+      <w:hyperlink r:id="rId40">
         <w:r>
           <w:rPr>
             <w:b w:val="0"/>
@@ -3609,7 +3804,7 @@
         </w:rPr>
         <w:t xml:space="preserve">. In this paper, we generate text-embeddings from the following two embedding models offered by Open AI: text-embedding-ada-002 (referred as ADA002 in rest of the text) and text-embedding-3-large (referred as LTE-3 in rest of the text) </w:t>
       </w:r>
-      <w:hyperlink r:id="rId38">
+      <w:hyperlink r:id="rId41">
         <w:r>
           <w:rPr>
             <w:b w:val="0"/>
@@ -4261,7 +4456,7 @@
         </w:rPr>
         <w:t xml:space="preserve"> Once AP clustering is completed, we identify the large clusters by computing the z-scores for each cluster based on the number of cluster members. </w:t>
       </w:r>
-      <w:commentRangeStart w:id="3"/>
+      <w:commentRangeStart w:id="2"/>
       <w:r>
         <w:rPr>
           <w:sz w:val="24"/>
@@ -4286,9 +4481,9 @@
         </w:rPr>
         <w:t xml:space="preserve"> that any clusters with a z-score greater than 2.5 were designated as ‘large’ clusters.</w:t>
       </w:r>
-      <w:commentRangeEnd w:id="3"/>
-      <w:r>
-        <w:commentReference w:id="3"/>
+      <w:commentRangeEnd w:id="2"/>
+      <w:r>
+        <w:commentReference w:id="2"/>
       </w:r>
       <w:r>
         <w:rPr>
@@ -5340,7 +5535,7 @@
         </w:rPr>
         <w:t xml:space="preserve">. Unlike AP clustering, the K-means algorithm requires the user to define the numbers of clusters to be formed, “K”, as a hyperparameter </w:t>
       </w:r>
-      <w:hyperlink r:id="rId39">
+      <w:hyperlink r:id="rId42">
         <w:r>
           <w:rPr>
             <w:b w:val="0"/>
@@ -5363,7 +5558,7 @@
         </w:rPr>
         <w:t xml:space="preserve">. Since we do not have any a priori information on the types of tumors that are present in the CTR  and have no means to classify the tumors based on their tissue or molecular subtypes, we needed to use other computational methods to decide on a value for the number of clusters to provide as an input to the K-means algorithm. To determine the number of clusters, we computed a commonly used cluster performance metric known as the silhouette coefficient </w:t>
       </w:r>
-      <w:hyperlink r:id="rId40">
+      <w:hyperlink r:id="rId43">
         <w:r>
           <w:rPr>
             <w:b w:val="0"/>
@@ -5404,7 +5599,7 @@
         </w:rPr>
         <w:t xml:space="preserve"> of 1 signifies that the data point is well-matched to other elements in its own cluster and poorly matched to members of neighboring clusters </w:t>
       </w:r>
-      <w:hyperlink r:id="rId41">
+      <w:hyperlink r:id="rId44">
         <w:r>
           <w:rPr>
             <w:b w:val="0"/>
@@ -5445,7 +5640,7 @@
         </w:rPr>
         <w:t xml:space="preserve"> of 0 indicates that the data point is at the decision boundary of neighboring clusters and a score of -1 indicates that the data point is poorly matched with other cluster members and likely assigned to an incorrect cluster </w:t>
       </w:r>
-      <w:hyperlink r:id="rId42">
+      <w:hyperlink r:id="rId45">
         <w:r>
           <w:rPr>
             <w:b w:val="0"/>
@@ -10520,7 +10715,7 @@
         </w:rPr>
         <w:t xml:space="preserve">is updated, new tumor names need to be detected and potentially standardized, which will require rerunning the pipeline, identifying the WHO database tumor which is at the closest Euclidean distance (LTE-3+Euclidean Dist method), and annotating the ground truths for each new tumor entry. In addition to requiring expert annotation of ground truths, there is a computational cost associated with running the pipeline and storing the data, which can become expensive in the long run. Another limiting factor in this study are the embeddings that were generated by OpenAI. If the OpenAI models are updated or discontinued, we will need to switch to other available LLMs that generate embeddings. </w:t>
       </w:r>
-      <w:commentRangeStart w:id="4"/>
+      <w:commentRangeStart w:id="3"/>
       <w:r>
         <w:rPr>
           <w:sz w:val="24"/>
@@ -10530,9 +10725,9 @@
         </w:rPr>
         <w:t xml:space="preserve">Furthermore, the LLMs that generate the embeddings for OpenAI are not specifically trained on a medical or tumor corpus, and an LLM which is trained on such a corpus will likely have better performance and will be able to differentiate between the tumors more precisely. </w:t>
       </w:r>
-      <w:commentRangeEnd w:id="4"/>
-      <w:r>
-        <w:commentReference w:id="4"/>
+      <w:commentRangeEnd w:id="3"/>
+      <w:r>
+        <w:commentReference w:id="3"/>
       </w:r>
       <w:r>
         <w:rPr>
@@ -10672,7 +10867,7 @@
         </w:rPr>
         <w:t xml:space="preserve">. While studies have called for standardization of clinical trials with respect to study design </w:t>
       </w:r>
-      <w:hyperlink r:id="rId43">
+      <w:hyperlink r:id="rId46">
         <w:r>
           <w:rPr>
             <w:b w:val="0"/>
@@ -10695,7 +10890,7 @@
         </w:rPr>
         <w:t xml:space="preserve"> evidence reproducibility </w:t>
       </w:r>
-      <w:hyperlink r:id="rId44">
+      <w:hyperlink r:id="rId47">
         <w:r>
           <w:rPr>
             <w:b w:val="0"/>
@@ -11332,7 +11527,7 @@
         <w:t xml:space="preserve">1 </w:t>
         <w:tab/>
       </w:r>
-      <w:hyperlink r:id="rId45">
+      <w:hyperlink r:id="rId48">
         <w:r>
           <w:rPr>
             <w:b w:val="0"/>
@@ -11346,7 +11541,7 @@
           <w:t xml:space="preserve">Bray F, Laversanne M, Sung H, </w:t>
         </w:r>
       </w:hyperlink>
-      <w:hyperlink r:id="rId46">
+      <w:hyperlink r:id="rId49">
         <w:r>
           <w:rPr>
             <w:b w:val="0"/>
@@ -11360,7 +11555,7 @@
           <w:t xml:space="preserve">et al.</w:t>
         </w:r>
       </w:hyperlink>
-      <w:hyperlink r:id="rId47">
+      <w:hyperlink r:id="rId50">
         <w:r>
           <w:rPr>
             <w:b w:val="0"/>
@@ -11372,91 +11567,6 @@
             <w:rtl w:val="0"/>
           </w:rPr>
           <w:t xml:space="preserve"> Global cancer statistics 2022: GLOBOCAN estimates of incidence and mortality worldwide for 36 cancers in 185 countries. </w:t>
-        </w:r>
-      </w:hyperlink>
-      <w:hyperlink r:id="rId48">
-        <w:r>
-          <w:rPr>
-            <w:b w:val="0"/>
-            <w:i w:val="1"/>
-            <w:color w:val="000000"/>
-            <w:sz w:val="22"/>
-            <w:szCs w:val="22"/>
-            <w:u w:val="none"/>
-            <w:rtl w:val="0"/>
-          </w:rPr>
-          <w:t xml:space="preserve">CA Cancer J Clin</w:t>
-        </w:r>
-      </w:hyperlink>
-      <w:hyperlink r:id="rId49">
-        <w:r>
-          <w:rPr>
-            <w:b w:val="0"/>
-            <w:i w:val="0"/>
-            <w:color w:val="000000"/>
-            <w:sz w:val="22"/>
-            <w:szCs w:val="22"/>
-            <w:u w:val="none"/>
-            <w:rtl w:val="0"/>
-          </w:rPr>
-          <w:t xml:space="preserve">. 2024;74:229–63.</w:t>
-        </w:r>
-      </w:hyperlink>
-      <w:r>
-        <w:rPr>
-          <w:rtl w:val="0"/>
-        </w:rPr>
-      </w:r>
-    </w:p>
-    <w:p>
-      <w:pPr>
-        <w:keepNext w:val="0"/>
-        <w:keepLines w:val="0"/>
-        <w:pageBreakBefore w:val="0"/>
-        <w:widowControl w:val="0"/>
-        <w:pBdr>
-          <w:top w:space="0" w:sz="0" w:val="nil"/>
-          <w:left w:space="0" w:sz="0" w:val="nil"/>
-          <w:bottom w:space="0" w:sz="0" w:val="nil"/>
-          <w:right w:space="0" w:sz="0" w:val="nil"/>
-          <w:between w:space="0" w:sz="0" w:val="nil"/>
-        </w:pBdr>
-        <w:shd w:fill="auto" w:val="clear"/>
-        <w:spacing w:after="220" w:before="0" w:line="240" w:lineRule="auto"/>
-        <w:ind w:left="440" w:right="0" w:hanging="440"/>
-        <w:jc w:val="left"/>
-        <w:rPr>
-          <w:b w:val="0"/>
-          <w:i w:val="0"/>
-          <w:color w:val="000000"/>
-          <w:sz w:val="22"/>
-          <w:szCs w:val="22"/>
-        </w:rPr>
-      </w:pPr>
-      <w:r>
-        <w:rPr>
-          <w:b w:val="0"/>
-          <w:i w:val="0"/>
-          <w:color w:val="000000"/>
-          <w:sz w:val="22"/>
-          <w:szCs w:val="22"/>
-          <w:rtl w:val="0"/>
-        </w:rPr>
-        <w:t xml:space="preserve">2 </w:t>
-        <w:tab/>
-      </w:r>
-      <w:hyperlink r:id="rId50">
-        <w:r>
-          <w:rPr>
-            <w:b w:val="0"/>
-            <w:i w:val="0"/>
-            <w:color w:val="000000"/>
-            <w:sz w:val="22"/>
-            <w:szCs w:val="22"/>
-            <w:u w:val="none"/>
-            <w:rtl w:val="0"/>
-          </w:rPr>
-          <w:t xml:space="preserve">Siegel RL, Giaquinto AN, Jemal A. Cancer statistics, 2024. </w:t>
         </w:r>
       </w:hyperlink>
       <w:hyperlink r:id="rId51">
@@ -11484,7 +11594,7 @@
             <w:u w:val="none"/>
             <w:rtl w:val="0"/>
           </w:rPr>
-          <w:t xml:space="preserve">. 2024;74:12–49.</w:t>
+          <w:t xml:space="preserve">. 2024;74:229–63.</w:t>
         </w:r>
       </w:hyperlink>
       <w:r>
@@ -11527,7 +11637,7 @@
           <w:szCs w:val="22"/>
           <w:rtl w:val="0"/>
         </w:rPr>
-        <w:t xml:space="preserve">3 </w:t>
+        <w:t xml:space="preserve">2 </w:t>
         <w:tab/>
       </w:r>
       <w:hyperlink r:id="rId53">
@@ -11541,7 +11651,7 @@
             <w:u w:val="none"/>
             <w:rtl w:val="0"/>
           </w:rPr>
-          <w:t xml:space="preserve">Matt GY, Sioson E, Shelton K, </w:t>
+          <w:t xml:space="preserve">Siegel RL, Giaquinto AN, Jemal A. Cancer statistics, 2024. </w:t>
         </w:r>
       </w:hyperlink>
       <w:hyperlink r:id="rId54">
@@ -11555,7 +11665,7 @@
             <w:u w:val="none"/>
             <w:rtl w:val="0"/>
           </w:rPr>
-          <w:t xml:space="preserve">et al.</w:t>
+          <w:t xml:space="preserve">CA Cancer J Clin</w:t>
         </w:r>
       </w:hyperlink>
       <w:hyperlink r:id="rId55">
@@ -11569,35 +11679,7 @@
             <w:u w:val="none"/>
             <w:rtl w:val="0"/>
           </w:rPr>
-          <w:t xml:space="preserve"> St. Jude Survivorship Portal: Sharing and Analyzing Large Clinical and Genomic Datasets from Pediatric Cancer Survivors. </w:t>
-        </w:r>
-      </w:hyperlink>
-      <w:hyperlink r:id="rId56">
-        <w:r>
-          <w:rPr>
-            <w:b w:val="0"/>
-            <w:i w:val="1"/>
-            <w:color w:val="000000"/>
-            <w:sz w:val="22"/>
-            <w:szCs w:val="22"/>
-            <w:u w:val="none"/>
-            <w:rtl w:val="0"/>
-          </w:rPr>
-          <w:t xml:space="preserve">Cancer Discov</w:t>
-        </w:r>
-      </w:hyperlink>
-      <w:hyperlink r:id="rId57">
-        <w:r>
-          <w:rPr>
-            <w:b w:val="0"/>
-            <w:i w:val="0"/>
-            <w:color w:val="000000"/>
-            <w:sz w:val="22"/>
-            <w:szCs w:val="22"/>
-            <w:u w:val="none"/>
-            <w:rtl w:val="0"/>
-          </w:rPr>
-          <w:t xml:space="preserve">. 2024;14:1403–17.</w:t>
+          <w:t xml:space="preserve">. 2024;74:12–49.</w:t>
         </w:r>
       </w:hyperlink>
       <w:r>
@@ -11640,9 +11722,37 @@
           <w:szCs w:val="22"/>
           <w:rtl w:val="0"/>
         </w:rPr>
-        <w:t xml:space="preserve">4 </w:t>
+        <w:t xml:space="preserve">3 </w:t>
         <w:tab/>
       </w:r>
+      <w:hyperlink r:id="rId56">
+        <w:r>
+          <w:rPr>
+            <w:b w:val="0"/>
+            <w:i w:val="0"/>
+            <w:color w:val="000000"/>
+            <w:sz w:val="22"/>
+            <w:szCs w:val="22"/>
+            <w:u w:val="none"/>
+            <w:rtl w:val="0"/>
+          </w:rPr>
+          <w:t xml:space="preserve">Matt GY, Sioson E, Shelton K, </w:t>
+        </w:r>
+      </w:hyperlink>
+      <w:hyperlink r:id="rId57">
+        <w:r>
+          <w:rPr>
+            <w:b w:val="0"/>
+            <w:i w:val="1"/>
+            <w:color w:val="000000"/>
+            <w:sz w:val="22"/>
+            <w:szCs w:val="22"/>
+            <w:u w:val="none"/>
+            <w:rtl w:val="0"/>
+          </w:rPr>
+          <w:t xml:space="preserve">et al.</w:t>
+        </w:r>
+      </w:hyperlink>
       <w:hyperlink r:id="rId58">
         <w:r>
           <w:rPr>
@@ -11654,7 +11764,7 @@
             <w:u w:val="none"/>
             <w:rtl w:val="0"/>
           </w:rPr>
-          <w:t xml:space="preserve">Aristizabal P, Winestone LE, Umaretiya P, </w:t>
+          <w:t xml:space="preserve"> St. Jude Survivorship Portal: Sharing and Analyzing Large Clinical and Genomic Datasets from Pediatric Cancer Survivors. </w:t>
         </w:r>
       </w:hyperlink>
       <w:hyperlink r:id="rId59">
@@ -11668,7 +11778,7 @@
             <w:u w:val="none"/>
             <w:rtl w:val="0"/>
           </w:rPr>
-          <w:t xml:space="preserve">et al.</w:t>
+          <w:t xml:space="preserve">Cancer Discov</w:t>
         </w:r>
       </w:hyperlink>
       <w:hyperlink r:id="rId60">
@@ -11682,35 +11792,7 @@
             <w:u w:val="none"/>
             <w:rtl w:val="0"/>
           </w:rPr>
-          <w:t xml:space="preserve"> Disparities in Pediatric Oncology: The 21st Century Opportunity to Improve Outcomes for Children and Adolescents With Cancer. </w:t>
-        </w:r>
-      </w:hyperlink>
-      <w:hyperlink r:id="rId61">
-        <w:r>
-          <w:rPr>
-            <w:b w:val="0"/>
-            <w:i w:val="1"/>
-            <w:color w:val="000000"/>
-            <w:sz w:val="22"/>
-            <w:szCs w:val="22"/>
-            <w:u w:val="none"/>
-            <w:rtl w:val="0"/>
-          </w:rPr>
-          <w:t xml:space="preserve">Am Soc Clin Oncol Educ Book</w:t>
-        </w:r>
-      </w:hyperlink>
-      <w:hyperlink r:id="rId62">
-        <w:r>
-          <w:rPr>
-            <w:b w:val="0"/>
-            <w:i w:val="0"/>
-            <w:color w:val="000000"/>
-            <w:sz w:val="22"/>
-            <w:szCs w:val="22"/>
-            <w:u w:val="none"/>
-            <w:rtl w:val="0"/>
-          </w:rPr>
-          <w:t xml:space="preserve">. 2021;41:e315–26.</w:t>
+          <w:t xml:space="preserve">. 2024;14:1403–17.</w:t>
         </w:r>
       </w:hyperlink>
       <w:r>
@@ -11753,9 +11835,37 @@
           <w:szCs w:val="22"/>
           <w:rtl w:val="0"/>
         </w:rPr>
-        <w:t xml:space="preserve">5 </w:t>
+        <w:t xml:space="preserve">4 </w:t>
         <w:tab/>
       </w:r>
+      <w:hyperlink r:id="rId61">
+        <w:r>
+          <w:rPr>
+            <w:b w:val="0"/>
+            <w:i w:val="0"/>
+            <w:color w:val="000000"/>
+            <w:sz w:val="22"/>
+            <w:szCs w:val="22"/>
+            <w:u w:val="none"/>
+            <w:rtl w:val="0"/>
+          </w:rPr>
+          <w:t xml:space="preserve">Aristizabal P, Winestone LE, Umaretiya P, </w:t>
+        </w:r>
+      </w:hyperlink>
+      <w:hyperlink r:id="rId62">
+        <w:r>
+          <w:rPr>
+            <w:b w:val="0"/>
+            <w:i w:val="1"/>
+            <w:color w:val="000000"/>
+            <w:sz w:val="22"/>
+            <w:szCs w:val="22"/>
+            <w:u w:val="none"/>
+            <w:rtl w:val="0"/>
+          </w:rPr>
+          <w:t xml:space="preserve">et al.</w:t>
+        </w:r>
+      </w:hyperlink>
       <w:hyperlink r:id="rId63">
         <w:r>
           <w:rPr>
@@ -11767,7 +11877,7 @@
             <w:u w:val="none"/>
             <w:rtl w:val="0"/>
           </w:rPr>
-          <w:t xml:space="preserve">Hunger Stephen P., Mullighan Charles G. Acute Lymphoblastic Leukemia in Children. </w:t>
+          <w:t xml:space="preserve"> Disparities in Pediatric Oncology: The 21st Century Opportunity to Improve Outcomes for Children and Adolescents With Cancer. </w:t>
         </w:r>
       </w:hyperlink>
       <w:hyperlink r:id="rId64">
@@ -11781,7 +11891,7 @@
             <w:u w:val="none"/>
             <w:rtl w:val="0"/>
           </w:rPr>
-          <w:t xml:space="preserve">N Engl J Med</w:t>
+          <w:t xml:space="preserve">Am Soc Clin Oncol Educ Book</w:t>
         </w:r>
       </w:hyperlink>
       <w:hyperlink r:id="rId65">
@@ -11795,7 +11905,7 @@
             <w:u w:val="none"/>
             <w:rtl w:val="0"/>
           </w:rPr>
-          <w:t xml:space="preserve">. ;373:1541–52.</w:t>
+          <w:t xml:space="preserve">. 2021;41:e315–26.</w:t>
         </w:r>
       </w:hyperlink>
       <w:r>
@@ -11838,7 +11948,7 @@
           <w:szCs w:val="22"/>
           <w:rtl w:val="0"/>
         </w:rPr>
-        <w:t xml:space="preserve">6 </w:t>
+        <w:t xml:space="preserve">5 </w:t>
         <w:tab/>
       </w:r>
       <w:hyperlink r:id="rId66">
@@ -11852,7 +11962,7 @@
             <w:u w:val="none"/>
             <w:rtl w:val="0"/>
           </w:rPr>
-          <w:t xml:space="preserve">Laetsch TW, DuBois SG, Bender JG, </w:t>
+          <w:t xml:space="preserve">Hunger Stephen P., Mullighan Charles G. Acute Lymphoblastic Leukemia in Children. </w:t>
         </w:r>
       </w:hyperlink>
       <w:hyperlink r:id="rId67">
@@ -11866,7 +11976,7 @@
             <w:u w:val="none"/>
             <w:rtl w:val="0"/>
           </w:rPr>
-          <w:t xml:space="preserve">et al.</w:t>
+          <w:t xml:space="preserve">N Engl J Med</w:t>
         </w:r>
       </w:hyperlink>
       <w:hyperlink r:id="rId68">
@@ -11880,35 +11990,7 @@
             <w:u w:val="none"/>
             <w:rtl w:val="0"/>
           </w:rPr>
-          <w:t xml:space="preserve"> Opportunities and Challenges in Drug Development for Pediatric Cancers. </w:t>
-        </w:r>
-      </w:hyperlink>
-      <w:hyperlink r:id="rId69">
-        <w:r>
-          <w:rPr>
-            <w:b w:val="0"/>
-            <w:i w:val="1"/>
-            <w:color w:val="000000"/>
-            <w:sz w:val="22"/>
-            <w:szCs w:val="22"/>
-            <w:u w:val="none"/>
-            <w:rtl w:val="0"/>
-          </w:rPr>
-          <w:t xml:space="preserve">Cancer Discov</w:t>
-        </w:r>
-      </w:hyperlink>
-      <w:hyperlink r:id="rId70">
-        <w:r>
-          <w:rPr>
-            <w:b w:val="0"/>
-            <w:i w:val="0"/>
-            <w:color w:val="000000"/>
-            <w:sz w:val="22"/>
-            <w:szCs w:val="22"/>
-            <w:u w:val="none"/>
-            <w:rtl w:val="0"/>
-          </w:rPr>
-          <w:t xml:space="preserve">. 2021;11:545–59.</w:t>
+          <w:t xml:space="preserve">. ;373:1541–52.</w:t>
         </w:r>
       </w:hyperlink>
       <w:r>
@@ -11951,9 +12033,37 @@
           <w:szCs w:val="22"/>
           <w:rtl w:val="0"/>
         </w:rPr>
-        <w:t xml:space="preserve">7 </w:t>
+        <w:t xml:space="preserve">6 </w:t>
         <w:tab/>
       </w:r>
+      <w:hyperlink r:id="rId69">
+        <w:r>
+          <w:rPr>
+            <w:b w:val="0"/>
+            <w:i w:val="0"/>
+            <w:color w:val="000000"/>
+            <w:sz w:val="22"/>
+            <w:szCs w:val="22"/>
+            <w:u w:val="none"/>
+            <w:rtl w:val="0"/>
+          </w:rPr>
+          <w:t xml:space="preserve">Laetsch TW, DuBois SG, Bender JG, </w:t>
+        </w:r>
+      </w:hyperlink>
+      <w:hyperlink r:id="rId70">
+        <w:r>
+          <w:rPr>
+            <w:b w:val="0"/>
+            <w:i w:val="1"/>
+            <w:color w:val="000000"/>
+            <w:sz w:val="22"/>
+            <w:szCs w:val="22"/>
+            <w:u w:val="none"/>
+            <w:rtl w:val="0"/>
+          </w:rPr>
+          <w:t xml:space="preserve">et al.</w:t>
+        </w:r>
+      </w:hyperlink>
       <w:hyperlink r:id="rId71">
         <w:r>
           <w:rPr>
@@ -11965,7 +12075,7 @@
             <w:u w:val="none"/>
             <w:rtl w:val="0"/>
           </w:rPr>
-          <w:t xml:space="preserve">Renfro LA, Ji L, Piao J, </w:t>
+          <w:t xml:space="preserve"> Opportunities and Challenges in Drug Development for Pediatric Cancers. </w:t>
         </w:r>
       </w:hyperlink>
       <w:hyperlink r:id="rId72">
@@ -11979,7 +12089,7 @@
             <w:u w:val="none"/>
             <w:rtl w:val="0"/>
           </w:rPr>
-          <w:t xml:space="preserve">et al.</w:t>
+          <w:t xml:space="preserve">Cancer Discov</w:t>
         </w:r>
       </w:hyperlink>
       <w:hyperlink r:id="rId73">
@@ -11993,49 +12103,7 @@
             <w:u w:val="none"/>
             <w:rtl w:val="0"/>
           </w:rPr>
-          <w:t xml:space="preserve"> Trial Design Challenges and Approaches for Precision Oncology in Rare Tumors: Experiences of the Children’s Oncology Group. </w:t>
-        </w:r>
-      </w:hyperlink>
-      <w:hyperlink r:id="rId74">
-        <w:r>
-          <w:rPr>
-            <w:b w:val="0"/>
-            <w:i w:val="1"/>
-            <w:color w:val="000000"/>
-            <w:sz w:val="22"/>
-            <w:szCs w:val="22"/>
-            <w:u w:val="none"/>
-            <w:rtl w:val="0"/>
-          </w:rPr>
-          <w:t xml:space="preserve">JCO Precis Oncol</w:t>
-        </w:r>
-      </w:hyperlink>
-      <w:hyperlink r:id="rId75">
-        <w:r>
-          <w:rPr>
-            <w:b w:val="0"/>
-            <w:i w:val="0"/>
-            <w:color w:val="000000"/>
-            <w:sz w:val="22"/>
-            <w:szCs w:val="22"/>
-            <w:u w:val="none"/>
-            <w:rtl w:val="0"/>
-          </w:rPr>
-          <w:t xml:space="preserve">. 2019;3. doi: </w:t>
-        </w:r>
-      </w:hyperlink>
-      <w:hyperlink r:id="rId76">
-        <w:r>
-          <w:rPr>
-            <w:b w:val="0"/>
-            <w:i w:val="0"/>
-            <w:color w:val="000000"/>
-            <w:sz w:val="22"/>
-            <w:szCs w:val="22"/>
-            <w:u w:val="none"/>
-            <w:rtl w:val="0"/>
-          </w:rPr>
-          <w:t xml:space="preserve">10.1200/PO.19.00060</w:t>
+          <w:t xml:space="preserve">. 2021;11:545–59.</w:t>
         </w:r>
       </w:hyperlink>
       <w:r>
@@ -12078,10 +12146,10 @@
           <w:szCs w:val="22"/>
           <w:rtl w:val="0"/>
         </w:rPr>
-        <w:t xml:space="preserve">8 </w:t>
+        <w:t xml:space="preserve">7 </w:t>
         <w:tab/>
       </w:r>
-      <w:hyperlink r:id="rId77">
+      <w:hyperlink r:id="rId74">
         <w:r>
           <w:rPr>
             <w:b w:val="0"/>
@@ -12092,10 +12160,10 @@
             <w:u w:val="none"/>
             <w:rtl w:val="0"/>
           </w:rPr>
-          <w:t xml:space="preserve">Rivers Z, Hyde B, Ronski K, </w:t>
+          <w:t xml:space="preserve">Renfro LA, Ji L, Piao J, </w:t>
         </w:r>
       </w:hyperlink>
-      <w:hyperlink r:id="rId78">
+      <w:hyperlink r:id="rId75">
         <w:r>
           <w:rPr>
             <w:b w:val="0"/>
@@ -12109,6 +12177,48 @@
           <w:t xml:space="preserve">et al.</w:t>
         </w:r>
       </w:hyperlink>
+      <w:hyperlink r:id="rId76">
+        <w:r>
+          <w:rPr>
+            <w:b w:val="0"/>
+            <w:i w:val="0"/>
+            <w:color w:val="000000"/>
+            <w:sz w:val="22"/>
+            <w:szCs w:val="22"/>
+            <w:u w:val="none"/>
+            <w:rtl w:val="0"/>
+          </w:rPr>
+          <w:t xml:space="preserve"> Trial Design Challenges and Approaches for Precision Oncology in Rare Tumors: Experiences of the Children’s Oncology Group. </w:t>
+        </w:r>
+      </w:hyperlink>
+      <w:hyperlink r:id="rId77">
+        <w:r>
+          <w:rPr>
+            <w:b w:val="0"/>
+            <w:i w:val="1"/>
+            <w:color w:val="000000"/>
+            <w:sz w:val="22"/>
+            <w:szCs w:val="22"/>
+            <w:u w:val="none"/>
+            <w:rtl w:val="0"/>
+          </w:rPr>
+          <w:t xml:space="preserve">JCO Precis Oncol</w:t>
+        </w:r>
+      </w:hyperlink>
+      <w:hyperlink r:id="rId78">
+        <w:r>
+          <w:rPr>
+            <w:b w:val="0"/>
+            <w:i w:val="0"/>
+            <w:color w:val="000000"/>
+            <w:sz w:val="22"/>
+            <w:szCs w:val="22"/>
+            <w:u w:val="none"/>
+            <w:rtl w:val="0"/>
+          </w:rPr>
+          <w:t xml:space="preserve">. 2019;3. doi: </w:t>
+        </w:r>
+      </w:hyperlink>
       <w:hyperlink r:id="rId79">
         <w:r>
           <w:rPr>
@@ -12120,35 +12230,7 @@
             <w:u w:val="none"/>
             <w:rtl w:val="0"/>
           </w:rPr>
-          <w:t xml:space="preserve"> Exploring Barriers to Pediatric Cancer Clinical Trials: The Role of a Networked, Just-in-Time Study Program. </w:t>
-        </w:r>
-      </w:hyperlink>
-      <w:hyperlink r:id="rId80">
-        <w:r>
-          <w:rPr>
-            <w:b w:val="0"/>
-            <w:i w:val="1"/>
-            <w:color w:val="000000"/>
-            <w:sz w:val="22"/>
-            <w:szCs w:val="22"/>
-            <w:u w:val="none"/>
-            <w:rtl w:val="0"/>
-          </w:rPr>
-          <w:t xml:space="preserve">Clin Ther</w:t>
-        </w:r>
-      </w:hyperlink>
-      <w:hyperlink r:id="rId81">
-        <w:r>
-          <w:rPr>
-            <w:b w:val="0"/>
-            <w:i w:val="0"/>
-            <w:color w:val="000000"/>
-            <w:sz w:val="22"/>
-            <w:szCs w:val="22"/>
-            <w:u w:val="none"/>
-            <w:rtl w:val="0"/>
-          </w:rPr>
-          <w:t xml:space="preserve">. 2023;45:1148–50.</w:t>
+          <w:t xml:space="preserve">10.1200/PO.19.00060</w:t>
         </w:r>
       </w:hyperlink>
       <w:r>
@@ -12191,9 +12273,37 @@
           <w:szCs w:val="22"/>
           <w:rtl w:val="0"/>
         </w:rPr>
-        <w:t xml:space="preserve">9 </w:t>
+        <w:t xml:space="preserve">8 </w:t>
         <w:tab/>
       </w:r>
+      <w:hyperlink r:id="rId80">
+        <w:r>
+          <w:rPr>
+            <w:b w:val="0"/>
+            <w:i w:val="0"/>
+            <w:color w:val="000000"/>
+            <w:sz w:val="22"/>
+            <w:szCs w:val="22"/>
+            <w:u w:val="none"/>
+            <w:rtl w:val="0"/>
+          </w:rPr>
+          <w:t xml:space="preserve">Rivers Z, Hyde B, Ronski K, </w:t>
+        </w:r>
+      </w:hyperlink>
+      <w:hyperlink r:id="rId81">
+        <w:r>
+          <w:rPr>
+            <w:b w:val="0"/>
+            <w:i w:val="1"/>
+            <w:color w:val="000000"/>
+            <w:sz w:val="22"/>
+            <w:szCs w:val="22"/>
+            <w:u w:val="none"/>
+            <w:rtl w:val="0"/>
+          </w:rPr>
+          <w:t xml:space="preserve">et al.</w:t>
+        </w:r>
+      </w:hyperlink>
       <w:hyperlink r:id="rId82">
         <w:r>
           <w:rPr>
@@ -12205,21 +12315,21 @@
             <w:u w:val="none"/>
             <w:rtl w:val="0"/>
           </w:rPr>
-          <w:t xml:space="preserve">National Institutes of Health Clinical Trials Registry. ClinicalTrials.gov. </w:t>
+          <w:t xml:space="preserve"> Exploring Barriers to Pediatric Cancer Clinical Trials: The Role of a Networked, Just-in-Time Study Program. </w:t>
         </w:r>
       </w:hyperlink>
       <w:hyperlink r:id="rId83">
         <w:r>
           <w:rPr>
             <w:b w:val="0"/>
-            <w:i w:val="0"/>
+            <w:i w:val="1"/>
             <w:color w:val="000000"/>
             <w:sz w:val="22"/>
             <w:szCs w:val="22"/>
             <w:u w:val="none"/>
             <w:rtl w:val="0"/>
           </w:rPr>
-          <w:t xml:space="preserve">https://clinicaltrials.gov/</w:t>
+          <w:t xml:space="preserve">Clin Ther</w:t>
         </w:r>
       </w:hyperlink>
       <w:hyperlink r:id="rId84">
@@ -12233,7 +12343,7 @@
             <w:u w:val="none"/>
             <w:rtl w:val="0"/>
           </w:rPr>
-          <w:t xml:space="preserve"> (accessed 26 August 2024)</w:t>
+          <w:t xml:space="preserve">. 2023;45:1148–50.</w:t>
         </w:r>
       </w:hyperlink>
       <w:r>
@@ -12276,7 +12386,7 @@
           <w:szCs w:val="22"/>
           <w:rtl w:val="0"/>
         </w:rPr>
-        <w:t xml:space="preserve">10 </w:t>
+        <w:t xml:space="preserve">9 </w:t>
         <w:tab/>
       </w:r>
       <w:hyperlink r:id="rId85">
@@ -12290,21 +12400,21 @@
             <w:u w:val="none"/>
             <w:rtl w:val="0"/>
           </w:rPr>
-          <w:t xml:space="preserve">Zarin DA, Tse T, Williams RJ, </w:t>
+          <w:t xml:space="preserve">National Institutes of Health Clinical Trials Registry. ClinicalTrials.gov. </w:t>
         </w:r>
       </w:hyperlink>
       <w:hyperlink r:id="rId86">
         <w:r>
           <w:rPr>
             <w:b w:val="0"/>
-            <w:i w:val="1"/>
+            <w:i w:val="0"/>
             <w:color w:val="000000"/>
             <w:sz w:val="22"/>
             <w:szCs w:val="22"/>
             <w:u w:val="none"/>
             <w:rtl w:val="0"/>
           </w:rPr>
-          <w:t xml:space="preserve">et al.</w:t>
+          <w:t xml:space="preserve">https://clinicaltrials.gov/</w:t>
         </w:r>
       </w:hyperlink>
       <w:hyperlink r:id="rId87">
@@ -12318,35 +12428,7 @@
             <w:u w:val="none"/>
             <w:rtl w:val="0"/>
           </w:rPr>
-          <w:t xml:space="preserve"> The ClinicalTrials.gov Results Database — Update and Key Issues. </w:t>
-        </w:r>
-      </w:hyperlink>
-      <w:hyperlink r:id="rId88">
-        <w:r>
-          <w:rPr>
-            <w:b w:val="0"/>
-            <w:i w:val="1"/>
-            <w:color w:val="000000"/>
-            <w:sz w:val="22"/>
-            <w:szCs w:val="22"/>
-            <w:u w:val="none"/>
-            <w:rtl w:val="0"/>
-          </w:rPr>
-          <w:t xml:space="preserve">N Engl J Med</w:t>
-        </w:r>
-      </w:hyperlink>
-      <w:hyperlink r:id="rId89">
-        <w:r>
-          <w:rPr>
-            <w:b w:val="0"/>
-            <w:i w:val="0"/>
-            <w:color w:val="000000"/>
-            <w:sz w:val="22"/>
-            <w:szCs w:val="22"/>
-            <w:u w:val="none"/>
-            <w:rtl w:val="0"/>
-          </w:rPr>
-          <w:t xml:space="preserve">. 2011;364:852–60.</w:t>
+          <w:t xml:space="preserve"> (accessed 26 August 2024)</w:t>
         </w:r>
       </w:hyperlink>
       <w:r>
@@ -12389,9 +12471,37 @@
           <w:szCs w:val="22"/>
           <w:rtl w:val="0"/>
         </w:rPr>
-        <w:t xml:space="preserve">11 </w:t>
+        <w:t xml:space="preserve">10 </w:t>
         <w:tab/>
       </w:r>
+      <w:hyperlink r:id="rId88">
+        <w:r>
+          <w:rPr>
+            <w:b w:val="0"/>
+            <w:i w:val="0"/>
+            <w:color w:val="000000"/>
+            <w:sz w:val="22"/>
+            <w:szCs w:val="22"/>
+            <w:u w:val="none"/>
+            <w:rtl w:val="0"/>
+          </w:rPr>
+          <w:t xml:space="preserve">Zarin DA, Tse T, Williams RJ, </w:t>
+        </w:r>
+      </w:hyperlink>
+      <w:hyperlink r:id="rId89">
+        <w:r>
+          <w:rPr>
+            <w:b w:val="0"/>
+            <w:i w:val="1"/>
+            <w:color w:val="000000"/>
+            <w:sz w:val="22"/>
+            <w:szCs w:val="22"/>
+            <w:u w:val="none"/>
+            <w:rtl w:val="0"/>
+          </w:rPr>
+          <w:t xml:space="preserve">et al.</w:t>
+        </w:r>
+      </w:hyperlink>
       <w:hyperlink r:id="rId90">
         <w:r>
           <w:rPr>
@@ -12403,7 +12513,7 @@
             <w:u w:val="none"/>
             <w:rtl w:val="0"/>
           </w:rPr>
-          <w:t xml:space="preserve">Snášel V, Keprt A, Abraham A, </w:t>
+          <w:t xml:space="preserve"> The ClinicalTrials.gov Results Database — Update and Key Issues. </w:t>
         </w:r>
       </w:hyperlink>
       <w:hyperlink r:id="rId91">
@@ -12417,7 +12527,7 @@
             <w:u w:val="none"/>
             <w:rtl w:val="0"/>
           </w:rPr>
-          <w:t xml:space="preserve">et al.</w:t>
+          <w:t xml:space="preserve">N Engl J Med</w:t>
         </w:r>
       </w:hyperlink>
       <w:hyperlink r:id="rId92">
@@ -12431,35 +12541,7 @@
             <w:u w:val="none"/>
             <w:rtl w:val="0"/>
           </w:rPr>
-          <w:t xml:space="preserve"> Approximate String Matching by Fuzzy Automata. </w:t>
-        </w:r>
-      </w:hyperlink>
-      <w:hyperlink r:id="rId93">
-        <w:r>
-          <w:rPr>
-            <w:b w:val="0"/>
-            <w:i w:val="1"/>
-            <w:color w:val="000000"/>
-            <w:sz w:val="22"/>
-            <w:szCs w:val="22"/>
-            <w:u w:val="none"/>
-            <w:rtl w:val="0"/>
-          </w:rPr>
-          <w:t xml:space="preserve">Man-Machine Interactions</w:t>
-        </w:r>
-      </w:hyperlink>
-      <w:hyperlink r:id="rId94">
-        <w:r>
-          <w:rPr>
-            <w:b w:val="0"/>
-            <w:i w:val="0"/>
-            <w:color w:val="000000"/>
-            <w:sz w:val="22"/>
-            <w:szCs w:val="22"/>
-            <w:u w:val="none"/>
-            <w:rtl w:val="0"/>
-          </w:rPr>
-          <w:t xml:space="preserve">. Springer Berlin Heidelberg 2009:281–90.</w:t>
+          <w:t xml:space="preserve">. 2011;364:852–60.</w:t>
         </w:r>
       </w:hyperlink>
       <w:r>
@@ -12502,9 +12584,37 @@
           <w:szCs w:val="22"/>
           <w:rtl w:val="0"/>
         </w:rPr>
-        <w:t xml:space="preserve">12 </w:t>
+        <w:t xml:space="preserve">11 </w:t>
         <w:tab/>
       </w:r>
+      <w:hyperlink r:id="rId93">
+        <w:r>
+          <w:rPr>
+            <w:b w:val="0"/>
+            <w:i w:val="0"/>
+            <w:color w:val="000000"/>
+            <w:sz w:val="22"/>
+            <w:szCs w:val="22"/>
+            <w:u w:val="none"/>
+            <w:rtl w:val="0"/>
+          </w:rPr>
+          <w:t xml:space="preserve">Snášel V, Keprt A, Abraham A, </w:t>
+        </w:r>
+      </w:hyperlink>
+      <w:hyperlink r:id="rId94">
+        <w:r>
+          <w:rPr>
+            <w:b w:val="0"/>
+            <w:i w:val="1"/>
+            <w:color w:val="000000"/>
+            <w:sz w:val="22"/>
+            <w:szCs w:val="22"/>
+            <w:u w:val="none"/>
+            <w:rtl w:val="0"/>
+          </w:rPr>
+          <w:t xml:space="preserve">et al.</w:t>
+        </w:r>
+      </w:hyperlink>
       <w:hyperlink r:id="rId95">
         <w:r>
           <w:rPr>
@@ -12516,7 +12626,35 @@
             <w:u w:val="none"/>
             <w:rtl w:val="0"/>
           </w:rPr>
-          <w:t xml:space="preserve">van der Loo M. Stringdist: Approximate string matching, fuzzy text search, and string distance functions. CRAN: Contributed Packages. 2013.</w:t>
+          <w:t xml:space="preserve"> Approximate String Matching by Fuzzy Automata. </w:t>
+        </w:r>
+      </w:hyperlink>
+      <w:hyperlink r:id="rId96">
+        <w:r>
+          <w:rPr>
+            <w:b w:val="0"/>
+            <w:i w:val="1"/>
+            <w:color w:val="000000"/>
+            <w:sz w:val="22"/>
+            <w:szCs w:val="22"/>
+            <w:u w:val="none"/>
+            <w:rtl w:val="0"/>
+          </w:rPr>
+          <w:t xml:space="preserve">Man-Machine Interactions</w:t>
+        </w:r>
+      </w:hyperlink>
+      <w:hyperlink r:id="rId97">
+        <w:r>
+          <w:rPr>
+            <w:b w:val="0"/>
+            <w:i w:val="0"/>
+            <w:color w:val="000000"/>
+            <w:sz w:val="22"/>
+            <w:szCs w:val="22"/>
+            <w:u w:val="none"/>
+            <w:rtl w:val="0"/>
+          </w:rPr>
+          <w:t xml:space="preserve">. Springer Berlin Heidelberg 2009:281–90.</w:t>
         </w:r>
       </w:hyperlink>
       <w:r>
@@ -12559,37 +12697,9 @@
           <w:szCs w:val="22"/>
           <w:rtl w:val="0"/>
         </w:rPr>
-        <w:t xml:space="preserve">13 </w:t>
+        <w:t xml:space="preserve">12 </w:t>
         <w:tab/>
       </w:r>
-      <w:hyperlink r:id="rId96">
-        <w:r>
-          <w:rPr>
-            <w:b w:val="0"/>
-            <w:i w:val="0"/>
-            <w:color w:val="000000"/>
-            <w:sz w:val="22"/>
-            <w:szCs w:val="22"/>
-            <w:u w:val="none"/>
-            <w:rtl w:val="0"/>
-          </w:rPr>
-          <w:t xml:space="preserve">R Core Team (2024). </w:t>
-        </w:r>
-      </w:hyperlink>
-      <w:hyperlink r:id="rId97">
-        <w:r>
-          <w:rPr>
-            <w:b w:val="0"/>
-            <w:i w:val="1"/>
-            <w:color w:val="000000"/>
-            <w:sz w:val="22"/>
-            <w:szCs w:val="22"/>
-            <w:u w:val="none"/>
-            <w:rtl w:val="0"/>
-          </w:rPr>
-          <w:t xml:space="preserve">R: A Language and Environment for Statistical Computing</w:t>
-        </w:r>
-      </w:hyperlink>
       <w:hyperlink r:id="rId98">
         <w:r>
           <w:rPr>
@@ -12601,49 +12711,7 @@
             <w:u w:val="none"/>
             <w:rtl w:val="0"/>
           </w:rPr>
-          <w:t xml:space="preserve">. </w:t>
-        </w:r>
-      </w:hyperlink>
-      <w:hyperlink r:id="rId99">
-        <w:r>
-          <w:rPr>
-            <w:b w:val="0"/>
-            <w:i w:val="1"/>
-            <w:color w:val="000000"/>
-            <w:sz w:val="22"/>
-            <w:szCs w:val="22"/>
-            <w:u w:val="none"/>
-            <w:rtl w:val="0"/>
-          </w:rPr>
-          <w:t xml:space="preserve">R Foundation for Statistical Computing, </w:t>
-        </w:r>
-      </w:hyperlink>
-      <w:hyperlink r:id="rId100">
-        <w:r>
-          <w:rPr>
-            <w:b w:val="0"/>
-            <w:i w:val="0"/>
-            <w:color w:val="000000"/>
-            <w:sz w:val="22"/>
-            <w:szCs w:val="22"/>
-            <w:u w:val="none"/>
-            <w:rtl w:val="0"/>
-          </w:rPr>
-          <w:t xml:space="preserve">Vienna, Austria. </w:t>
-        </w:r>
-      </w:hyperlink>
-      <w:hyperlink r:id="rId101">
-        <w:r>
-          <w:rPr>
-            <w:b w:val="0"/>
-            <w:i w:val="0"/>
-            <w:color w:val="000000"/>
-            <w:sz w:val="22"/>
-            <w:szCs w:val="22"/>
-            <w:u w:val="none"/>
-            <w:rtl w:val="0"/>
-          </w:rPr>
-          <w:t xml:space="preserve">https://www.R-project.org/</w:t>
+          <w:t xml:space="preserve">van der Loo M. Stringdist: Approximate string matching, fuzzy text search, and string distance functions. CRAN: Contributed Packages. 2013.</w:t>
         </w:r>
       </w:hyperlink>
       <w:r>
@@ -12686,10 +12754,10 @@
           <w:szCs w:val="22"/>
           <w:rtl w:val="0"/>
         </w:rPr>
-        <w:t xml:space="preserve">14 </w:t>
+        <w:t xml:space="preserve">13 </w:t>
         <w:tab/>
       </w:r>
-      <w:hyperlink r:id="rId102">
+      <w:hyperlink r:id="rId99">
         <w:r>
           <w:rPr>
             <w:b w:val="0"/>
@@ -12700,10 +12768,10 @@
             <w:u w:val="none"/>
             <w:rtl w:val="0"/>
           </w:rPr>
-          <w:t xml:space="preserve">Frey BJ, Dueck D. Clustering by passing messages between data points. </w:t>
+          <w:t xml:space="preserve">R Core Team (2024). </w:t>
         </w:r>
       </w:hyperlink>
-      <w:hyperlink r:id="rId103">
+      <w:hyperlink r:id="rId100">
         <w:r>
           <w:rPr>
             <w:b w:val="0"/>
@@ -12714,7 +12782,49 @@
             <w:u w:val="none"/>
             <w:rtl w:val="0"/>
           </w:rPr>
-          <w:t xml:space="preserve">Science</w:t>
+          <w:t xml:space="preserve">R: A Language and Environment for Statistical Computing</w:t>
+        </w:r>
+      </w:hyperlink>
+      <w:hyperlink r:id="rId101">
+        <w:r>
+          <w:rPr>
+            <w:b w:val="0"/>
+            <w:i w:val="0"/>
+            <w:color w:val="000000"/>
+            <w:sz w:val="22"/>
+            <w:szCs w:val="22"/>
+            <w:u w:val="none"/>
+            <w:rtl w:val="0"/>
+          </w:rPr>
+          <w:t xml:space="preserve">. </w:t>
+        </w:r>
+      </w:hyperlink>
+      <w:hyperlink r:id="rId102">
+        <w:r>
+          <w:rPr>
+            <w:b w:val="0"/>
+            <w:i w:val="1"/>
+            <w:color w:val="000000"/>
+            <w:sz w:val="22"/>
+            <w:szCs w:val="22"/>
+            <w:u w:val="none"/>
+            <w:rtl w:val="0"/>
+          </w:rPr>
+          <w:t xml:space="preserve">R Foundation for Statistical Computing, </w:t>
+        </w:r>
+      </w:hyperlink>
+      <w:hyperlink r:id="rId103">
+        <w:r>
+          <w:rPr>
+            <w:b w:val="0"/>
+            <w:i w:val="0"/>
+            <w:color w:val="000000"/>
+            <w:sz w:val="22"/>
+            <w:szCs w:val="22"/>
+            <w:u w:val="none"/>
+            <w:rtl w:val="0"/>
+          </w:rPr>
+          <w:t xml:space="preserve">Vienna, Austria. </w:t>
         </w:r>
       </w:hyperlink>
       <w:hyperlink r:id="rId104">
@@ -12728,7 +12838,7 @@
             <w:u w:val="none"/>
             <w:rtl w:val="0"/>
           </w:rPr>
-          <w:t xml:space="preserve">. 2007;315:972–6.</w:t>
+          <w:t xml:space="preserve">https://www.R-project.org/</w:t>
         </w:r>
       </w:hyperlink>
       <w:r>
@@ -12771,7 +12881,7 @@
           <w:szCs w:val="22"/>
           <w:rtl w:val="0"/>
         </w:rPr>
-        <w:t xml:space="preserve">15 </w:t>
+        <w:t xml:space="preserve">14 </w:t>
         <w:tab/>
       </w:r>
       <w:hyperlink r:id="rId105">
@@ -12785,7 +12895,7 @@
             <w:u w:val="none"/>
             <w:rtl w:val="0"/>
           </w:rPr>
-          <w:t xml:space="preserve">Kitahara YFGI. Fast Algorithm for Affinity Propagation. In: Walsh T, ed. </w:t>
+          <w:t xml:space="preserve">Frey BJ, Dueck D. Clustering by passing messages between data points. </w:t>
         </w:r>
       </w:hyperlink>
       <w:hyperlink r:id="rId106">
@@ -12799,7 +12909,7 @@
             <w:u w:val="none"/>
             <w:rtl w:val="0"/>
           </w:rPr>
-          <w:t xml:space="preserve">Twenty-Second International Joint Conference on Artificial Intelligence</w:t>
+          <w:t xml:space="preserve">Science</w:t>
         </w:r>
       </w:hyperlink>
       <w:hyperlink r:id="rId107">
@@ -12813,7 +12923,7 @@
             <w:u w:val="none"/>
             <w:rtl w:val="0"/>
           </w:rPr>
-          <w:t xml:space="preserve">. IJCAI/AAAI :2238–43.</w:t>
+          <w:t xml:space="preserve">. 2007;315:972–6.</w:t>
         </w:r>
       </w:hyperlink>
       <w:r>
@@ -12856,7 +12966,7 @@
           <w:szCs w:val="22"/>
           <w:rtl w:val="0"/>
         </w:rPr>
-        <w:t xml:space="preserve">16 </w:t>
+        <w:t xml:space="preserve">15 </w:t>
         <w:tab/>
       </w:r>
       <w:hyperlink r:id="rId108">
@@ -12870,7 +12980,7 @@
             <w:u w:val="none"/>
             <w:rtl w:val="0"/>
           </w:rPr>
-          <w:t xml:space="preserve">Shi XH, Guan RC, Wang LP, </w:t>
+          <w:t xml:space="preserve">Kitahara YFGI. Fast Algorithm for Affinity Propagation. In: Walsh T, ed. </w:t>
         </w:r>
       </w:hyperlink>
       <w:hyperlink r:id="rId109">
@@ -12884,7 +12994,7 @@
             <w:u w:val="none"/>
             <w:rtl w:val="0"/>
           </w:rPr>
-          <w:t xml:space="preserve">et al.</w:t>
+          <w:t xml:space="preserve">Twenty-Second International Joint Conference on Artificial Intelligence</w:t>
         </w:r>
       </w:hyperlink>
       <w:hyperlink r:id="rId110">
@@ -12898,35 +13008,7 @@
             <w:u w:val="none"/>
             <w:rtl w:val="0"/>
           </w:rPr>
-          <w:t xml:space="preserve"> An incremental affinity propagation algorithm and its applications for text clustering. </w:t>
-        </w:r>
-      </w:hyperlink>
-      <w:hyperlink r:id="rId111">
-        <w:r>
-          <w:rPr>
-            <w:b w:val="0"/>
-            <w:i w:val="1"/>
-            <w:color w:val="000000"/>
-            <w:sz w:val="22"/>
-            <w:szCs w:val="22"/>
-            <w:u w:val="none"/>
-            <w:rtl w:val="0"/>
-          </w:rPr>
-          <w:t xml:space="preserve">2009 International Joint Conference on Neural Networks</w:t>
-        </w:r>
-      </w:hyperlink>
-      <w:hyperlink r:id="rId112">
-        <w:r>
-          <w:rPr>
-            <w:b w:val="0"/>
-            <w:i w:val="0"/>
-            <w:color w:val="000000"/>
-            <w:sz w:val="22"/>
-            <w:szCs w:val="22"/>
-            <w:u w:val="none"/>
-            <w:rtl w:val="0"/>
-          </w:rPr>
-          <w:t xml:space="preserve">. IEEE 2009.</w:t>
+          <w:t xml:space="preserve">. IJCAI/AAAI :2238–43.</w:t>
         </w:r>
       </w:hyperlink>
       <w:r>
@@ -12969,9 +13051,37 @@
           <w:szCs w:val="22"/>
           <w:rtl w:val="0"/>
         </w:rPr>
-        <w:t xml:space="preserve">17 </w:t>
+        <w:t xml:space="preserve">16 </w:t>
         <w:tab/>
       </w:r>
+      <w:hyperlink r:id="rId111">
+        <w:r>
+          <w:rPr>
+            <w:b w:val="0"/>
+            <w:i w:val="0"/>
+            <w:color w:val="000000"/>
+            <w:sz w:val="22"/>
+            <w:szCs w:val="22"/>
+            <w:u w:val="none"/>
+            <w:rtl w:val="0"/>
+          </w:rPr>
+          <w:t xml:space="preserve">Shi XH, Guan RC, Wang LP, </w:t>
+        </w:r>
+      </w:hyperlink>
+      <w:hyperlink r:id="rId112">
+        <w:r>
+          <w:rPr>
+            <w:b w:val="0"/>
+            <w:i w:val="1"/>
+            <w:color w:val="000000"/>
+            <w:sz w:val="22"/>
+            <w:szCs w:val="22"/>
+            <w:u w:val="none"/>
+            <w:rtl w:val="0"/>
+          </w:rPr>
+          <w:t xml:space="preserve">et al.</w:t>
+        </w:r>
+      </w:hyperlink>
       <w:hyperlink r:id="rId113">
         <w:r>
           <w:rPr>
@@ -12983,7 +13093,7 @@
             <w:u w:val="none"/>
             <w:rtl w:val="0"/>
           </w:rPr>
-          <w:t xml:space="preserve">Shailendra Kumar Shrivastava, J.L.Rana, R.C.Jain. Text document clustering based on phrase similarity using affinity propagation. </w:t>
+          <w:t xml:space="preserve"> An incremental affinity propagation algorithm and its applications for text clustering. </w:t>
         </w:r>
       </w:hyperlink>
       <w:hyperlink r:id="rId114">
@@ -12997,7 +13107,7 @@
             <w:u w:val="none"/>
             <w:rtl w:val="0"/>
           </w:rPr>
-          <w:t xml:space="preserve">International Journal of Computer Applications</w:t>
+          <w:t xml:space="preserve">2009 International Joint Conference on Neural Networks</w:t>
         </w:r>
       </w:hyperlink>
       <w:hyperlink r:id="rId115">
@@ -13011,21 +13121,7 @@
             <w:u w:val="none"/>
             <w:rtl w:val="0"/>
           </w:rPr>
-          <w:t xml:space="preserve">. 2013;61. doi: </w:t>
-        </w:r>
-      </w:hyperlink>
-      <w:hyperlink r:id="rId116">
-        <w:r>
-          <w:rPr>
-            <w:b w:val="0"/>
-            <w:i w:val="0"/>
-            <w:color w:val="000000"/>
-            <w:sz w:val="22"/>
-            <w:szCs w:val="22"/>
-            <w:u w:val="none"/>
-            <w:rtl w:val="0"/>
-          </w:rPr>
-          <w:t xml:space="preserve">10.5120/10032-5077</w:t>
+          <w:t xml:space="preserve">. IEEE 2009.</w:t>
         </w:r>
       </w:hyperlink>
       <w:r>
@@ -13068,10 +13164,10 @@
           <w:szCs w:val="22"/>
           <w:rtl w:val="0"/>
         </w:rPr>
-        <w:t xml:space="preserve">18 </w:t>
+        <w:t xml:space="preserve">17 </w:t>
         <w:tab/>
       </w:r>
-      <w:hyperlink r:id="rId117">
+      <w:hyperlink r:id="rId116">
         <w:r>
           <w:rPr>
             <w:b w:val="0"/>
@@ -13082,7 +13178,49 @@
             <w:u w:val="none"/>
             <w:rtl w:val="0"/>
           </w:rPr>
-          <w:t xml:space="preserve">Cortes D. isotree: Isolation-Based Outlier Detection. CRAN: Contributed Packages. 2019.</w:t>
+          <w:t xml:space="preserve">Shailendra Kumar Shrivastava, J.L.Rana, R.C.Jain. Text document clustering based on phrase similarity using affinity propagation. </w:t>
+        </w:r>
+      </w:hyperlink>
+      <w:hyperlink r:id="rId117">
+        <w:r>
+          <w:rPr>
+            <w:b w:val="0"/>
+            <w:i w:val="1"/>
+            <w:color w:val="000000"/>
+            <w:sz w:val="22"/>
+            <w:szCs w:val="22"/>
+            <w:u w:val="none"/>
+            <w:rtl w:val="0"/>
+          </w:rPr>
+          <w:t xml:space="preserve">International Journal of Computer Applications</w:t>
+        </w:r>
+      </w:hyperlink>
+      <w:hyperlink r:id="rId118">
+        <w:r>
+          <w:rPr>
+            <w:b w:val="0"/>
+            <w:i w:val="0"/>
+            <w:color w:val="000000"/>
+            <w:sz w:val="22"/>
+            <w:szCs w:val="22"/>
+            <w:u w:val="none"/>
+            <w:rtl w:val="0"/>
+          </w:rPr>
+          <w:t xml:space="preserve">. 2013;61. doi: </w:t>
+        </w:r>
+      </w:hyperlink>
+      <w:hyperlink r:id="rId119">
+        <w:r>
+          <w:rPr>
+            <w:b w:val="0"/>
+            <w:i w:val="0"/>
+            <w:color w:val="000000"/>
+            <w:sz w:val="22"/>
+            <w:szCs w:val="22"/>
+            <w:u w:val="none"/>
+            <w:rtl w:val="0"/>
+          </w:rPr>
+          <w:t xml:space="preserve">10.5120/10032-5077</w:t>
         </w:r>
       </w:hyperlink>
       <w:r>
@@ -13125,37 +13263,9 @@
           <w:szCs w:val="22"/>
           <w:rtl w:val="0"/>
         </w:rPr>
-        <w:t xml:space="preserve">19 </w:t>
+        <w:t xml:space="preserve">18 </w:t>
         <w:tab/>
       </w:r>
-      <w:hyperlink r:id="rId118">
-        <w:r>
-          <w:rPr>
-            <w:b w:val="0"/>
-            <w:i w:val="0"/>
-            <w:color w:val="000000"/>
-            <w:sz w:val="22"/>
-            <w:szCs w:val="22"/>
-            <w:u w:val="none"/>
-            <w:rtl w:val="0"/>
-          </w:rPr>
-          <w:t xml:space="preserve">Liu FT, Ting KM, Zhou Z-H. Isolation Forest. </w:t>
-        </w:r>
-      </w:hyperlink>
-      <w:hyperlink r:id="rId119">
-        <w:r>
-          <w:rPr>
-            <w:b w:val="0"/>
-            <w:i w:val="1"/>
-            <w:color w:val="000000"/>
-            <w:sz w:val="22"/>
-            <w:szCs w:val="22"/>
-            <w:u w:val="none"/>
-            <w:rtl w:val="0"/>
-          </w:rPr>
-          <w:t xml:space="preserve">2008 Eighth IEEE International Conference on Data Mining</w:t>
-        </w:r>
-      </w:hyperlink>
       <w:hyperlink r:id="rId120">
         <w:r>
           <w:rPr>
@@ -13167,7 +13277,7 @@
             <w:u w:val="none"/>
             <w:rtl w:val="0"/>
           </w:rPr>
-          <w:t xml:space="preserve">. IEEE 2008:413–22.</w:t>
+          <w:t xml:space="preserve">Cortes D. isotree: Isolation-Based Outlier Detection. CRAN: Contributed Packages. 2019.</w:t>
         </w:r>
       </w:hyperlink>
       <w:r>
@@ -13210,7 +13320,7 @@
           <w:szCs w:val="22"/>
           <w:rtl w:val="0"/>
         </w:rPr>
-        <w:t xml:space="preserve">20 </w:t>
+        <w:t xml:space="preserve">19 </w:t>
         <w:tab/>
       </w:r>
       <w:hyperlink r:id="rId121">
@@ -13224,7 +13334,35 @@
             <w:u w:val="none"/>
             <w:rtl w:val="0"/>
           </w:rPr>
-          <w:t xml:space="preserve">Hahsler M, Piekenbrock M. Dbscan: Density-based spatial clustering of applications with noise (DBSCAN) and related algorithms. CRAN: Contributed Packages. 2015.</w:t>
+          <w:t xml:space="preserve">Liu FT, Ting KM, Zhou Z-H. Isolation Forest. </w:t>
+        </w:r>
+      </w:hyperlink>
+      <w:hyperlink r:id="rId122">
+        <w:r>
+          <w:rPr>
+            <w:b w:val="0"/>
+            <w:i w:val="1"/>
+            <w:color w:val="000000"/>
+            <w:sz w:val="22"/>
+            <w:szCs w:val="22"/>
+            <w:u w:val="none"/>
+            <w:rtl w:val="0"/>
+          </w:rPr>
+          <w:t xml:space="preserve">2008 Eighth IEEE International Conference on Data Mining</w:t>
+        </w:r>
+      </w:hyperlink>
+      <w:hyperlink r:id="rId123">
+        <w:r>
+          <w:rPr>
+            <w:b w:val="0"/>
+            <w:i w:val="0"/>
+            <w:color w:val="000000"/>
+            <w:sz w:val="22"/>
+            <w:szCs w:val="22"/>
+            <w:u w:val="none"/>
+            <w:rtl w:val="0"/>
+          </w:rPr>
+          <w:t xml:space="preserve">. IEEE 2008:413–22.</w:t>
         </w:r>
       </w:hyperlink>
       <w:r>
@@ -13267,37 +13405,9 @@
           <w:szCs w:val="22"/>
           <w:rtl w:val="0"/>
         </w:rPr>
-        <w:t xml:space="preserve">21 </w:t>
+        <w:t xml:space="preserve">20 </w:t>
         <w:tab/>
       </w:r>
-      <w:hyperlink r:id="rId122">
-        <w:r>
-          <w:rPr>
-            <w:b w:val="0"/>
-            <w:i w:val="0"/>
-            <w:color w:val="000000"/>
-            <w:sz w:val="22"/>
-            <w:szCs w:val="22"/>
-            <w:u w:val="none"/>
-            <w:rtl w:val="0"/>
-          </w:rPr>
-          <w:t xml:space="preserve">Morris J, Kuleshov V, Shmatikov V, </w:t>
-        </w:r>
-      </w:hyperlink>
-      <w:hyperlink r:id="rId123">
-        <w:r>
-          <w:rPr>
-            <w:b w:val="0"/>
-            <w:i w:val="1"/>
-            <w:color w:val="000000"/>
-            <w:sz w:val="22"/>
-            <w:szCs w:val="22"/>
-            <w:u w:val="none"/>
-            <w:rtl w:val="0"/>
-          </w:rPr>
-          <w:t xml:space="preserve">et al.</w:t>
-        </w:r>
-      </w:hyperlink>
       <w:hyperlink r:id="rId124">
         <w:r>
           <w:rPr>
@@ -13309,35 +13419,7 @@
             <w:u w:val="none"/>
             <w:rtl w:val="0"/>
           </w:rPr>
-          <w:t xml:space="preserve"> Text embeddings reveal (almost) as much as text. </w:t>
-        </w:r>
-      </w:hyperlink>
-      <w:hyperlink r:id="rId125">
-        <w:r>
-          <w:rPr>
-            <w:b w:val="0"/>
-            <w:i w:val="1"/>
-            <w:color w:val="000000"/>
-            <w:sz w:val="22"/>
-            <w:szCs w:val="22"/>
-            <w:u w:val="none"/>
-            <w:rtl w:val="0"/>
-          </w:rPr>
-          <w:t xml:space="preserve">Proceedings of the 2023 Conference on Empirical Methods in Natural Language Processing</w:t>
-        </w:r>
-      </w:hyperlink>
-      <w:hyperlink r:id="rId126">
-        <w:r>
-          <w:rPr>
-            <w:b w:val="0"/>
-            <w:i w:val="0"/>
-            <w:color w:val="000000"/>
-            <w:sz w:val="22"/>
-            <w:szCs w:val="22"/>
-            <w:u w:val="none"/>
-            <w:rtl w:val="0"/>
-          </w:rPr>
-          <w:t xml:space="preserve">. Stroudsburg, PA, USA: Association for Computational Linguistics 2023.</w:t>
+          <w:t xml:space="preserve">Hahsler M, Piekenbrock M. Dbscan: Density-based spatial clustering of applications with noise (DBSCAN) and related algorithms. CRAN: Contributed Packages. 2015.</w:t>
         </w:r>
       </w:hyperlink>
       <w:r>
@@ -13380,9 +13462,37 @@
           <w:szCs w:val="22"/>
           <w:rtl w:val="0"/>
         </w:rPr>
-        <w:t xml:space="preserve">22 </w:t>
+        <w:t xml:space="preserve">21 </w:t>
         <w:tab/>
       </w:r>
+      <w:hyperlink r:id="rId125">
+        <w:r>
+          <w:rPr>
+            <w:b w:val="0"/>
+            <w:i w:val="0"/>
+            <w:color w:val="000000"/>
+            <w:sz w:val="22"/>
+            <w:szCs w:val="22"/>
+            <w:u w:val="none"/>
+            <w:rtl w:val="0"/>
+          </w:rPr>
+          <w:t xml:space="preserve">Morris J, Kuleshov V, Shmatikov V, </w:t>
+        </w:r>
+      </w:hyperlink>
+      <w:hyperlink r:id="rId126">
+        <w:r>
+          <w:rPr>
+            <w:b w:val="0"/>
+            <w:i w:val="1"/>
+            <w:color w:val="000000"/>
+            <w:sz w:val="22"/>
+            <w:szCs w:val="22"/>
+            <w:u w:val="none"/>
+            <w:rtl w:val="0"/>
+          </w:rPr>
+          <w:t xml:space="preserve">et al.</w:t>
+        </w:r>
+      </w:hyperlink>
       <w:hyperlink r:id="rId127">
         <w:r>
           <w:rPr>
@@ -13394,7 +13504,7 @@
             <w:u w:val="none"/>
             <w:rtl w:val="0"/>
           </w:rPr>
-          <w:t xml:space="preserve">Mikolov T. Efficient estimation of word representations in vector space. </w:t>
+          <w:t xml:space="preserve"> Text embeddings reveal (almost) as much as text. </w:t>
         </w:r>
       </w:hyperlink>
       <w:hyperlink r:id="rId128">
@@ -13408,7 +13518,7 @@
             <w:u w:val="none"/>
             <w:rtl w:val="0"/>
           </w:rPr>
-          <w:t xml:space="preserve">arXiv preprint arXiv:13013781</w:t>
+          <w:t xml:space="preserve">Proceedings of the 2023 Conference on Empirical Methods in Natural Language Processing</w:t>
         </w:r>
       </w:hyperlink>
       <w:hyperlink r:id="rId129">
@@ -13422,7 +13532,7 @@
             <w:u w:val="none"/>
             <w:rtl w:val="0"/>
           </w:rPr>
-          <w:t xml:space="preserve">. Published Online First: 2013.</w:t>
+          <w:t xml:space="preserve">. Stroudsburg, PA, USA: Association for Computational Linguistics 2023.</w:t>
         </w:r>
       </w:hyperlink>
       <w:r>
@@ -13465,7 +13575,7 @@
           <w:szCs w:val="22"/>
           <w:rtl w:val="0"/>
         </w:rPr>
-        <w:t xml:space="preserve">23 </w:t>
+        <w:t xml:space="preserve">22 </w:t>
         <w:tab/>
       </w:r>
       <w:hyperlink r:id="rId130">
@@ -13479,7 +13589,7 @@
             <w:u w:val="none"/>
             <w:rtl w:val="0"/>
           </w:rPr>
-          <w:t xml:space="preserve">Incitti F, Urli F, Snidaro L. Beyond word embeddings: A survey. </w:t>
+          <w:t xml:space="preserve">Mikolov T. Efficient estimation of word representations in vector space. </w:t>
         </w:r>
       </w:hyperlink>
       <w:hyperlink r:id="rId131">
@@ -13493,7 +13603,7 @@
             <w:u w:val="none"/>
             <w:rtl w:val="0"/>
           </w:rPr>
-          <w:t xml:space="preserve">Inf Fusion</w:t>
+          <w:t xml:space="preserve">arXiv preprint arXiv:13013781</w:t>
         </w:r>
       </w:hyperlink>
       <w:hyperlink r:id="rId132">
@@ -13507,7 +13617,7 @@
             <w:u w:val="none"/>
             <w:rtl w:val="0"/>
           </w:rPr>
-          <w:t xml:space="preserve">. 2023;89:418–36.</w:t>
+          <w:t xml:space="preserve">. Published Online First: 2013.</w:t>
         </w:r>
       </w:hyperlink>
       <w:r>
@@ -13550,7 +13660,7 @@
           <w:szCs w:val="22"/>
           <w:rtl w:val="0"/>
         </w:rPr>
-        <w:t xml:space="preserve">24 </w:t>
+        <w:t xml:space="preserve">23 </w:t>
         <w:tab/>
       </w:r>
       <w:hyperlink r:id="rId133">
@@ -13564,7 +13674,7 @@
             <w:u w:val="none"/>
             <w:rtl w:val="0"/>
           </w:rPr>
-          <w:t xml:space="preserve">Khattak FK, Jeblee S, Pou-Prom C, </w:t>
+          <w:t xml:space="preserve">Incitti F, Urli F, Snidaro L. Beyond word embeddings: A survey. </w:t>
         </w:r>
       </w:hyperlink>
       <w:hyperlink r:id="rId134">
@@ -13578,7 +13688,7 @@
             <w:u w:val="none"/>
             <w:rtl w:val="0"/>
           </w:rPr>
-          <w:t xml:space="preserve">et al.</w:t>
+          <w:t xml:space="preserve">Inf Fusion</w:t>
         </w:r>
       </w:hyperlink>
       <w:hyperlink r:id="rId135">
@@ -13592,35 +13702,7 @@
             <w:u w:val="none"/>
             <w:rtl w:val="0"/>
           </w:rPr>
-          <w:t xml:space="preserve"> A survey of word embeddings for clinical text. </w:t>
-        </w:r>
-      </w:hyperlink>
-      <w:hyperlink r:id="rId136">
-        <w:r>
-          <w:rPr>
-            <w:b w:val="0"/>
-            <w:i w:val="1"/>
-            <w:color w:val="000000"/>
-            <w:sz w:val="22"/>
-            <w:szCs w:val="22"/>
-            <w:u w:val="none"/>
-            <w:rtl w:val="0"/>
-          </w:rPr>
-          <w:t xml:space="preserve">J Biomed Inform</w:t>
-        </w:r>
-      </w:hyperlink>
-      <w:hyperlink r:id="rId137">
-        <w:r>
-          <w:rPr>
-            <w:b w:val="0"/>
-            <w:i w:val="0"/>
-            <w:color w:val="000000"/>
-            <w:sz w:val="22"/>
-            <w:szCs w:val="22"/>
-            <w:u w:val="none"/>
-            <w:rtl w:val="0"/>
-          </w:rPr>
-          <w:t xml:space="preserve">. 2019;100S:100057.</w:t>
+          <w:t xml:space="preserve">. 2023;89:418–36.</w:t>
         </w:r>
       </w:hyperlink>
       <w:r>
@@ -13663,9 +13745,37 @@
           <w:szCs w:val="22"/>
           <w:rtl w:val="0"/>
         </w:rPr>
-        <w:t xml:space="preserve">25 </w:t>
+        <w:t xml:space="preserve">24 </w:t>
         <w:tab/>
       </w:r>
+      <w:hyperlink r:id="rId136">
+        <w:r>
+          <w:rPr>
+            <w:b w:val="0"/>
+            <w:i w:val="0"/>
+            <w:color w:val="000000"/>
+            <w:sz w:val="22"/>
+            <w:szCs w:val="22"/>
+            <w:u w:val="none"/>
+            <w:rtl w:val="0"/>
+          </w:rPr>
+          <w:t xml:space="preserve">Khattak FK, Jeblee S, Pou-Prom C, </w:t>
+        </w:r>
+      </w:hyperlink>
+      <w:hyperlink r:id="rId137">
+        <w:r>
+          <w:rPr>
+            <w:b w:val="0"/>
+            <w:i w:val="1"/>
+            <w:color w:val="000000"/>
+            <w:sz w:val="22"/>
+            <w:szCs w:val="22"/>
+            <w:u w:val="none"/>
+            <w:rtl w:val="0"/>
+          </w:rPr>
+          <w:t xml:space="preserve">et al.</w:t>
+        </w:r>
+      </w:hyperlink>
       <w:hyperlink r:id="rId138">
         <w:r>
           <w:rPr>
@@ -13677,7 +13787,7 @@
             <w:u w:val="none"/>
             <w:rtl w:val="0"/>
           </w:rPr>
-          <w:t xml:space="preserve">Gökçe O, Prada J, Nikolov NI, </w:t>
+          <w:t xml:space="preserve"> A survey of word embeddings for clinical text. </w:t>
         </w:r>
       </w:hyperlink>
       <w:hyperlink r:id="rId139">
@@ -13691,7 +13801,7 @@
             <w:u w:val="none"/>
             <w:rtl w:val="0"/>
           </w:rPr>
-          <w:t xml:space="preserve">et al.</w:t>
+          <w:t xml:space="preserve">J Biomed Inform</w:t>
         </w:r>
       </w:hyperlink>
       <w:hyperlink r:id="rId140">
@@ -13705,35 +13815,7 @@
             <w:u w:val="none"/>
             <w:rtl w:val="0"/>
           </w:rPr>
-          <w:t xml:space="preserve"> Embedding-based scientific literature discovery in a text editor application. </w:t>
-        </w:r>
-      </w:hyperlink>
-      <w:hyperlink r:id="rId141">
-        <w:r>
-          <w:rPr>
-            <w:b w:val="0"/>
-            <w:i w:val="1"/>
-            <w:color w:val="000000"/>
-            <w:sz w:val="22"/>
-            <w:szCs w:val="22"/>
-            <w:u w:val="none"/>
-            <w:rtl w:val="0"/>
-          </w:rPr>
-          <w:t xml:space="preserve">Proceedings of the 58th Annual Meeting of the Association for Computational Linguistics: System Demonstrations</w:t>
-        </w:r>
-      </w:hyperlink>
-      <w:hyperlink r:id="rId142">
-        <w:r>
-          <w:rPr>
-            <w:b w:val="0"/>
-            <w:i w:val="0"/>
-            <w:color w:val="000000"/>
-            <w:sz w:val="22"/>
-            <w:szCs w:val="22"/>
-            <w:u w:val="none"/>
-            <w:rtl w:val="0"/>
-          </w:rPr>
-          <w:t xml:space="preserve">. Stroudsburg, PA, USA: Association for Computational Linguistics 2020.</w:t>
+          <w:t xml:space="preserve">. 2019;100S:100057.</w:t>
         </w:r>
       </w:hyperlink>
       <w:r>
@@ -13776,9 +13858,37 @@
           <w:szCs w:val="22"/>
           <w:rtl w:val="0"/>
         </w:rPr>
-        <w:t xml:space="preserve">26 </w:t>
+        <w:t xml:space="preserve">25 </w:t>
         <w:tab/>
       </w:r>
+      <w:hyperlink r:id="rId141">
+        <w:r>
+          <w:rPr>
+            <w:b w:val="0"/>
+            <w:i w:val="0"/>
+            <w:color w:val="000000"/>
+            <w:sz w:val="22"/>
+            <w:szCs w:val="22"/>
+            <w:u w:val="none"/>
+            <w:rtl w:val="0"/>
+          </w:rPr>
+          <w:t xml:space="preserve">Gökçe O, Prada J, Nikolov NI, </w:t>
+        </w:r>
+      </w:hyperlink>
+      <w:hyperlink r:id="rId142">
+        <w:r>
+          <w:rPr>
+            <w:b w:val="0"/>
+            <w:i w:val="1"/>
+            <w:color w:val="000000"/>
+            <w:sz w:val="22"/>
+            <w:szCs w:val="22"/>
+            <w:u w:val="none"/>
+            <w:rtl w:val="0"/>
+          </w:rPr>
+          <w:t xml:space="preserve">et al.</w:t>
+        </w:r>
+      </w:hyperlink>
       <w:hyperlink r:id="rId143">
         <w:r>
           <w:rPr>
@@ -13790,7 +13900,7 @@
             <w:u w:val="none"/>
             <w:rtl w:val="0"/>
           </w:rPr>
-          <w:t xml:space="preserve">Mai G, Janowicz K, Yan B. Combining text embedding and knowledge graph embedding techniques for academic search engines. In: Key-Sun Choi, Luis Espinosa Anke, Thierry Declerck, Dagmar Gromann, Jin-Dong Kim, Axel-Cyrille Ngonga Ngomo, Muhammad Saleem, Ricardo Usbeck, ed. </w:t>
+          <w:t xml:space="preserve"> Embedding-based scientific literature discovery in a text editor application. </w:t>
         </w:r>
       </w:hyperlink>
       <w:hyperlink r:id="rId144">
@@ -13804,7 +13914,7 @@
             <w:u w:val="none"/>
             <w:rtl w:val="0"/>
           </w:rPr>
-          <w:t xml:space="preserve">Joint proceedings of the 4th Workshop on Semantic Deep Learning (SemDeep-4) and NLIWoD4: Natural Language Interfaces for the Web of Data (NLIWOD-4) and 9th Question Answering over Linked Data challenge (QALD-9) co-located with 17th International Semantic Web Conference (ISWC 2018)</w:t>
+          <w:t xml:space="preserve">Proceedings of the 58th Annual Meeting of the Association for Computational Linguistics: System Demonstrations</w:t>
         </w:r>
       </w:hyperlink>
       <w:hyperlink r:id="rId145">
@@ -13818,7 +13928,7 @@
             <w:u w:val="none"/>
             <w:rtl w:val="0"/>
           </w:rPr>
-          <w:t xml:space="preserve">. CEUR 2018:77–88.</w:t>
+          <w:t xml:space="preserve">. Stroudsburg, PA, USA: Association for Computational Linguistics 2020.</w:t>
         </w:r>
       </w:hyperlink>
       <w:r>
@@ -13861,7 +13971,7 @@
           <w:szCs w:val="22"/>
           <w:rtl w:val="0"/>
         </w:rPr>
-        <w:t xml:space="preserve">27 </w:t>
+        <w:t xml:space="preserve">26 </w:t>
         <w:tab/>
       </w:r>
       <w:hyperlink r:id="rId146">
@@ -13875,7 +13985,7 @@
             <w:u w:val="none"/>
             <w:rtl w:val="0"/>
           </w:rPr>
-          <w:t xml:space="preserve">Mehta V, Bawa S, Singh J. WEClustering: word embeddings based text clustering technique for large datasets. </w:t>
+          <w:t xml:space="preserve">Mai G, Janowicz K, Yan B. Combining text embedding and knowledge graph embedding techniques for academic search engines. In: Key-Sun Choi, Luis Espinosa Anke, Thierry Declerck, Dagmar Gromann, Jin-Dong Kim, Axel-Cyrille Ngonga Ngomo, Muhammad Saleem, Ricardo Usbeck, ed. </w:t>
         </w:r>
       </w:hyperlink>
       <w:hyperlink r:id="rId147">
@@ -13889,7 +13999,7 @@
             <w:u w:val="none"/>
             <w:rtl w:val="0"/>
           </w:rPr>
-          <w:t xml:space="preserve">Complex Intell Systems</w:t>
+          <w:t xml:space="preserve">Joint proceedings of the 4th Workshop on Semantic Deep Learning (SemDeep-4) and NLIWoD4: Natural Language Interfaces for the Web of Data (NLIWOD-4) and 9th Question Answering over Linked Data challenge (QALD-9) co-located with 17th International Semantic Web Conference (ISWC 2018)</w:t>
         </w:r>
       </w:hyperlink>
       <w:hyperlink r:id="rId148">
@@ -13903,7 +14013,7 @@
             <w:u w:val="none"/>
             <w:rtl w:val="0"/>
           </w:rPr>
-          <w:t xml:space="preserve">. 2021;7:3211–24.</w:t>
+          <w:t xml:space="preserve">. CEUR 2018:77–88.</w:t>
         </w:r>
       </w:hyperlink>
       <w:r>
@@ -13946,7 +14056,7 @@
           <w:szCs w:val="22"/>
           <w:rtl w:val="0"/>
         </w:rPr>
-        <w:t xml:space="preserve">28 </w:t>
+        <w:t xml:space="preserve">27 </w:t>
         <w:tab/>
       </w:r>
       <w:hyperlink r:id="rId149">
@@ -13960,7 +14070,7 @@
             <w:u w:val="none"/>
             <w:rtl w:val="0"/>
           </w:rPr>
-          <w:t xml:space="preserve">Stein RA, Jaques PA, Valiati JF. An analysis of hierarchical text classification using word embeddings. </w:t>
+          <w:t xml:space="preserve">Mehta V, Bawa S, Singh J. WEClustering: word embeddings based text clustering technique for large datasets. </w:t>
         </w:r>
       </w:hyperlink>
       <w:hyperlink r:id="rId150">
@@ -13974,7 +14084,7 @@
             <w:u w:val="none"/>
             <w:rtl w:val="0"/>
           </w:rPr>
-          <w:t xml:space="preserve">Inf Sci </w:t>
+          <w:t xml:space="preserve">Complex Intell Systems</w:t>
         </w:r>
       </w:hyperlink>
       <w:hyperlink r:id="rId151">
@@ -13988,7 +14098,7 @@
             <w:u w:val="none"/>
             <w:rtl w:val="0"/>
           </w:rPr>
-          <w:t xml:space="preserve">. 2019;471:216–32.</w:t>
+          <w:t xml:space="preserve">. 2021;7:3211–24.</w:t>
         </w:r>
       </w:hyperlink>
       <w:r>
@@ -14031,7 +14141,7 @@
           <w:szCs w:val="22"/>
           <w:rtl w:val="0"/>
         </w:rPr>
-        <w:t xml:space="preserve">29 </w:t>
+        <w:t xml:space="preserve">28 </w:t>
         <w:tab/>
       </w:r>
       <w:hyperlink r:id="rId152">
@@ -14045,7 +14155,7 @@
             <w:u w:val="none"/>
             <w:rtl w:val="0"/>
           </w:rPr>
-          <w:t xml:space="preserve">Musto C, Semeraro G, de Gemmis M, </w:t>
+          <w:t xml:space="preserve">Stein RA, Jaques PA, Valiati JF. An analysis of hierarchical text classification using word embeddings. </w:t>
         </w:r>
       </w:hyperlink>
       <w:hyperlink r:id="rId153">
@@ -14059,7 +14169,7 @@
             <w:u w:val="none"/>
             <w:rtl w:val="0"/>
           </w:rPr>
-          <w:t xml:space="preserve">et al.</w:t>
+          <w:t xml:space="preserve">Inf Sci </w:t>
         </w:r>
       </w:hyperlink>
       <w:hyperlink r:id="rId154">
@@ -14073,35 +14183,7 @@
             <w:u w:val="none"/>
             <w:rtl w:val="0"/>
           </w:rPr>
-          <w:t xml:space="preserve"> Learning word embeddings from Wikipedia for content-based recommender systems. </w:t>
-        </w:r>
-      </w:hyperlink>
-      <w:hyperlink r:id="rId155">
-        <w:r>
-          <w:rPr>
-            <w:b w:val="0"/>
-            <w:i w:val="1"/>
-            <w:color w:val="000000"/>
-            <w:sz w:val="22"/>
-            <w:szCs w:val="22"/>
-            <w:u w:val="none"/>
-            <w:rtl w:val="0"/>
-          </w:rPr>
-          <w:t xml:space="preserve">Lecture Notes in Computer Science</w:t>
-        </w:r>
-      </w:hyperlink>
-      <w:hyperlink r:id="rId156">
-        <w:r>
-          <w:rPr>
-            <w:b w:val="0"/>
-            <w:i w:val="0"/>
-            <w:color w:val="000000"/>
-            <w:sz w:val="22"/>
-            <w:szCs w:val="22"/>
-            <w:u w:val="none"/>
-            <w:rtl w:val="0"/>
-          </w:rPr>
-          <w:t xml:space="preserve">. Cham: Springer International Publishing 2016:729–34.</w:t>
+          <w:t xml:space="preserve">. 2019;471:216–32.</w:t>
         </w:r>
       </w:hyperlink>
       <w:r>
@@ -14144,9 +14226,37 @@
           <w:szCs w:val="22"/>
           <w:rtl w:val="0"/>
         </w:rPr>
-        <w:t xml:space="preserve">30 </w:t>
+        <w:t xml:space="preserve">29 </w:t>
         <w:tab/>
       </w:r>
+      <w:hyperlink r:id="rId155">
+        <w:r>
+          <w:rPr>
+            <w:b w:val="0"/>
+            <w:i w:val="0"/>
+            <w:color w:val="000000"/>
+            <w:sz w:val="22"/>
+            <w:szCs w:val="22"/>
+            <w:u w:val="none"/>
+            <w:rtl w:val="0"/>
+          </w:rPr>
+          <w:t xml:space="preserve">Musto C, Semeraro G, de Gemmis M, </w:t>
+        </w:r>
+      </w:hyperlink>
+      <w:hyperlink r:id="rId156">
+        <w:r>
+          <w:rPr>
+            <w:b w:val="0"/>
+            <w:i w:val="1"/>
+            <w:color w:val="000000"/>
+            <w:sz w:val="22"/>
+            <w:szCs w:val="22"/>
+            <w:u w:val="none"/>
+            <w:rtl w:val="0"/>
+          </w:rPr>
+          <w:t xml:space="preserve">et al.</w:t>
+        </w:r>
+      </w:hyperlink>
       <w:hyperlink r:id="rId157">
         <w:r>
           <w:rPr>
@@ -14158,7 +14268,7 @@
             <w:u w:val="none"/>
             <w:rtl w:val="0"/>
           </w:rPr>
-          <w:t xml:space="preserve">Pande A, Ahuja V. WEAC: Word embeddings for anomaly classification from event logs. </w:t>
+          <w:t xml:space="preserve"> Learning word embeddings from Wikipedia for content-based recommender systems. </w:t>
         </w:r>
       </w:hyperlink>
       <w:hyperlink r:id="rId158">
@@ -14172,7 +14282,7 @@
             <w:u w:val="none"/>
             <w:rtl w:val="0"/>
           </w:rPr>
-          <w:t xml:space="preserve">2017 IEEE International Conference on Big Data (Big Data)</w:t>
+          <w:t xml:space="preserve">Lecture Notes in Computer Science</w:t>
         </w:r>
       </w:hyperlink>
       <w:hyperlink r:id="rId159">
@@ -14186,7 +14296,7 @@
             <w:u w:val="none"/>
             <w:rtl w:val="0"/>
           </w:rPr>
-          <w:t xml:space="preserve">. IEEE 2017:1095–100.</w:t>
+          <w:t xml:space="preserve">. Cham: Springer International Publishing 2016:729–34.</w:t>
         </w:r>
       </w:hyperlink>
       <w:r>
@@ -14229,7 +14339,7 @@
           <w:szCs w:val="22"/>
           <w:rtl w:val="0"/>
         </w:rPr>
-        <w:t xml:space="preserve">31 </w:t>
+        <w:t xml:space="preserve">30 </w:t>
         <w:tab/>
       </w:r>
       <w:hyperlink r:id="rId160">
@@ -14243,21 +14353,21 @@
             <w:u w:val="none"/>
             <w:rtl w:val="0"/>
           </w:rPr>
-          <w:t xml:space="preserve">New embedding models and API updates. </w:t>
+          <w:t xml:space="preserve">Pande A, Ahuja V. WEAC: Word embeddings for anomaly classification from event logs. </w:t>
         </w:r>
       </w:hyperlink>
       <w:hyperlink r:id="rId161">
         <w:r>
           <w:rPr>
             <w:b w:val="0"/>
-            <w:i w:val="0"/>
+            <w:i w:val="1"/>
             <w:color w:val="000000"/>
             <w:sz w:val="22"/>
             <w:szCs w:val="22"/>
             <w:u w:val="none"/>
             <w:rtl w:val="0"/>
           </w:rPr>
-          <w:t xml:space="preserve">https://openai.com/index/new-embedding-models-and-api-updates/</w:t>
+          <w:t xml:space="preserve">2017 IEEE International Conference on Big Data (Big Data)</w:t>
         </w:r>
       </w:hyperlink>
       <w:hyperlink r:id="rId162">
@@ -14271,7 +14381,7 @@
             <w:u w:val="none"/>
             <w:rtl w:val="0"/>
           </w:rPr>
-          <w:t xml:space="preserve"> (accessed 4 September 2024)</w:t>
+          <w:t xml:space="preserve">. IEEE 2017:1095–100.</w:t>
         </w:r>
       </w:hyperlink>
       <w:r>
@@ -14314,7 +14424,7 @@
           <w:szCs w:val="22"/>
           <w:rtl w:val="0"/>
         </w:rPr>
-        <w:t xml:space="preserve">32 </w:t>
+        <w:t xml:space="preserve">31 </w:t>
         <w:tab/>
       </w:r>
       <w:hyperlink r:id="rId163">
@@ -14328,21 +14438,21 @@
             <w:u w:val="none"/>
             <w:rtl w:val="0"/>
           </w:rPr>
-          <w:t xml:space="preserve">Wu J. Cluster Analysis and K-means Clustering: An Introduction. In: Wu J, ed. </w:t>
+          <w:t xml:space="preserve">New embedding models and API updates. </w:t>
         </w:r>
       </w:hyperlink>
       <w:hyperlink r:id="rId164">
         <w:r>
           <w:rPr>
             <w:b w:val="0"/>
-            <w:i w:val="1"/>
+            <w:i w:val="0"/>
             <w:color w:val="000000"/>
             <w:sz w:val="22"/>
             <w:szCs w:val="22"/>
             <w:u w:val="none"/>
             <w:rtl w:val="0"/>
           </w:rPr>
-          <w:t xml:space="preserve">Advances in K-means Clustering: A Data Mining Thinking</w:t>
+          <w:t xml:space="preserve">https://openai.com/index/new-embedding-models-and-api-updates/</w:t>
         </w:r>
       </w:hyperlink>
       <w:hyperlink r:id="rId165">
@@ -14356,7 +14466,7 @@
             <w:u w:val="none"/>
             <w:rtl w:val="0"/>
           </w:rPr>
-          <w:t xml:space="preserve">. Berlin, Heidelberg: Springer Berlin Heidelberg 2012:1–16.</w:t>
+          <w:t xml:space="preserve"> (accessed 4 September 2024)</w:t>
         </w:r>
       </w:hyperlink>
       <w:r>
@@ -14399,7 +14509,7 @@
           <w:szCs w:val="22"/>
           <w:rtl w:val="0"/>
         </w:rPr>
-        <w:t xml:space="preserve">33 </w:t>
+        <w:t xml:space="preserve">32 </w:t>
         <w:tab/>
       </w:r>
       <w:hyperlink r:id="rId166">
@@ -14413,7 +14523,7 @@
             <w:u w:val="none"/>
             <w:rtl w:val="0"/>
           </w:rPr>
-          <w:t xml:space="preserve">Shahapure KR, Nicholas C. Cluster Quality Analysis Using Silhouette Score. </w:t>
+          <w:t xml:space="preserve">Wu J. Cluster Analysis and K-means Clustering: An Introduction. In: Wu J, ed. </w:t>
         </w:r>
       </w:hyperlink>
       <w:hyperlink r:id="rId167">
@@ -14427,7 +14537,7 @@
             <w:u w:val="none"/>
             <w:rtl w:val="0"/>
           </w:rPr>
-          <w:t xml:space="preserve">2020 IEEE 7th International Conference on Data Science and Advanced Analytics (DSAA)</w:t>
+          <w:t xml:space="preserve">Advances in K-means Clustering: A Data Mining Thinking</w:t>
         </w:r>
       </w:hyperlink>
       <w:hyperlink r:id="rId168">
@@ -14441,7 +14551,7 @@
             <w:u w:val="none"/>
             <w:rtl w:val="0"/>
           </w:rPr>
-          <w:t xml:space="preserve">. IEEE 2020:747–8.</w:t>
+          <w:t xml:space="preserve">. Berlin, Heidelberg: Springer Berlin Heidelberg 2012:1–16.</w:t>
         </w:r>
       </w:hyperlink>
       <w:r>
@@ -14484,7 +14594,7 @@
           <w:szCs w:val="22"/>
           <w:rtl w:val="0"/>
         </w:rPr>
-        <w:t xml:space="preserve">34 </w:t>
+        <w:t xml:space="preserve">33 </w:t>
         <w:tab/>
       </w:r>
       <w:hyperlink r:id="rId169">
@@ -14498,7 +14608,7 @@
             <w:u w:val="none"/>
             <w:rtl w:val="0"/>
           </w:rPr>
-          <w:t xml:space="preserve">Shutaywi M, Kachouie NN. Silhouette Analysis for Performance Evaluation in Machine Learning with Applications to Clustering. </w:t>
+          <w:t xml:space="preserve">Shahapure KR, Nicholas C. Cluster Quality Analysis Using Silhouette Score. </w:t>
         </w:r>
       </w:hyperlink>
       <w:hyperlink r:id="rId170">
@@ -14512,7 +14622,7 @@
             <w:u w:val="none"/>
             <w:rtl w:val="0"/>
           </w:rPr>
-          <w:t xml:space="preserve">Entropy </w:t>
+          <w:t xml:space="preserve">2020 IEEE 7th International Conference on Data Science and Advanced Analytics (DSAA)</w:t>
         </w:r>
       </w:hyperlink>
       <w:hyperlink r:id="rId171">
@@ -14526,21 +14636,7 @@
             <w:u w:val="none"/>
             <w:rtl w:val="0"/>
           </w:rPr>
-          <w:t xml:space="preserve">. 2021;23. doi: </w:t>
-        </w:r>
-      </w:hyperlink>
-      <w:hyperlink r:id="rId172">
-        <w:r>
-          <w:rPr>
-            <w:b w:val="0"/>
-            <w:i w:val="0"/>
-            <w:color w:val="000000"/>
-            <w:sz w:val="22"/>
-            <w:szCs w:val="22"/>
-            <w:u w:val="none"/>
-            <w:rtl w:val="0"/>
-          </w:rPr>
-          <w:t xml:space="preserve">10.3390/e23060759</w:t>
+          <w:t xml:space="preserve">. IEEE 2020:747–8.</w:t>
         </w:r>
       </w:hyperlink>
       <w:r>
@@ -14583,10 +14679,10 @@
           <w:szCs w:val="22"/>
           <w:rtl w:val="0"/>
         </w:rPr>
-        <w:t xml:space="preserve">35 </w:t>
+        <w:t xml:space="preserve">34 </w:t>
         <w:tab/>
       </w:r>
-      <w:hyperlink r:id="rId173">
+      <w:hyperlink r:id="rId172">
         <w:r>
           <w:rPr>
             <w:b w:val="0"/>
@@ -14597,10 +14693,10 @@
             <w:u w:val="none"/>
             <w:rtl w:val="0"/>
           </w:rPr>
-          <w:t xml:space="preserve">Canonica GW, Baena-Cagnani CE, Bousquet J, </w:t>
+          <w:t xml:space="preserve">Shutaywi M, Kachouie NN. Silhouette Analysis for Performance Evaluation in Machine Learning with Applications to Clustering. </w:t>
         </w:r>
       </w:hyperlink>
-      <w:hyperlink r:id="rId174">
+      <w:hyperlink r:id="rId173">
         <w:r>
           <w:rPr>
             <w:b w:val="0"/>
@@ -14611,7 +14707,21 @@
             <w:u w:val="none"/>
             <w:rtl w:val="0"/>
           </w:rPr>
-          <w:t xml:space="preserve">et al.</w:t>
+          <w:t xml:space="preserve">Entropy </w:t>
+        </w:r>
+      </w:hyperlink>
+      <w:hyperlink r:id="rId174">
+        <w:r>
+          <w:rPr>
+            <w:b w:val="0"/>
+            <w:i w:val="0"/>
+            <w:color w:val="000000"/>
+            <w:sz w:val="22"/>
+            <w:szCs w:val="22"/>
+            <w:u w:val="none"/>
+            <w:rtl w:val="0"/>
+          </w:rPr>
+          <w:t xml:space="preserve">. 2021;23. doi: </w:t>
         </w:r>
       </w:hyperlink>
       <w:hyperlink r:id="rId175">
@@ -14625,35 +14735,7 @@
             <w:u w:val="none"/>
             <w:rtl w:val="0"/>
           </w:rPr>
-          <w:t xml:space="preserve"> Recommendations for standardization of clinical trials with Allergen Specific Immunotherapy for respiratory allergy. A statement of a World Allergy Organization (WAO) taskforce. </w:t>
-        </w:r>
-      </w:hyperlink>
-      <w:hyperlink r:id="rId176">
-        <w:r>
-          <w:rPr>
-            <w:b w:val="0"/>
-            <w:i w:val="1"/>
-            <w:color w:val="000000"/>
-            <w:sz w:val="22"/>
-            <w:szCs w:val="22"/>
-            <w:u w:val="none"/>
-            <w:rtl w:val="0"/>
-          </w:rPr>
-          <w:t xml:space="preserve">Allergy</w:t>
-        </w:r>
-      </w:hyperlink>
-      <w:hyperlink r:id="rId177">
-        <w:r>
-          <w:rPr>
-            <w:b w:val="0"/>
-            <w:i w:val="0"/>
-            <w:color w:val="000000"/>
-            <w:sz w:val="22"/>
-            <w:szCs w:val="22"/>
-            <w:u w:val="none"/>
-            <w:rtl w:val="0"/>
-          </w:rPr>
-          <w:t xml:space="preserve">. 2007;62:317–24.</w:t>
+          <w:t xml:space="preserve">10.3390/e23060759</w:t>
         </w:r>
       </w:hyperlink>
       <w:r>
@@ -14696,9 +14778,37 @@
           <w:szCs w:val="22"/>
           <w:rtl w:val="0"/>
         </w:rPr>
-        <w:t xml:space="preserve">36 </w:t>
+        <w:t xml:space="preserve">35 </w:t>
         <w:tab/>
       </w:r>
+      <w:hyperlink r:id="rId176">
+        <w:r>
+          <w:rPr>
+            <w:b w:val="0"/>
+            <w:i w:val="0"/>
+            <w:color w:val="000000"/>
+            <w:sz w:val="22"/>
+            <w:szCs w:val="22"/>
+            <w:u w:val="none"/>
+            <w:rtl w:val="0"/>
+          </w:rPr>
+          <w:t xml:space="preserve">Canonica GW, Baena-Cagnani CE, Bousquet J, </w:t>
+        </w:r>
+      </w:hyperlink>
+      <w:hyperlink r:id="rId177">
+        <w:r>
+          <w:rPr>
+            <w:b w:val="0"/>
+            <w:i w:val="1"/>
+            <w:color w:val="000000"/>
+            <w:sz w:val="22"/>
+            <w:szCs w:val="22"/>
+            <w:u w:val="none"/>
+            <w:rtl w:val="0"/>
+          </w:rPr>
+          <w:t xml:space="preserve">et al.</w:t>
+        </w:r>
+      </w:hyperlink>
       <w:hyperlink r:id="rId178">
         <w:r>
           <w:rPr>
@@ -14710,7 +14820,7 @@
             <w:u w:val="none"/>
             <w:rtl w:val="0"/>
           </w:rPr>
-          <w:t xml:space="preserve">Katz MHG, Marsh R, Herman JM, </w:t>
+          <w:t xml:space="preserve"> Recommendations for standardization of clinical trials with Allergen Specific Immunotherapy for respiratory allergy. A statement of a World Allergy Organization (WAO) taskforce. </w:t>
         </w:r>
       </w:hyperlink>
       <w:hyperlink r:id="rId179">
@@ -14724,7 +14834,7 @@
             <w:u w:val="none"/>
             <w:rtl w:val="0"/>
           </w:rPr>
-          <w:t xml:space="preserve">et al.</w:t>
+          <w:t xml:space="preserve">Allergy</w:t>
         </w:r>
       </w:hyperlink>
       <w:hyperlink r:id="rId180">
@@ -14738,35 +14848,7 @@
             <w:u w:val="none"/>
             <w:rtl w:val="0"/>
           </w:rPr>
-          <w:t xml:space="preserve"> Borderline resectable pancreatic cancer: need for standardization and methods for optimal clinical trial design. </w:t>
-        </w:r>
-      </w:hyperlink>
-      <w:hyperlink r:id="rId181">
-        <w:r>
-          <w:rPr>
-            <w:b w:val="0"/>
-            <w:i w:val="1"/>
-            <w:color w:val="000000"/>
-            <w:sz w:val="22"/>
-            <w:szCs w:val="22"/>
-            <w:u w:val="none"/>
-            <w:rtl w:val="0"/>
-          </w:rPr>
-          <w:t xml:space="preserve">Ann Surg Oncol</w:t>
-        </w:r>
-      </w:hyperlink>
-      <w:hyperlink r:id="rId182">
-        <w:r>
-          <w:rPr>
-            <w:b w:val="0"/>
-            <w:i w:val="0"/>
-            <w:color w:val="000000"/>
-            <w:sz w:val="22"/>
-            <w:szCs w:val="22"/>
-            <w:u w:val="none"/>
-            <w:rtl w:val="0"/>
-          </w:rPr>
-          <w:t xml:space="preserve">. 2013;20:2787–95.</w:t>
+          <w:t xml:space="preserve">. 2007;62:317–24.</w:t>
         </w:r>
       </w:hyperlink>
       <w:r>
@@ -14809,10 +14891,123 @@
           <w:szCs w:val="22"/>
           <w:rtl w:val="0"/>
         </w:rPr>
+        <w:t xml:space="preserve">36 </w:t>
+        <w:tab/>
+      </w:r>
+      <w:hyperlink r:id="rId181">
+        <w:r>
+          <w:rPr>
+            <w:b w:val="0"/>
+            <w:i w:val="0"/>
+            <w:color w:val="000000"/>
+            <w:sz w:val="22"/>
+            <w:szCs w:val="22"/>
+            <w:u w:val="none"/>
+            <w:rtl w:val="0"/>
+          </w:rPr>
+          <w:t xml:space="preserve">Katz MHG, Marsh R, Herman JM, </w:t>
+        </w:r>
+      </w:hyperlink>
+      <w:hyperlink r:id="rId182">
+        <w:r>
+          <w:rPr>
+            <w:b w:val="0"/>
+            <w:i w:val="1"/>
+            <w:color w:val="000000"/>
+            <w:sz w:val="22"/>
+            <w:szCs w:val="22"/>
+            <w:u w:val="none"/>
+            <w:rtl w:val="0"/>
+          </w:rPr>
+          <w:t xml:space="preserve">et al.</w:t>
+        </w:r>
+      </w:hyperlink>
+      <w:hyperlink r:id="rId183">
+        <w:r>
+          <w:rPr>
+            <w:b w:val="0"/>
+            <w:i w:val="0"/>
+            <w:color w:val="000000"/>
+            <w:sz w:val="22"/>
+            <w:szCs w:val="22"/>
+            <w:u w:val="none"/>
+            <w:rtl w:val="0"/>
+          </w:rPr>
+          <w:t xml:space="preserve"> Borderline resectable pancreatic cancer: need for standardization and methods for optimal clinical trial design. </w:t>
+        </w:r>
+      </w:hyperlink>
+      <w:hyperlink r:id="rId184">
+        <w:r>
+          <w:rPr>
+            <w:b w:val="0"/>
+            <w:i w:val="1"/>
+            <w:color w:val="000000"/>
+            <w:sz w:val="22"/>
+            <w:szCs w:val="22"/>
+            <w:u w:val="none"/>
+            <w:rtl w:val="0"/>
+          </w:rPr>
+          <w:t xml:space="preserve">Ann Surg Oncol</w:t>
+        </w:r>
+      </w:hyperlink>
+      <w:hyperlink r:id="rId185">
+        <w:r>
+          <w:rPr>
+            <w:b w:val="0"/>
+            <w:i w:val="0"/>
+            <w:color w:val="000000"/>
+            <w:sz w:val="22"/>
+            <w:szCs w:val="22"/>
+            <w:u w:val="none"/>
+            <w:rtl w:val="0"/>
+          </w:rPr>
+          <w:t xml:space="preserve">. 2013;20:2787–95.</w:t>
+        </w:r>
+      </w:hyperlink>
+      <w:r>
+        <w:rPr>
+          <w:rtl w:val="0"/>
+        </w:rPr>
+      </w:r>
+    </w:p>
+    <w:p>
+      <w:pPr>
+        <w:keepNext w:val="0"/>
+        <w:keepLines w:val="0"/>
+        <w:pageBreakBefore w:val="0"/>
+        <w:widowControl w:val="0"/>
+        <w:pBdr>
+          <w:top w:space="0" w:sz="0" w:val="nil"/>
+          <w:left w:space="0" w:sz="0" w:val="nil"/>
+          <w:bottom w:space="0" w:sz="0" w:val="nil"/>
+          <w:right w:space="0" w:sz="0" w:val="nil"/>
+          <w:between w:space="0" w:sz="0" w:val="nil"/>
+        </w:pBdr>
+        <w:shd w:fill="auto" w:val="clear"/>
+        <w:spacing w:after="220" w:before="0" w:line="240" w:lineRule="auto"/>
+        <w:ind w:left="440" w:right="0" w:hanging="440"/>
+        <w:jc w:val="left"/>
+        <w:rPr>
+          <w:b w:val="0"/>
+          <w:i w:val="0"/>
+          <w:color w:val="000000"/>
+          <w:sz w:val="22"/>
+          <w:szCs w:val="22"/>
+        </w:rPr>
+      </w:pPr>
+      <w:r>
+        <w:rPr>
+          <w:b w:val="0"/>
+          <w:i w:val="0"/>
+          <w:color w:val="000000"/>
+          <w:sz w:val="22"/>
+          <w:szCs w:val="22"/>
+          <w:rtl w:val="0"/>
+        </w:rPr>
         <w:t xml:space="preserve">37 </w:t>
         <w:tab/>
       </w:r>
-      <w:hyperlink r:id="rId183">
+      <w:hyperlink r:id="rId186">
         <w:r>
           <w:rPr>
             <w:b w:val="0"/>
@@ -14826,7 +15021,7 @@
           <w:t xml:space="preserve">Dickersin K, Mayo-Wilson E. Standards for design and measurement would make clinical research reproducible and usable. </w:t>
         </w:r>
       </w:hyperlink>
-      <w:hyperlink r:id="rId184">
+      <w:hyperlink r:id="rId187">
         <w:r>
           <w:rPr>
             <w:b w:val="0"/>
@@ -14840,7 +15035,7 @@
           <w:t xml:space="preserve">Proc Natl Acad Sci U S A</w:t>
         </w:r>
       </w:hyperlink>
-      <w:hyperlink r:id="rId185">
+      <w:hyperlink r:id="rId188">
         <w:r>
           <w:rPr>
             <w:b w:val="0"/>
@@ -15057,7 +15252,7 @@
                     <pic:cNvPicPr preferRelativeResize="0"/>
                   </pic:nvPicPr>
                   <pic:blipFill>
-                    <a:blip r:embed="rId186"/>
+                    <a:blip r:embed="rId189"/>
                     <a:srcRect b="0" l="0" r="0" t="0"/>
                     <a:stretch>
                       <a:fillRect/>
@@ -15172,7 +15367,7 @@
                     <pic:cNvPicPr preferRelativeResize="0"/>
                   </pic:nvPicPr>
                   <pic:blipFill>
-                    <a:blip r:embed="rId187"/>
+                    <a:blip r:embed="rId190"/>
                     <a:srcRect b="0" l="0" r="0" t="0"/>
                     <a:stretch>
                       <a:fillRect/>
@@ -15248,16 +15443,16 @@
           <wp:inline distB="114300" distT="114300" distL="114300" distR="114300">
             <wp:extent cx="6057900" cy="2527300"/>
             <wp:effectExtent b="0" l="0" r="0" t="0"/>
-            <wp:docPr id="1" name="image2.png"/>
+            <wp:docPr id="1" name="image3.png"/>
             <a:graphic>
               <a:graphicData uri="http://schemas.openxmlformats.org/drawingml/2006/picture">
                 <pic:pic>
                   <pic:nvPicPr>
-                    <pic:cNvPr id="0" name="image2.png"/>
+                    <pic:cNvPr id="0" name="image3.png"/>
                     <pic:cNvPicPr preferRelativeResize="0"/>
                   </pic:nvPicPr>
                   <pic:blipFill>
-                    <a:blip r:embed="rId188"/>
+                    <a:blip r:embed="rId191"/>
                     <a:srcRect b="0" l="0" r="0" t="0"/>
                     <a:stretch>
                       <a:fillRect/>
@@ -15661,16 +15856,16 @@
           <wp:inline distB="114300" distT="114300" distL="114300" distR="114300">
             <wp:extent cx="4805363" cy="7011383"/>
             <wp:effectExtent b="0" l="0" r="0" t="0"/>
-            <wp:docPr id="3" name="image3.png"/>
+            <wp:docPr id="3" name="image2.png"/>
             <a:graphic>
               <a:graphicData uri="http://schemas.openxmlformats.org/drawingml/2006/picture">
                 <pic:pic>
                   <pic:nvPicPr>
-                    <pic:cNvPr id="0" name="image3.png"/>
+                    <pic:cNvPr id="0" name="image2.png"/>
                     <pic:cNvPicPr preferRelativeResize="0"/>
                   </pic:nvPicPr>
                   <pic:blipFill>
-                    <a:blip r:embed="rId189"/>
+                    <a:blip r:embed="rId192"/>
                     <a:srcRect b="0" l="0" r="0" t="0"/>
                     <a:stretch>
                       <a:fillRect/>
@@ -16510,7 +16705,7 @@
         </w:rPr>
         <w:t xml:space="preserve">We conclude from our analysis that the MeSH terms–even though they are internally standardized– are not suitable to be used to identify the exact term and condition name for the conditions they encode. Therefore, even though we observed that the condition names from the CTR contained syntactic and semantic inconsistencies, we decided to use the terms from the conditions file to extract tumor names and map them to their standardized nomenclature in the WHO Classification of Tumors system (referred to as the “WHO database” in the rest of the paper) (</w:t>
       </w:r>
-      <w:hyperlink r:id="rId190">
+      <w:hyperlink r:id="rId193">
         <w:r>
           <w:rPr>
             <w:color w:val="1155cc"/>
@@ -16526,7 +16721,7 @@
         </w:rPr>
         <w:t xml:space="preserve">) or National Cancer Institute Thesaurus (“NCIt database”) (</w:t>
       </w:r>
-      <w:hyperlink r:id="rId191">
+      <w:hyperlink r:id="rId194">
         <w:r>
           <w:rPr>
             <w:color w:val="1155cc"/>
@@ -20164,7 +20359,7 @@
         </w:rPr>
         <w:t xml:space="preserve">Supplementary </w:t>
       </w:r>
-      <w:commentRangeStart w:id="5"/>
+      <w:commentRangeStart w:id="4"/>
       <w:r>
         <w:rPr>
           <w:b w:val="1"/>
@@ -20172,9 +20367,9 @@
         </w:rPr>
         <w:t xml:space="preserve">Table S6: Discrepancies associated with Conditions Data</w:t>
       </w:r>
-      <w:commentRangeEnd w:id="5"/>
-      <w:r>
-        <w:commentReference w:id="5"/>
+      <w:commentRangeEnd w:id="4"/>
+      <w:r>
+        <w:commentReference w:id="4"/>
       </w:r>
       <w:r>
         <w:rPr>
@@ -23768,7 +23963,7 @@
       </w:r>
     </w:p>
     <w:sectPr>
-      <w:headerReference r:id="rId192" w:type="default"/>
+      <w:headerReference r:id="rId195" w:type="default"/>
       <w:pgSz w:h="15840" w:w="12240" w:orient="portrait"/>
       <w:pgMar w:bottom="1440" w:top="1440" w:left="1260" w:right="1440" w:header="720" w:footer="720"/>
       <w:pgNumType w:start="1"/>
@@ -23779,7 +23974,7 @@
 
 <file path=word/comments.xml><?xml version="1.0" encoding="utf-8"?>
 <w:comments xmlns:mc="http://schemas.openxmlformats.org/markup-compatibility/2006" xmlns:o="urn:schemas-microsoft-com:office:office" xmlns:r="http://schemas.openxmlformats.org/officeDocument/2006/relationships" xmlns:m="http://schemas.openxmlformats.org/officeDocument/2006/math" xmlns:v="urn:schemas-microsoft-com:vml" xmlns:wp="http://schemas.openxmlformats.org/drawingml/2006/wordprocessingDrawing" xmlns:w10="urn:schemas-microsoft-com:office:word" xmlns:w="http://schemas.openxmlformats.org/wordprocessingml/2006/main" xmlns:wne="http://schemas.microsoft.com/office/word/2006/wordml" xmlns:sl="http://schemas.openxmlformats.org/schemaLibrary/2006/main" xmlns:a="http://schemas.openxmlformats.org/drawingml/2006/main" xmlns:pic="http://schemas.openxmlformats.org/drawingml/2006/picture" xmlns:c="http://schemas.openxmlformats.org/drawingml/2006/chart" xmlns:lc="http://schemas.openxmlformats.org/drawingml/2006/lockedCanvas" xmlns:dgm="http://schemas.openxmlformats.org/drawingml/2006/diagram" xmlns:wps="http://schemas.microsoft.com/office/word/2010/wordprocessingShape" xmlns:wpg="http://schemas.microsoft.com/office/word/2010/wordprocessingGroup" xmlns:w14="http://schemas.microsoft.com/office/word/2010/wordml" xmlns:w15="http://schemas.microsoft.com/office/word/2012/wordml" xmlns:w16="http://schemas.microsoft.com/office/word/2018/wordml" xmlns:w16cex="http://schemas.microsoft.com/office/word/2018/wordml/cex" xmlns:w16cid="http://schemas.microsoft.com/office/word/2016/wordml/cid" xmlns="http://schemas.microsoft.com/office/tasks/2019/documenttasks" xmlns:cr="http://schemas.microsoft.com/office/comments/2020/reactions">
-  <w:comment w:author="Deanne Taylor" w:id="1" w:date="2024-10-08T13:17:47Z">
+  <w:comment w:author="Deanne Taylor" w:id="2" w:date="2024-10-08T13:19:26Z">
     <w:p>
       <w:pPr>
         <w:keepNext w:val="0"/>
@@ -23826,11 +24021,11 @@
           <w:vertAlign w:val="baseline"/>
           <w:rtl w:val="0"/>
         </w:rPr>
-        <w:t xml:space="preserve">Make sure to change all 'we' to 'the pipeline' and make sure to designate what we did as testing, trials and human-based filtering as 'we' and things that are inherently in the pipeline as 'the pipeline'.</w:t>
+        <w:t xml:space="preserve">Mention that this is a pipeline default</w:t>
       </w:r>
     </w:p>
   </w:comment>
-  <w:comment w:author="Deanne Taylor" w:id="3" w:date="2024-10-08T13:19:26Z">
+  <w:comment w:author="Deanne Taylor" w:id="3" w:date="2024-10-08T13:38:14Z">
     <w:p>
       <w:pPr>
         <w:keepNext w:val="0"/>
@@ -23877,11 +24072,11 @@
           <w:vertAlign w:val="baseline"/>
           <w:rtl w:val="0"/>
         </w:rPr>
-        <w:t xml:space="preserve">Mention that this is a pipeline default</w:t>
+        <w:t xml:space="preserve">https://crfm.stanford.edu/2022/12/15/biomedlm.html</w:t>
       </w:r>
     </w:p>
   </w:comment>
-  <w:comment w:author="Deanne Taylor" w:id="4" w:date="2024-10-08T13:38:14Z">
+  <w:comment w:author="Aditya Lahiri" w:id="4" w:date="2024-10-01T13:52:19Z">
     <w:p>
       <w:pPr>
         <w:keepNext w:val="0"/>
@@ -23928,62 +24123,11 @@
           <w:vertAlign w:val="baseline"/>
           <w:rtl w:val="0"/>
         </w:rPr>
-        <w:t xml:space="preserve">https://crfm.stanford.edu/2022/12/15/biomedlm.html</w:t>
+        <w:t xml:space="preserve">Add to supplementary</w:t>
       </w:r>
     </w:p>
   </w:comment>
-  <w:comment w:author="Aditya Lahiri" w:id="5" w:date="2024-10-01T13:52:19Z">
-    <w:p>
-      <w:pPr>
-        <w:keepNext w:val="0"/>
-        <w:keepLines w:val="0"/>
-        <w:pageBreakBefore w:val="0"/>
-        <w:widowControl w:val="0"/>
-        <w:pBdr>
-          <w:top w:space="0" w:sz="0" w:val="nil"/>
-          <w:left w:space="0" w:sz="0" w:val="nil"/>
-          <w:bottom w:space="0" w:sz="0" w:val="nil"/>
-          <w:right w:space="0" w:sz="0" w:val="nil"/>
-          <w:between w:space="0" w:sz="0" w:val="nil"/>
-        </w:pBdr>
-        <w:shd w:fill="auto" w:val="clear"/>
-        <w:spacing w:after="0" w:before="0" w:line="240" w:lineRule="auto"/>
-        <w:ind w:left="0" w:right="0" w:firstLine="0"/>
-        <w:jc w:val="left"/>
-        <w:rPr>
-          <w:rFonts w:ascii="Arial" w:cs="Arial" w:eastAsia="Arial" w:hAnsi="Arial"/>
-          <w:b w:val="0"/>
-          <w:i w:val="0"/>
-          <w:smallCaps w:val="0"/>
-          <w:strike w:val="0"/>
-          <w:color w:val="000000"/>
-          <w:sz w:val="22"/>
-          <w:szCs w:val="22"/>
-          <w:u w:val="none"/>
-          <w:shd w:fill="auto" w:val="clear"/>
-          <w:vertAlign w:val="baseline"/>
-        </w:rPr>
-      </w:pPr>
-      <w:r>
-        <w:rPr>
-          <w:rFonts w:ascii="Arial" w:cs="Arial" w:eastAsia="Arial" w:hAnsi="Arial"/>
-          <w:b w:val="0"/>
-          <w:i w:val="0"/>
-          <w:smallCaps w:val="0"/>
-          <w:strike w:val="0"/>
-          <w:color w:val="000000"/>
-          <w:sz w:val="22"/>
-          <w:szCs w:val="22"/>
-          <w:u w:val="none"/>
-          <w:shd w:fill="auto" w:val="clear"/>
-          <w:vertAlign w:val="baseline"/>
-          <w:rtl w:val="0"/>
-        </w:rPr>
-        <w:t xml:space="preserve">Add to supplementary</w:t>
-      </w:r>
-    </w:p>
-  </w:comment>
-  <w:comment w:author="Aditya Lahiri" w:id="2" w:date="2024-09-16T16:15:59Z">
+  <w:comment w:author="Aditya Lahiri" w:id="1" w:date="2024-09-16T16:15:59Z">
     <w:p>
       <w:pPr>
         <w:keepNext w:val="0"/>

</xml_diff>

<commit_message>
adding corrections upto text embedding and clustering
</commit_message>
<xml_diff>
--- a/Paper/Clinical_Trials_Tumor_Name_Standardization_using Embedding_Analysis.docx
+++ b/Paper/Clinical_Trials_Tumor_Name_Standardization_using Embedding_Analysis.docx
@@ -3326,12 +3326,13 @@
       <w:hyperlink r:id="rId30">
         <w:r>
           <w:rPr>
-            <w:color w:val="1155cc"/>
+            <w:b w:val="0"/>
+            <w:color w:val="000000"/>
             <w:highlight w:val="white"/>
-            <w:u w:val="single"/>
+            <w:u w:val="none"/>
             <w:rtl w:val="0"/>
           </w:rPr>
-          <w:t xml:space="preserve">(Cortes 2019)</w:t>
+          <w:t xml:space="preserve">[18]</w:t>
         </w:r>
       </w:hyperlink>
       <w:r>
@@ -3358,7 +3359,10 @@
       <w:hyperlink r:id="rId31">
         <w:r>
           <w:rPr>
+            <w:b w:val="0"/>
+            <w:color w:val="000000"/>
             <w:highlight w:val="white"/>
+            <w:u w:val="none"/>
             <w:rtl w:val="0"/>
           </w:rPr>
           <w:t xml:space="preserve">[20]</w:t>
@@ -3412,12 +3416,14 @@
       <w:hyperlink r:id="rId32">
         <w:r>
           <w:rPr>
-            <w:color w:val="1155cc"/>
+            <w:b w:val="0"/>
+            <w:i w:val="1"/>
+            <w:color w:val="000000"/>
             <w:highlight w:val="white"/>
-            <w:u w:val="single"/>
+            <w:u w:val="none"/>
             <w:rtl w:val="0"/>
           </w:rPr>
-          <w:t xml:space="preserve">(Alghushairy et al. 2020; Ding et al. 2018)</w:t>
+          <w:t xml:space="preserve">[21–23]</w:t>
         </w:r>
       </w:hyperlink>
       <w:r>
@@ -3475,12 +3481,13 @@
       <w:hyperlink r:id="rId33">
         <w:r>
           <w:rPr>
-            <w:color w:val="1155cc"/>
+            <w:b w:val="0"/>
+            <w:color w:val="000000"/>
             <w:highlight w:val="white"/>
-            <w:u w:val="single"/>
+            <w:u w:val="none"/>
             <w:rtl w:val="0"/>
           </w:rPr>
-          <w:t xml:space="preserve">(Xu et al. 2022)</w:t>
+          <w:t xml:space="preserve">[23]</w:t>
         </w:r>
       </w:hyperlink>
       <w:r>
@@ -3647,7 +3654,7 @@
           <w:szCs w:val="24"/>
           <w:rtl w:val="0"/>
         </w:rPr>
-        <w:t xml:space="preserve">The methods in the previous section employed edit distances to compare texts. These methods primarily focus on syntactical differences to quantify the differences between texts. In this section, the standardization methods are based on text embeddings (or word embeddings), which can also be used for comparing texts. Text embeddings are low dimensional numeric vector representations of unstructured text data. Unlike edit distances, text embeddings focus on capturing the semantic and contextual meaning of the input text they encode; consequently, in the embedding vector space, texts with similar meanings should have embeddings close to each other and texts which differ in meaning should be further apart </w:t>
+        <w:t xml:space="preserve">The methods in the previous section employed edit distances to compare texts. These methods primarily focus on syntactical differences to quantify the differences between texts. In this section, the standardization methods deployed by CANTOS are based on text embeddings (or word embeddings), which can also be used for comparing texts. Text embeddings are low dimensional numeric vector representations of unstructured text data. Unlike edit distances, text embeddings focus on capturing the semantic and contextual meaning of the input text they encode; consequently, in the embedding vector space, texts with similar meanings should have embeddings close to each other and texts which differ in meaning should be further apart </w:t>
       </w:r>
       <w:hyperlink r:id="rId34">
         <w:r>
@@ -3659,7 +3666,7 @@
             <w:u w:val="none"/>
             <w:rtl w:val="0"/>
           </w:rPr>
-          <w:t xml:space="preserve">[21–24]</w:t>
+          <w:t xml:space="preserve">[24–27]</w:t>
         </w:r>
       </w:hyperlink>
       <w:r>
@@ -3680,7 +3687,7 @@
             <w:u w:val="none"/>
             <w:rtl w:val="0"/>
           </w:rPr>
-          <w:t xml:space="preserve">[25,26]</w:t>
+          <w:t xml:space="preserve">[28,29]</w:t>
         </w:r>
       </w:hyperlink>
       <w:r>
@@ -3692,6 +3699,98 @@
         <w:t xml:space="preserve">, text clustering </w:t>
       </w:r>
       <w:hyperlink r:id="rId36">
+        <w:r>
+          <w:rPr>
+            <w:b w:val="0"/>
+            <w:color w:val="000000"/>
+            <w:sz w:val="24"/>
+            <w:szCs w:val="24"/>
+            <w:u w:val="none"/>
+            <w:rtl w:val="0"/>
+          </w:rPr>
+          <w:t xml:space="preserve">[30]</w:t>
+        </w:r>
+      </w:hyperlink>
+      <w:r>
+        <w:rPr>
+          <w:sz w:val="24"/>
+          <w:szCs w:val="24"/>
+          <w:rtl w:val="0"/>
+        </w:rPr>
+        <w:t xml:space="preserve"> </w:t>
+      </w:r>
+      <w:r>
+        <w:rPr>
+          <w:sz w:val="24"/>
+          <w:szCs w:val="24"/>
+          <w:rtl w:val="0"/>
+        </w:rPr>
+        <w:t xml:space="preserve">and classification </w:t>
+      </w:r>
+      <w:hyperlink r:id="rId37">
+        <w:r>
+          <w:rPr>
+            <w:b w:val="0"/>
+            <w:color w:val="000000"/>
+            <w:sz w:val="24"/>
+            <w:szCs w:val="24"/>
+            <w:u w:val="none"/>
+            <w:rtl w:val="0"/>
+          </w:rPr>
+          <w:t xml:space="preserve">[31]</w:t>
+        </w:r>
+      </w:hyperlink>
+      <w:r>
+        <w:rPr>
+          <w:sz w:val="24"/>
+          <w:szCs w:val="24"/>
+          <w:rtl w:val="0"/>
+        </w:rPr>
+        <w:t xml:space="preserve">, recommender systems </w:t>
+      </w:r>
+      <w:hyperlink r:id="rId38">
+        <w:r>
+          <w:rPr>
+            <w:b w:val="0"/>
+            <w:color w:val="000000"/>
+            <w:sz w:val="24"/>
+            <w:szCs w:val="24"/>
+            <w:u w:val="none"/>
+            <w:rtl w:val="0"/>
+          </w:rPr>
+          <w:t xml:space="preserve">[32]</w:t>
+        </w:r>
+      </w:hyperlink>
+      <w:r>
+        <w:rPr>
+          <w:sz w:val="24"/>
+          <w:szCs w:val="24"/>
+          <w:rtl w:val="0"/>
+        </w:rPr>
+        <w:t xml:space="preserve">, and anomaly detection </w:t>
+      </w:r>
+      <w:hyperlink r:id="rId39">
+        <w:r>
+          <w:rPr>
+            <w:b w:val="0"/>
+            <w:color w:val="000000"/>
+            <w:sz w:val="24"/>
+            <w:szCs w:val="24"/>
+            <w:u w:val="none"/>
+            <w:rtl w:val="0"/>
+          </w:rPr>
+          <w:t xml:space="preserve">[33]</w:t>
+        </w:r>
+      </w:hyperlink>
+      <w:r>
+        <w:rPr>
+          <w:sz w:val="24"/>
+          <w:szCs w:val="24"/>
+          <w:rtl w:val="0"/>
+        </w:rPr>
+        <w:t xml:space="preserve">. Text-embeddings can be generated by natural language processing models such as Word2Vec, GloVE, FastText or through large language models (LLM) such as BERT, GPT, ELMO </w:t>
+      </w:r>
+      <w:hyperlink r:id="rId40">
         <w:r>
           <w:rPr>
             <w:b w:val="0"/>
@@ -3710,99 +3809,24 @@
           <w:szCs w:val="24"/>
           <w:rtl w:val="0"/>
         </w:rPr>
-        <w:t xml:space="preserve"> </w:t>
+        <w:t xml:space="preserve">. </w:t>
       </w:r>
       <w:r>
         <w:rPr>
           <w:sz w:val="24"/>
           <w:szCs w:val="24"/>
-          <w:rtl w:val="0"/>
-        </w:rPr>
-        <w:t xml:space="preserve">and classification </w:t>
-      </w:r>
-      <w:hyperlink r:id="rId37">
-        <w:r>
-          <w:rPr>
-            <w:b w:val="0"/>
-            <w:color w:val="000000"/>
-            <w:sz w:val="24"/>
-            <w:szCs w:val="24"/>
-            <w:u w:val="none"/>
-            <w:rtl w:val="0"/>
-          </w:rPr>
-          <w:t xml:space="preserve">[28]</w:t>
-        </w:r>
-      </w:hyperlink>
+          <w:highlight w:val="red"/>
+          <w:rtl w:val="0"/>
+        </w:rPr>
+        <w:t xml:space="preserve">In this paper, we generated text-embeddings from the following two embedding models offered by Open A</w:t>
+      </w:r>
       <w:r>
         <w:rPr>
           <w:sz w:val="24"/>
           <w:szCs w:val="24"/>
           <w:rtl w:val="0"/>
         </w:rPr>
-        <w:t xml:space="preserve">, recommender systems </w:t>
-      </w:r>
-      <w:hyperlink r:id="rId38">
-        <w:r>
-          <w:rPr>
-            <w:b w:val="0"/>
-            <w:color w:val="000000"/>
-            <w:sz w:val="24"/>
-            <w:szCs w:val="24"/>
-            <w:u w:val="none"/>
-            <w:rtl w:val="0"/>
-          </w:rPr>
-          <w:t xml:space="preserve">[29]</w:t>
-        </w:r>
-      </w:hyperlink>
-      <w:r>
-        <w:rPr>
-          <w:sz w:val="24"/>
-          <w:szCs w:val="24"/>
-          <w:rtl w:val="0"/>
-        </w:rPr>
-        <w:t xml:space="preserve">, and anomaly detection </w:t>
-      </w:r>
-      <w:hyperlink r:id="rId39">
-        <w:r>
-          <w:rPr>
-            <w:b w:val="0"/>
-            <w:color w:val="000000"/>
-            <w:sz w:val="24"/>
-            <w:szCs w:val="24"/>
-            <w:u w:val="none"/>
-            <w:rtl w:val="0"/>
-          </w:rPr>
-          <w:t xml:space="preserve">[30]</w:t>
-        </w:r>
-      </w:hyperlink>
-      <w:r>
-        <w:rPr>
-          <w:sz w:val="24"/>
-          <w:szCs w:val="24"/>
-          <w:rtl w:val="0"/>
-        </w:rPr>
-        <w:t xml:space="preserve">. Text-embeddings can be generated by natural language processing models such as Word2Vec, GloVE, FastText or through large language models (LLM) such as BERT, GPT, ELMO </w:t>
-      </w:r>
-      <w:hyperlink r:id="rId40">
-        <w:r>
-          <w:rPr>
-            <w:b w:val="0"/>
-            <w:color w:val="000000"/>
-            <w:sz w:val="24"/>
-            <w:szCs w:val="24"/>
-            <w:u w:val="none"/>
-            <w:rtl w:val="0"/>
-          </w:rPr>
-          <w:t xml:space="preserve">[24]</w:t>
-        </w:r>
-      </w:hyperlink>
-      <w:r>
-        <w:rPr>
-          <w:sz w:val="24"/>
-          <w:szCs w:val="24"/>
-          <w:rtl w:val="0"/>
-        </w:rPr>
-        <w:t xml:space="preserve">. In this paper, we generate text-embeddings from the following two embedding models offered by Open AI: text-embedding-ada-002 (referred as ADA002 in rest of the text) and text-embedding-3-large (referred as LTE-3 in rest of the text) </w:t>
+        <w:t xml:space="preserve">I: text-embedding-ada-002 (referred as ADA002 in rest of the text) and text-embedding-3-large (referred as LTE-3 in rest of the text) </w:t>
       </w:r>
       <w:hyperlink r:id="rId41">
         <w:r>
@@ -3814,7 +3838,7 @@
             <w:u w:val="none"/>
             <w:rtl w:val="0"/>
           </w:rPr>
-          <w:t xml:space="preserve">[31]</w:t>
+          <w:t xml:space="preserve">[34]</w:t>
         </w:r>
       </w:hyperlink>
       <w:r>
@@ -3853,31 +3877,7 @@
         <w:rPr>
           <w:rtl w:val="0"/>
         </w:rPr>
-        <w:t xml:space="preserve">We used both LTE-3 and ADA002 to generate embeddings for all the tumors identified in clinical trials, each term in every edition of the WHO database, and all the terms in the NCIT database. Once these sets of embeddings were generated, the tumor names from the CTR were standardized by  </w:t>
-      </w:r>
-      <w:r>
-        <w:rPr>
-          <w:rtl w:val="0"/>
-        </w:rPr>
-        <w:t xml:space="preserve">calculating</w:t>
-      </w:r>
-      <w:r>
-        <w:rPr>
-          <w:rtl w:val="0"/>
-        </w:rPr>
-        <w:t xml:space="preserve"> their Euclidean distances from each standardized tumor term in the WHO and NCIT database and </w:t>
-      </w:r>
-      <w:r>
-        <w:rPr>
-          <w:rtl w:val="0"/>
-        </w:rPr>
-        <w:t xml:space="preserve">identifying</w:t>
-      </w:r>
-      <w:r>
-        <w:rPr>
-          <w:rtl w:val="0"/>
-        </w:rPr>
-        <w:t xml:space="preserve"> the nearest matching term. We did this using each set of embeddings and standardized the clinical trials tumor with respect to the 5th edition of WHO </w:t>
+        <w:t xml:space="preserve">We used both LTE-3 and ADA002 to generate embeddings for all the tumors identified in clinical trials, each term in every edition of the WHO database, and all the terms in the NCIT database which served as inputs to CANTOS. The first text-embedding based standardization method implemented by CANTOS involved calculating the respective Euclidean distances in the embedding space (LTE-3 or ADA002) between each tumor name identified in the CTR and every standardized tumor term in the WHO and NCIT database and then mapping the tumor name from CTR to the nearest standardized term. CANTOS ran this method using each set of embeddings(LTE-3 or ADA002)  and standardized the tumor names in CTR with respect to the 5th edition of WHO </w:t>
       </w:r>
       <w:r>
         <w:rPr>
@@ -3891,21 +3891,7 @@
         <w:rPr>
           <w:rtl w:val="0"/>
         </w:rPr>
-        <w:t xml:space="preserve">, combined editions (3rd-5th) </w:t>
-      </w:r>
-      <w:r>
-        <w:rPr>
-          <w:color w:val="202122"/>
-          <w:highlight w:val="white"/>
-          <w:rtl w:val="0"/>
-        </w:rPr>
-        <w:t xml:space="preserve">(referred to as “all editions”)</w:t>
-      </w:r>
-      <w:r>
-        <w:rPr>
-          <w:rtl w:val="0"/>
-        </w:rPr>
-        <w:t xml:space="preserve"> of the WHO </w:t>
+        <w:t xml:space="preserve">, all editions (3rd-5th) of the WHO </w:t>
       </w:r>
       <w:r>
         <w:rPr>
@@ -5546,7 +5532,7 @@
             <w:u w:val="none"/>
             <w:rtl w:val="0"/>
           </w:rPr>
-          <w:t xml:space="preserve">[32]</w:t>
+          <w:t xml:space="preserve">[35]</w:t>
         </w:r>
       </w:hyperlink>
       <w:r>
@@ -5569,7 +5555,7 @@
             <w:u w:val="none"/>
             <w:rtl w:val="0"/>
           </w:rPr>
-          <w:t xml:space="preserve">[33]</w:t>
+          <w:t xml:space="preserve">[36]</w:t>
         </w:r>
       </w:hyperlink>
       <w:r>
@@ -5610,7 +5596,7 @@
             <w:u w:val="none"/>
             <w:rtl w:val="0"/>
           </w:rPr>
-          <w:t xml:space="preserve">[34]</w:t>
+          <w:t xml:space="preserve">[37]</w:t>
         </w:r>
       </w:hyperlink>
       <w:r>
@@ -5651,7 +5637,7 @@
             <w:u w:val="none"/>
             <w:rtl w:val="0"/>
           </w:rPr>
-          <w:t xml:space="preserve">[34]</w:t>
+          <w:t xml:space="preserve">[37]</w:t>
         </w:r>
       </w:hyperlink>
       <w:r>
@@ -10878,7 +10864,7 @@
             <w:u w:val="none"/>
             <w:rtl w:val="0"/>
           </w:rPr>
-          <w:t xml:space="preserve">[35,36]</w:t>
+          <w:t xml:space="preserve">[38,39]</w:t>
         </w:r>
       </w:hyperlink>
       <w:r>
@@ -10901,7 +10887,7 @@
             <w:u w:val="none"/>
             <w:rtl w:val="0"/>
           </w:rPr>
-          <w:t xml:space="preserve">[37]</w:t>
+          <w:t xml:space="preserve">[40]</w:t>
         </w:r>
       </w:hyperlink>
       <w:r>
@@ -13476,7 +13462,7 @@
             <w:u w:val="none"/>
             <w:rtl w:val="0"/>
           </w:rPr>
-          <w:t xml:space="preserve">Morris J, Kuleshov V, Shmatikov V, </w:t>
+          <w:t xml:space="preserve">Alghushairy O, Alsini R, Soule T, </w:t>
         </w:r>
       </w:hyperlink>
       <w:hyperlink r:id="rId126">
@@ -13504,7 +13490,7 @@
             <w:u w:val="none"/>
             <w:rtl w:val="0"/>
           </w:rPr>
-          <w:t xml:space="preserve"> Text embeddings reveal (almost) as much as text. </w:t>
+          <w:t xml:space="preserve"> A review of Local Outlier Factor algorithms for outlier detection in big data streams. </w:t>
         </w:r>
       </w:hyperlink>
       <w:hyperlink r:id="rId128">
@@ -13518,7 +13504,7 @@
             <w:u w:val="none"/>
             <w:rtl w:val="0"/>
           </w:rPr>
-          <w:t xml:space="preserve">Proceedings of the 2023 Conference on Empirical Methods in Natural Language Processing</w:t>
+          <w:t xml:space="preserve">Big Data Cogn Comput</w:t>
         </w:r>
       </w:hyperlink>
       <w:hyperlink r:id="rId129">
@@ -13532,7 +13518,7 @@
             <w:u w:val="none"/>
             <w:rtl w:val="0"/>
           </w:rPr>
-          <w:t xml:space="preserve">. Stroudsburg, PA, USA: Association for Computational Linguistics 2023.</w:t>
+          <w:t xml:space="preserve">. 2020;5:1.</w:t>
         </w:r>
       </w:hyperlink>
       <w:r>
@@ -13589,7 +13575,7 @@
             <w:u w:val="none"/>
             <w:rtl w:val="0"/>
           </w:rPr>
-          <w:t xml:space="preserve">Mikolov T. Efficient estimation of word representations in vector space. </w:t>
+          <w:t xml:space="preserve">Ding H, Ding K, Zhang J, </w:t>
         </w:r>
       </w:hyperlink>
       <w:hyperlink r:id="rId131">
@@ -13603,7 +13589,7 @@
             <w:u w:val="none"/>
             <w:rtl w:val="0"/>
           </w:rPr>
-          <w:t xml:space="preserve">arXiv preprint arXiv:13013781</w:t>
+          <w:t xml:space="preserve">et al.</w:t>
         </w:r>
       </w:hyperlink>
       <w:hyperlink r:id="rId132">
@@ -13617,7 +13603,35 @@
             <w:u w:val="none"/>
             <w:rtl w:val="0"/>
           </w:rPr>
-          <w:t xml:space="preserve">. Published Online First: 2013.</w:t>
+          <w:t xml:space="preserve"> Local outlier factor-based fault detection and evaluation of photovoltaic system. </w:t>
+        </w:r>
+      </w:hyperlink>
+      <w:hyperlink r:id="rId133">
+        <w:r>
+          <w:rPr>
+            <w:b w:val="0"/>
+            <w:i w:val="1"/>
+            <w:color w:val="000000"/>
+            <w:sz w:val="22"/>
+            <w:szCs w:val="22"/>
+            <w:u w:val="none"/>
+            <w:rtl w:val="0"/>
+          </w:rPr>
+          <w:t xml:space="preserve">Solar Energy</w:t>
+        </w:r>
+      </w:hyperlink>
+      <w:hyperlink r:id="rId134">
+        <w:r>
+          <w:rPr>
+            <w:b w:val="0"/>
+            <w:i w:val="0"/>
+            <w:color w:val="000000"/>
+            <w:sz w:val="22"/>
+            <w:szCs w:val="22"/>
+            <w:u w:val="none"/>
+            <w:rtl w:val="0"/>
+          </w:rPr>
+          <w:t xml:space="preserve">. 2018;164:139–48.</w:t>
         </w:r>
       </w:hyperlink>
       <w:r>
@@ -13663,34 +13677,6 @@
         <w:t xml:space="preserve">23 </w:t>
         <w:tab/>
       </w:r>
-      <w:hyperlink r:id="rId133">
-        <w:r>
-          <w:rPr>
-            <w:b w:val="0"/>
-            <w:i w:val="0"/>
-            <w:color w:val="000000"/>
-            <w:sz w:val="22"/>
-            <w:szCs w:val="22"/>
-            <w:u w:val="none"/>
-            <w:rtl w:val="0"/>
-          </w:rPr>
-          <w:t xml:space="preserve">Incitti F, Urli F, Snidaro L. Beyond word embeddings: A survey. </w:t>
-        </w:r>
-      </w:hyperlink>
-      <w:hyperlink r:id="rId134">
-        <w:r>
-          <w:rPr>
-            <w:b w:val="0"/>
-            <w:i w:val="1"/>
-            <w:color w:val="000000"/>
-            <w:sz w:val="22"/>
-            <w:szCs w:val="22"/>
-            <w:u w:val="none"/>
-            <w:rtl w:val="0"/>
-          </w:rPr>
-          <w:t xml:space="preserve">Inf Fusion</w:t>
-        </w:r>
-      </w:hyperlink>
       <w:hyperlink r:id="rId135">
         <w:r>
           <w:rPr>
@@ -13702,7 +13688,77 @@
             <w:u w:val="none"/>
             <w:rtl w:val="0"/>
           </w:rPr>
-          <w:t xml:space="preserve">. 2023;89:418–36.</w:t>
+          <w:t xml:space="preserve">Xu H, Zhang L, Li P, </w:t>
+        </w:r>
+      </w:hyperlink>
+      <w:hyperlink r:id="rId136">
+        <w:r>
+          <w:rPr>
+            <w:b w:val="0"/>
+            <w:i w:val="1"/>
+            <w:color w:val="000000"/>
+            <w:sz w:val="22"/>
+            <w:szCs w:val="22"/>
+            <w:u w:val="none"/>
+            <w:rtl w:val="0"/>
+          </w:rPr>
+          <w:t xml:space="preserve">et al.</w:t>
+        </w:r>
+      </w:hyperlink>
+      <w:hyperlink r:id="rId137">
+        <w:r>
+          <w:rPr>
+            <w:b w:val="0"/>
+            <w:i w:val="0"/>
+            <w:color w:val="000000"/>
+            <w:sz w:val="22"/>
+            <w:szCs w:val="22"/>
+            <w:u w:val="none"/>
+            <w:rtl w:val="0"/>
+          </w:rPr>
+          <w:t xml:space="preserve"> Outlier detection algorithm based on k-nearest neighbors-local outlier factor. </w:t>
+        </w:r>
+      </w:hyperlink>
+      <w:hyperlink r:id="rId138">
+        <w:r>
+          <w:rPr>
+            <w:b w:val="0"/>
+            <w:i w:val="1"/>
+            <w:color w:val="000000"/>
+            <w:sz w:val="22"/>
+            <w:szCs w:val="22"/>
+            <w:u w:val="none"/>
+            <w:rtl w:val="0"/>
+          </w:rPr>
+          <w:t xml:space="preserve">J Algorithm Comput Technol</w:t>
+        </w:r>
+      </w:hyperlink>
+      <w:hyperlink r:id="rId139">
+        <w:r>
+          <w:rPr>
+            <w:b w:val="0"/>
+            <w:i w:val="0"/>
+            <w:color w:val="000000"/>
+            <w:sz w:val="22"/>
+            <w:szCs w:val="22"/>
+            <w:u w:val="none"/>
+            <w:rtl w:val="0"/>
+          </w:rPr>
+          <w:t xml:space="preserve">. 2022;16. doi: </w:t>
+        </w:r>
+      </w:hyperlink>
+      <w:hyperlink r:id="rId140">
+        <w:r>
+          <w:rPr>
+            <w:b w:val="0"/>
+            <w:i w:val="0"/>
+            <w:color w:val="000000"/>
+            <w:sz w:val="22"/>
+            <w:szCs w:val="22"/>
+            <w:u w:val="none"/>
+            <w:rtl w:val="0"/>
+          </w:rPr>
+          <w:t xml:space="preserve">10.1177/17483026221078111</w:t>
         </w:r>
       </w:hyperlink>
       <w:r>
@@ -13748,119 +13804,6 @@
         <w:t xml:space="preserve">24 </w:t>
         <w:tab/>
       </w:r>
-      <w:hyperlink r:id="rId136">
-        <w:r>
-          <w:rPr>
-            <w:b w:val="0"/>
-            <w:i w:val="0"/>
-            <w:color w:val="000000"/>
-            <w:sz w:val="22"/>
-            <w:szCs w:val="22"/>
-            <w:u w:val="none"/>
-            <w:rtl w:val="0"/>
-          </w:rPr>
-          <w:t xml:space="preserve">Khattak FK, Jeblee S, Pou-Prom C, </w:t>
-        </w:r>
-      </w:hyperlink>
-      <w:hyperlink r:id="rId137">
-        <w:r>
-          <w:rPr>
-            <w:b w:val="0"/>
-            <w:i w:val="1"/>
-            <w:color w:val="000000"/>
-            <w:sz w:val="22"/>
-            <w:szCs w:val="22"/>
-            <w:u w:val="none"/>
-            <w:rtl w:val="0"/>
-          </w:rPr>
-          <w:t xml:space="preserve">et al.</w:t>
-        </w:r>
-      </w:hyperlink>
-      <w:hyperlink r:id="rId138">
-        <w:r>
-          <w:rPr>
-            <w:b w:val="0"/>
-            <w:i w:val="0"/>
-            <w:color w:val="000000"/>
-            <w:sz w:val="22"/>
-            <w:szCs w:val="22"/>
-            <w:u w:val="none"/>
-            <w:rtl w:val="0"/>
-          </w:rPr>
-          <w:t xml:space="preserve"> A survey of word embeddings for clinical text. </w:t>
-        </w:r>
-      </w:hyperlink>
-      <w:hyperlink r:id="rId139">
-        <w:r>
-          <w:rPr>
-            <w:b w:val="0"/>
-            <w:i w:val="1"/>
-            <w:color w:val="000000"/>
-            <w:sz w:val="22"/>
-            <w:szCs w:val="22"/>
-            <w:u w:val="none"/>
-            <w:rtl w:val="0"/>
-          </w:rPr>
-          <w:t xml:space="preserve">J Biomed Inform</w:t>
-        </w:r>
-      </w:hyperlink>
-      <w:hyperlink r:id="rId140">
-        <w:r>
-          <w:rPr>
-            <w:b w:val="0"/>
-            <w:i w:val="0"/>
-            <w:color w:val="000000"/>
-            <w:sz w:val="22"/>
-            <w:szCs w:val="22"/>
-            <w:u w:val="none"/>
-            <w:rtl w:val="0"/>
-          </w:rPr>
-          <w:t xml:space="preserve">. 2019;100S:100057.</w:t>
-        </w:r>
-      </w:hyperlink>
-      <w:r>
-        <w:rPr>
-          <w:rtl w:val="0"/>
-        </w:rPr>
-      </w:r>
-    </w:p>
-    <w:p>
-      <w:pPr>
-        <w:keepNext w:val="0"/>
-        <w:keepLines w:val="0"/>
-        <w:pageBreakBefore w:val="0"/>
-        <w:widowControl w:val="0"/>
-        <w:pBdr>
-          <w:top w:space="0" w:sz="0" w:val="nil"/>
-          <w:left w:space="0" w:sz="0" w:val="nil"/>
-          <w:bottom w:space="0" w:sz="0" w:val="nil"/>
-          <w:right w:space="0" w:sz="0" w:val="nil"/>
-          <w:between w:space="0" w:sz="0" w:val="nil"/>
-        </w:pBdr>
-        <w:shd w:fill="auto" w:val="clear"/>
-        <w:spacing w:after="220" w:before="0" w:line="240" w:lineRule="auto"/>
-        <w:ind w:left="440" w:right="0" w:hanging="440"/>
-        <w:jc w:val="left"/>
-        <w:rPr>
-          <w:b w:val="0"/>
-          <w:i w:val="0"/>
-          <w:color w:val="000000"/>
-          <w:sz w:val="22"/>
-          <w:szCs w:val="22"/>
-        </w:rPr>
-      </w:pPr>
-      <w:r>
-        <w:rPr>
-          <w:b w:val="0"/>
-          <w:i w:val="0"/>
-          <w:color w:val="000000"/>
-          <w:sz w:val="22"/>
-          <w:szCs w:val="22"/>
-          <w:rtl w:val="0"/>
-        </w:rPr>
-        <w:t xml:space="preserve">25 </w:t>
-        <w:tab/>
-      </w:r>
       <w:hyperlink r:id="rId141">
         <w:r>
           <w:rPr>
@@ -13872,7 +13815,7 @@
             <w:u w:val="none"/>
             <w:rtl w:val="0"/>
           </w:rPr>
-          <w:t xml:space="preserve">Gökçe O, Prada J, Nikolov NI, </w:t>
+          <w:t xml:space="preserve">Morris J, Kuleshov V, Shmatikov V, </w:t>
         </w:r>
       </w:hyperlink>
       <w:hyperlink r:id="rId142">
@@ -13900,7 +13843,7 @@
             <w:u w:val="none"/>
             <w:rtl w:val="0"/>
           </w:rPr>
-          <w:t xml:space="preserve"> Embedding-based scientific literature discovery in a text editor application. </w:t>
+          <w:t xml:space="preserve"> Text embeddings reveal (almost) as much as text. </w:t>
         </w:r>
       </w:hyperlink>
       <w:hyperlink r:id="rId144">
@@ -13914,7 +13857,7 @@
             <w:u w:val="none"/>
             <w:rtl w:val="0"/>
           </w:rPr>
-          <w:t xml:space="preserve">Proceedings of the 58th Annual Meeting of the Association for Computational Linguistics: System Demonstrations</w:t>
+          <w:t xml:space="preserve">Proceedings of the 2023 Conference on Empirical Methods in Natural Language Processing</w:t>
         </w:r>
       </w:hyperlink>
       <w:hyperlink r:id="rId145">
@@ -13928,7 +13871,7 @@
             <w:u w:val="none"/>
             <w:rtl w:val="0"/>
           </w:rPr>
-          <w:t xml:space="preserve">. Stroudsburg, PA, USA: Association for Computational Linguistics 2020.</w:t>
+          <w:t xml:space="preserve">. Stroudsburg, PA, USA: Association for Computational Linguistics 2023.</w:t>
         </w:r>
       </w:hyperlink>
       <w:r>
@@ -13971,7 +13914,7 @@
           <w:szCs w:val="22"/>
           <w:rtl w:val="0"/>
         </w:rPr>
-        <w:t xml:space="preserve">26 </w:t>
+        <w:t xml:space="preserve">25 </w:t>
         <w:tab/>
       </w:r>
       <w:hyperlink r:id="rId146">
@@ -13985,7 +13928,7 @@
             <w:u w:val="none"/>
             <w:rtl w:val="0"/>
           </w:rPr>
-          <w:t xml:space="preserve">Mai G, Janowicz K, Yan B. Combining text embedding and knowledge graph embedding techniques for academic search engines. In: Key-Sun Choi, Luis Espinosa Anke, Thierry Declerck, Dagmar Gromann, Jin-Dong Kim, Axel-Cyrille Ngonga Ngomo, Muhammad Saleem, Ricardo Usbeck, ed. </w:t>
+          <w:t xml:space="preserve">Mikolov T. Efficient estimation of word representations in vector space. </w:t>
         </w:r>
       </w:hyperlink>
       <w:hyperlink r:id="rId147">
@@ -13999,7 +13942,7 @@
             <w:u w:val="none"/>
             <w:rtl w:val="0"/>
           </w:rPr>
-          <w:t xml:space="preserve">Joint proceedings of the 4th Workshop on Semantic Deep Learning (SemDeep-4) and NLIWoD4: Natural Language Interfaces for the Web of Data (NLIWOD-4) and 9th Question Answering over Linked Data challenge (QALD-9) co-located with 17th International Semantic Web Conference (ISWC 2018)</w:t>
+          <w:t xml:space="preserve">arXiv preprint arXiv:13013781</w:t>
         </w:r>
       </w:hyperlink>
       <w:hyperlink r:id="rId148">
@@ -14013,7 +13956,7 @@
             <w:u w:val="none"/>
             <w:rtl w:val="0"/>
           </w:rPr>
-          <w:t xml:space="preserve">. CEUR 2018:77–88.</w:t>
+          <w:t xml:space="preserve">. Published Online First: 2013.</w:t>
         </w:r>
       </w:hyperlink>
       <w:r>
@@ -14056,7 +13999,7 @@
           <w:szCs w:val="22"/>
           <w:rtl w:val="0"/>
         </w:rPr>
-        <w:t xml:space="preserve">27 </w:t>
+        <w:t xml:space="preserve">26 </w:t>
         <w:tab/>
       </w:r>
       <w:hyperlink r:id="rId149">
@@ -14070,7 +14013,7 @@
             <w:u w:val="none"/>
             <w:rtl w:val="0"/>
           </w:rPr>
-          <w:t xml:space="preserve">Mehta V, Bawa S, Singh J. WEClustering: word embeddings based text clustering technique for large datasets. </w:t>
+          <w:t xml:space="preserve">Incitti F, Urli F, Snidaro L. Beyond word embeddings: A survey. </w:t>
         </w:r>
       </w:hyperlink>
       <w:hyperlink r:id="rId150">
@@ -14084,7 +14027,7 @@
             <w:u w:val="none"/>
             <w:rtl w:val="0"/>
           </w:rPr>
-          <w:t xml:space="preserve">Complex Intell Systems</w:t>
+          <w:t xml:space="preserve">Inf Fusion</w:t>
         </w:r>
       </w:hyperlink>
       <w:hyperlink r:id="rId151">
@@ -14098,7 +14041,7 @@
             <w:u w:val="none"/>
             <w:rtl w:val="0"/>
           </w:rPr>
-          <w:t xml:space="preserve">. 2021;7:3211–24.</w:t>
+          <w:t xml:space="preserve">. 2023;89:418–36.</w:t>
         </w:r>
       </w:hyperlink>
       <w:r>
@@ -14141,7 +14084,7 @@
           <w:szCs w:val="22"/>
           <w:rtl w:val="0"/>
         </w:rPr>
-        <w:t xml:space="preserve">28 </w:t>
+        <w:t xml:space="preserve">27 </w:t>
         <w:tab/>
       </w:r>
       <w:hyperlink r:id="rId152">
@@ -14155,7 +14098,7 @@
             <w:u w:val="none"/>
             <w:rtl w:val="0"/>
           </w:rPr>
-          <w:t xml:space="preserve">Stein RA, Jaques PA, Valiati JF. An analysis of hierarchical text classification using word embeddings. </w:t>
+          <w:t xml:space="preserve">Khattak FK, Jeblee S, Pou-Prom C, </w:t>
         </w:r>
       </w:hyperlink>
       <w:hyperlink r:id="rId153">
@@ -14169,7 +14112,7 @@
             <w:u w:val="none"/>
             <w:rtl w:val="0"/>
           </w:rPr>
-          <w:t xml:space="preserve">Inf Sci </w:t>
+          <w:t xml:space="preserve">et al.</w:t>
         </w:r>
       </w:hyperlink>
       <w:hyperlink r:id="rId154">
@@ -14183,7 +14126,35 @@
             <w:u w:val="none"/>
             <w:rtl w:val="0"/>
           </w:rPr>
-          <w:t xml:space="preserve">. 2019;471:216–32.</w:t>
+          <w:t xml:space="preserve"> A survey of word embeddings for clinical text. </w:t>
+        </w:r>
+      </w:hyperlink>
+      <w:hyperlink r:id="rId155">
+        <w:r>
+          <w:rPr>
+            <w:b w:val="0"/>
+            <w:i w:val="1"/>
+            <w:color w:val="000000"/>
+            <w:sz w:val="22"/>
+            <w:szCs w:val="22"/>
+            <w:u w:val="none"/>
+            <w:rtl w:val="0"/>
+          </w:rPr>
+          <w:t xml:space="preserve">J Biomed Inform</w:t>
+        </w:r>
+      </w:hyperlink>
+      <w:hyperlink r:id="rId156">
+        <w:r>
+          <w:rPr>
+            <w:b w:val="0"/>
+            <w:i w:val="0"/>
+            <w:color w:val="000000"/>
+            <w:sz w:val="22"/>
+            <w:szCs w:val="22"/>
+            <w:u w:val="none"/>
+            <w:rtl w:val="0"/>
+          </w:rPr>
+          <w:t xml:space="preserve">. 2019;100S:100057.</w:t>
         </w:r>
       </w:hyperlink>
       <w:r>
@@ -14226,10 +14197,10 @@
           <w:szCs w:val="22"/>
           <w:rtl w:val="0"/>
         </w:rPr>
-        <w:t xml:space="preserve">29 </w:t>
+        <w:t xml:space="preserve">28 </w:t>
         <w:tab/>
       </w:r>
-      <w:hyperlink r:id="rId155">
+      <w:hyperlink r:id="rId157">
         <w:r>
           <w:rPr>
             <w:b w:val="0"/>
@@ -14240,10 +14211,10 @@
             <w:u w:val="none"/>
             <w:rtl w:val="0"/>
           </w:rPr>
-          <w:t xml:space="preserve">Musto C, Semeraro G, de Gemmis M, </w:t>
+          <w:t xml:space="preserve">Gökçe O, Prada J, Nikolov NI, </w:t>
         </w:r>
       </w:hyperlink>
-      <w:hyperlink r:id="rId156">
+      <w:hyperlink r:id="rId158">
         <w:r>
           <w:rPr>
             <w:b w:val="0"/>
@@ -14257,34 +14228,6 @@
           <w:t xml:space="preserve">et al.</w:t>
         </w:r>
       </w:hyperlink>
-      <w:hyperlink r:id="rId157">
-        <w:r>
-          <w:rPr>
-            <w:b w:val="0"/>
-            <w:i w:val="0"/>
-            <w:color w:val="000000"/>
-            <w:sz w:val="22"/>
-            <w:szCs w:val="22"/>
-            <w:u w:val="none"/>
-            <w:rtl w:val="0"/>
-          </w:rPr>
-          <w:t xml:space="preserve"> Learning word embeddings from Wikipedia for content-based recommender systems. </w:t>
-        </w:r>
-      </w:hyperlink>
-      <w:hyperlink r:id="rId158">
-        <w:r>
-          <w:rPr>
-            <w:b w:val="0"/>
-            <w:i w:val="1"/>
-            <w:color w:val="000000"/>
-            <w:sz w:val="22"/>
-            <w:szCs w:val="22"/>
-            <w:u w:val="none"/>
-            <w:rtl w:val="0"/>
-          </w:rPr>
-          <w:t xml:space="preserve">Lecture Notes in Computer Science</w:t>
-        </w:r>
-      </w:hyperlink>
       <w:hyperlink r:id="rId159">
         <w:r>
           <w:rPr>
@@ -14296,7 +14239,35 @@
             <w:u w:val="none"/>
             <w:rtl w:val="0"/>
           </w:rPr>
-          <w:t xml:space="preserve">. Cham: Springer International Publishing 2016:729–34.</w:t>
+          <w:t xml:space="preserve"> Embedding-based scientific literature discovery in a text editor application. </w:t>
+        </w:r>
+      </w:hyperlink>
+      <w:hyperlink r:id="rId160">
+        <w:r>
+          <w:rPr>
+            <w:b w:val="0"/>
+            <w:i w:val="1"/>
+            <w:color w:val="000000"/>
+            <w:sz w:val="22"/>
+            <w:szCs w:val="22"/>
+            <w:u w:val="none"/>
+            <w:rtl w:val="0"/>
+          </w:rPr>
+          <w:t xml:space="preserve">Proceedings of the 58th Annual Meeting of the Association for Computational Linguistics: System Demonstrations</w:t>
+        </w:r>
+      </w:hyperlink>
+      <w:hyperlink r:id="rId161">
+        <w:r>
+          <w:rPr>
+            <w:b w:val="0"/>
+            <w:i w:val="0"/>
+            <w:color w:val="000000"/>
+            <w:sz w:val="22"/>
+            <w:szCs w:val="22"/>
+            <w:u w:val="none"/>
+            <w:rtl w:val="0"/>
+          </w:rPr>
+          <w:t xml:space="preserve">. Stroudsburg, PA, USA: Association for Computational Linguistics 2020.</w:t>
         </w:r>
       </w:hyperlink>
       <w:r>
@@ -14339,37 +14310,9 @@
           <w:szCs w:val="22"/>
           <w:rtl w:val="0"/>
         </w:rPr>
-        <w:t xml:space="preserve">30 </w:t>
+        <w:t xml:space="preserve">29 </w:t>
         <w:tab/>
       </w:r>
-      <w:hyperlink r:id="rId160">
-        <w:r>
-          <w:rPr>
-            <w:b w:val="0"/>
-            <w:i w:val="0"/>
-            <w:color w:val="000000"/>
-            <w:sz w:val="22"/>
-            <w:szCs w:val="22"/>
-            <w:u w:val="none"/>
-            <w:rtl w:val="0"/>
-          </w:rPr>
-          <w:t xml:space="preserve">Pande A, Ahuja V. WEAC: Word embeddings for anomaly classification from event logs. </w:t>
-        </w:r>
-      </w:hyperlink>
-      <w:hyperlink r:id="rId161">
-        <w:r>
-          <w:rPr>
-            <w:b w:val="0"/>
-            <w:i w:val="1"/>
-            <w:color w:val="000000"/>
-            <w:sz w:val="22"/>
-            <w:szCs w:val="22"/>
-            <w:u w:val="none"/>
-            <w:rtl w:val="0"/>
-          </w:rPr>
-          <w:t xml:space="preserve">2017 IEEE International Conference on Big Data (Big Data)</w:t>
-        </w:r>
-      </w:hyperlink>
       <w:hyperlink r:id="rId162">
         <w:r>
           <w:rPr>
@@ -14381,7 +14324,35 @@
             <w:u w:val="none"/>
             <w:rtl w:val="0"/>
           </w:rPr>
-          <w:t xml:space="preserve">. IEEE 2017:1095–100.</w:t>
+          <w:t xml:space="preserve">Mai G, Janowicz K, Yan B. Combining text embedding and knowledge graph embedding techniques for academic search engines. In: Key-Sun Choi, Luis Espinosa Anke, Thierry Declerck, Dagmar Gromann, Jin-Dong Kim, Axel-Cyrille Ngonga Ngomo, Muhammad Saleem, Ricardo Usbeck, ed. </w:t>
+        </w:r>
+      </w:hyperlink>
+      <w:hyperlink r:id="rId163">
+        <w:r>
+          <w:rPr>
+            <w:b w:val="0"/>
+            <w:i w:val="1"/>
+            <w:color w:val="000000"/>
+            <w:sz w:val="22"/>
+            <w:szCs w:val="22"/>
+            <w:u w:val="none"/>
+            <w:rtl w:val="0"/>
+          </w:rPr>
+          <w:t xml:space="preserve">Joint proceedings of the 4th Workshop on Semantic Deep Learning (SemDeep-4) and NLIWoD4: Natural Language Interfaces for the Web of Data (NLIWOD-4) and 9th Question Answering over Linked Data challenge (QALD-9) co-located with 17th International Semantic Web Conference (ISWC 2018)</w:t>
+        </w:r>
+      </w:hyperlink>
+      <w:hyperlink r:id="rId164">
+        <w:r>
+          <w:rPr>
+            <w:b w:val="0"/>
+            <w:i w:val="0"/>
+            <w:color w:val="000000"/>
+            <w:sz w:val="22"/>
+            <w:szCs w:val="22"/>
+            <w:u w:val="none"/>
+            <w:rtl w:val="0"/>
+          </w:rPr>
+          <w:t xml:space="preserve">. CEUR 2018:77–88.</w:t>
         </w:r>
       </w:hyperlink>
       <w:r>
@@ -14424,37 +14395,9 @@
           <w:szCs w:val="22"/>
           <w:rtl w:val="0"/>
         </w:rPr>
-        <w:t xml:space="preserve">31 </w:t>
+        <w:t xml:space="preserve">30 </w:t>
         <w:tab/>
       </w:r>
-      <w:hyperlink r:id="rId163">
-        <w:r>
-          <w:rPr>
-            <w:b w:val="0"/>
-            <w:i w:val="0"/>
-            <w:color w:val="000000"/>
-            <w:sz w:val="22"/>
-            <w:szCs w:val="22"/>
-            <w:u w:val="none"/>
-            <w:rtl w:val="0"/>
-          </w:rPr>
-          <w:t xml:space="preserve">New embedding models and API updates. </w:t>
-        </w:r>
-      </w:hyperlink>
-      <w:hyperlink r:id="rId164">
-        <w:r>
-          <w:rPr>
-            <w:b w:val="0"/>
-            <w:i w:val="0"/>
-            <w:color w:val="000000"/>
-            <w:sz w:val="22"/>
-            <w:szCs w:val="22"/>
-            <w:u w:val="none"/>
-            <w:rtl w:val="0"/>
-          </w:rPr>
-          <w:t xml:space="preserve">https://openai.com/index/new-embedding-models-and-api-updates/</w:t>
-        </w:r>
-      </w:hyperlink>
       <w:hyperlink r:id="rId165">
         <w:r>
           <w:rPr>
@@ -14466,7 +14409,35 @@
             <w:u w:val="none"/>
             <w:rtl w:val="0"/>
           </w:rPr>
-          <w:t xml:space="preserve"> (accessed 4 September 2024)</w:t>
+          <w:t xml:space="preserve">Mehta V, Bawa S, Singh J. WEClustering: word embeddings based text clustering technique for large datasets. </w:t>
+        </w:r>
+      </w:hyperlink>
+      <w:hyperlink r:id="rId166">
+        <w:r>
+          <w:rPr>
+            <w:b w:val="0"/>
+            <w:i w:val="1"/>
+            <w:color w:val="000000"/>
+            <w:sz w:val="22"/>
+            <w:szCs w:val="22"/>
+            <w:u w:val="none"/>
+            <w:rtl w:val="0"/>
+          </w:rPr>
+          <w:t xml:space="preserve">Complex Intell Systems</w:t>
+        </w:r>
+      </w:hyperlink>
+      <w:hyperlink r:id="rId167">
+        <w:r>
+          <w:rPr>
+            <w:b w:val="0"/>
+            <w:i w:val="0"/>
+            <w:color w:val="000000"/>
+            <w:sz w:val="22"/>
+            <w:szCs w:val="22"/>
+            <w:u w:val="none"/>
+            <w:rtl w:val="0"/>
+          </w:rPr>
+          <w:t xml:space="preserve">. 2021;7:3211–24.</w:t>
         </w:r>
       </w:hyperlink>
       <w:r>
@@ -14509,37 +14480,9 @@
           <w:szCs w:val="22"/>
           <w:rtl w:val="0"/>
         </w:rPr>
-        <w:t xml:space="preserve">32 </w:t>
+        <w:t xml:space="preserve">31 </w:t>
         <w:tab/>
       </w:r>
-      <w:hyperlink r:id="rId166">
-        <w:r>
-          <w:rPr>
-            <w:b w:val="0"/>
-            <w:i w:val="0"/>
-            <w:color w:val="000000"/>
-            <w:sz w:val="22"/>
-            <w:szCs w:val="22"/>
-            <w:u w:val="none"/>
-            <w:rtl w:val="0"/>
-          </w:rPr>
-          <w:t xml:space="preserve">Wu J. Cluster Analysis and K-means Clustering: An Introduction. In: Wu J, ed. </w:t>
-        </w:r>
-      </w:hyperlink>
-      <w:hyperlink r:id="rId167">
-        <w:r>
-          <w:rPr>
-            <w:b w:val="0"/>
-            <w:i w:val="1"/>
-            <w:color w:val="000000"/>
-            <w:sz w:val="22"/>
-            <w:szCs w:val="22"/>
-            <w:u w:val="none"/>
-            <w:rtl w:val="0"/>
-          </w:rPr>
-          <w:t xml:space="preserve">Advances in K-means Clustering: A Data Mining Thinking</w:t>
-        </w:r>
-      </w:hyperlink>
       <w:hyperlink r:id="rId168">
         <w:r>
           <w:rPr>
@@ -14551,7 +14494,35 @@
             <w:u w:val="none"/>
             <w:rtl w:val="0"/>
           </w:rPr>
-          <w:t xml:space="preserve">. Berlin, Heidelberg: Springer Berlin Heidelberg 2012:1–16.</w:t>
+          <w:t xml:space="preserve">Stein RA, Jaques PA, Valiati JF. An analysis of hierarchical text classification using word embeddings. </w:t>
+        </w:r>
+      </w:hyperlink>
+      <w:hyperlink r:id="rId169">
+        <w:r>
+          <w:rPr>
+            <w:b w:val="0"/>
+            <w:i w:val="1"/>
+            <w:color w:val="000000"/>
+            <w:sz w:val="22"/>
+            <w:szCs w:val="22"/>
+            <w:u w:val="none"/>
+            <w:rtl w:val="0"/>
+          </w:rPr>
+          <w:t xml:space="preserve">Inf Sci </w:t>
+        </w:r>
+      </w:hyperlink>
+      <w:hyperlink r:id="rId170">
+        <w:r>
+          <w:rPr>
+            <w:b w:val="0"/>
+            <w:i w:val="0"/>
+            <w:color w:val="000000"/>
+            <w:sz w:val="22"/>
+            <w:szCs w:val="22"/>
+            <w:u w:val="none"/>
+            <w:rtl w:val="0"/>
+          </w:rPr>
+          <w:t xml:space="preserve">. 2019;471:216–32.</w:t>
         </w:r>
       </w:hyperlink>
       <w:r>
@@ -14594,37 +14565,9 @@
           <w:szCs w:val="22"/>
           <w:rtl w:val="0"/>
         </w:rPr>
-        <w:t xml:space="preserve">33 </w:t>
+        <w:t xml:space="preserve">32 </w:t>
         <w:tab/>
       </w:r>
-      <w:hyperlink r:id="rId169">
-        <w:r>
-          <w:rPr>
-            <w:b w:val="0"/>
-            <w:i w:val="0"/>
-            <w:color w:val="000000"/>
-            <w:sz w:val="22"/>
-            <w:szCs w:val="22"/>
-            <w:u w:val="none"/>
-            <w:rtl w:val="0"/>
-          </w:rPr>
-          <w:t xml:space="preserve">Shahapure KR, Nicholas C. Cluster Quality Analysis Using Silhouette Score. </w:t>
-        </w:r>
-      </w:hyperlink>
-      <w:hyperlink r:id="rId170">
-        <w:r>
-          <w:rPr>
-            <w:b w:val="0"/>
-            <w:i w:val="1"/>
-            <w:color w:val="000000"/>
-            <w:sz w:val="22"/>
-            <w:szCs w:val="22"/>
-            <w:u w:val="none"/>
-            <w:rtl w:val="0"/>
-          </w:rPr>
-          <w:t xml:space="preserve">2020 IEEE 7th International Conference on Data Science and Advanced Analytics (DSAA)</w:t>
-        </w:r>
-      </w:hyperlink>
       <w:hyperlink r:id="rId171">
         <w:r>
           <w:rPr>
@@ -14636,7 +14579,63 @@
             <w:u w:val="none"/>
             <w:rtl w:val="0"/>
           </w:rPr>
-          <w:t xml:space="preserve">. IEEE 2020:747–8.</w:t>
+          <w:t xml:space="preserve">Musto C, Semeraro G, de Gemmis M, </w:t>
+        </w:r>
+      </w:hyperlink>
+      <w:hyperlink r:id="rId172">
+        <w:r>
+          <w:rPr>
+            <w:b w:val="0"/>
+            <w:i w:val="1"/>
+            <w:color w:val="000000"/>
+            <w:sz w:val="22"/>
+            <w:szCs w:val="22"/>
+            <w:u w:val="none"/>
+            <w:rtl w:val="0"/>
+          </w:rPr>
+          <w:t xml:space="preserve">et al.</w:t>
+        </w:r>
+      </w:hyperlink>
+      <w:hyperlink r:id="rId173">
+        <w:r>
+          <w:rPr>
+            <w:b w:val="0"/>
+            <w:i w:val="0"/>
+            <w:color w:val="000000"/>
+            <w:sz w:val="22"/>
+            <w:szCs w:val="22"/>
+            <w:u w:val="none"/>
+            <w:rtl w:val="0"/>
+          </w:rPr>
+          <w:t xml:space="preserve"> Learning word embeddings from Wikipedia for content-based recommender systems. </w:t>
+        </w:r>
+      </w:hyperlink>
+      <w:hyperlink r:id="rId174">
+        <w:r>
+          <w:rPr>
+            <w:b w:val="0"/>
+            <w:i w:val="1"/>
+            <w:color w:val="000000"/>
+            <w:sz w:val="22"/>
+            <w:szCs w:val="22"/>
+            <w:u w:val="none"/>
+            <w:rtl w:val="0"/>
+          </w:rPr>
+          <w:t xml:space="preserve">Lecture Notes in Computer Science</w:t>
+        </w:r>
+      </w:hyperlink>
+      <w:hyperlink r:id="rId175">
+        <w:r>
+          <w:rPr>
+            <w:b w:val="0"/>
+            <w:i w:val="0"/>
+            <w:color w:val="000000"/>
+            <w:sz w:val="22"/>
+            <w:szCs w:val="22"/>
+            <w:u w:val="none"/>
+            <w:rtl w:val="0"/>
+          </w:rPr>
+          <w:t xml:space="preserve">. Cham: Springer International Publishing 2016:729–34.</w:t>
         </w:r>
       </w:hyperlink>
       <w:r>
@@ -14679,10 +14678,10 @@
           <w:szCs w:val="22"/>
           <w:rtl w:val="0"/>
         </w:rPr>
-        <w:t xml:space="preserve">34 </w:t>
+        <w:t xml:space="preserve">33 </w:t>
         <w:tab/>
       </w:r>
-      <w:hyperlink r:id="rId172">
+      <w:hyperlink r:id="rId176">
         <w:r>
           <w:rPr>
             <w:b w:val="0"/>
@@ -14693,10 +14692,10 @@
             <w:u w:val="none"/>
             <w:rtl w:val="0"/>
           </w:rPr>
-          <w:t xml:space="preserve">Shutaywi M, Kachouie NN. Silhouette Analysis for Performance Evaluation in Machine Learning with Applications to Clustering. </w:t>
+          <w:t xml:space="preserve">Pande A, Ahuja V. WEAC: Word embeddings for anomaly classification from event logs. </w:t>
         </w:r>
       </w:hyperlink>
-      <w:hyperlink r:id="rId173">
+      <w:hyperlink r:id="rId177">
         <w:r>
           <w:rPr>
             <w:b w:val="0"/>
@@ -14707,10 +14706,10 @@
             <w:u w:val="none"/>
             <w:rtl w:val="0"/>
           </w:rPr>
-          <w:t xml:space="preserve">Entropy </w:t>
+          <w:t xml:space="preserve">2017 IEEE International Conference on Big Data (Big Data)</w:t>
         </w:r>
       </w:hyperlink>
-      <w:hyperlink r:id="rId174">
+      <w:hyperlink r:id="rId178">
         <w:r>
           <w:rPr>
             <w:b w:val="0"/>
@@ -14721,21 +14720,7 @@
             <w:u w:val="none"/>
             <w:rtl w:val="0"/>
           </w:rPr>
-          <w:t xml:space="preserve">. 2021;23. doi: </w:t>
-        </w:r>
-      </w:hyperlink>
-      <w:hyperlink r:id="rId175">
-        <w:r>
-          <w:rPr>
-            <w:b w:val="0"/>
-            <w:i w:val="0"/>
-            <w:color w:val="000000"/>
-            <w:sz w:val="22"/>
-            <w:szCs w:val="22"/>
-            <w:u w:val="none"/>
-            <w:rtl w:val="0"/>
-          </w:rPr>
-          <w:t xml:space="preserve">10.3390/e23060759</w:t>
+          <w:t xml:space="preserve">. IEEE 2017:1095–100.</w:t>
         </w:r>
       </w:hyperlink>
       <w:r>
@@ -14778,10 +14763,10 @@
           <w:szCs w:val="22"/>
           <w:rtl w:val="0"/>
         </w:rPr>
-        <w:t xml:space="preserve">35 </w:t>
+        <w:t xml:space="preserve">34 </w:t>
         <w:tab/>
       </w:r>
-      <w:hyperlink r:id="rId176">
+      <w:hyperlink r:id="rId179">
         <w:r>
           <w:rPr>
             <w:b w:val="0"/>
@@ -14792,49 +14777,7 @@
             <w:u w:val="none"/>
             <w:rtl w:val="0"/>
           </w:rPr>
-          <w:t xml:space="preserve">Canonica GW, Baena-Cagnani CE, Bousquet J, </w:t>
-        </w:r>
-      </w:hyperlink>
-      <w:hyperlink r:id="rId177">
-        <w:r>
-          <w:rPr>
-            <w:b w:val="0"/>
-            <w:i w:val="1"/>
-            <w:color w:val="000000"/>
-            <w:sz w:val="22"/>
-            <w:szCs w:val="22"/>
-            <w:u w:val="none"/>
-            <w:rtl w:val="0"/>
-          </w:rPr>
-          <w:t xml:space="preserve">et al.</w:t>
-        </w:r>
-      </w:hyperlink>
-      <w:hyperlink r:id="rId178">
-        <w:r>
-          <w:rPr>
-            <w:b w:val="0"/>
-            <w:i w:val="0"/>
-            <w:color w:val="000000"/>
-            <w:sz w:val="22"/>
-            <w:szCs w:val="22"/>
-            <w:u w:val="none"/>
-            <w:rtl w:val="0"/>
-          </w:rPr>
-          <w:t xml:space="preserve"> Recommendations for standardization of clinical trials with Allergen Specific Immunotherapy for respiratory allergy. A statement of a World Allergy Organization (WAO) taskforce. </w:t>
-        </w:r>
-      </w:hyperlink>
-      <w:hyperlink r:id="rId179">
-        <w:r>
-          <w:rPr>
-            <w:b w:val="0"/>
-            <w:i w:val="1"/>
-            <w:color w:val="000000"/>
-            <w:sz w:val="22"/>
-            <w:szCs w:val="22"/>
-            <w:u w:val="none"/>
-            <w:rtl w:val="0"/>
-          </w:rPr>
-          <w:t xml:space="preserve">Allergy</w:t>
+          <w:t xml:space="preserve">New embedding models and API updates. </w:t>
         </w:r>
       </w:hyperlink>
       <w:hyperlink r:id="rId180">
@@ -14848,7 +14791,21 @@
             <w:u w:val="none"/>
             <w:rtl w:val="0"/>
           </w:rPr>
-          <w:t xml:space="preserve">. 2007;62:317–24.</w:t>
+          <w:t xml:space="preserve">https://openai.com/index/new-embedding-models-and-api-updates/</w:t>
+        </w:r>
+      </w:hyperlink>
+      <w:hyperlink r:id="rId181">
+        <w:r>
+          <w:rPr>
+            <w:b w:val="0"/>
+            <w:i w:val="0"/>
+            <w:color w:val="000000"/>
+            <w:sz w:val="22"/>
+            <w:szCs w:val="22"/>
+            <w:u w:val="none"/>
+            <w:rtl w:val="0"/>
+          </w:rPr>
+          <w:t xml:space="preserve"> (accessed 4 September 2024)</w:t>
         </w:r>
       </w:hyperlink>
       <w:r>
@@ -14891,10 +14848,10 @@
           <w:szCs w:val="22"/>
           <w:rtl w:val="0"/>
         </w:rPr>
-        <w:t xml:space="preserve">36 </w:t>
+        <w:t xml:space="preserve">35 </w:t>
         <w:tab/>
       </w:r>
-      <w:hyperlink r:id="rId181">
+      <w:hyperlink r:id="rId182">
         <w:r>
           <w:rPr>
             <w:b w:val="0"/>
@@ -14905,10 +14862,10 @@
             <w:u w:val="none"/>
             <w:rtl w:val="0"/>
           </w:rPr>
-          <w:t xml:space="preserve">Katz MHG, Marsh R, Herman JM, </w:t>
+          <w:t xml:space="preserve">Wu J. Cluster Analysis and K-means Clustering: An Introduction. In: Wu J, ed. </w:t>
         </w:r>
       </w:hyperlink>
-      <w:hyperlink r:id="rId182">
+      <w:hyperlink r:id="rId183">
         <w:r>
           <w:rPr>
             <w:b w:val="0"/>
@@ -14919,10 +14876,10 @@
             <w:u w:val="none"/>
             <w:rtl w:val="0"/>
           </w:rPr>
-          <w:t xml:space="preserve">et al.</w:t>
+          <w:t xml:space="preserve">Advances in K-means Clustering: A Data Mining Thinking</w:t>
         </w:r>
       </w:hyperlink>
-      <w:hyperlink r:id="rId183">
+      <w:hyperlink r:id="rId184">
         <w:r>
           <w:rPr>
             <w:b w:val="0"/>
@@ -14933,35 +14890,7 @@
             <w:u w:val="none"/>
             <w:rtl w:val="0"/>
           </w:rPr>
-          <w:t xml:space="preserve"> Borderline resectable pancreatic cancer: need for standardization and methods for optimal clinical trial design. </w:t>
-        </w:r>
-      </w:hyperlink>
-      <w:hyperlink r:id="rId184">
-        <w:r>
-          <w:rPr>
-            <w:b w:val="0"/>
-            <w:i w:val="1"/>
-            <w:color w:val="000000"/>
-            <w:sz w:val="22"/>
-            <w:szCs w:val="22"/>
-            <w:u w:val="none"/>
-            <w:rtl w:val="0"/>
-          </w:rPr>
-          <w:t xml:space="preserve">Ann Surg Oncol</w:t>
-        </w:r>
-      </w:hyperlink>
-      <w:hyperlink r:id="rId185">
-        <w:r>
-          <w:rPr>
-            <w:b w:val="0"/>
-            <w:i w:val="0"/>
-            <w:color w:val="000000"/>
-            <w:sz w:val="22"/>
-            <w:szCs w:val="22"/>
-            <w:u w:val="none"/>
-            <w:rtl w:val="0"/>
-          </w:rPr>
-          <w:t xml:space="preserve">. 2013;20:2787–95.</w:t>
+          <w:t xml:space="preserve">. Berlin, Heidelberg: Springer Berlin Heidelberg 2012:1–16.</w:t>
         </w:r>
       </w:hyperlink>
       <w:r>
@@ -15004,10 +14933,420 @@
           <w:szCs w:val="22"/>
           <w:rtl w:val="0"/>
         </w:rPr>
+        <w:t xml:space="preserve">36 </w:t>
+        <w:tab/>
+      </w:r>
+      <w:hyperlink r:id="rId185">
+        <w:r>
+          <w:rPr>
+            <w:b w:val="0"/>
+            <w:i w:val="0"/>
+            <w:color w:val="000000"/>
+            <w:sz w:val="22"/>
+            <w:szCs w:val="22"/>
+            <w:u w:val="none"/>
+            <w:rtl w:val="0"/>
+          </w:rPr>
+          <w:t xml:space="preserve">Shahapure KR, Nicholas C. Cluster Quality Analysis Using Silhouette Score. </w:t>
+        </w:r>
+      </w:hyperlink>
+      <w:hyperlink r:id="rId186">
+        <w:r>
+          <w:rPr>
+            <w:b w:val="0"/>
+            <w:i w:val="1"/>
+            <w:color w:val="000000"/>
+            <w:sz w:val="22"/>
+            <w:szCs w:val="22"/>
+            <w:u w:val="none"/>
+            <w:rtl w:val="0"/>
+          </w:rPr>
+          <w:t xml:space="preserve">2020 IEEE 7th International Conference on Data Science and Advanced Analytics (DSAA)</w:t>
+        </w:r>
+      </w:hyperlink>
+      <w:hyperlink r:id="rId187">
+        <w:r>
+          <w:rPr>
+            <w:b w:val="0"/>
+            <w:i w:val="0"/>
+            <w:color w:val="000000"/>
+            <w:sz w:val="22"/>
+            <w:szCs w:val="22"/>
+            <w:u w:val="none"/>
+            <w:rtl w:val="0"/>
+          </w:rPr>
+          <w:t xml:space="preserve">. IEEE 2020:747–8.</w:t>
+        </w:r>
+      </w:hyperlink>
+      <w:r>
+        <w:rPr>
+          <w:rtl w:val="0"/>
+        </w:rPr>
+      </w:r>
+    </w:p>
+    <w:p>
+      <w:pPr>
+        <w:keepNext w:val="0"/>
+        <w:keepLines w:val="0"/>
+        <w:pageBreakBefore w:val="0"/>
+        <w:widowControl w:val="0"/>
+        <w:pBdr>
+          <w:top w:space="0" w:sz="0" w:val="nil"/>
+          <w:left w:space="0" w:sz="0" w:val="nil"/>
+          <w:bottom w:space="0" w:sz="0" w:val="nil"/>
+          <w:right w:space="0" w:sz="0" w:val="nil"/>
+          <w:between w:space="0" w:sz="0" w:val="nil"/>
+        </w:pBdr>
+        <w:shd w:fill="auto" w:val="clear"/>
+        <w:spacing w:after="220" w:before="0" w:line="240" w:lineRule="auto"/>
+        <w:ind w:left="440" w:right="0" w:hanging="440"/>
+        <w:jc w:val="left"/>
+        <w:rPr>
+          <w:b w:val="0"/>
+          <w:i w:val="0"/>
+          <w:color w:val="000000"/>
+          <w:sz w:val="22"/>
+          <w:szCs w:val="22"/>
+        </w:rPr>
+      </w:pPr>
+      <w:r>
+        <w:rPr>
+          <w:b w:val="0"/>
+          <w:i w:val="0"/>
+          <w:color w:val="000000"/>
+          <w:sz w:val="22"/>
+          <w:szCs w:val="22"/>
+          <w:rtl w:val="0"/>
+        </w:rPr>
         <w:t xml:space="preserve">37 </w:t>
         <w:tab/>
       </w:r>
-      <w:hyperlink r:id="rId186">
+      <w:hyperlink r:id="rId188">
+        <w:r>
+          <w:rPr>
+            <w:b w:val="0"/>
+            <w:i w:val="0"/>
+            <w:color w:val="000000"/>
+            <w:sz w:val="22"/>
+            <w:szCs w:val="22"/>
+            <w:u w:val="none"/>
+            <w:rtl w:val="0"/>
+          </w:rPr>
+          <w:t xml:space="preserve">Shutaywi M, Kachouie NN. Silhouette Analysis for Performance Evaluation in Machine Learning with Applications to Clustering. </w:t>
+        </w:r>
+      </w:hyperlink>
+      <w:hyperlink r:id="rId189">
+        <w:r>
+          <w:rPr>
+            <w:b w:val="0"/>
+            <w:i w:val="1"/>
+            <w:color w:val="000000"/>
+            <w:sz w:val="22"/>
+            <w:szCs w:val="22"/>
+            <w:u w:val="none"/>
+            <w:rtl w:val="0"/>
+          </w:rPr>
+          <w:t xml:space="preserve">Entropy </w:t>
+        </w:r>
+      </w:hyperlink>
+      <w:hyperlink r:id="rId190">
+        <w:r>
+          <w:rPr>
+            <w:b w:val="0"/>
+            <w:i w:val="0"/>
+            <w:color w:val="000000"/>
+            <w:sz w:val="22"/>
+            <w:szCs w:val="22"/>
+            <w:u w:val="none"/>
+            <w:rtl w:val="0"/>
+          </w:rPr>
+          <w:t xml:space="preserve">. 2021;23. doi: </w:t>
+        </w:r>
+      </w:hyperlink>
+      <w:hyperlink r:id="rId191">
+        <w:r>
+          <w:rPr>
+            <w:b w:val="0"/>
+            <w:i w:val="0"/>
+            <w:color w:val="000000"/>
+            <w:sz w:val="22"/>
+            <w:szCs w:val="22"/>
+            <w:u w:val="none"/>
+            <w:rtl w:val="0"/>
+          </w:rPr>
+          <w:t xml:space="preserve">10.3390/e23060759</w:t>
+        </w:r>
+      </w:hyperlink>
+      <w:r>
+        <w:rPr>
+          <w:rtl w:val="0"/>
+        </w:rPr>
+      </w:r>
+    </w:p>
+    <w:p>
+      <w:pPr>
+        <w:keepNext w:val="0"/>
+        <w:keepLines w:val="0"/>
+        <w:pageBreakBefore w:val="0"/>
+        <w:widowControl w:val="0"/>
+        <w:pBdr>
+          <w:top w:space="0" w:sz="0" w:val="nil"/>
+          <w:left w:space="0" w:sz="0" w:val="nil"/>
+          <w:bottom w:space="0" w:sz="0" w:val="nil"/>
+          <w:right w:space="0" w:sz="0" w:val="nil"/>
+          <w:between w:space="0" w:sz="0" w:val="nil"/>
+        </w:pBdr>
+        <w:shd w:fill="auto" w:val="clear"/>
+        <w:spacing w:after="220" w:before="0" w:line="240" w:lineRule="auto"/>
+        <w:ind w:left="440" w:right="0" w:hanging="440"/>
+        <w:jc w:val="left"/>
+        <w:rPr>
+          <w:b w:val="0"/>
+          <w:i w:val="0"/>
+          <w:color w:val="000000"/>
+          <w:sz w:val="22"/>
+          <w:szCs w:val="22"/>
+        </w:rPr>
+      </w:pPr>
+      <w:r>
+        <w:rPr>
+          <w:b w:val="0"/>
+          <w:i w:val="0"/>
+          <w:color w:val="000000"/>
+          <w:sz w:val="22"/>
+          <w:szCs w:val="22"/>
+          <w:rtl w:val="0"/>
+        </w:rPr>
+        <w:t xml:space="preserve">38 </w:t>
+        <w:tab/>
+      </w:r>
+      <w:hyperlink r:id="rId192">
+        <w:r>
+          <w:rPr>
+            <w:b w:val="0"/>
+            <w:i w:val="0"/>
+            <w:color w:val="000000"/>
+            <w:sz w:val="22"/>
+            <w:szCs w:val="22"/>
+            <w:u w:val="none"/>
+            <w:rtl w:val="0"/>
+          </w:rPr>
+          <w:t xml:space="preserve">Canonica GW, Baena-Cagnani CE, Bousquet J, </w:t>
+        </w:r>
+      </w:hyperlink>
+      <w:hyperlink r:id="rId193">
+        <w:r>
+          <w:rPr>
+            <w:b w:val="0"/>
+            <w:i w:val="1"/>
+            <w:color w:val="000000"/>
+            <w:sz w:val="22"/>
+            <w:szCs w:val="22"/>
+            <w:u w:val="none"/>
+            <w:rtl w:val="0"/>
+          </w:rPr>
+          <w:t xml:space="preserve">et al.</w:t>
+        </w:r>
+      </w:hyperlink>
+      <w:hyperlink r:id="rId194">
+        <w:r>
+          <w:rPr>
+            <w:b w:val="0"/>
+            <w:i w:val="0"/>
+            <w:color w:val="000000"/>
+            <w:sz w:val="22"/>
+            <w:szCs w:val="22"/>
+            <w:u w:val="none"/>
+            <w:rtl w:val="0"/>
+          </w:rPr>
+          <w:t xml:space="preserve"> Recommendations for standardization of clinical trials with Allergen Specific Immunotherapy for respiratory allergy. A statement of a World Allergy Organization (WAO) taskforce. </w:t>
+        </w:r>
+      </w:hyperlink>
+      <w:hyperlink r:id="rId195">
+        <w:r>
+          <w:rPr>
+            <w:b w:val="0"/>
+            <w:i w:val="1"/>
+            <w:color w:val="000000"/>
+            <w:sz w:val="22"/>
+            <w:szCs w:val="22"/>
+            <w:u w:val="none"/>
+            <w:rtl w:val="0"/>
+          </w:rPr>
+          <w:t xml:space="preserve">Allergy</w:t>
+        </w:r>
+      </w:hyperlink>
+      <w:hyperlink r:id="rId196">
+        <w:r>
+          <w:rPr>
+            <w:b w:val="0"/>
+            <w:i w:val="0"/>
+            <w:color w:val="000000"/>
+            <w:sz w:val="22"/>
+            <w:szCs w:val="22"/>
+            <w:u w:val="none"/>
+            <w:rtl w:val="0"/>
+          </w:rPr>
+          <w:t xml:space="preserve">. 2007;62:317–24.</w:t>
+        </w:r>
+      </w:hyperlink>
+      <w:r>
+        <w:rPr>
+          <w:rtl w:val="0"/>
+        </w:rPr>
+      </w:r>
+    </w:p>
+    <w:p>
+      <w:pPr>
+        <w:keepNext w:val="0"/>
+        <w:keepLines w:val="0"/>
+        <w:pageBreakBefore w:val="0"/>
+        <w:widowControl w:val="0"/>
+        <w:pBdr>
+          <w:top w:space="0" w:sz="0" w:val="nil"/>
+          <w:left w:space="0" w:sz="0" w:val="nil"/>
+          <w:bottom w:space="0" w:sz="0" w:val="nil"/>
+          <w:right w:space="0" w:sz="0" w:val="nil"/>
+          <w:between w:space="0" w:sz="0" w:val="nil"/>
+        </w:pBdr>
+        <w:shd w:fill="auto" w:val="clear"/>
+        <w:spacing w:after="220" w:before="0" w:line="240" w:lineRule="auto"/>
+        <w:ind w:left="440" w:right="0" w:hanging="440"/>
+        <w:jc w:val="left"/>
+        <w:rPr>
+          <w:b w:val="0"/>
+          <w:i w:val="0"/>
+          <w:color w:val="000000"/>
+          <w:sz w:val="22"/>
+          <w:szCs w:val="22"/>
+        </w:rPr>
+      </w:pPr>
+      <w:r>
+        <w:rPr>
+          <w:b w:val="0"/>
+          <w:i w:val="0"/>
+          <w:color w:val="000000"/>
+          <w:sz w:val="22"/>
+          <w:szCs w:val="22"/>
+          <w:rtl w:val="0"/>
+        </w:rPr>
+        <w:t xml:space="preserve">39 </w:t>
+        <w:tab/>
+      </w:r>
+      <w:hyperlink r:id="rId197">
+        <w:r>
+          <w:rPr>
+            <w:b w:val="0"/>
+            <w:i w:val="0"/>
+            <w:color w:val="000000"/>
+            <w:sz w:val="22"/>
+            <w:szCs w:val="22"/>
+            <w:u w:val="none"/>
+            <w:rtl w:val="0"/>
+          </w:rPr>
+          <w:t xml:space="preserve">Katz MHG, Marsh R, Herman JM, </w:t>
+        </w:r>
+      </w:hyperlink>
+      <w:hyperlink r:id="rId198">
+        <w:r>
+          <w:rPr>
+            <w:b w:val="0"/>
+            <w:i w:val="1"/>
+            <w:color w:val="000000"/>
+            <w:sz w:val="22"/>
+            <w:szCs w:val="22"/>
+            <w:u w:val="none"/>
+            <w:rtl w:val="0"/>
+          </w:rPr>
+          <w:t xml:space="preserve">et al.</w:t>
+        </w:r>
+      </w:hyperlink>
+      <w:hyperlink r:id="rId199">
+        <w:r>
+          <w:rPr>
+            <w:b w:val="0"/>
+            <w:i w:val="0"/>
+            <w:color w:val="000000"/>
+            <w:sz w:val="22"/>
+            <w:szCs w:val="22"/>
+            <w:u w:val="none"/>
+            <w:rtl w:val="0"/>
+          </w:rPr>
+          <w:t xml:space="preserve"> Borderline resectable pancreatic cancer: need for standardization and methods for optimal clinical trial design. </w:t>
+        </w:r>
+      </w:hyperlink>
+      <w:hyperlink r:id="rId200">
+        <w:r>
+          <w:rPr>
+            <w:b w:val="0"/>
+            <w:i w:val="1"/>
+            <w:color w:val="000000"/>
+            <w:sz w:val="22"/>
+            <w:szCs w:val="22"/>
+            <w:u w:val="none"/>
+            <w:rtl w:val="0"/>
+          </w:rPr>
+          <w:t xml:space="preserve">Ann Surg Oncol</w:t>
+        </w:r>
+      </w:hyperlink>
+      <w:hyperlink r:id="rId201">
+        <w:r>
+          <w:rPr>
+            <w:b w:val="0"/>
+            <w:i w:val="0"/>
+            <w:color w:val="000000"/>
+            <w:sz w:val="22"/>
+            <w:szCs w:val="22"/>
+            <w:u w:val="none"/>
+            <w:rtl w:val="0"/>
+          </w:rPr>
+          <w:t xml:space="preserve">. 2013;20:2787–95.</w:t>
+        </w:r>
+      </w:hyperlink>
+      <w:r>
+        <w:rPr>
+          <w:rtl w:val="0"/>
+        </w:rPr>
+      </w:r>
+    </w:p>
+    <w:p>
+      <w:pPr>
+        <w:keepNext w:val="0"/>
+        <w:keepLines w:val="0"/>
+        <w:pageBreakBefore w:val="0"/>
+        <w:widowControl w:val="0"/>
+        <w:pBdr>
+          <w:top w:space="0" w:sz="0" w:val="nil"/>
+          <w:left w:space="0" w:sz="0" w:val="nil"/>
+          <w:bottom w:space="0" w:sz="0" w:val="nil"/>
+          <w:right w:space="0" w:sz="0" w:val="nil"/>
+          <w:between w:space="0" w:sz="0" w:val="nil"/>
+        </w:pBdr>
+        <w:shd w:fill="auto" w:val="clear"/>
+        <w:spacing w:after="220" w:before="0" w:line="240" w:lineRule="auto"/>
+        <w:ind w:left="440" w:right="0" w:hanging="440"/>
+        <w:jc w:val="left"/>
+        <w:rPr>
+          <w:b w:val="0"/>
+          <w:i w:val="0"/>
+          <w:color w:val="000000"/>
+          <w:sz w:val="22"/>
+          <w:szCs w:val="22"/>
+        </w:rPr>
+      </w:pPr>
+      <w:r>
+        <w:rPr>
+          <w:b w:val="0"/>
+          <w:i w:val="0"/>
+          <w:color w:val="000000"/>
+          <w:sz w:val="22"/>
+          <w:szCs w:val="22"/>
+          <w:rtl w:val="0"/>
+        </w:rPr>
+        <w:t xml:space="preserve">40 </w:t>
+        <w:tab/>
+      </w:r>
+      <w:hyperlink r:id="rId202">
         <w:r>
           <w:rPr>
             <w:b w:val="0"/>
@@ -15021,7 +15360,7 @@
           <w:t xml:space="preserve">Dickersin K, Mayo-Wilson E. Standards for design and measurement would make clinical research reproducible and usable. </w:t>
         </w:r>
       </w:hyperlink>
-      <w:hyperlink r:id="rId187">
+      <w:hyperlink r:id="rId203">
         <w:r>
           <w:rPr>
             <w:b w:val="0"/>
@@ -15035,7 +15374,7 @@
           <w:t xml:space="preserve">Proc Natl Acad Sci U S A</w:t>
         </w:r>
       </w:hyperlink>
-      <w:hyperlink r:id="rId188">
+      <w:hyperlink r:id="rId204">
         <w:r>
           <w:rPr>
             <w:b w:val="0"/>
@@ -15252,7 +15591,7 @@
                     <pic:cNvPicPr preferRelativeResize="0"/>
                   </pic:nvPicPr>
                   <pic:blipFill>
-                    <a:blip r:embed="rId189"/>
+                    <a:blip r:embed="rId205"/>
                     <a:srcRect b="0" l="0" r="0" t="0"/>
                     <a:stretch>
                       <a:fillRect/>
@@ -15358,16 +15697,16 @@
           <wp:inline distB="114300" distT="114300" distL="114300" distR="114300">
             <wp:extent cx="3481388" cy="7948576"/>
             <wp:effectExtent b="0" l="0" r="0" t="0"/>
-            <wp:docPr id="2" name="image4.png"/>
+            <wp:docPr id="2" name="image2.png"/>
             <a:graphic>
               <a:graphicData uri="http://schemas.openxmlformats.org/drawingml/2006/picture">
                 <pic:pic>
                   <pic:nvPicPr>
-                    <pic:cNvPr id="0" name="image4.png"/>
+                    <pic:cNvPr id="0" name="image2.png"/>
                     <pic:cNvPicPr preferRelativeResize="0"/>
                   </pic:nvPicPr>
                   <pic:blipFill>
-                    <a:blip r:embed="rId190"/>
+                    <a:blip r:embed="rId206"/>
                     <a:srcRect b="0" l="0" r="0" t="0"/>
                     <a:stretch>
                       <a:fillRect/>
@@ -15443,16 +15782,16 @@
           <wp:inline distB="114300" distT="114300" distL="114300" distR="114300">
             <wp:extent cx="6057900" cy="2527300"/>
             <wp:effectExtent b="0" l="0" r="0" t="0"/>
-            <wp:docPr id="1" name="image3.png"/>
+            <wp:docPr id="1" name="image4.png"/>
             <a:graphic>
               <a:graphicData uri="http://schemas.openxmlformats.org/drawingml/2006/picture">
                 <pic:pic>
                   <pic:nvPicPr>
-                    <pic:cNvPr id="0" name="image3.png"/>
+                    <pic:cNvPr id="0" name="image4.png"/>
                     <pic:cNvPicPr preferRelativeResize="0"/>
                   </pic:nvPicPr>
                   <pic:blipFill>
-                    <a:blip r:embed="rId191"/>
+                    <a:blip r:embed="rId207"/>
                     <a:srcRect b="0" l="0" r="0" t="0"/>
                     <a:stretch>
                       <a:fillRect/>
@@ -15856,16 +16195,16 @@
           <wp:inline distB="114300" distT="114300" distL="114300" distR="114300">
             <wp:extent cx="4805363" cy="7011383"/>
             <wp:effectExtent b="0" l="0" r="0" t="0"/>
-            <wp:docPr id="3" name="image2.png"/>
+            <wp:docPr id="3" name="image3.png"/>
             <a:graphic>
               <a:graphicData uri="http://schemas.openxmlformats.org/drawingml/2006/picture">
                 <pic:pic>
                   <pic:nvPicPr>
-                    <pic:cNvPr id="0" name="image2.png"/>
+                    <pic:cNvPr id="0" name="image3.png"/>
                     <pic:cNvPicPr preferRelativeResize="0"/>
                   </pic:nvPicPr>
                   <pic:blipFill>
-                    <a:blip r:embed="rId192"/>
+                    <a:blip r:embed="rId208"/>
                     <a:srcRect b="0" l="0" r="0" t="0"/>
                     <a:stretch>
                       <a:fillRect/>
@@ -16705,7 +17044,7 @@
         </w:rPr>
         <w:t xml:space="preserve">We conclude from our analysis that the MeSH terms–even though they are internally standardized– are not suitable to be used to identify the exact term and condition name for the conditions they encode. Therefore, even though we observed that the condition names from the CTR contained syntactic and semantic inconsistencies, we decided to use the terms from the conditions file to extract tumor names and map them to their standardized nomenclature in the WHO Classification of Tumors system (referred to as the “WHO database” in the rest of the paper) (</w:t>
       </w:r>
-      <w:hyperlink r:id="rId193">
+      <w:hyperlink r:id="rId209">
         <w:r>
           <w:rPr>
             <w:color w:val="1155cc"/>
@@ -16721,7 +17060,7 @@
         </w:rPr>
         <w:t xml:space="preserve">) or National Cancer Institute Thesaurus (“NCIt database”) (</w:t>
       </w:r>
-      <w:hyperlink r:id="rId194">
+      <w:hyperlink r:id="rId210">
         <w:r>
           <w:rPr>
             <w:color w:val="1155cc"/>
@@ -23963,7 +24302,7 @@
       </w:r>
     </w:p>
     <w:sectPr>
-      <w:headerReference r:id="rId195" w:type="default"/>
+      <w:headerReference r:id="rId211" w:type="default"/>
       <w:pgSz w:h="15840" w:w="12240" w:orient="portrait"/>
       <w:pgMar w:bottom="1440" w:top="1440" w:left="1260" w:right="1440" w:header="720" w:footer="720"/>
       <w:pgNumType w:start="1"/>

</xml_diff>

<commit_message>
edited uptill table 1
</commit_message>
<xml_diff>
--- a/Paper/Clinical_Trials_Tumor_Name_Standardization_using Embedding_Analysis.docx
+++ b/Paper/Clinical_Trials_Tumor_Name_Standardization_using Embedding_Analysis.docx
@@ -3877,7 +3877,7 @@
         <w:rPr>
           <w:rtl w:val="0"/>
         </w:rPr>
-        <w:t xml:space="preserve">We used both LTE-3 and ADA002 to generate embeddings for all the tumors identified in clinical trials, each term in every edition of the WHO database, and all the terms in the NCIT database which served as inputs to CANTOS. The first text-embedding based standardization method implemented by CANTOS involved calculating the respective Euclidean distances in the embedding space (LTE-3 or ADA002) between each tumor name identified in the CTR and every standardized tumor term in the WHO and NCIT database and then mapping the tumor name from CTR to the nearest standardized term. CANTOS ran this method using each set of embeddings(LTE-3 or ADA002)  and standardized the tumor names in CTR with respect to the 5th edition of WHO </w:t>
+        <w:t xml:space="preserve">We used both LTE-3 and ADA002 to generate embeddings for all the tumors identified in clinical trials, each term in every edition of the WHO database, and all the terms in the NCIT database which served as inputs to CANTOS. The first text-embedding based standardization method implemented by CANTOS involved calculating the respective Euclidean distances in the embedding space (LTE-3 or ADA002) between each tumor name identified in the CTR and every standardized tumor term in the WHO and NCIt database and then mapping the tumor name from CTR to the nearest standardized term. CANTOS ran this method using each set of embeddings(LTE-3 or ADA002)  and standardized the tumor names in CTR with respect to the 5th edition of WHO </w:t>
       </w:r>
       <w:r>
         <w:rPr>
@@ -3905,7 +3905,7 @@
         <w:rPr>
           <w:rtl w:val="0"/>
         </w:rPr>
-        <w:t xml:space="preserve">, and the NCIT </w:t>
+        <w:t xml:space="preserve">, and the NCIt </w:t>
       </w:r>
       <w:r>
         <w:rPr>
@@ -3966,7 +3966,7 @@
           <w:szCs w:val="24"/>
           <w:rtl w:val="0"/>
         </w:rPr>
-        <w:t xml:space="preserve">Similar to how we used edit distances as a divergence metric for AP clustering and performed standardization on each cluster, we considered using the  Euclidean distance between terms in the embedding space as a divergence metric in AP clustering. However, calculating the pairwise Euclidean distance in the embedding space for all the tumor terms in clinical trials, WHO, and NCIT database is computationally expensive and time consuming as the embedding space has a large number of dimensions for both ADA002 (1536 dimensions) and LTE-3 (3072 dimensions) embeddings. Instead of computing all pairwise Euclidean distances on the raw embeddings, we performed principal component analysis (PCA) on each set of embeddings (ADA002 and LTE-3) for each of the pipeline iterations (WHO 5th Edition and WHO All Editions). Thus, we generated four sets of PCA transformed embeddings, and their dimensions are listed in Table 1. For each case, we only retain the minimum number of principal components that explain 80% of the variance in the data. </w:t>
+        <w:t xml:space="preserve">Similar to CANTOS's approach of using edit distances to compute divergence matrices for AP clustering for performing standardization on clusters, in this approach, CANTOS calculated the pairwise Euclidean distances in the embedding space (LTE-3 or ADA002) between tumor names in the CTR and terms from the WHO and NCIt databases.  However, calculating the pairwise Euclidean distance in the embedding space is computationally expensive and time consuming, as the embedding space has a large number of dimensions for both ADA002 (1536 dimensions) and LTE-3 (3072 dimensions) embeddings.</w:t>
       </w:r>
     </w:p>
     <w:p>
@@ -3979,8 +3979,11 @@
       </w:pPr>
       <w:r>
         <w:rPr>
-          <w:rtl w:val="0"/>
-        </w:rPr>
+          <w:sz w:val="24"/>
+          <w:szCs w:val="24"/>
+          <w:rtl w:val="0"/>
+        </w:rPr>
+        <w:t xml:space="preserve">To address this, we applied principal component analysis (PCA) to each set of embeddings (ADA002 and LTE-3) for every iteration of the pipeline based on the edition of WHO database used (5th Edition or All Editions). This process resulted in four sets of PCA-transformed embeddings, with the dimensions summarized in Table 1. For each case, we retained the minimum number of principal components necessary to explain 80% of the variance in the data.</w:t>
       </w:r>
     </w:p>
     <w:p>
@@ -4432,7 +4435,7 @@
           <w:szCs w:val="24"/>
           <w:rtl w:val="0"/>
         </w:rPr>
-        <w:t xml:space="preserve">With the four sets of PCA-transformed embeddings, we calculated the pairwise Euclidean distance that was used for AP clustering.</w:t>
+        <w:t xml:space="preserve">With the four sets of PCA-transformed embeddings, CANTOS calculated the pairwise Euclidean distance that was used for AP clustering.</w:t>
       </w:r>
       <w:r>
         <w:rPr>
@@ -15582,12 +15585,12 @@
           <wp:inline distB="114300" distT="114300" distL="114300" distR="114300">
             <wp:extent cx="5462588" cy="7377929"/>
             <wp:effectExtent b="0" l="0" r="0" t="0"/>
-            <wp:docPr id="4" name="image1.png"/>
+            <wp:docPr id="4" name="image2.png"/>
             <a:graphic>
               <a:graphicData uri="http://schemas.openxmlformats.org/drawingml/2006/picture">
                 <pic:pic>
                   <pic:nvPicPr>
-                    <pic:cNvPr id="0" name="image1.png"/>
+                    <pic:cNvPr id="0" name="image2.png"/>
                     <pic:cNvPicPr preferRelativeResize="0"/>
                   </pic:nvPicPr>
                   <pic:blipFill>
@@ -15697,12 +15700,12 @@
           <wp:inline distB="114300" distT="114300" distL="114300" distR="114300">
             <wp:extent cx="3481388" cy="7948576"/>
             <wp:effectExtent b="0" l="0" r="0" t="0"/>
-            <wp:docPr id="2" name="image2.png"/>
+            <wp:docPr id="2" name="image1.png"/>
             <a:graphic>
               <a:graphicData uri="http://schemas.openxmlformats.org/drawingml/2006/picture">
                 <pic:pic>
                   <pic:nvPicPr>
-                    <pic:cNvPr id="0" name="image2.png"/>
+                    <pic:cNvPr id="0" name="image1.png"/>
                     <pic:cNvPicPr preferRelativeResize="0"/>
                   </pic:nvPicPr>
                   <pic:blipFill>
@@ -15782,12 +15785,12 @@
           <wp:inline distB="114300" distT="114300" distL="114300" distR="114300">
             <wp:extent cx="6057900" cy="2527300"/>
             <wp:effectExtent b="0" l="0" r="0" t="0"/>
-            <wp:docPr id="1" name="image4.png"/>
+            <wp:docPr id="1" name="image3.png"/>
             <a:graphic>
               <a:graphicData uri="http://schemas.openxmlformats.org/drawingml/2006/picture">
                 <pic:pic>
                   <pic:nvPicPr>
-                    <pic:cNvPr id="0" name="image4.png"/>
+                    <pic:cNvPr id="0" name="image3.png"/>
                     <pic:cNvPicPr preferRelativeResize="0"/>
                   </pic:nvPicPr>
                   <pic:blipFill>
@@ -16195,12 +16198,12 @@
           <wp:inline distB="114300" distT="114300" distL="114300" distR="114300">
             <wp:extent cx="4805363" cy="7011383"/>
             <wp:effectExtent b="0" l="0" r="0" t="0"/>
-            <wp:docPr id="3" name="image3.png"/>
+            <wp:docPr id="3" name="image4.png"/>
             <a:graphic>
               <a:graphicData uri="http://schemas.openxmlformats.org/drawingml/2006/picture">
                 <pic:pic>
                   <pic:nvPicPr>
-                    <pic:cNvPr id="0" name="image3.png"/>
+                    <pic:cNvPr id="0" name="image4.png"/>
                     <pic:cNvPicPr preferRelativeResize="0"/>
                   </pic:nvPicPr>
                   <pic:blipFill>

</xml_diff>

<commit_message>
adding changes upto results
</commit_message>
<xml_diff>
--- a/Paper/Clinical_Trials_Tumor_Name_Standardization_using Embedding_Analysis.docx
+++ b/Paper/Clinical_Trials_Tumor_Name_Standardization_using Embedding_Analysis.docx
@@ -1062,28 +1062,19 @@
     <w:p>
       <w:pPr>
         <w:ind w:left="-540" w:firstLine="0"/>
-        <w:rPr>
-          <w:sz w:val="24"/>
-          <w:szCs w:val="24"/>
-        </w:rPr>
-      </w:pPr>
-      <w:r>
-        <w:rPr>
-          <w:sz w:val="24"/>
-          <w:szCs w:val="24"/>
-          <w:rtl w:val="0"/>
-        </w:rPr>
-        <w:t xml:space="preserve">In this section, we discuss the design and methods implemented of the computational pipeline CANTOS. The key tasks performed by CANTOS are divided into two major steps: (i) identification of tumor names from CTR and (ii) standardization of CTR tumor names. The pipeline takes tumor names from the CTR as an input along with the standardized tumor names from the WHO and NCIt databases. </w:t>
+        <w:rPr/>
+      </w:pPr>
+      <w:r>
+        <w:rPr>
+          <w:rtl w:val="0"/>
+        </w:rPr>
+        <w:t xml:space="preserve">In this section, we discuss the design and methods implemented of the computational pipeline CANTOS. The key tasks performed by CANTOS are divided into two major steps: (i) identification of tumor names from CTR and (ii) standardization of CTR tumor names. The pipeline takes condition names from the CTR as an input along with the standardized tumor names from the WHO and NCIt databases. It should be noted that while standardizing with respect to the WHO database, we used the 5th edition and then all editions (3rd,4th, and 5th) of the WHO database.  Due to this reason, we ran the standardization step in the CANTOS pipeline twice: once with 5th edition of WHO database and a second time with all editions of the WHO database.</w:t>
       </w:r>
     </w:p>
     <w:p>
       <w:pPr>
         <w:ind w:left="-540" w:firstLine="0"/>
-        <w:rPr>
-          <w:b w:val="1"/>
-          <w:sz w:val="28"/>
-          <w:szCs w:val="28"/>
-        </w:rPr>
+        <w:rPr/>
       </w:pPr>
       <w:r>
         <w:rPr>
@@ -1196,7 +1187,29 @@
         <w:rPr>
           <w:rtl w:val="0"/>
         </w:rPr>
-        <w:t xml:space="preserve">a zip file titled “20230822_export.zip” under the section titled “Monthly Archive of Static Copies”.  The ACCT-CTTI website is updated daily with contents from ClinicalTrials.gov and a static database is made available at the start of each month.This database contains information about all the studies registered in the CTR and particular details of clinical trials such as its experimental design, conditions, interventions etc are presented in separate pipe-delimited text files which are contained in the zip file. In Supplementary File S2, we outline the process through which the user can download the dataset used in this study.</w:t>
+        <w:t xml:space="preserve">a zip file titled “20230822_export.zip” under the section titled “Monthly Archive of Static Copies”.  The ACCT-CTTI website is updated daily with contents from ClinicalTrials.gov and a static database is made available at the start of each month.This database contains information about all the studies registered in the CTR and particular details of clinical trials such as its experimental design, conditions, interventions etc are presented in separate pipe-delimited text files which are contained in the zip file. In Supplementary File S2, we outline the process through which the user can download the dataset used in this study. </w:t>
+      </w:r>
+    </w:p>
+    <w:p>
+      <w:pPr>
+        <w:ind w:left="-540" w:firstLine="0"/>
+        <w:rPr/>
+      </w:pPr>
+      <w:r>
+        <w:rPr>
+          <w:rtl w:val="0"/>
+        </w:rPr>
+      </w:r>
+    </w:p>
+    <w:p>
+      <w:pPr>
+        <w:ind w:left="-540" w:firstLine="0"/>
+        <w:rPr/>
+      </w:pPr>
+      <w:r>
+        <w:rPr>
+          <w:rtl w:val="0"/>
+        </w:rPr>
       </w:r>
     </w:p>
     <w:p>
@@ -1985,17 +1998,6 @@
           <w:rtl w:val="0"/>
         </w:rPr>
         <w:t xml:space="preserve">We implemented various methods in CANTOS to standardize the tumor names in the CTR. These methods are based either on text-matching (edit-distances) or text-embedding. CANTOS also implements methods that combine unsupervised clustering along with text-matching and text-embedding to standardize the terms in CTR. In total, we implemented 12 methods and tested their performance accuracies which are discussed in the results sections. In the following subsections, we will first discuss each of these text-matching and then text-embedding based standardization methods.</w:t>
-      </w:r>
-    </w:p>
-    <w:p>
-      <w:pPr>
-        <w:ind w:left="-540" w:firstLine="0"/>
-        <w:rPr/>
-      </w:pPr>
-      <w:r>
-        <w:rPr>
-          <w:rtl w:val="0"/>
-        </w:rPr>
       </w:r>
     </w:p>
     <w:p>
@@ -3204,7 +3206,7 @@
           <w:highlight w:val="white"/>
           <w:rtl w:val="0"/>
         </w:rPr>
-        <w:t xml:space="preserve">. Once the clusters were computed using AP, CANTOS performs a cluster size analysis to check if there are any large clusters which may contain members that are dissimilar. This was done by determining the median cluster size and clusters larger than the median cluster size were identified and designated as large clusters. On each of these large clusters, CANTOS performs nested AP clustering until their sizes drop below the previously determined median cluster size or if AP clustering algorithm converges, and no more new clusters can be performed. </w:t>
+        <w:t xml:space="preserve">. Once the clusters were computed using AP, CANTOS performs a cluster size analysis to check if there are any clusters which are large and may contain members that should not belong together. This was done by determining the median cluster size and clusters larger than the median cluster size were identified and designated as large clusters. On each of these large clusters, CANTOS performs nested AP clustering until their sizes drop below the previously determined median cluster size or if AP clustering algorithm converges, and no more new clusters can be performed. </w:t>
       </w:r>
     </w:p>
     <w:p>
@@ -3495,7 +3497,7 @@
           <w:highlight w:val="white"/>
           <w:rtl w:val="0"/>
         </w:rPr>
-        <w:t xml:space="preserve">. To compute the LOF values for each cluster member in each cluster, the CANTOS pipeline required to define the minPts parameter. We set minPts to be integers ranging from  2 (clusters need to have more than one element to have an outlier)  to </w:t>
+        <w:t xml:space="preserve">. To compute the LOF values for each cluster member in each cluster, the CANTOS pipeline requires the users to define the minPts parameter. We set minPts to be integers ranging from  2 (clusters need to have more than one element to have an outlier)  to </w:t>
       </w:r>
       <m:oMath>
         <m:r>
@@ -3574,7 +3576,7 @@
           <w:highlight w:val="white"/>
           <w:rtl w:val="0"/>
         </w:rPr>
-        <w:t xml:space="preserve">Upon completing the outlier analysis, CANTOS implements the mapping step where each cluster member is mapped to a standardized term. To achieve this, CANTOS iterates through each cluster and identifies the closest standardized term from the WHO and NCIt databases based on the edit distance implemented in the pipeline. If a majority of the tumor names in a cluster are close to a specific standardized term, then all the tumor names are mapped to that standardized term. In case, there is a draw, where two or more standardized terms are equally represented in a cluster, then each tumor name within that cluster is assigned to its closest (based on the edit distance used so far) matching standardized tumor name. The text-based matching pipeline is described in figure 2. The following section will discuss the pipeline that standardizes the clinical trial tumors based on text-embeddings. </w:t>
+        <w:t xml:space="preserve">Upon completing the outlier analysis, CANTOS implements the mapping step where each cluster member is mapped to a standardized term. To achieve this, CANTOS iterates through each cluster and identifies the closest standardized term from the WHO (5th edition and all editions) databases based on the edit distance implemented in the pipeline. If a majority of the tumor names in a cluster are close to a specific standardized term, then all the tumor names are mapped to that standardized term. In case, there is a draw, where two or more standardized terms are equally represented in a cluster, then each tumor name within that cluster is assigned to its closest (based on the edit distance used so far) matching standardized tumor name. The text-based matching pipeline is described in figure 2. The following section will discuss the pipeline that standardizes the clinical trial tumors based on text-embeddings. </w:t>
       </w:r>
     </w:p>
     <w:p>
@@ -3979,11 +3981,39 @@
       </w:pPr>
       <w:r>
         <w:rPr>
+          <w:rtl w:val="0"/>
+        </w:rPr>
+      </w:r>
+    </w:p>
+    <w:p>
+      <w:pPr>
+        <w:ind w:left="-540" w:firstLine="0"/>
+        <w:rPr>
           <w:sz w:val="24"/>
           <w:szCs w:val="24"/>
-          <w:rtl w:val="0"/>
-        </w:rPr>
-        <w:t xml:space="preserve">To address this, we applied principal component analysis (PCA) to each set of embeddings (ADA002 and LTE-3) for every iteration of the pipeline based on the edition of WHO database used (5th Edition or All Editions). This process resulted in four sets of PCA-transformed embeddings, with the dimensions summarized in Table 1. For each case, we retained the minimum number of principal components necessary to explain 80% of the variance in the data.</w:t>
+        </w:rPr>
+      </w:pPr>
+      <w:r>
+        <w:rPr>
+          <w:sz w:val="24"/>
+          <w:szCs w:val="24"/>
+          <w:rtl w:val="0"/>
+        </w:rPr>
+        <w:t xml:space="preserve">To address this issue, CANTOS applied principal component analysis (PCA) to each set of embeddings (ADA002 and LTE-3) and based on the iteration of pipeline that depended on the edition of WHO (5th Edition or All Editions) database used in the pipeline,  generated four sets of PCA-transformed embeddings. The dimensions of the four PCA-transformed embedding spaces are summarized in Table 1. For each case, CANTOS retained the minimum number of principal components necessary to explain 80% of the variance in the data.</w:t>
+      </w:r>
+    </w:p>
+    <w:p>
+      <w:pPr>
+        <w:ind w:left="-540" w:firstLine="0"/>
+        <w:rPr>
+          <w:sz w:val="24"/>
+          <w:szCs w:val="24"/>
+        </w:rPr>
+      </w:pPr>
+      <w:r>
+        <w:rPr>
+          <w:rtl w:val="0"/>
+        </w:rPr>
       </w:r>
     </w:p>
     <w:p>
@@ -4443,16 +4473,15 @@
           <w:szCs w:val="24"/>
           <w:rtl w:val="0"/>
         </w:rPr>
-        <w:t xml:space="preserve"> Once AP clustering is completed, we identify the large clusters by computing the z-scores for each cluster based on the number of cluster members. </w:t>
-      </w:r>
-      <w:commentRangeStart w:id="2"/>
+        <w:t xml:space="preserve"> Once AP clustering is completed, CANTOS performs cluster size analysis by computing the z-scores for each cluster based on the number of cluster members. The default threshold for large clusters in CANTOS is a z-score of 2.5, i.e. </w:t>
+      </w:r>
       <w:r>
         <w:rPr>
           <w:sz w:val="24"/>
           <w:szCs w:val="24"/>
           <w:rtl w:val="0"/>
         </w:rPr>
-        <w:t xml:space="preserve">We set the z-score threshold at 2.5, </w:t>
+        <w:t xml:space="preserve">any clusters with a z-score greater than 2.5 were designated as large clusters.</w:t>
       </w:r>
       <w:r>
         <w:rPr>
@@ -4460,7 +4489,7 @@
           <w:szCs w:val="24"/>
           <w:rtl w:val="0"/>
         </w:rPr>
-        <w:t xml:space="preserve">meaning</w:t>
+        <w:t xml:space="preserve"> Using the</w:t>
       </w:r>
       <w:r>
         <w:rPr>
@@ -4468,11 +4497,7 @@
           <w:szCs w:val="24"/>
           <w:rtl w:val="0"/>
         </w:rPr>
-        <w:t xml:space="preserve"> that any clusters with a z-score greater than 2.5 were designated as ‘large’ clusters.</w:t>
-      </w:r>
-      <w:commentRangeEnd w:id="2"/>
-      <w:r>
-        <w:commentReference w:id="2"/>
+        <w:t xml:space="preserve"> z-score </w:t>
       </w:r>
       <w:r>
         <w:rPr>
@@ -4480,7 +4505,7 @@
           <w:szCs w:val="24"/>
           <w:rtl w:val="0"/>
         </w:rPr>
-        <w:t xml:space="preserve"> Using a</w:t>
+        <w:t xml:space="preserve">threshold of 2.5, CANTOS was able to determine the maximum number of members per cluster. For each cluster that had a z-score greater than 2.5</w:t>
       </w:r>
       <w:r>
         <w:rPr>
@@ -4488,23 +4513,7 @@
           <w:szCs w:val="24"/>
           <w:rtl w:val="0"/>
         </w:rPr>
-        <w:t xml:space="preserve"> z-score </w:t>
-      </w:r>
-      <w:r>
-        <w:rPr>
-          <w:sz w:val="24"/>
-          <w:szCs w:val="24"/>
-          <w:rtl w:val="0"/>
-        </w:rPr>
-        <w:t xml:space="preserve">threshold of 2.5, we are able to determine the maximum number of members per cluster. For each cluster we </w:t>
-      </w:r>
-      <w:r>
-        <w:rPr>
-          <w:sz w:val="24"/>
-          <w:szCs w:val="24"/>
-          <w:rtl w:val="0"/>
-        </w:rPr>
-        <w:t xml:space="preserve">designated as ‘large’, we performed AP within these clusters until either their sizes were below or equal to the maximum number of cluster members or the AP clustering algorithm converged. In this embedding-based AP clustering, we did not use median cluster size as the threshold for determining the large clusters as we did in edit-distance-based AP clustering. This is because we observed that the median cluster size in embedding-based AP clusters was lower than the maximum cluster size established by z-score based clustering. Due to this several clusters which had fairly homogeneous cluster members were determined to be “large” and required further sub clustering. The maximum cluster size determined using z-score was larger and determined fewer such clusters to be large, thus we selected it to be the threshold for determining large clusters. It should be noted that CTR has a diverse range of tumor names, and thus clustering these tumor names will produce clusters of non uniform cluster size, hence it is not trivial to estimate a maximum cluster size when we consider the entire dataset. With more curation and classification of the tumors within the CTR, one can get a more accurate estimate of a reasonable cluster size for each tumor type. </w:t>
+        <w:t xml:space="preserve">, CANTOS performed AP within these clusters until either their sizes were below or equal to the maximum number of cluster members or the AP clustering algorithm converged.  The use of z-score for determining large clusters differs from the edit distance-based AP clustering method in the previous section where the median cluster size was used as the threshold for determining the large clusters in CANTOS. This is because we observed that for embedding-based AP clustering, the median cluster size was lower than the maximum cluster size established by z-score based clustering. Due to this several clusters which had fairly homogeneous cluster members were determined to be large and required further nested clustering. The maximum cluster size determined using z-score was larger and determined fewer such clusters to be large, thus we selected it to be the threshold for determining large clusters in CANTOS. It should be noted that CTR has a diverse range of tumor names, and thus clustering these tumor names will produce clusters of non uniform cluster size, hence it is not trivial to estimate a maximum cluster size when we consider the variation in the entire dataset. With more curation and classification of the tumors within the CTR, one can get a more accurate estimate of a reasonable cluster size for each tumor type. </w:t>
       </w:r>
     </w:p>
     <w:p>
@@ -4528,7 +4537,6 @@
         <w:rPr>
           <w:sz w:val="24"/>
           <w:szCs w:val="24"/>
-          <w:highlight w:val="white"/>
         </w:rPr>
       </w:pPr>
       <w:r>
@@ -4537,7 +4545,7 @@
           <w:szCs w:val="24"/>
           <w:rtl w:val="0"/>
         </w:rPr>
-        <w:t xml:space="preserve">After the clustering was completed, we performed isolation forest and LOF analysis to determine outliers within each cluster just as we did in the case for edit-distance based AP clustering. The hyperparameters for both isolation forest and LOF analysis were kept the same as they were for edit-distance based AP clustering.  Following the outlier detection step, we iterate through each cluster and determine the standardized term (WHO database 5th Edition, WHO database All Edition, or the NCIT database) that is closest to each cluster element by computing the Euclidean distance in the embedding space </w:t>
+        <w:t xml:space="preserve">After the clustering was completed, CANTOS performed isolation forest and LOF analysis to determine outliers within each cluster just as it did in the case for edit-distance based AP clustering. The hyperparameters for both isolation forest and LOF analysis were kept the same as they were for edit-distance based AP clustering.  Following the outlier detection step, CANTOS iterate through each cluster and determines the standardized term from the WHO (5th Edition and All Edition) and the NCIt databases that is closest to each cluster member by computing the Euclidean distance in the embedding space </w:t>
       </w:r>
       <w:r>
         <w:rPr>
@@ -4554,8 +4562,18 @@
           <w:szCs w:val="24"/>
           <w:rtl w:val="0"/>
         </w:rPr>
-        <w:t xml:space="preserve">. </w:t>
-      </w:r>
+        <w:t xml:space="preserve">.</w:t>
+      </w:r>
+    </w:p>
+    <w:p>
+      <w:pPr>
+        <w:ind w:left="-540" w:firstLine="0"/>
+        <w:rPr>
+          <w:sz w:val="24"/>
+          <w:szCs w:val="24"/>
+          <w:highlight w:val="white"/>
+        </w:rPr>
+      </w:pPr>
       <w:r>
         <w:rPr>
           <w:sz w:val="24"/>
@@ -4745,7 +4763,7 @@
                 <w:highlight w:val="white"/>
                 <w:rtl w:val="0"/>
               </w:rPr>
-              <w:t xml:space="preserve">Number of Clusters for CT Terms, NCIT Terms,  All Editions WHO Terms</w:t>
+              <w:t xml:space="preserve">Number of Clusters for CT Terms, NCIt Terms,  All Editions WHO Terms</w:t>
             </w:r>
           </w:p>
         </w:tc>
@@ -4779,7 +4797,7 @@
                 <w:highlight w:val="white"/>
                 <w:rtl w:val="0"/>
               </w:rPr>
-              <w:t xml:space="preserve">Number of Clusters for CT Terms, NCIT Terms,  5th Edition WHO</w:t>
+              <w:t xml:space="preserve">Number of Clusters for CT Terms, NCIt Terms,  5th Edition WHO</w:t>
             </w:r>
           </w:p>
         </w:tc>
@@ -5486,7 +5504,7 @@
           <w:highlight w:val="white"/>
           <w:rtl w:val="0"/>
         </w:rPr>
-        <w:t xml:space="preserve">In addition to AP clustering, we also implemented </w:t>
+        <w:t xml:space="preserve">In addition to AP clustering, CANTOS also implemented </w:t>
       </w:r>
       <w:r>
         <w:rPr>
@@ -5504,25 +5522,7 @@
           <w:highlight w:val="white"/>
           <w:rtl w:val="0"/>
         </w:rPr>
-        <w:t xml:space="preserve">clustering on the PCA transformed embeddings to standardize the tumor names in clinical </w:t>
-      </w:r>
-      <w:r>
-        <w:rPr>
-          <w:sz w:val="24"/>
-          <w:szCs w:val="24"/>
-          <w:highlight w:val="white"/>
-          <w:rtl w:val="0"/>
-        </w:rPr>
-        <w:t xml:space="preserve">trials</w:t>
-      </w:r>
-      <w:r>
-        <w:rPr>
-          <w:sz w:val="24"/>
-          <w:szCs w:val="24"/>
-          <w:highlight w:val="white"/>
-          <w:rtl w:val="0"/>
-        </w:rPr>
-        <w:t xml:space="preserve">. Unlike AP clustering, the K-means algorithm requires the user to define the numbers of clusters to be formed, “K”, as a hyperparameter </w:t>
+        <w:t xml:space="preserve">clustering on the PCA transformed embeddings to standardize the tumor names in CTR. Unlike AP clustering, the K-means algorithm requires the user to define the numbers of clusters to be formed, “K”, as a hyperparameter </w:t>
       </w:r>
       <w:hyperlink r:id="rId42">
         <w:r>
@@ -5545,7 +5545,7 @@
           <w:highlight w:val="white"/>
           <w:rtl w:val="0"/>
         </w:rPr>
-        <w:t xml:space="preserve">. Since we do not have any a priori information on the types of tumors that are present in the CTR  and have no means to classify the tumors based on their tissue or molecular subtypes, we needed to use other computational methods to decide on a value for the number of clusters to provide as an input to the K-means algorithm. To determine the number of clusters, we computed a commonly used cluster performance metric known as the silhouette coefficient </w:t>
+        <w:t xml:space="preserve">. Since we do not have any a priori information on the types of tumors that are present in the CTR  and have no means to classify the tumors based on their tissue or molecular subtypes, we needed to use computational methods to decide on a value for the number of clusters to provide as an input to the K-means algorithm. To determine the number of clusters, we implemented a commonly used cluster performance metric known as the silhouette coefficient </w:t>
       </w:r>
       <w:hyperlink r:id="rId43">
         <w:r>
@@ -5568,6 +5568,15 @@
           <w:highlight w:val="white"/>
           <w:rtl w:val="0"/>
         </w:rPr>
+        <w:t xml:space="preserve"> within CANTOS</w:t>
+      </w:r>
+      <w:r>
+        <w:rPr>
+          <w:sz w:val="24"/>
+          <w:szCs w:val="24"/>
+          <w:highlight w:val="white"/>
+          <w:rtl w:val="0"/>
+        </w:rPr>
         <w:t xml:space="preserve">. After the clustering is completed, the silhouette coefficient is computed for each data point. A silhouette coefficient ranges from -1 to 1. A </w:t>
       </w:r>
       <w:r>
@@ -5684,7 +5693,7 @@
           <w:highlight w:val="white"/>
           <w:rtl w:val="0"/>
         </w:rPr>
-        <w:t xml:space="preserve">For several values of “K”, we perform K-means clustering and calculate the silhouette coefficient for each data point. For each cluster, we calculate the average silhouette coefficient which indicates the performance for that cluster. We also computed the average of each of the averaged silhouette coefficients per cluster, this produces a metric that can be used t</w:t>
+        <w:t xml:space="preserve">CANTOS iterates through several values of “K” and performs K-means clustering and calculates the silhouette coefficient for each data point. For each cluster, CANTOS calculates the average silhouette coefficient which indicates the performance for that cluster. CANTOS also computed the average of each of the averaged silhouette coefficients per cluster, this produces a metric that can be used t</w:t>
       </w:r>
       <w:r>
         <w:rPr>
@@ -5738,7 +5747,7 @@
           <w:highlight w:val="white"/>
           <w:rtl w:val="0"/>
         </w:rPr>
-        <w:t xml:space="preserve"> Using this method, we evaluated the mean silhouette score for various values of “K” under both ADA002 and LTE-3 embeddings for each iteration (WHO database 5th Edition and WHO database All Editions) . In Figure 3, we plot the mean silhouette score for each of these cases. </w:t>
+        <w:t xml:space="preserve"> Using this method, CANTOS evaluated the mean silhouette score for various values of “K” under both ADA002 and LTE-3 embeddings for each iteration (WHO database 5th Edition and WHO database All Editions) . In Figure 3, we plot the mean silhouette score for each of these cases. </w:t>
       </w:r>
     </w:p>
     <w:p>
@@ -5884,7 +5893,7 @@
           <w:highlight w:val="white"/>
           <w:rtl w:val="0"/>
         </w:rPr>
-        <w:t xml:space="preserve">Once the clustering is completed using K-means, we follow the exact same steps for outlier detection (isolation forest and LOF analysis) and standardization (compute euclidean distances with standardized term and identify the closest match) as we did for AP clusters,maintaining the exact hyperparameter configurations. The entire text-embedding based standardization pipeline is displayed in Figure 4. </w:t>
+        <w:t xml:space="preserve">Once the clustering is completed using K-means, CANTOS follows the exact same steps for outlier detection (isolation forest and LOF analysis) and standardization (compute euclidean distances with standardized term and identify the closest match) as it did for embedding base AP clustering, while maintaining the exact hyperparameter configurations. The entire text-embedding based standardization pipeline is displayed in Figure 4. </w:t>
       </w:r>
     </w:p>
     <w:p>
@@ -10704,7 +10713,7 @@
         </w:rPr>
         <w:t xml:space="preserve">is updated, new tumor names need to be detected and potentially standardized, which will require rerunning the pipeline, identifying the WHO database tumor which is at the closest Euclidean distance (LTE-3+Euclidean Dist method), and annotating the ground truths for each new tumor entry. In addition to requiring expert annotation of ground truths, there is a computational cost associated with running the pipeline and storing the data, which can become expensive in the long run. Another limiting factor in this study are the embeddings that were generated by OpenAI. If the OpenAI models are updated or discontinued, we will need to switch to other available LLMs that generate embeddings. </w:t>
       </w:r>
-      <w:commentRangeStart w:id="3"/>
+      <w:commentRangeStart w:id="2"/>
       <w:r>
         <w:rPr>
           <w:sz w:val="24"/>
@@ -10714,9 +10723,9 @@
         </w:rPr>
         <w:t xml:space="preserve">Furthermore, the LLMs that generate the embeddings for OpenAI are not specifically trained on a medical or tumor corpus, and an LLM which is trained on such a corpus will likely have better performance and will be able to differentiate between the tumors more precisely. </w:t>
       </w:r>
-      <w:commentRangeEnd w:id="3"/>
-      <w:r>
-        <w:commentReference w:id="3"/>
+      <w:commentRangeEnd w:id="2"/>
+      <w:r>
+        <w:commentReference w:id="2"/>
       </w:r>
       <w:r>
         <w:rPr>
@@ -15585,12 +15594,12 @@
           <wp:inline distB="114300" distT="114300" distL="114300" distR="114300">
             <wp:extent cx="5462588" cy="7377929"/>
             <wp:effectExtent b="0" l="0" r="0" t="0"/>
-            <wp:docPr id="4" name="image2.png"/>
+            <wp:docPr id="4" name="image4.png"/>
             <a:graphic>
               <a:graphicData uri="http://schemas.openxmlformats.org/drawingml/2006/picture">
                 <pic:pic>
                   <pic:nvPicPr>
-                    <pic:cNvPr id="0" name="image2.png"/>
+                    <pic:cNvPr id="0" name="image4.png"/>
                     <pic:cNvPicPr preferRelativeResize="0"/>
                   </pic:nvPicPr>
                   <pic:blipFill>
@@ -15700,12 +15709,12 @@
           <wp:inline distB="114300" distT="114300" distL="114300" distR="114300">
             <wp:extent cx="3481388" cy="7948576"/>
             <wp:effectExtent b="0" l="0" r="0" t="0"/>
-            <wp:docPr id="2" name="image1.png"/>
+            <wp:docPr id="2" name="image2.png"/>
             <a:graphic>
               <a:graphicData uri="http://schemas.openxmlformats.org/drawingml/2006/picture">
                 <pic:pic>
                   <pic:nvPicPr>
-                    <pic:cNvPr id="0" name="image1.png"/>
+                    <pic:cNvPr id="0" name="image2.png"/>
                     <pic:cNvPicPr preferRelativeResize="0"/>
                   </pic:nvPicPr>
                   <pic:blipFill>
@@ -15785,12 +15794,12 @@
           <wp:inline distB="114300" distT="114300" distL="114300" distR="114300">
             <wp:extent cx="6057900" cy="2527300"/>
             <wp:effectExtent b="0" l="0" r="0" t="0"/>
-            <wp:docPr id="1" name="image3.png"/>
+            <wp:docPr id="1" name="image1.png"/>
             <a:graphic>
               <a:graphicData uri="http://schemas.openxmlformats.org/drawingml/2006/picture">
                 <pic:pic>
                   <pic:nvPicPr>
-                    <pic:cNvPr id="0" name="image3.png"/>
+                    <pic:cNvPr id="0" name="image1.png"/>
                     <pic:cNvPicPr preferRelativeResize="0"/>
                   </pic:nvPicPr>
                   <pic:blipFill>
@@ -16198,12 +16207,12 @@
           <wp:inline distB="114300" distT="114300" distL="114300" distR="114300">
             <wp:extent cx="4805363" cy="7011383"/>
             <wp:effectExtent b="0" l="0" r="0" t="0"/>
-            <wp:docPr id="3" name="image4.png"/>
+            <wp:docPr id="3" name="image3.png"/>
             <a:graphic>
               <a:graphicData uri="http://schemas.openxmlformats.org/drawingml/2006/picture">
                 <pic:pic>
                   <pic:nvPicPr>
-                    <pic:cNvPr id="0" name="image4.png"/>
+                    <pic:cNvPr id="0" name="image3.png"/>
                     <pic:cNvPicPr preferRelativeResize="0"/>
                   </pic:nvPicPr>
                   <pic:blipFill>
@@ -20701,7 +20710,7 @@
         </w:rPr>
         <w:t xml:space="preserve">Supplementary </w:t>
       </w:r>
-      <w:commentRangeStart w:id="4"/>
+      <w:commentRangeStart w:id="3"/>
       <w:r>
         <w:rPr>
           <w:b w:val="1"/>
@@ -20709,9 +20718,9 @@
         </w:rPr>
         <w:t xml:space="preserve">Table S6: Discrepancies associated with Conditions Data</w:t>
       </w:r>
-      <w:commentRangeEnd w:id="4"/>
-      <w:r>
-        <w:commentReference w:id="4"/>
+      <w:commentRangeEnd w:id="3"/>
+      <w:r>
+        <w:commentReference w:id="3"/>
       </w:r>
       <w:r>
         <w:rPr>
@@ -24316,7 +24325,7 @@
 
 <file path=word/comments.xml><?xml version="1.0" encoding="utf-8"?>
 <w:comments xmlns:mc="http://schemas.openxmlformats.org/markup-compatibility/2006" xmlns:o="urn:schemas-microsoft-com:office:office" xmlns:r="http://schemas.openxmlformats.org/officeDocument/2006/relationships" xmlns:m="http://schemas.openxmlformats.org/officeDocument/2006/math" xmlns:v="urn:schemas-microsoft-com:vml" xmlns:wp="http://schemas.openxmlformats.org/drawingml/2006/wordprocessingDrawing" xmlns:w10="urn:schemas-microsoft-com:office:word" xmlns:w="http://schemas.openxmlformats.org/wordprocessingml/2006/main" xmlns:wne="http://schemas.microsoft.com/office/word/2006/wordml" xmlns:sl="http://schemas.openxmlformats.org/schemaLibrary/2006/main" xmlns:a="http://schemas.openxmlformats.org/drawingml/2006/main" xmlns:pic="http://schemas.openxmlformats.org/drawingml/2006/picture" xmlns:c="http://schemas.openxmlformats.org/drawingml/2006/chart" xmlns:lc="http://schemas.openxmlformats.org/drawingml/2006/lockedCanvas" xmlns:dgm="http://schemas.openxmlformats.org/drawingml/2006/diagram" xmlns:wps="http://schemas.microsoft.com/office/word/2010/wordprocessingShape" xmlns:wpg="http://schemas.microsoft.com/office/word/2010/wordprocessingGroup" xmlns:w14="http://schemas.microsoft.com/office/word/2010/wordml" xmlns:w15="http://schemas.microsoft.com/office/word/2012/wordml" xmlns:w16="http://schemas.microsoft.com/office/word/2018/wordml" xmlns:w16cex="http://schemas.microsoft.com/office/word/2018/wordml/cex" xmlns:w16cid="http://schemas.microsoft.com/office/word/2016/wordml/cid" xmlns="http://schemas.microsoft.com/office/tasks/2019/documenttasks" xmlns:cr="http://schemas.microsoft.com/office/comments/2020/reactions">
-  <w:comment w:author="Deanne Taylor" w:id="2" w:date="2024-10-08T13:19:26Z">
+  <w:comment w:author="Deanne Taylor" w:id="2" w:date="2024-10-08T13:38:14Z">
     <w:p>
       <w:pPr>
         <w:keepNext w:val="0"/>
@@ -24363,62 +24372,11 @@
           <w:vertAlign w:val="baseline"/>
           <w:rtl w:val="0"/>
         </w:rPr>
-        <w:t xml:space="preserve">Mention that this is a pipeline default</w:t>
+        <w:t xml:space="preserve">https://crfm.stanford.edu/2022/12/15/biomedlm.html</w:t>
       </w:r>
     </w:p>
   </w:comment>
-  <w:comment w:author="Deanne Taylor" w:id="3" w:date="2024-10-08T13:38:14Z">
-    <w:p>
-      <w:pPr>
-        <w:keepNext w:val="0"/>
-        <w:keepLines w:val="0"/>
-        <w:pageBreakBefore w:val="0"/>
-        <w:widowControl w:val="0"/>
-        <w:pBdr>
-          <w:top w:space="0" w:sz="0" w:val="nil"/>
-          <w:left w:space="0" w:sz="0" w:val="nil"/>
-          <w:bottom w:space="0" w:sz="0" w:val="nil"/>
-          <w:right w:space="0" w:sz="0" w:val="nil"/>
-          <w:between w:space="0" w:sz="0" w:val="nil"/>
-        </w:pBdr>
-        <w:shd w:fill="auto" w:val="clear"/>
-        <w:spacing w:after="0" w:before="0" w:line="240" w:lineRule="auto"/>
-        <w:ind w:left="0" w:right="0" w:firstLine="0"/>
-        <w:jc w:val="left"/>
-        <w:rPr>
-          <w:rFonts w:ascii="Arial" w:cs="Arial" w:eastAsia="Arial" w:hAnsi="Arial"/>
-          <w:b w:val="0"/>
-          <w:i w:val="0"/>
-          <w:smallCaps w:val="0"/>
-          <w:strike w:val="0"/>
-          <w:color w:val="000000"/>
-          <w:sz w:val="22"/>
-          <w:szCs w:val="22"/>
-          <w:u w:val="none"/>
-          <w:shd w:fill="auto" w:val="clear"/>
-          <w:vertAlign w:val="baseline"/>
-        </w:rPr>
-      </w:pPr>
-      <w:r>
-        <w:rPr>
-          <w:rFonts w:ascii="Arial" w:cs="Arial" w:eastAsia="Arial" w:hAnsi="Arial"/>
-          <w:b w:val="0"/>
-          <w:i w:val="0"/>
-          <w:smallCaps w:val="0"/>
-          <w:strike w:val="0"/>
-          <w:color w:val="000000"/>
-          <w:sz w:val="22"/>
-          <w:szCs w:val="22"/>
-          <w:u w:val="none"/>
-          <w:shd w:fill="auto" w:val="clear"/>
-          <w:vertAlign w:val="baseline"/>
-          <w:rtl w:val="0"/>
-        </w:rPr>
-        <w:t xml:space="preserve">https://crfm.stanford.edu/2022/12/15/biomedlm.html</w:t>
-      </w:r>
-    </w:p>
-  </w:comment>
-  <w:comment w:author="Aditya Lahiri" w:id="4" w:date="2024-10-01T13:52:19Z">
+  <w:comment w:author="Aditya Lahiri" w:id="3" w:date="2024-10-01T13:52:19Z">
     <w:p>
       <w:pPr>
         <w:keepNext w:val="0"/>

</xml_diff>

<commit_message>
rewrite introduction to methods
</commit_message>
<xml_diff>
--- a/Paper/Clinical_Trials_Tumor_Name_Standardization_using Embedding_Analysis.docx
+++ b/Paper/Clinical_Trials_Tumor_Name_Standardization_using Embedding_Analysis.docx
@@ -1068,7 +1068,31 @@
         <w:rPr>
           <w:rtl w:val="0"/>
         </w:rPr>
-        <w:t xml:space="preserve">In this section, we discuss the design and methods implemented of the computational pipeline CANTOS. The key tasks performed by CANTOS are divided into two major steps: (i) identification of tumor names from CTR and (ii) standardization of CTR tumor names. The pipeline takes condition names from the CTR as an input along with the standardized tumor names from the WHO and NCIt databases. It should be noted that while standardizing with respect to the WHO database, we used the 5th edition and then all editions (3rd,4th, and 5th) of the WHO database.  Due to this reason, we ran the standardization step in the CANTOS pipeline twice: once with 5th edition of WHO database and a second time with all editions of the WHO database.</w:t>
+        <w:t xml:space="preserve">In this section, we discuss the design and methods implemented of the computational pipeline CANTOS. The key tasks performed by CANTOS are divided into two major steps: (i) identification of tumor names from CTR and (ii) standardization of CTR tumor names. CANTOS takes the  condition names from the CTR as an input along with the standardized tumor names from the WHO and NCIt databases. After the tumor name identification in the first step, CANTOS iterates through the standardization step twice as we had to consider the editions of WHO database to use in the pipeline. </w:t>
+      </w:r>
+    </w:p>
+    <w:p>
+      <w:pPr>
+        <w:ind w:left="-540" w:firstLine="0"/>
+        <w:rPr/>
+      </w:pPr>
+      <w:r>
+        <w:rPr>
+          <w:rtl w:val="0"/>
+        </w:rPr>
+        <w:t xml:space="preserve">The WHO database is considered the gold standard for tumor nomenclature and it has been updated over the years due to which there are multiple versions of this database. Thus, we considered the 5th, 4th, and 3rd editions of the WHO database which are publicly available online as a reference for standardization. During the first iteration of the standardization step, we ran CANTOS  with  only the latest version of WHO database (5th edition) and then on the second iteration we ran it with all editions (3rd , 4th and 5th) of the WHO database.  The purpose of this was to standardize the tumors from clinical trials with respect to two variations of the WHO database: the latest (</w:t>
+      </w:r>
+      <w:r>
+        <w:rPr>
+          <w:rtl w:val="0"/>
+        </w:rPr>
+        <w:t xml:space="preserve">referred to in this text as the WHO database 5th Edition) and the combined editions of the WHO database (referred to in this text as the WHO database All Editions)</w:t>
+      </w:r>
+      <w:r>
+        <w:rPr>
+          <w:rtl w:val="0"/>
+        </w:rPr>
+        <w:t xml:space="preserve">.  During each of these iterations of the pipeline, the tumor names from the CTR were also standardized with respect to the NCIt database. </w:t>
       </w:r>
     </w:p>
     <w:p>
@@ -5967,6 +5991,7 @@
         <w:ind w:left="-540" w:firstLine="0"/>
         <w:rPr>
           <w:b w:val="1"/>
+          <w:color w:val="ff0000"/>
           <w:sz w:val="24"/>
           <w:szCs w:val="24"/>
           <w:highlight w:val="white"/>
@@ -5975,6 +6000,7 @@
       <w:r>
         <w:rPr>
           <w:b w:val="1"/>
+          <w:color w:val="ff0000"/>
           <w:sz w:val="24"/>
           <w:szCs w:val="24"/>
           <w:highlight w:val="white"/>
@@ -5988,130 +6014,6 @@
         <w:ind w:left="-540" w:firstLine="0"/>
         <w:rPr>
           <w:b w:val="1"/>
-          <w:sz w:val="24"/>
-          <w:szCs w:val="24"/>
-          <w:highlight w:val="white"/>
-        </w:rPr>
-      </w:pPr>
-      <w:r>
-        <w:rPr>
-          <w:rtl w:val="0"/>
-        </w:rPr>
-      </w:r>
-    </w:p>
-    <w:p>
-      <w:pPr>
-        <w:ind w:left="-540" w:firstLine="0"/>
-        <w:rPr>
-          <w:b w:val="1"/>
-          <w:sz w:val="24"/>
-          <w:szCs w:val="24"/>
-          <w:highlight w:val="white"/>
-        </w:rPr>
-      </w:pPr>
-      <w:r>
-        <w:rPr>
-          <w:b w:val="1"/>
-          <w:sz w:val="24"/>
-          <w:szCs w:val="24"/>
-          <w:highlight w:val="white"/>
-          <w:rtl w:val="0"/>
-        </w:rPr>
-        <w:t xml:space="preserve">RESULT RUN XXXXX</w:t>
-      </w:r>
-    </w:p>
-    <w:p>
-      <w:pPr>
-        <w:ind w:left="-540" w:firstLine="0"/>
-        <w:rPr/>
-      </w:pPr>
-      <w:r>
-        <w:rPr>
-          <w:rtl w:val="0"/>
-        </w:rPr>
-        <w:t xml:space="preserve">To standardize the tumor names, we designed a computational pipeline to associate non-standardized tumor names identified from the CTR with the standardized tumor terms from the WHO and NCIT databases. The WHO database is considered the gold standard for tumor nomenclature and it has been updated over the years due to which there are multiple versions of this database. Thus, we considered the 5th, 4th, and 3rd editions of the WHO database which are publicly available online as a reference for standardization. We first aggregated the tumor names identified from the CTR, WHO database and NCIT database.  We  then ran the pipeline in two different iterations:, 1. with only the latest version of WHO database (5th edition) and 2. with all editions (3rd , 4th and 5th) of the WHO database. The purpose of this was to standardize the tumors from clinical trials with respect to two variations of the WHO database: the latest (</w:t>
-      </w:r>
-      <w:r>
-        <w:rPr>
-          <w:rtl w:val="0"/>
-        </w:rPr>
-        <w:t xml:space="preserve">referred to in this text as the WHO database 5th Edition) and the combined editions of the WHO database (referred to in this text as the WHO database All Editions)</w:t>
-      </w:r>
-      <w:r>
-        <w:rPr>
-          <w:rtl w:val="0"/>
-        </w:rPr>
-        <w:t xml:space="preserve">. During each of these iterations of the pipeline, the tumor names from clinical trials were also standardized with respect to the NCIT database, however, we evaluate the performance of the various methods used in this pipeline only with respect to the WHO database as it is considered the gold standard for tumor nomenclature. In the following section we will discuss the various methods used to standardize the tumor names CTR. </w:t>
-      </w:r>
-      <w:r>
-        <w:rPr>
-          <w:rtl w:val="0"/>
-        </w:rPr>
-      </w:r>
-    </w:p>
-    <w:p>
-      <w:pPr>
-        <w:ind w:left="-540" w:firstLine="0"/>
-        <w:rPr>
-          <w:b w:val="1"/>
-          <w:sz w:val="24"/>
-          <w:szCs w:val="24"/>
-          <w:highlight w:val="white"/>
-        </w:rPr>
-      </w:pPr>
-      <w:r>
-        <w:rPr>
-          <w:rtl w:val="0"/>
-        </w:rPr>
-        <w:t xml:space="preserve">To standardize the tumor names, we designed a computational pipeline to associate non-standardized tumor names identified from the CTR with the standardized tumor terms from the WHO and NCIT databases. The WHO database is considered the gold standard for tumor nomenclature and it has been updated over the years due to which there are multiple versions of this database. Thus, we considered the 5th, 4th, and 3rd editions of the WHO database which are publicly available online as a reference for standardization. We discuss the details of the pipeline in the Methods section, but summarized, we first aggregated the tumor names identified from the CTR, WHO database, and NCIT database. We then ran the pipeline in two different iterations:, 1. with only the latest version of WHO database (5th edition) and 2. with all editions (3rd , 4th and 5th) of the WHO database. The purpose of this was to standardize the tumors from clinical trials with respect to two variations of the WHO database: the latest (referred to in this text as the WHO database 5th Edition) and the combined editions of the WHO database (referred to in this text as the WHO database All Editions). During each of these iterations of the pipeline, the tumor names from clinical trials were also standardized with respect to the NCIT database, however, we evaluate the performance of the various methods used in this pipeline only with respect to the WHO database as it is considered the gold standard for tumor nomenclature. In the following section we will discuss the various methods used to standardize the tumor names CTR.</w:t>
-      </w:r>
-      <w:r>
-        <w:rPr>
-          <w:rtl w:val="0"/>
-        </w:rPr>
-      </w:r>
-    </w:p>
-    <w:p>
-      <w:pPr>
-        <w:ind w:left="-540" w:firstLine="0"/>
-        <w:rPr>
-          <w:b w:val="1"/>
-          <w:sz w:val="24"/>
-          <w:szCs w:val="24"/>
-          <w:highlight w:val="white"/>
-        </w:rPr>
-      </w:pPr>
-      <w:r>
-        <w:rPr>
-          <w:b w:val="1"/>
-          <w:sz w:val="24"/>
-          <w:szCs w:val="24"/>
-          <w:highlight w:val="white"/>
-          <w:rtl w:val="0"/>
-        </w:rPr>
-        <w:t xml:space="preserve">XXXXX</w:t>
-      </w:r>
-    </w:p>
-    <w:p>
-      <w:pPr>
-        <w:ind w:left="-540" w:firstLine="0"/>
-        <w:rPr>
-          <w:b w:val="1"/>
-          <w:sz w:val="24"/>
-          <w:szCs w:val="24"/>
-          <w:highlight w:val="white"/>
-        </w:rPr>
-      </w:pPr>
-      <w:r>
-        <w:rPr>
-          <w:rtl w:val="0"/>
-        </w:rPr>
-      </w:r>
-    </w:p>
-    <w:p>
-      <w:pPr>
-        <w:ind w:left="-540" w:firstLine="0"/>
-        <w:rPr>
           <w:sz w:val="24"/>
           <w:szCs w:val="24"/>
           <w:highlight w:val="white"/>
@@ -15594,12 +15496,12 @@
           <wp:inline distB="114300" distT="114300" distL="114300" distR="114300">
             <wp:extent cx="5462588" cy="7377929"/>
             <wp:effectExtent b="0" l="0" r="0" t="0"/>
-            <wp:docPr id="4" name="image4.png"/>
+            <wp:docPr id="4" name="image3.png"/>
             <a:graphic>
               <a:graphicData uri="http://schemas.openxmlformats.org/drawingml/2006/picture">
                 <pic:pic>
                   <pic:nvPicPr>
-                    <pic:cNvPr id="0" name="image4.png"/>
+                    <pic:cNvPr id="0" name="image3.png"/>
                     <pic:cNvPicPr preferRelativeResize="0"/>
                   </pic:nvPicPr>
                   <pic:blipFill>
@@ -16207,12 +16109,12 @@
           <wp:inline distB="114300" distT="114300" distL="114300" distR="114300">
             <wp:extent cx="4805363" cy="7011383"/>
             <wp:effectExtent b="0" l="0" r="0" t="0"/>
-            <wp:docPr id="3" name="image3.png"/>
+            <wp:docPr id="3" name="image4.png"/>
             <a:graphic>
               <a:graphicData uri="http://schemas.openxmlformats.org/drawingml/2006/picture">
                 <pic:pic>
                   <pic:nvPicPr>
-                    <pic:cNvPr id="0" name="image3.png"/>
+                    <pic:cNvPr id="0" name="image4.png"/>
                     <pic:cNvPicPr preferRelativeResize="0"/>
                   </pic:nvPicPr>
                   <pic:blipFill>

</xml_diff>

<commit_message>
added text ammends for cantos till conclusions
</commit_message>
<xml_diff>
--- a/Paper/Clinical_Trials_Tumor_Name_Standardization_using Embedding_Analysis.docx
+++ b/Paper/Clinical_Trials_Tumor_Name_Standardization_using Embedding_Analysis.docx
@@ -10354,52 +10354,44 @@
       <w:pPr>
         <w:ind w:left="-540" w:firstLine="0"/>
         <w:rPr>
-          <w:sz w:val="24"/>
-          <w:szCs w:val="24"/>
-          <w:highlight w:val="white"/>
-        </w:rPr>
-      </w:pPr>
-      <w:r>
-        <w:rPr>
           <w:color w:val="2a2a2a"/>
           <w:sz w:val="24"/>
           <w:szCs w:val="24"/>
           <w:highlight w:val="white"/>
-          <w:rtl w:val="0"/>
-        </w:rPr>
-        <w:t xml:space="preserve">In this study, we developed a computational pipeline to extract tumor names from the CTR and standardize them according to the WHO and NCIt databases. The pipeline categorized tumors as adult or pediatric, and we manually validated the classification of each tumor. For pediatric tumors, we assigned citations confirming the classification (Supplementary File S4). Overall, we identified 13,230 unique tumors, of which 6,324 were pediatric. We standardized the extracted tumor names using both the WHO and NCIt databases. Given that the WHO database is considered the gold standard for clinical tumor nomenclature, we limited the evaluation of our methods only against this database. Our standardization methods were based on both text-matching techniques (edit distances) and text-embedding methods. To assess performance, we randomly selected 1,600 tumor terms from the CTR and standardized them using either the 5th edition of the WHO database alone or all available editions (3rd, 4th, and 5th). </w:t>
-      </w:r>
-      <w:r>
-        <w:rPr>
+        </w:rPr>
+      </w:pPr>
+      <w:r>
+        <w:rPr>
+          <w:color w:val="2a2a2a"/>
           <w:sz w:val="24"/>
           <w:szCs w:val="24"/>
           <w:highlight w:val="white"/>
           <w:rtl w:val="0"/>
         </w:rPr>
-        <w:t xml:space="preserve">We observed that when we used all the editions of the WHO database, we were able to manually annotate (ground truth) more of the tumor terms in the </w:t>
-      </w:r>
-      <w:r>
-        <w:rPr>
-          <w:sz w:val="24"/>
-          <w:szCs w:val="24"/>
-          <w:rtl w:val="0"/>
-        </w:rPr>
-        <w:t xml:space="preserve">CTR</w:t>
-      </w:r>
-      <w:r>
-        <w:rPr>
+        <w:t xml:space="preserve">The CTR contains information on tumors that can be integrated with other external databases to gain insights on the therapeutic and drug-target landscapes associated with each tumor. However, the raw tumor names from the CTR cannot be directly linked to other databases as they suffer from various forms of inconsistencies such as </w:t>
+      </w:r>
+      <w:r>
+        <w:rPr>
+          <w:rtl w:val="0"/>
+        </w:rPr>
+        <w:t xml:space="preserve">extraneous information, typographical errors, missing values, non-standard nomenclature, etc.Furthermore, the tumor names are automatically identifiable in the CTR, thus they need to be first extracted.  Therefore, to use the tumor names from the CTR , there is a need to identify and standardize them. To this end,  </w:t>
+      </w:r>
+      <w:r>
+        <w:rPr>
+          <w:color w:val="2a2a2a"/>
           <w:sz w:val="24"/>
           <w:szCs w:val="24"/>
           <w:highlight w:val="white"/>
           <w:rtl w:val="0"/>
         </w:rPr>
-        <w:t xml:space="preserve"> because the 5th edition of the WHO database has fewer terms compared to all editions of the WHO database combined. In general, the text-embedding based methods were more accurate than text-matching based methods, which we attribute to the fact that text-matching techniques are based on edit-distances and can only evaluate syntactical differences between text, whereas text-embeddings are able to capture the semantic and contextual meaning of text and map similar texts close to each other in the embedding space. </w:t>
+        <w:t xml:space="preserve">in this study, we developed CANTOS, a computational pipeline to extract tumor names from the CTR and standardize them according to the WHO (5th edition and all editions) and NCIt databases. </w:t>
       </w:r>
     </w:p>
     <w:p>
       <w:pPr>
         <w:ind w:left="-540" w:firstLine="0"/>
         <w:rPr>
+          <w:color w:val="2a2a2a"/>
           <w:sz w:val="24"/>
           <w:szCs w:val="24"/>
           <w:highlight w:val="white"/>
@@ -10422,44 +10414,13 @@
       </w:pPr>
       <w:r>
         <w:rPr>
+          <w:color w:val="2a2a2a"/>
           <w:sz w:val="24"/>
           <w:szCs w:val="24"/>
           <w:highlight w:val="white"/>
           <w:rtl w:val="0"/>
         </w:rPr>
-        <w:t xml:space="preserve">We generated the text embeddings from OpenAI’s LLM:</w:t>
-      </w:r>
-      <w:r>
-        <w:rPr>
-          <w:sz w:val="24"/>
-          <w:szCs w:val="24"/>
-          <w:rtl w:val="0"/>
-        </w:rPr>
-        <w:t xml:space="preserve">text-embedding-ada-002 </w:t>
-      </w:r>
-      <w:r>
-        <w:rPr>
-          <w:sz w:val="24"/>
-          <w:szCs w:val="24"/>
-          <w:rtl w:val="0"/>
-        </w:rPr>
-        <w:t xml:space="preserve">(ADA002)</w:t>
-      </w:r>
-      <w:r>
-        <w:rPr>
-          <w:sz w:val="24"/>
-          <w:szCs w:val="24"/>
-          <w:rtl w:val="0"/>
-        </w:rPr>
-        <w:t xml:space="preserve"> and text-embedding-3-large (LTE-3). </w:t>
-      </w:r>
-      <w:r>
-        <w:rPr>
-          <w:sz w:val="24"/>
-          <w:szCs w:val="24"/>
-          <w:rtl w:val="0"/>
-        </w:rPr>
-        <w:t xml:space="preserve">We observed that the LTE-3 based methods performed better than the ADA002 methods, with the exception of LTE-3+K-means, which slightly underperformed compared to ADA002+Euclidean Dist and ADA002+AP when standardized against all the editions of the WHO database. Irrespective of the variation of the WHO database that was considered in the pipeline, LTE-3+Euclidean Dist achieved the highest accuracy followed by LTE-3+AP.  LTE-3+Euclidean Dist standardizes the clinical trials tumor by identifying and assigning the WHO database term that is closest in terms of Euclidean distance in the LTE-3 embedding space. Compared to the LTE-3+AP method, the LTE-3+Euclidean Dist is a simpler and faster technique that does not require additional steps such as clustering, cluster size analysis and outlier detection. </w:t>
+        <w:t xml:space="preserve">CANTOS classified the identified tumor names from the CTR as adult or pediatric, and we manually validated the classification of each tumor. For pediatric tumors, we further assigned citations confirming the classification (Supplementary File S5). Overall, CANTOS identified 13,230 unique tumor names from the CTR, of which 6,324 were pediatric. CANTOS standardized the extracted tumor names in accordance with standardized nomenclature in the WHO and NCIt databases using 12 methods that were based on text-matching (edit distances)  or text-embedding. Given that the WHO database is considered the gold standard for clinical tumor nomenclature, we limited the evaluation of our methods only against this database. To assess accuracy of each method, we randomly selected 1,600 tumor names out of the 13,230 tumor names standardized by CANTOS and manually annotated their ground truths with respect to the 5th edition of the WHO database alone and then with all editions (3rd, 4th, and 5th) of the WHO database. </w:t>
       </w:r>
       <w:r>
         <w:rPr>
@@ -10468,22 +10429,24 @@
           <w:highlight w:val="white"/>
           <w:rtl w:val="0"/>
         </w:rPr>
-        <w:t xml:space="preserve"> </w:t>
-      </w:r>
-    </w:p>
-    <w:p>
-      <w:pPr>
-        <w:ind w:left="-540" w:firstLine="0"/>
+        <w:t xml:space="preserve">We observed that when we used all the editions of the WHO database, we were able to manually annotate (ground truth) more tumor names in the </w:t>
+      </w:r>
+      <w:r>
+        <w:rPr>
+          <w:sz w:val="24"/>
+          <w:szCs w:val="24"/>
+          <w:rtl w:val="0"/>
+        </w:rPr>
+        <w:t xml:space="preserve">CTR</w:t>
+      </w:r>
+      <w:r>
         <w:rPr>
           <w:sz w:val="24"/>
           <w:szCs w:val="24"/>
           <w:highlight w:val="white"/>
-        </w:rPr>
-      </w:pPr>
-      <w:r>
-        <w:rPr>
-          <w:rtl w:val="0"/>
-        </w:rPr>
+          <w:rtl w:val="0"/>
+        </w:rPr>
+        <w:t xml:space="preserve"> because the 5th edition of the WHO database has fewer terms compared to all editions of the WHO database. In general, the text-embedding based methods were more accurate than text-matching based methods, which we attribute to the fact that text-matching techniques are based on edit-distances and can only evaluate syntactical differences between text, whereas text-embeddings are able to capture the semantic and contextual meaning of text and map similar texts close to each other in the embedding space. </w:t>
       </w:r>
     </w:p>
     <w:p>
@@ -10497,9 +10460,84 @@
       </w:pPr>
       <w:r>
         <w:rPr>
+          <w:rtl w:val="0"/>
+        </w:rPr>
+      </w:r>
+    </w:p>
+    <w:p>
+      <w:pPr>
+        <w:ind w:left="-540" w:firstLine="0"/>
+        <w:rPr>
           <w:sz w:val="24"/>
           <w:szCs w:val="24"/>
           <w:highlight w:val="white"/>
+        </w:rPr>
+      </w:pPr>
+      <w:r>
+        <w:rPr>
+          <w:sz w:val="24"/>
+          <w:szCs w:val="24"/>
+          <w:highlight w:val="white"/>
+          <w:rtl w:val="0"/>
+        </w:rPr>
+        <w:t xml:space="preserve">We generated the text embeddings from OpenAI’s LLM:</w:t>
+      </w:r>
+      <w:r>
+        <w:rPr>
+          <w:sz w:val="24"/>
+          <w:szCs w:val="24"/>
+          <w:rtl w:val="0"/>
+        </w:rPr>
+        <w:t xml:space="preserve">text-embedding-ada-002 </w:t>
+      </w:r>
+      <w:r>
+        <w:rPr>
+          <w:sz w:val="24"/>
+          <w:szCs w:val="24"/>
+          <w:rtl w:val="0"/>
+        </w:rPr>
+        <w:t xml:space="preserve">(ADA002)</w:t>
+      </w:r>
+      <w:r>
+        <w:rPr>
+          <w:sz w:val="24"/>
+          <w:szCs w:val="24"/>
+          <w:rtl w:val="0"/>
+        </w:rPr>
+        <w:t xml:space="preserve"> and text-embedding-3-large (LTE-3). </w:t>
+      </w:r>
+      <w:r>
+        <w:rPr>
+          <w:sz w:val="24"/>
+          <w:szCs w:val="24"/>
+          <w:rtl w:val="0"/>
+        </w:rPr>
+        <w:t xml:space="preserve">We observed that the LTE-3 based methods performed better than the ADA002 methods, with the exception of LTE-3+K-means, which slightly underperformed compared to ADA002+Euclidean Dist and ADA002+AP when standardized against all the editions of the WHO database. Irrespective of the variation of the WHO database that was considered in the pipeline, LTE-3+Euclidean Dist achieved the highest accuracy followed by LTE-3+AP.  LTE-3+Euclidean Dist standardizes the clinical trials tumor by identifying and assigning the WHO database term that is closest in terms of Euclidean distance in the LTE-3 embedding space. Compared to the LTE-3+AP method, the LTE-3+Euclidean Dist is a simpler and faster technique that does not require additional steps such as clustering, cluster size analysis and outlier detection. </w:t>
+      </w:r>
+      <w:r>
+        <w:rPr>
+          <w:sz w:val="24"/>
+          <w:szCs w:val="24"/>
+          <w:highlight w:val="white"/>
+          <w:rtl w:val="0"/>
+        </w:rPr>
+        <w:t xml:space="preserve"> </w:t>
+      </w:r>
+    </w:p>
+    <w:p>
+      <w:pPr>
+        <w:ind w:left="-540" w:firstLine="0"/>
+        <w:rPr>
+          <w:sz w:val="24"/>
+          <w:szCs w:val="24"/>
+          <w:highlight w:val="white"/>
+        </w:rPr>
+      </w:pPr>
+      <w:r>
+        <w:rPr>
+          <w:sz w:val="24"/>
+          <w:szCs w:val="24"/>
+          <w:highlight w:val="white"/>
           <w:rtl w:val="0"/>
         </w:rPr>
         <w:t xml:space="preserve">As more samples from the</w:t>
@@ -10556,7 +10594,7 @@
           <w:highlight w:val="white"/>
           <w:rtl w:val="0"/>
         </w:rPr>
-        <w:t xml:space="preserve">While we expect the accuracy to change, it is clear from our ground truth annotation for the 1,600 clinical tumors that the text-embedding based methods will very likely outperform the text-matching (edit distance) based methods. Expert annotation of the tumors in clinical trials is essential for accurate  performance evaluation of these methods and is a limitation in our study. Furthermore, as the </w:t>
+        <w:t xml:space="preserve">While we expect the accuracy to change, it is clear from our ground truth annotation of the 1,600 CTR tumor names that the text-embedding based methods will very likely outperform the text-matching (edit distance) based methods. Expert annotation of the tumors in clinical trials is essential for accurate  performance evaluation of these methods and is a limitation in our study. Furthermore, as the </w:t>
       </w:r>
       <w:r>
         <w:rPr>
@@ -10582,9 +10620,8 @@
           <w:highlight w:val="white"/>
           <w:rtl w:val="0"/>
         </w:rPr>
-        <w:t xml:space="preserve">is updated, new tumor names need to be detected and potentially standardized, which will require rerunning the pipeline, identifying the WHO database tumor which is at the closest Euclidean distance (LTE-3+Euclidean Dist method), and annotating the ground truths for each new tumor entry. In addition to requiring expert annotation of ground truths, there is a computational cost associated with running the pipeline and storing the data, which can become expensive in the long run. Another limiting factor in this study are the embeddings that were generated by OpenAI. If the OpenAI models are updated or discontinued, we will need to switch to other available LLMs that generate embeddings. </w:t>
-      </w:r>
-      <w:commentRangeStart w:id="2"/>
+        <w:t xml:space="preserve">is updated, new tumor names need to be detected and potentially standardized, which will require rerunning the pipeline and manually validating the results which can be time consuming and labor intensive. In addition to requiring expert annotation of ground truths, there is a computational cost associated with running the CANTOS pipeline, generating text-embeddings, and storing the data, which can become expensive in the long run. Another limiting factor in this study are the embeddings that were generated by OpenAI. If the OpenAI models are updated or discontinued, we will need to switch to other available LLMs that generate embeddings. </w:t>
+      </w:r>
       <w:r>
         <w:rPr>
           <w:sz w:val="24"/>
@@ -10592,27 +10629,30 @@
           <w:highlight w:val="white"/>
           <w:rtl w:val="0"/>
         </w:rPr>
-        <w:t xml:space="preserve">Furthermore, the LLMs that generate the embeddings for OpenAI are not specifically trained on a medical or tumor corpus, and an LLM which is trained on such a corpus will likely have better performance and will be able to differentiate between the tumors more precisely. </w:t>
-      </w:r>
-      <w:commentRangeEnd w:id="2"/>
-      <w:r>
-        <w:commentReference w:id="2"/>
-      </w:r>
-      <w:r>
-        <w:rPr>
-          <w:rtl w:val="0"/>
-        </w:rPr>
-      </w:r>
-    </w:p>
-    <w:p>
-      <w:pPr>
-        <w:ind w:left="-540" w:firstLine="0"/>
+        <w:t xml:space="preserve">Furthermore, the LLMs that generate the embeddings for OpenAI are not specifically trained on a medical or tumor corpus, and an LLM which is trained on such a corpus will likely have better performance and will be able to differentiate between the tumors more precisely</w:t>
+      </w:r>
+      <w:hyperlink r:id="rId46">
+        <w:r>
+          <w:rPr>
+            <w:color w:val="1155cc"/>
+            <w:sz w:val="24"/>
+            <w:szCs w:val="24"/>
+            <w:highlight w:val="white"/>
+            <w:u w:val="single"/>
+            <w:rtl w:val="0"/>
+          </w:rPr>
+          <w:t xml:space="preserve">(Stanford CRFM )</w:t>
+        </w:r>
+      </w:hyperlink>
+      <w:r>
         <w:rPr>
           <w:sz w:val="24"/>
           <w:szCs w:val="24"/>
           <w:highlight w:val="white"/>
-        </w:rPr>
-      </w:pPr>
+          <w:rtl w:val="0"/>
+        </w:rPr>
+        <w:t xml:space="preserve">. </w:t>
+      </w:r>
       <w:r>
         <w:rPr>
           <w:rtl w:val="0"/>
@@ -10630,28 +10670,28 @@
       </w:pPr>
       <w:r>
         <w:rPr>
+          <w:rtl w:val="0"/>
+        </w:rPr>
+      </w:r>
+    </w:p>
+    <w:p>
+      <w:pPr>
+        <w:ind w:left="-540" w:firstLine="0"/>
+        <w:rPr>
           <w:sz w:val="24"/>
           <w:szCs w:val="24"/>
           <w:highlight w:val="white"/>
-          <w:rtl w:val="0"/>
-        </w:rPr>
-        <w:t xml:space="preserve">The CANTOS pipeline uses embeddings from large language models that may inadvertently produce outputs reflecting biases inherent in their training data. It is important to recognize that these outputs are not always neutral or free from error, and results should be interpreted with caution. Importantly, the CANTOS pipeline is designed solely for research analysis purposes and should not be applied in clinical or diagnostic settings. This tool is not intended for use in contexts where decisions may directly affect human health, treatment, or care. Any conclusions drawn from the use of CANTOS in research should be further reviewed and validated by clinical professionals and subjected to rigorous peer-reviewed testing before any potential medical or therapeutic applications.</w:t>
-      </w:r>
-      <w:r>
-        <w:rPr>
-          <w:rtl w:val="0"/>
-        </w:rPr>
-      </w:r>
-    </w:p>
-    <w:p>
-      <w:pPr>
-        <w:ind w:left="-540" w:firstLine="0"/>
+        </w:rPr>
+      </w:pPr>
+      <w:r>
         <w:rPr>
           <w:sz w:val="24"/>
           <w:szCs w:val="24"/>
           <w:highlight w:val="white"/>
-        </w:rPr>
-      </w:pPr>
+          <w:rtl w:val="0"/>
+        </w:rPr>
+        <w:t xml:space="preserve">The CANTOS pipeline uses embeddings from large language models that may inadvertently produce outputs reflecting biases inherent in their training data. It is important to recognize that these outputs are not always neutral or free from error, and results should be interpreted with caution. Importantly, the CANTOS pipeline is designed solely for research analysis purposes and should not be applied in clinical or diagnostic settings. This tool is not intended for use in contexts where decisions may directly affect human health, treatment, or care. Any conclusions drawn from the use of CANTOS in research should be further reviewed and validated by clinical professionals and subjected to rigorous peer-reviewed testing before any potential medical or therapeutic applications.</w:t>
+      </w:r>
       <w:r>
         <w:rPr>
           <w:rtl w:val="0"/>
@@ -10669,21 +10709,19 @@
       </w:pPr>
       <w:r>
         <w:rPr>
+          <w:rtl w:val="0"/>
+        </w:rPr>
+      </w:r>
+    </w:p>
+    <w:p>
+      <w:pPr>
+        <w:ind w:left="-540" w:firstLine="0"/>
+        <w:rPr>
           <w:sz w:val="24"/>
           <w:szCs w:val="24"/>
           <w:highlight w:val="white"/>
-          <w:rtl w:val="0"/>
-        </w:rPr>
-        <w:t xml:space="preserve">The methods explored here provide a basis to extract and standardize the tumors from the </w:t>
-      </w:r>
-      <w:r>
-        <w:rPr>
-          <w:sz w:val="24"/>
-          <w:szCs w:val="24"/>
-          <w:rtl w:val="0"/>
-        </w:rPr>
-        <w:t xml:space="preserve">CTR</w:t>
-      </w:r>
+        </w:rPr>
+      </w:pPr>
       <w:r>
         <w:rPr>
           <w:sz w:val="24"/>
@@ -10691,6 +10729,23 @@
           <w:highlight w:val="white"/>
           <w:rtl w:val="0"/>
         </w:rPr>
+        <w:t xml:space="preserve">The CANTOS pipeline provides a basis to extract and standardize the tumors from the </w:t>
+      </w:r>
+      <w:r>
+        <w:rPr>
+          <w:sz w:val="24"/>
+          <w:szCs w:val="24"/>
+          <w:rtl w:val="0"/>
+        </w:rPr>
+        <w:t xml:space="preserve">CTR</w:t>
+      </w:r>
+      <w:r>
+        <w:rPr>
+          <w:sz w:val="24"/>
+          <w:szCs w:val="24"/>
+          <w:highlight w:val="white"/>
+          <w:rtl w:val="0"/>
+        </w:rPr>
         <w:t xml:space="preserve">. While there are guidelines in place for submitting data to the</w:t>
       </w:r>
       <w:r>
@@ -10717,7 +10772,7 @@
           <w:highlight w:val="white"/>
           <w:rtl w:val="0"/>
         </w:rPr>
-        <w:t xml:space="preserve"> to maintain basic data integrity, there are no enforced protocols to standardize tumor names that are entered  as conditions data in the </w:t>
+        <w:t xml:space="preserve"> to maintain basic data integrity, there are no enforced protocols to standardize tumor names that are entered  as conditions file in the </w:t>
       </w:r>
       <w:r>
         <w:rPr>
@@ -10736,7 +10791,7 @@
         </w:rPr>
         <w:t xml:space="preserve">. While studies have called for standardization of clinical trials with respect to study design </w:t>
       </w:r>
-      <w:hyperlink r:id="rId46">
+      <w:hyperlink r:id="rId47">
         <w:r>
           <w:rPr>
             <w:b w:val="0"/>
@@ -10759,7 +10814,7 @@
         </w:rPr>
         <w:t xml:space="preserve"> evidence reproducibility </w:t>
       </w:r>
-      <w:hyperlink r:id="rId47">
+      <w:hyperlink r:id="rId48">
         <w:r>
           <w:rPr>
             <w:b w:val="0"/>
@@ -10911,7 +10966,7 @@
           <w:highlight w:val="white"/>
           <w:rtl w:val="0"/>
         </w:rPr>
-        <w:t xml:space="preserve"> records information on various aspects of a clinical trial study which includes the conditions being studied. The information is disseminated to the public in text file format. However, the </w:t>
+        <w:t xml:space="preserve"> records information on various aspects of a clinical trial which includes the conditions being studied. The information is disseminated to the public in text file format. However, the </w:t>
       </w:r>
       <w:r>
         <w:rPr>
@@ -10926,7 +10981,7 @@
           <w:highlight w:val="white"/>
           <w:rtl w:val="0"/>
         </w:rPr>
-        <w:t xml:space="preserve"> lacks neither provides a mechanism to identify tumor names from other conditions nor are the tumor names standardized according to the WHO tumor classification system or the National Cancer Institute thesaurus, making it challenging to extract and link these tumors with other biomedical databases for integrative analysis. In this paper, we designed a pipeline to extract tumors from the </w:t>
+        <w:t xml:space="preserve"> lacks neither provides a mechanism to identify tumor names from other conditions nor are the tumor names standardized according to the WHO or NCIt databases, making it challenging to extract and integrate these tumor names with other biomedical databases for downstream analysis. In this paper, we designed CANTOS, a computational pipeline to identify tumor names from the </w:t>
       </w:r>
       <w:r>
         <w:rPr>
@@ -10941,7 +10996,7 @@
           <w:highlight w:val="white"/>
           <w:rtl w:val="0"/>
         </w:rPr>
-        <w:t xml:space="preserve"> and annotated them as adult or pediatric tumors. Furthermore, we tested 12 methods to standardize the identified tumor names using text-matching and text-embedding based methods. We observed that embedding based methods performed better than text-matching methods, and in particular the LTE-3+Euclidean Dist method had the highest accuracy in standardizing the clinical </w:t>
+        <w:t xml:space="preserve"> and annotated them as adult or pediatric tumors. Furthermore, CANTOS implemented 12 methods to standardize the identified tumor names using text-matching and text-embedding based methods. We observed that embedding based methods performed better than text-matching methods, and in particular the LTE-3+Euclidean Dist method had the highest accuracy in standardizing the </w:t>
       </w:r>
       <w:r>
         <w:rPr>
@@ -10950,7 +11005,7 @@
           <w:highlight w:val="white"/>
           <w:rtl w:val="0"/>
         </w:rPr>
-        <w:t xml:space="preserve">trials tumors</w:t>
+        <w:t xml:space="preserve">tumor</w:t>
       </w:r>
       <w:r>
         <w:rPr>
@@ -10959,7 +11014,7 @@
           <w:highlight w:val="white"/>
           <w:rtl w:val="0"/>
         </w:rPr>
-        <w:t xml:space="preserve">. We standardize all the 13,230 tumors in the CTR with respect to both the WHO and NCIT database using all the methods and report them in our results.</w:t>
+        <w:t xml:space="preserve"> names in the CTR. We standardize all the 13,230 tumors in the CTR with respect to both the WHO and NCIT database using all the methods and report them in our results.</w:t>
       </w:r>
     </w:p>
     <w:p>
@@ -11396,7 +11451,7 @@
         <w:t xml:space="preserve">1 </w:t>
         <w:tab/>
       </w:r>
-      <w:hyperlink r:id="rId48">
+      <w:hyperlink r:id="rId49">
         <w:r>
           <w:rPr>
             <w:b w:val="0"/>
@@ -11410,7 +11465,7 @@
           <w:t xml:space="preserve">Bray F, Laversanne M, Sung H, </w:t>
         </w:r>
       </w:hyperlink>
-      <w:hyperlink r:id="rId49">
+      <w:hyperlink r:id="rId50">
         <w:r>
           <w:rPr>
             <w:b w:val="0"/>
@@ -11424,7 +11479,7 @@
           <w:t xml:space="preserve">et al.</w:t>
         </w:r>
       </w:hyperlink>
-      <w:hyperlink r:id="rId50">
+      <w:hyperlink r:id="rId51">
         <w:r>
           <w:rPr>
             <w:b w:val="0"/>
@@ -11438,7 +11493,7 @@
           <w:t xml:space="preserve"> Global cancer statistics 2022: GLOBOCAN estimates of incidence and mortality worldwide for 36 cancers in 185 countries. </w:t>
         </w:r>
       </w:hyperlink>
-      <w:hyperlink r:id="rId51">
+      <w:hyperlink r:id="rId52">
         <w:r>
           <w:rPr>
             <w:b w:val="0"/>
@@ -11452,7 +11507,7 @@
           <w:t xml:space="preserve">CA Cancer J Clin</w:t>
         </w:r>
       </w:hyperlink>
-      <w:hyperlink r:id="rId52">
+      <w:hyperlink r:id="rId53">
         <w:r>
           <w:rPr>
             <w:b w:val="0"/>
@@ -11509,7 +11564,7 @@
         <w:t xml:space="preserve">2 </w:t>
         <w:tab/>
       </w:r>
-      <w:hyperlink r:id="rId53">
+      <w:hyperlink r:id="rId54">
         <w:r>
           <w:rPr>
             <w:b w:val="0"/>
@@ -11523,7 +11578,7 @@
           <w:t xml:space="preserve">Siegel RL, Giaquinto AN, Jemal A. Cancer statistics, 2024. </w:t>
         </w:r>
       </w:hyperlink>
-      <w:hyperlink r:id="rId54">
+      <w:hyperlink r:id="rId55">
         <w:r>
           <w:rPr>
             <w:b w:val="0"/>
@@ -11537,7 +11592,7 @@
           <w:t xml:space="preserve">CA Cancer J Clin</w:t>
         </w:r>
       </w:hyperlink>
-      <w:hyperlink r:id="rId55">
+      <w:hyperlink r:id="rId56">
         <w:r>
           <w:rPr>
             <w:b w:val="0"/>
@@ -11594,7 +11649,7 @@
         <w:t xml:space="preserve">3 </w:t>
         <w:tab/>
       </w:r>
-      <w:hyperlink r:id="rId56">
+      <w:hyperlink r:id="rId57">
         <w:r>
           <w:rPr>
             <w:b w:val="0"/>
@@ -11608,7 +11663,7 @@
           <w:t xml:space="preserve">Matt GY, Sioson E, Shelton K, </w:t>
         </w:r>
       </w:hyperlink>
-      <w:hyperlink r:id="rId57">
+      <w:hyperlink r:id="rId58">
         <w:r>
           <w:rPr>
             <w:b w:val="0"/>
@@ -11622,7 +11677,7 @@
           <w:t xml:space="preserve">et al.</w:t>
         </w:r>
       </w:hyperlink>
-      <w:hyperlink r:id="rId58">
+      <w:hyperlink r:id="rId59">
         <w:r>
           <w:rPr>
             <w:b w:val="0"/>
@@ -11636,7 +11691,7 @@
           <w:t xml:space="preserve"> St. Jude Survivorship Portal: Sharing and Analyzing Large Clinical and Genomic Datasets from Pediatric Cancer Survivors. </w:t>
         </w:r>
       </w:hyperlink>
-      <w:hyperlink r:id="rId59">
+      <w:hyperlink r:id="rId60">
         <w:r>
           <w:rPr>
             <w:b w:val="0"/>
@@ -11650,7 +11705,7 @@
           <w:t xml:space="preserve">Cancer Discov</w:t>
         </w:r>
       </w:hyperlink>
-      <w:hyperlink r:id="rId60">
+      <w:hyperlink r:id="rId61">
         <w:r>
           <w:rPr>
             <w:b w:val="0"/>
@@ -11707,7 +11762,7 @@
         <w:t xml:space="preserve">4 </w:t>
         <w:tab/>
       </w:r>
-      <w:hyperlink r:id="rId61">
+      <w:hyperlink r:id="rId62">
         <w:r>
           <w:rPr>
             <w:b w:val="0"/>
@@ -11721,7 +11776,7 @@
           <w:t xml:space="preserve">Aristizabal P, Winestone LE, Umaretiya P, </w:t>
         </w:r>
       </w:hyperlink>
-      <w:hyperlink r:id="rId62">
+      <w:hyperlink r:id="rId63">
         <w:r>
           <w:rPr>
             <w:b w:val="0"/>
@@ -11735,7 +11790,7 @@
           <w:t xml:space="preserve">et al.</w:t>
         </w:r>
       </w:hyperlink>
-      <w:hyperlink r:id="rId63">
+      <w:hyperlink r:id="rId64">
         <w:r>
           <w:rPr>
             <w:b w:val="0"/>
@@ -11749,7 +11804,7 @@
           <w:t xml:space="preserve"> Disparities in Pediatric Oncology: The 21st Century Opportunity to Improve Outcomes for Children and Adolescents With Cancer. </w:t>
         </w:r>
       </w:hyperlink>
-      <w:hyperlink r:id="rId64">
+      <w:hyperlink r:id="rId65">
         <w:r>
           <w:rPr>
             <w:b w:val="0"/>
@@ -11763,7 +11818,7 @@
           <w:t xml:space="preserve">Am Soc Clin Oncol Educ Book</w:t>
         </w:r>
       </w:hyperlink>
-      <w:hyperlink r:id="rId65">
+      <w:hyperlink r:id="rId66">
         <w:r>
           <w:rPr>
             <w:b w:val="0"/>
@@ -11820,7 +11875,7 @@
         <w:t xml:space="preserve">5 </w:t>
         <w:tab/>
       </w:r>
-      <w:hyperlink r:id="rId66">
+      <w:hyperlink r:id="rId67">
         <w:r>
           <w:rPr>
             <w:b w:val="0"/>
@@ -11834,7 +11889,7 @@
           <w:t xml:space="preserve">Hunger Stephen P., Mullighan Charles G. Acute Lymphoblastic Leukemia in Children. </w:t>
         </w:r>
       </w:hyperlink>
-      <w:hyperlink r:id="rId67">
+      <w:hyperlink r:id="rId68">
         <w:r>
           <w:rPr>
             <w:b w:val="0"/>
@@ -11848,7 +11903,7 @@
           <w:t xml:space="preserve">N Engl J Med</w:t>
         </w:r>
       </w:hyperlink>
-      <w:hyperlink r:id="rId68">
+      <w:hyperlink r:id="rId69">
         <w:r>
           <w:rPr>
             <w:b w:val="0"/>
@@ -11905,7 +11960,7 @@
         <w:t xml:space="preserve">6 </w:t>
         <w:tab/>
       </w:r>
-      <w:hyperlink r:id="rId69">
+      <w:hyperlink r:id="rId70">
         <w:r>
           <w:rPr>
             <w:b w:val="0"/>
@@ -11919,7 +11974,7 @@
           <w:t xml:space="preserve">Laetsch TW, DuBois SG, Bender JG, </w:t>
         </w:r>
       </w:hyperlink>
-      <w:hyperlink r:id="rId70">
+      <w:hyperlink r:id="rId71">
         <w:r>
           <w:rPr>
             <w:b w:val="0"/>
@@ -11933,7 +11988,7 @@
           <w:t xml:space="preserve">et al.</w:t>
         </w:r>
       </w:hyperlink>
-      <w:hyperlink r:id="rId71">
+      <w:hyperlink r:id="rId72">
         <w:r>
           <w:rPr>
             <w:b w:val="0"/>
@@ -11947,7 +12002,7 @@
           <w:t xml:space="preserve"> Opportunities and Challenges in Drug Development for Pediatric Cancers. </w:t>
         </w:r>
       </w:hyperlink>
-      <w:hyperlink r:id="rId72">
+      <w:hyperlink r:id="rId73">
         <w:r>
           <w:rPr>
             <w:b w:val="0"/>
@@ -11961,7 +12016,7 @@
           <w:t xml:space="preserve">Cancer Discov</w:t>
         </w:r>
       </w:hyperlink>
-      <w:hyperlink r:id="rId73">
+      <w:hyperlink r:id="rId74">
         <w:r>
           <w:rPr>
             <w:b w:val="0"/>
@@ -12018,7 +12073,7 @@
         <w:t xml:space="preserve">7 </w:t>
         <w:tab/>
       </w:r>
-      <w:hyperlink r:id="rId74">
+      <w:hyperlink r:id="rId75">
         <w:r>
           <w:rPr>
             <w:b w:val="0"/>
@@ -12032,7 +12087,7 @@
           <w:t xml:space="preserve">Renfro LA, Ji L, Piao J, </w:t>
         </w:r>
       </w:hyperlink>
-      <w:hyperlink r:id="rId75">
+      <w:hyperlink r:id="rId76">
         <w:r>
           <w:rPr>
             <w:b w:val="0"/>
@@ -12046,7 +12101,7 @@
           <w:t xml:space="preserve">et al.</w:t>
         </w:r>
       </w:hyperlink>
-      <w:hyperlink r:id="rId76">
+      <w:hyperlink r:id="rId77">
         <w:r>
           <w:rPr>
             <w:b w:val="0"/>
@@ -12060,7 +12115,7 @@
           <w:t xml:space="preserve"> Trial Design Challenges and Approaches for Precision Oncology in Rare Tumors: Experiences of the Children’s Oncology Group. </w:t>
         </w:r>
       </w:hyperlink>
-      <w:hyperlink r:id="rId77">
+      <w:hyperlink r:id="rId78">
         <w:r>
           <w:rPr>
             <w:b w:val="0"/>
@@ -12074,7 +12129,7 @@
           <w:t xml:space="preserve">JCO Precis Oncol</w:t>
         </w:r>
       </w:hyperlink>
-      <w:hyperlink r:id="rId78">
+      <w:hyperlink r:id="rId79">
         <w:r>
           <w:rPr>
             <w:b w:val="0"/>
@@ -12088,7 +12143,7 @@
           <w:t xml:space="preserve">. 2019;3. doi: </w:t>
         </w:r>
       </w:hyperlink>
-      <w:hyperlink r:id="rId79">
+      <w:hyperlink r:id="rId80">
         <w:r>
           <w:rPr>
             <w:b w:val="0"/>
@@ -12145,7 +12200,7 @@
         <w:t xml:space="preserve">8 </w:t>
         <w:tab/>
       </w:r>
-      <w:hyperlink r:id="rId80">
+      <w:hyperlink r:id="rId81">
         <w:r>
           <w:rPr>
             <w:b w:val="0"/>
@@ -12159,7 +12214,7 @@
           <w:t xml:space="preserve">Rivers Z, Hyde B, Ronski K, </w:t>
         </w:r>
       </w:hyperlink>
-      <w:hyperlink r:id="rId81">
+      <w:hyperlink r:id="rId82">
         <w:r>
           <w:rPr>
             <w:b w:val="0"/>
@@ -12173,7 +12228,7 @@
           <w:t xml:space="preserve">et al.</w:t>
         </w:r>
       </w:hyperlink>
-      <w:hyperlink r:id="rId82">
+      <w:hyperlink r:id="rId83">
         <w:r>
           <w:rPr>
             <w:b w:val="0"/>
@@ -12187,7 +12242,7 @@
           <w:t xml:space="preserve"> Exploring Barriers to Pediatric Cancer Clinical Trials: The Role of a Networked, Just-in-Time Study Program. </w:t>
         </w:r>
       </w:hyperlink>
-      <w:hyperlink r:id="rId83">
+      <w:hyperlink r:id="rId84">
         <w:r>
           <w:rPr>
             <w:b w:val="0"/>
@@ -12201,7 +12256,7 @@
           <w:t xml:space="preserve">Clin Ther</w:t>
         </w:r>
       </w:hyperlink>
-      <w:hyperlink r:id="rId84">
+      <w:hyperlink r:id="rId85">
         <w:r>
           <w:rPr>
             <w:b w:val="0"/>
@@ -12258,7 +12313,7 @@
         <w:t xml:space="preserve">9 </w:t>
         <w:tab/>
       </w:r>
-      <w:hyperlink r:id="rId85">
+      <w:hyperlink r:id="rId86">
         <w:r>
           <w:rPr>
             <w:b w:val="0"/>
@@ -12272,7 +12327,7 @@
           <w:t xml:space="preserve">National Institutes of Health Clinical Trials Registry. ClinicalTrials.gov. </w:t>
         </w:r>
       </w:hyperlink>
-      <w:hyperlink r:id="rId86">
+      <w:hyperlink r:id="rId87">
         <w:r>
           <w:rPr>
             <w:b w:val="0"/>
@@ -12286,7 +12341,7 @@
           <w:t xml:space="preserve">https://clinicaltrials.gov/</w:t>
         </w:r>
       </w:hyperlink>
-      <w:hyperlink r:id="rId87">
+      <w:hyperlink r:id="rId88">
         <w:r>
           <w:rPr>
             <w:b w:val="0"/>
@@ -12343,7 +12398,7 @@
         <w:t xml:space="preserve">10 </w:t>
         <w:tab/>
       </w:r>
-      <w:hyperlink r:id="rId88">
+      <w:hyperlink r:id="rId89">
         <w:r>
           <w:rPr>
             <w:b w:val="0"/>
@@ -12357,7 +12412,7 @@
           <w:t xml:space="preserve">Zarin DA, Tse T, Williams RJ, </w:t>
         </w:r>
       </w:hyperlink>
-      <w:hyperlink r:id="rId89">
+      <w:hyperlink r:id="rId90">
         <w:r>
           <w:rPr>
             <w:b w:val="0"/>
@@ -12371,7 +12426,7 @@
           <w:t xml:space="preserve">et al.</w:t>
         </w:r>
       </w:hyperlink>
-      <w:hyperlink r:id="rId90">
+      <w:hyperlink r:id="rId91">
         <w:r>
           <w:rPr>
             <w:b w:val="0"/>
@@ -12385,7 +12440,7 @@
           <w:t xml:space="preserve"> The ClinicalTrials.gov Results Database — Update and Key Issues. </w:t>
         </w:r>
       </w:hyperlink>
-      <w:hyperlink r:id="rId91">
+      <w:hyperlink r:id="rId92">
         <w:r>
           <w:rPr>
             <w:b w:val="0"/>
@@ -12399,7 +12454,7 @@
           <w:t xml:space="preserve">N Engl J Med</w:t>
         </w:r>
       </w:hyperlink>
-      <w:hyperlink r:id="rId92">
+      <w:hyperlink r:id="rId93">
         <w:r>
           <w:rPr>
             <w:b w:val="0"/>
@@ -12456,7 +12511,7 @@
         <w:t xml:space="preserve">11 </w:t>
         <w:tab/>
       </w:r>
-      <w:hyperlink r:id="rId93">
+      <w:hyperlink r:id="rId94">
         <w:r>
           <w:rPr>
             <w:b w:val="0"/>
@@ -12470,7 +12525,7 @@
           <w:t xml:space="preserve">Snášel V, Keprt A, Abraham A, </w:t>
         </w:r>
       </w:hyperlink>
-      <w:hyperlink r:id="rId94">
+      <w:hyperlink r:id="rId95">
         <w:r>
           <w:rPr>
             <w:b w:val="0"/>
@@ -12484,7 +12539,7 @@
           <w:t xml:space="preserve">et al.</w:t>
         </w:r>
       </w:hyperlink>
-      <w:hyperlink r:id="rId95">
+      <w:hyperlink r:id="rId96">
         <w:r>
           <w:rPr>
             <w:b w:val="0"/>
@@ -12498,7 +12553,7 @@
           <w:t xml:space="preserve"> Approximate String Matching by Fuzzy Automata. </w:t>
         </w:r>
       </w:hyperlink>
-      <w:hyperlink r:id="rId96">
+      <w:hyperlink r:id="rId97">
         <w:r>
           <w:rPr>
             <w:b w:val="0"/>
@@ -12512,7 +12567,7 @@
           <w:t xml:space="preserve">Man-Machine Interactions</w:t>
         </w:r>
       </w:hyperlink>
-      <w:hyperlink r:id="rId97">
+      <w:hyperlink r:id="rId98">
         <w:r>
           <w:rPr>
             <w:b w:val="0"/>
@@ -12569,7 +12624,7 @@
         <w:t xml:space="preserve">12 </w:t>
         <w:tab/>
       </w:r>
-      <w:hyperlink r:id="rId98">
+      <w:hyperlink r:id="rId99">
         <w:r>
           <w:rPr>
             <w:b w:val="0"/>
@@ -12626,7 +12681,7 @@
         <w:t xml:space="preserve">13 </w:t>
         <w:tab/>
       </w:r>
-      <w:hyperlink r:id="rId99">
+      <w:hyperlink r:id="rId100">
         <w:r>
           <w:rPr>
             <w:b w:val="0"/>
@@ -12640,7 +12695,7 @@
           <w:t xml:space="preserve">R Core Team (2024). </w:t>
         </w:r>
       </w:hyperlink>
-      <w:hyperlink r:id="rId100">
+      <w:hyperlink r:id="rId101">
         <w:r>
           <w:rPr>
             <w:b w:val="0"/>
@@ -12654,7 +12709,7 @@
           <w:t xml:space="preserve">R: A Language and Environment for Statistical Computing</w:t>
         </w:r>
       </w:hyperlink>
-      <w:hyperlink r:id="rId101">
+      <w:hyperlink r:id="rId102">
         <w:r>
           <w:rPr>
             <w:b w:val="0"/>
@@ -12668,7 +12723,7 @@
           <w:t xml:space="preserve">. </w:t>
         </w:r>
       </w:hyperlink>
-      <w:hyperlink r:id="rId102">
+      <w:hyperlink r:id="rId103">
         <w:r>
           <w:rPr>
             <w:b w:val="0"/>
@@ -12682,7 +12737,7 @@
           <w:t xml:space="preserve">R Foundation for Statistical Computing, </w:t>
         </w:r>
       </w:hyperlink>
-      <w:hyperlink r:id="rId103">
+      <w:hyperlink r:id="rId104">
         <w:r>
           <w:rPr>
             <w:b w:val="0"/>
@@ -12696,7 +12751,7 @@
           <w:t xml:space="preserve">Vienna, Austria. </w:t>
         </w:r>
       </w:hyperlink>
-      <w:hyperlink r:id="rId104">
+      <w:hyperlink r:id="rId105">
         <w:r>
           <w:rPr>
             <w:b w:val="0"/>
@@ -12753,7 +12808,7 @@
         <w:t xml:space="preserve">14 </w:t>
         <w:tab/>
       </w:r>
-      <w:hyperlink r:id="rId105">
+      <w:hyperlink r:id="rId106">
         <w:r>
           <w:rPr>
             <w:b w:val="0"/>
@@ -12767,7 +12822,7 @@
           <w:t xml:space="preserve">Frey BJ, Dueck D. Clustering by passing messages between data points. </w:t>
         </w:r>
       </w:hyperlink>
-      <w:hyperlink r:id="rId106">
+      <w:hyperlink r:id="rId107">
         <w:r>
           <w:rPr>
             <w:b w:val="0"/>
@@ -12781,7 +12836,7 @@
           <w:t xml:space="preserve">Science</w:t>
         </w:r>
       </w:hyperlink>
-      <w:hyperlink r:id="rId107">
+      <w:hyperlink r:id="rId108">
         <w:r>
           <w:rPr>
             <w:b w:val="0"/>
@@ -12838,7 +12893,7 @@
         <w:t xml:space="preserve">15 </w:t>
         <w:tab/>
       </w:r>
-      <w:hyperlink r:id="rId108">
+      <w:hyperlink r:id="rId109">
         <w:r>
           <w:rPr>
             <w:b w:val="0"/>
@@ -12852,7 +12907,7 @@
           <w:t xml:space="preserve">Kitahara YFGI. Fast Algorithm for Affinity Propagation. In: Walsh T, ed. </w:t>
         </w:r>
       </w:hyperlink>
-      <w:hyperlink r:id="rId109">
+      <w:hyperlink r:id="rId110">
         <w:r>
           <w:rPr>
             <w:b w:val="0"/>
@@ -12866,7 +12921,7 @@
           <w:t xml:space="preserve">Twenty-Second International Joint Conference on Artificial Intelligence</w:t>
         </w:r>
       </w:hyperlink>
-      <w:hyperlink r:id="rId110">
+      <w:hyperlink r:id="rId111">
         <w:r>
           <w:rPr>
             <w:b w:val="0"/>
@@ -12923,7 +12978,7 @@
         <w:t xml:space="preserve">16 </w:t>
         <w:tab/>
       </w:r>
-      <w:hyperlink r:id="rId111">
+      <w:hyperlink r:id="rId112">
         <w:r>
           <w:rPr>
             <w:b w:val="0"/>
@@ -12937,7 +12992,7 @@
           <w:t xml:space="preserve">Shi XH, Guan RC, Wang LP, </w:t>
         </w:r>
       </w:hyperlink>
-      <w:hyperlink r:id="rId112">
+      <w:hyperlink r:id="rId113">
         <w:r>
           <w:rPr>
             <w:b w:val="0"/>
@@ -12951,7 +13006,7 @@
           <w:t xml:space="preserve">et al.</w:t>
         </w:r>
       </w:hyperlink>
-      <w:hyperlink r:id="rId113">
+      <w:hyperlink r:id="rId114">
         <w:r>
           <w:rPr>
             <w:b w:val="0"/>
@@ -12965,7 +13020,7 @@
           <w:t xml:space="preserve"> An incremental affinity propagation algorithm and its applications for text clustering. </w:t>
         </w:r>
       </w:hyperlink>
-      <w:hyperlink r:id="rId114">
+      <w:hyperlink r:id="rId115">
         <w:r>
           <w:rPr>
             <w:b w:val="0"/>
@@ -12979,7 +13034,7 @@
           <w:t xml:space="preserve">2009 International Joint Conference on Neural Networks</w:t>
         </w:r>
       </w:hyperlink>
-      <w:hyperlink r:id="rId115">
+      <w:hyperlink r:id="rId116">
         <w:r>
           <w:rPr>
             <w:b w:val="0"/>
@@ -13036,7 +13091,7 @@
         <w:t xml:space="preserve">17 </w:t>
         <w:tab/>
       </w:r>
-      <w:hyperlink r:id="rId116">
+      <w:hyperlink r:id="rId117">
         <w:r>
           <w:rPr>
             <w:b w:val="0"/>
@@ -13050,7 +13105,7 @@
           <w:t xml:space="preserve">Shailendra Kumar Shrivastava, J.L.Rana, R.C.Jain. Text document clustering based on phrase similarity using affinity propagation. </w:t>
         </w:r>
       </w:hyperlink>
-      <w:hyperlink r:id="rId117">
+      <w:hyperlink r:id="rId118">
         <w:r>
           <w:rPr>
             <w:b w:val="0"/>
@@ -13064,7 +13119,7 @@
           <w:t xml:space="preserve">International Journal of Computer Applications</w:t>
         </w:r>
       </w:hyperlink>
-      <w:hyperlink r:id="rId118">
+      <w:hyperlink r:id="rId119">
         <w:r>
           <w:rPr>
             <w:b w:val="0"/>
@@ -13078,7 +13133,7 @@
           <w:t xml:space="preserve">. 2013;61. doi: </w:t>
         </w:r>
       </w:hyperlink>
-      <w:hyperlink r:id="rId119">
+      <w:hyperlink r:id="rId120">
         <w:r>
           <w:rPr>
             <w:b w:val="0"/>
@@ -13135,7 +13190,7 @@
         <w:t xml:space="preserve">18 </w:t>
         <w:tab/>
       </w:r>
-      <w:hyperlink r:id="rId120">
+      <w:hyperlink r:id="rId121">
         <w:r>
           <w:rPr>
             <w:b w:val="0"/>
@@ -13192,7 +13247,7 @@
         <w:t xml:space="preserve">19 </w:t>
         <w:tab/>
       </w:r>
-      <w:hyperlink r:id="rId121">
+      <w:hyperlink r:id="rId122">
         <w:r>
           <w:rPr>
             <w:b w:val="0"/>
@@ -13206,7 +13261,7 @@
           <w:t xml:space="preserve">Liu FT, Ting KM, Zhou Z-H. Isolation Forest. </w:t>
         </w:r>
       </w:hyperlink>
-      <w:hyperlink r:id="rId122">
+      <w:hyperlink r:id="rId123">
         <w:r>
           <w:rPr>
             <w:b w:val="0"/>
@@ -13220,7 +13275,7 @@
           <w:t xml:space="preserve">2008 Eighth IEEE International Conference on Data Mining</w:t>
         </w:r>
       </w:hyperlink>
-      <w:hyperlink r:id="rId123">
+      <w:hyperlink r:id="rId124">
         <w:r>
           <w:rPr>
             <w:b w:val="0"/>
@@ -13277,7 +13332,7 @@
         <w:t xml:space="preserve">20 </w:t>
         <w:tab/>
       </w:r>
-      <w:hyperlink r:id="rId124">
+      <w:hyperlink r:id="rId125">
         <w:r>
           <w:rPr>
             <w:b w:val="0"/>
@@ -13334,7 +13389,7 @@
         <w:t xml:space="preserve">21 </w:t>
         <w:tab/>
       </w:r>
-      <w:hyperlink r:id="rId125">
+      <w:hyperlink r:id="rId126">
         <w:r>
           <w:rPr>
             <w:b w:val="0"/>
@@ -13348,7 +13403,7 @@
           <w:t xml:space="preserve">Alghushairy O, Alsini R, Soule T, </w:t>
         </w:r>
       </w:hyperlink>
-      <w:hyperlink r:id="rId126">
+      <w:hyperlink r:id="rId127">
         <w:r>
           <w:rPr>
             <w:b w:val="0"/>
@@ -13362,7 +13417,7 @@
           <w:t xml:space="preserve">et al.</w:t>
         </w:r>
       </w:hyperlink>
-      <w:hyperlink r:id="rId127">
+      <w:hyperlink r:id="rId128">
         <w:r>
           <w:rPr>
             <w:b w:val="0"/>
@@ -13376,7 +13431,7 @@
           <w:t xml:space="preserve"> A review of Local Outlier Factor algorithms for outlier detection in big data streams. </w:t>
         </w:r>
       </w:hyperlink>
-      <w:hyperlink r:id="rId128">
+      <w:hyperlink r:id="rId129">
         <w:r>
           <w:rPr>
             <w:b w:val="0"/>
@@ -13390,7 +13445,7 @@
           <w:t xml:space="preserve">Big Data Cogn Comput</w:t>
         </w:r>
       </w:hyperlink>
-      <w:hyperlink r:id="rId129">
+      <w:hyperlink r:id="rId130">
         <w:r>
           <w:rPr>
             <w:b w:val="0"/>
@@ -13447,7 +13502,7 @@
         <w:t xml:space="preserve">22 </w:t>
         <w:tab/>
       </w:r>
-      <w:hyperlink r:id="rId130">
+      <w:hyperlink r:id="rId131">
         <w:r>
           <w:rPr>
             <w:b w:val="0"/>
@@ -13461,7 +13516,7 @@
           <w:t xml:space="preserve">Ding H, Ding K, Zhang J, </w:t>
         </w:r>
       </w:hyperlink>
-      <w:hyperlink r:id="rId131">
+      <w:hyperlink r:id="rId132">
         <w:r>
           <w:rPr>
             <w:b w:val="0"/>
@@ -13475,7 +13530,7 @@
           <w:t xml:space="preserve">et al.</w:t>
         </w:r>
       </w:hyperlink>
-      <w:hyperlink r:id="rId132">
+      <w:hyperlink r:id="rId133">
         <w:r>
           <w:rPr>
             <w:b w:val="0"/>
@@ -13489,7 +13544,7 @@
           <w:t xml:space="preserve"> Local outlier factor-based fault detection and evaluation of photovoltaic system. </w:t>
         </w:r>
       </w:hyperlink>
-      <w:hyperlink r:id="rId133">
+      <w:hyperlink r:id="rId134">
         <w:r>
           <w:rPr>
             <w:b w:val="0"/>
@@ -13503,7 +13558,7 @@
           <w:t xml:space="preserve">Solar Energy</w:t>
         </w:r>
       </w:hyperlink>
-      <w:hyperlink r:id="rId134">
+      <w:hyperlink r:id="rId135">
         <w:r>
           <w:rPr>
             <w:b w:val="0"/>
@@ -13560,7 +13615,7 @@
         <w:t xml:space="preserve">23 </w:t>
         <w:tab/>
       </w:r>
-      <w:hyperlink r:id="rId135">
+      <w:hyperlink r:id="rId136">
         <w:r>
           <w:rPr>
             <w:b w:val="0"/>
@@ -13574,7 +13629,7 @@
           <w:t xml:space="preserve">Xu H, Zhang L, Li P, </w:t>
         </w:r>
       </w:hyperlink>
-      <w:hyperlink r:id="rId136">
+      <w:hyperlink r:id="rId137">
         <w:r>
           <w:rPr>
             <w:b w:val="0"/>
@@ -13588,7 +13643,7 @@
           <w:t xml:space="preserve">et al.</w:t>
         </w:r>
       </w:hyperlink>
-      <w:hyperlink r:id="rId137">
+      <w:hyperlink r:id="rId138">
         <w:r>
           <w:rPr>
             <w:b w:val="0"/>
@@ -13602,7 +13657,7 @@
           <w:t xml:space="preserve"> Outlier detection algorithm based on k-nearest neighbors-local outlier factor. </w:t>
         </w:r>
       </w:hyperlink>
-      <w:hyperlink r:id="rId138">
+      <w:hyperlink r:id="rId139">
         <w:r>
           <w:rPr>
             <w:b w:val="0"/>
@@ -13616,7 +13671,7 @@
           <w:t xml:space="preserve">J Algorithm Comput Technol</w:t>
         </w:r>
       </w:hyperlink>
-      <w:hyperlink r:id="rId139">
+      <w:hyperlink r:id="rId140">
         <w:r>
           <w:rPr>
             <w:b w:val="0"/>
@@ -13630,7 +13685,7 @@
           <w:t xml:space="preserve">. 2022;16. doi: </w:t>
         </w:r>
       </w:hyperlink>
-      <w:hyperlink r:id="rId140">
+      <w:hyperlink r:id="rId141">
         <w:r>
           <w:rPr>
             <w:b w:val="0"/>
@@ -13687,7 +13742,7 @@
         <w:t xml:space="preserve">24 </w:t>
         <w:tab/>
       </w:r>
-      <w:hyperlink r:id="rId141">
+      <w:hyperlink r:id="rId142">
         <w:r>
           <w:rPr>
             <w:b w:val="0"/>
@@ -13701,7 +13756,7 @@
           <w:t xml:space="preserve">Morris J, Kuleshov V, Shmatikov V, </w:t>
         </w:r>
       </w:hyperlink>
-      <w:hyperlink r:id="rId142">
+      <w:hyperlink r:id="rId143">
         <w:r>
           <w:rPr>
             <w:b w:val="0"/>
@@ -13715,7 +13770,7 @@
           <w:t xml:space="preserve">et al.</w:t>
         </w:r>
       </w:hyperlink>
-      <w:hyperlink r:id="rId143">
+      <w:hyperlink r:id="rId144">
         <w:r>
           <w:rPr>
             <w:b w:val="0"/>
@@ -13729,7 +13784,7 @@
           <w:t xml:space="preserve"> Text embeddings reveal (almost) as much as text. </w:t>
         </w:r>
       </w:hyperlink>
-      <w:hyperlink r:id="rId144">
+      <w:hyperlink r:id="rId145">
         <w:r>
           <w:rPr>
             <w:b w:val="0"/>
@@ -13743,7 +13798,7 @@
           <w:t xml:space="preserve">Proceedings of the 2023 Conference on Empirical Methods in Natural Language Processing</w:t>
         </w:r>
       </w:hyperlink>
-      <w:hyperlink r:id="rId145">
+      <w:hyperlink r:id="rId146">
         <w:r>
           <w:rPr>
             <w:b w:val="0"/>
@@ -13800,7 +13855,7 @@
         <w:t xml:space="preserve">25 </w:t>
         <w:tab/>
       </w:r>
-      <w:hyperlink r:id="rId146">
+      <w:hyperlink r:id="rId147">
         <w:r>
           <w:rPr>
             <w:b w:val="0"/>
@@ -13814,7 +13869,7 @@
           <w:t xml:space="preserve">Mikolov T. Efficient estimation of word representations in vector space. </w:t>
         </w:r>
       </w:hyperlink>
-      <w:hyperlink r:id="rId147">
+      <w:hyperlink r:id="rId148">
         <w:r>
           <w:rPr>
             <w:b w:val="0"/>
@@ -13828,7 +13883,7 @@
           <w:t xml:space="preserve">arXiv preprint arXiv:13013781</w:t>
         </w:r>
       </w:hyperlink>
-      <w:hyperlink r:id="rId148">
+      <w:hyperlink r:id="rId149">
         <w:r>
           <w:rPr>
             <w:b w:val="0"/>
@@ -13885,7 +13940,7 @@
         <w:t xml:space="preserve">26 </w:t>
         <w:tab/>
       </w:r>
-      <w:hyperlink r:id="rId149">
+      <w:hyperlink r:id="rId150">
         <w:r>
           <w:rPr>
             <w:b w:val="0"/>
@@ -13899,7 +13954,7 @@
           <w:t xml:space="preserve">Incitti F, Urli F, Snidaro L. Beyond word embeddings: A survey. </w:t>
         </w:r>
       </w:hyperlink>
-      <w:hyperlink r:id="rId150">
+      <w:hyperlink r:id="rId151">
         <w:r>
           <w:rPr>
             <w:b w:val="0"/>
@@ -13913,7 +13968,7 @@
           <w:t xml:space="preserve">Inf Fusion</w:t>
         </w:r>
       </w:hyperlink>
-      <w:hyperlink r:id="rId151">
+      <w:hyperlink r:id="rId152">
         <w:r>
           <w:rPr>
             <w:b w:val="0"/>
@@ -13970,7 +14025,7 @@
         <w:t xml:space="preserve">27 </w:t>
         <w:tab/>
       </w:r>
-      <w:hyperlink r:id="rId152">
+      <w:hyperlink r:id="rId153">
         <w:r>
           <w:rPr>
             <w:b w:val="0"/>
@@ -13984,7 +14039,7 @@
           <w:t xml:space="preserve">Khattak FK, Jeblee S, Pou-Prom C, </w:t>
         </w:r>
       </w:hyperlink>
-      <w:hyperlink r:id="rId153">
+      <w:hyperlink r:id="rId154">
         <w:r>
           <w:rPr>
             <w:b w:val="0"/>
@@ -13998,7 +14053,7 @@
           <w:t xml:space="preserve">et al.</w:t>
         </w:r>
       </w:hyperlink>
-      <w:hyperlink r:id="rId154">
+      <w:hyperlink r:id="rId155">
         <w:r>
           <w:rPr>
             <w:b w:val="0"/>
@@ -14012,7 +14067,7 @@
           <w:t xml:space="preserve"> A survey of word embeddings for clinical text. </w:t>
         </w:r>
       </w:hyperlink>
-      <w:hyperlink r:id="rId155">
+      <w:hyperlink r:id="rId156">
         <w:r>
           <w:rPr>
             <w:b w:val="0"/>
@@ -14026,7 +14081,7 @@
           <w:t xml:space="preserve">J Biomed Inform</w:t>
         </w:r>
       </w:hyperlink>
-      <w:hyperlink r:id="rId156">
+      <w:hyperlink r:id="rId157">
         <w:r>
           <w:rPr>
             <w:b w:val="0"/>
@@ -14083,7 +14138,7 @@
         <w:t xml:space="preserve">28 </w:t>
         <w:tab/>
       </w:r>
-      <w:hyperlink r:id="rId157">
+      <w:hyperlink r:id="rId158">
         <w:r>
           <w:rPr>
             <w:b w:val="0"/>
@@ -14097,7 +14152,7 @@
           <w:t xml:space="preserve">Gökçe O, Prada J, Nikolov NI, </w:t>
         </w:r>
       </w:hyperlink>
-      <w:hyperlink r:id="rId158">
+      <w:hyperlink r:id="rId159">
         <w:r>
           <w:rPr>
             <w:b w:val="0"/>
@@ -14111,7 +14166,7 @@
           <w:t xml:space="preserve">et al.</w:t>
         </w:r>
       </w:hyperlink>
-      <w:hyperlink r:id="rId159">
+      <w:hyperlink r:id="rId160">
         <w:r>
           <w:rPr>
             <w:b w:val="0"/>
@@ -14125,7 +14180,7 @@
           <w:t xml:space="preserve"> Embedding-based scientific literature discovery in a text editor application. </w:t>
         </w:r>
       </w:hyperlink>
-      <w:hyperlink r:id="rId160">
+      <w:hyperlink r:id="rId161">
         <w:r>
           <w:rPr>
             <w:b w:val="0"/>
@@ -14139,7 +14194,7 @@
           <w:t xml:space="preserve">Proceedings of the 58th Annual Meeting of the Association for Computational Linguistics: System Demonstrations</w:t>
         </w:r>
       </w:hyperlink>
-      <w:hyperlink r:id="rId161">
+      <w:hyperlink r:id="rId162">
         <w:r>
           <w:rPr>
             <w:b w:val="0"/>
@@ -14196,7 +14251,7 @@
         <w:t xml:space="preserve">29 </w:t>
         <w:tab/>
       </w:r>
-      <w:hyperlink r:id="rId162">
+      <w:hyperlink r:id="rId163">
         <w:r>
           <w:rPr>
             <w:b w:val="0"/>
@@ -14210,7 +14265,7 @@
           <w:t xml:space="preserve">Mai G, Janowicz K, Yan B. Combining text embedding and knowledge graph embedding techniques for academic search engines. In: Key-Sun Choi, Luis Espinosa Anke, Thierry Declerck, Dagmar Gromann, Jin-Dong Kim, Axel-Cyrille Ngonga Ngomo, Muhammad Saleem, Ricardo Usbeck, ed. </w:t>
         </w:r>
       </w:hyperlink>
-      <w:hyperlink r:id="rId163">
+      <w:hyperlink r:id="rId164">
         <w:r>
           <w:rPr>
             <w:b w:val="0"/>
@@ -14224,7 +14279,7 @@
           <w:t xml:space="preserve">Joint proceedings of the 4th Workshop on Semantic Deep Learning (SemDeep-4) and NLIWoD4: Natural Language Interfaces for the Web of Data (NLIWOD-4) and 9th Question Answering over Linked Data challenge (QALD-9) co-located with 17th International Semantic Web Conference (ISWC 2018)</w:t>
         </w:r>
       </w:hyperlink>
-      <w:hyperlink r:id="rId164">
+      <w:hyperlink r:id="rId165">
         <w:r>
           <w:rPr>
             <w:b w:val="0"/>
@@ -14281,7 +14336,7 @@
         <w:t xml:space="preserve">30 </w:t>
         <w:tab/>
       </w:r>
-      <w:hyperlink r:id="rId165">
+      <w:hyperlink r:id="rId166">
         <w:r>
           <w:rPr>
             <w:b w:val="0"/>
@@ -14295,7 +14350,7 @@
           <w:t xml:space="preserve">Mehta V, Bawa S, Singh J. WEClustering: word embeddings based text clustering technique for large datasets. </w:t>
         </w:r>
       </w:hyperlink>
-      <w:hyperlink r:id="rId166">
+      <w:hyperlink r:id="rId167">
         <w:r>
           <w:rPr>
             <w:b w:val="0"/>
@@ -14309,7 +14364,7 @@
           <w:t xml:space="preserve">Complex Intell Systems</w:t>
         </w:r>
       </w:hyperlink>
-      <w:hyperlink r:id="rId167">
+      <w:hyperlink r:id="rId168">
         <w:r>
           <w:rPr>
             <w:b w:val="0"/>
@@ -14366,7 +14421,7 @@
         <w:t xml:space="preserve">31 </w:t>
         <w:tab/>
       </w:r>
-      <w:hyperlink r:id="rId168">
+      <w:hyperlink r:id="rId169">
         <w:r>
           <w:rPr>
             <w:b w:val="0"/>
@@ -14380,7 +14435,7 @@
           <w:t xml:space="preserve">Stein RA, Jaques PA, Valiati JF. An analysis of hierarchical text classification using word embeddings. </w:t>
         </w:r>
       </w:hyperlink>
-      <w:hyperlink r:id="rId169">
+      <w:hyperlink r:id="rId170">
         <w:r>
           <w:rPr>
             <w:b w:val="0"/>
@@ -14394,7 +14449,7 @@
           <w:t xml:space="preserve">Inf Sci </w:t>
         </w:r>
       </w:hyperlink>
-      <w:hyperlink r:id="rId170">
+      <w:hyperlink r:id="rId171">
         <w:r>
           <w:rPr>
             <w:b w:val="0"/>
@@ -14451,7 +14506,7 @@
         <w:t xml:space="preserve">32 </w:t>
         <w:tab/>
       </w:r>
-      <w:hyperlink r:id="rId171">
+      <w:hyperlink r:id="rId172">
         <w:r>
           <w:rPr>
             <w:b w:val="0"/>
@@ -14465,7 +14520,7 @@
           <w:t xml:space="preserve">Musto C, Semeraro G, de Gemmis M, </w:t>
         </w:r>
       </w:hyperlink>
-      <w:hyperlink r:id="rId172">
+      <w:hyperlink r:id="rId173">
         <w:r>
           <w:rPr>
             <w:b w:val="0"/>
@@ -14479,7 +14534,7 @@
           <w:t xml:space="preserve">et al.</w:t>
         </w:r>
       </w:hyperlink>
-      <w:hyperlink r:id="rId173">
+      <w:hyperlink r:id="rId174">
         <w:r>
           <w:rPr>
             <w:b w:val="0"/>
@@ -14493,7 +14548,7 @@
           <w:t xml:space="preserve"> Learning word embeddings from Wikipedia for content-based recommender systems. </w:t>
         </w:r>
       </w:hyperlink>
-      <w:hyperlink r:id="rId174">
+      <w:hyperlink r:id="rId175">
         <w:r>
           <w:rPr>
             <w:b w:val="0"/>
@@ -14507,7 +14562,7 @@
           <w:t xml:space="preserve">Lecture Notes in Computer Science</w:t>
         </w:r>
       </w:hyperlink>
-      <w:hyperlink r:id="rId175">
+      <w:hyperlink r:id="rId176">
         <w:r>
           <w:rPr>
             <w:b w:val="0"/>
@@ -14564,7 +14619,7 @@
         <w:t xml:space="preserve">33 </w:t>
         <w:tab/>
       </w:r>
-      <w:hyperlink r:id="rId176">
+      <w:hyperlink r:id="rId177">
         <w:r>
           <w:rPr>
             <w:b w:val="0"/>
@@ -14578,7 +14633,7 @@
           <w:t xml:space="preserve">Pande A, Ahuja V. WEAC: Word embeddings for anomaly classification from event logs. </w:t>
         </w:r>
       </w:hyperlink>
-      <w:hyperlink r:id="rId177">
+      <w:hyperlink r:id="rId178">
         <w:r>
           <w:rPr>
             <w:b w:val="0"/>
@@ -14592,7 +14647,7 @@
           <w:t xml:space="preserve">2017 IEEE International Conference on Big Data (Big Data)</w:t>
         </w:r>
       </w:hyperlink>
-      <w:hyperlink r:id="rId178">
+      <w:hyperlink r:id="rId179">
         <w:r>
           <w:rPr>
             <w:b w:val="0"/>
@@ -14649,7 +14704,7 @@
         <w:t xml:space="preserve">34 </w:t>
         <w:tab/>
       </w:r>
-      <w:hyperlink r:id="rId179">
+      <w:hyperlink r:id="rId180">
         <w:r>
           <w:rPr>
             <w:b w:val="0"/>
@@ -14663,7 +14718,7 @@
           <w:t xml:space="preserve">New embedding models and API updates. </w:t>
         </w:r>
       </w:hyperlink>
-      <w:hyperlink r:id="rId180">
+      <w:hyperlink r:id="rId181">
         <w:r>
           <w:rPr>
             <w:b w:val="0"/>
@@ -14677,7 +14732,7 @@
           <w:t xml:space="preserve">https://openai.com/index/new-embedding-models-and-api-updates/</w:t>
         </w:r>
       </w:hyperlink>
-      <w:hyperlink r:id="rId181">
+      <w:hyperlink r:id="rId182">
         <w:r>
           <w:rPr>
             <w:b w:val="0"/>
@@ -14734,7 +14789,7 @@
         <w:t xml:space="preserve">35 </w:t>
         <w:tab/>
       </w:r>
-      <w:hyperlink r:id="rId182">
+      <w:hyperlink r:id="rId183">
         <w:r>
           <w:rPr>
             <w:b w:val="0"/>
@@ -14748,7 +14803,7 @@
           <w:t xml:space="preserve">Wu J. Cluster Analysis and K-means Clustering: An Introduction. In: Wu J, ed. </w:t>
         </w:r>
       </w:hyperlink>
-      <w:hyperlink r:id="rId183">
+      <w:hyperlink r:id="rId184">
         <w:r>
           <w:rPr>
             <w:b w:val="0"/>
@@ -14762,7 +14817,7 @@
           <w:t xml:space="preserve">Advances in K-means Clustering: A Data Mining Thinking</w:t>
         </w:r>
       </w:hyperlink>
-      <w:hyperlink r:id="rId184">
+      <w:hyperlink r:id="rId185">
         <w:r>
           <w:rPr>
             <w:b w:val="0"/>
@@ -14819,7 +14874,7 @@
         <w:t xml:space="preserve">36 </w:t>
         <w:tab/>
       </w:r>
-      <w:hyperlink r:id="rId185">
+      <w:hyperlink r:id="rId186">
         <w:r>
           <w:rPr>
             <w:b w:val="0"/>
@@ -14833,7 +14888,7 @@
           <w:t xml:space="preserve">Shahapure KR, Nicholas C. Cluster Quality Analysis Using Silhouette Score. </w:t>
         </w:r>
       </w:hyperlink>
-      <w:hyperlink r:id="rId186">
+      <w:hyperlink r:id="rId187">
         <w:r>
           <w:rPr>
             <w:b w:val="0"/>
@@ -14847,7 +14902,7 @@
           <w:t xml:space="preserve">2020 IEEE 7th International Conference on Data Science and Advanced Analytics (DSAA)</w:t>
         </w:r>
       </w:hyperlink>
-      <w:hyperlink r:id="rId187">
+      <w:hyperlink r:id="rId188">
         <w:r>
           <w:rPr>
             <w:b w:val="0"/>
@@ -14904,7 +14959,7 @@
         <w:t xml:space="preserve">37 </w:t>
         <w:tab/>
       </w:r>
-      <w:hyperlink r:id="rId188">
+      <w:hyperlink r:id="rId189">
         <w:r>
           <w:rPr>
             <w:b w:val="0"/>
@@ -14918,7 +14973,7 @@
           <w:t xml:space="preserve">Shutaywi M, Kachouie NN. Silhouette Analysis for Performance Evaluation in Machine Learning with Applications to Clustering. </w:t>
         </w:r>
       </w:hyperlink>
-      <w:hyperlink r:id="rId189">
+      <w:hyperlink r:id="rId190">
         <w:r>
           <w:rPr>
             <w:b w:val="0"/>
@@ -14932,7 +14987,7 @@
           <w:t xml:space="preserve">Entropy </w:t>
         </w:r>
       </w:hyperlink>
-      <w:hyperlink r:id="rId190">
+      <w:hyperlink r:id="rId191">
         <w:r>
           <w:rPr>
             <w:b w:val="0"/>
@@ -14946,7 +15001,7 @@
           <w:t xml:space="preserve">. 2021;23. doi: </w:t>
         </w:r>
       </w:hyperlink>
-      <w:hyperlink r:id="rId191">
+      <w:hyperlink r:id="rId192">
         <w:r>
           <w:rPr>
             <w:b w:val="0"/>
@@ -15003,7 +15058,7 @@
         <w:t xml:space="preserve">38 </w:t>
         <w:tab/>
       </w:r>
-      <w:hyperlink r:id="rId192">
+      <w:hyperlink r:id="rId193">
         <w:r>
           <w:rPr>
             <w:b w:val="0"/>
@@ -15017,7 +15072,7 @@
           <w:t xml:space="preserve">Canonica GW, Baena-Cagnani CE, Bousquet J, </w:t>
         </w:r>
       </w:hyperlink>
-      <w:hyperlink r:id="rId193">
+      <w:hyperlink r:id="rId194">
         <w:r>
           <w:rPr>
             <w:b w:val="0"/>
@@ -15031,7 +15086,7 @@
           <w:t xml:space="preserve">et al.</w:t>
         </w:r>
       </w:hyperlink>
-      <w:hyperlink r:id="rId194">
+      <w:hyperlink r:id="rId195">
         <w:r>
           <w:rPr>
             <w:b w:val="0"/>
@@ -15045,7 +15100,7 @@
           <w:t xml:space="preserve"> Recommendations for standardization of clinical trials with Allergen Specific Immunotherapy for respiratory allergy. A statement of a World Allergy Organization (WAO) taskforce. </w:t>
         </w:r>
       </w:hyperlink>
-      <w:hyperlink r:id="rId195">
+      <w:hyperlink r:id="rId196">
         <w:r>
           <w:rPr>
             <w:b w:val="0"/>
@@ -15059,7 +15114,7 @@
           <w:t xml:space="preserve">Allergy</w:t>
         </w:r>
       </w:hyperlink>
-      <w:hyperlink r:id="rId196">
+      <w:hyperlink r:id="rId197">
         <w:r>
           <w:rPr>
             <w:b w:val="0"/>
@@ -15116,7 +15171,7 @@
         <w:t xml:space="preserve">39 </w:t>
         <w:tab/>
       </w:r>
-      <w:hyperlink r:id="rId197">
+      <w:hyperlink r:id="rId198">
         <w:r>
           <w:rPr>
             <w:b w:val="0"/>
@@ -15130,7 +15185,7 @@
           <w:t xml:space="preserve">Katz MHG, Marsh R, Herman JM, </w:t>
         </w:r>
       </w:hyperlink>
-      <w:hyperlink r:id="rId198">
+      <w:hyperlink r:id="rId199">
         <w:r>
           <w:rPr>
             <w:b w:val="0"/>
@@ -15144,7 +15199,7 @@
           <w:t xml:space="preserve">et al.</w:t>
         </w:r>
       </w:hyperlink>
-      <w:hyperlink r:id="rId199">
+      <w:hyperlink r:id="rId200">
         <w:r>
           <w:rPr>
             <w:b w:val="0"/>
@@ -15158,7 +15213,7 @@
           <w:t xml:space="preserve"> Borderline resectable pancreatic cancer: need for standardization and methods for optimal clinical trial design. </w:t>
         </w:r>
       </w:hyperlink>
-      <w:hyperlink r:id="rId200">
+      <w:hyperlink r:id="rId201">
         <w:r>
           <w:rPr>
             <w:b w:val="0"/>
@@ -15172,7 +15227,7 @@
           <w:t xml:space="preserve">Ann Surg Oncol</w:t>
         </w:r>
       </w:hyperlink>
-      <w:hyperlink r:id="rId201">
+      <w:hyperlink r:id="rId202">
         <w:r>
           <w:rPr>
             <w:b w:val="0"/>
@@ -15229,7 +15284,7 @@
         <w:t xml:space="preserve">40 </w:t>
         <w:tab/>
       </w:r>
-      <w:hyperlink r:id="rId202">
+      <w:hyperlink r:id="rId203">
         <w:r>
           <w:rPr>
             <w:b w:val="0"/>
@@ -15243,7 +15298,7 @@
           <w:t xml:space="preserve">Dickersin K, Mayo-Wilson E. Standards for design and measurement would make clinical research reproducible and usable. </w:t>
         </w:r>
       </w:hyperlink>
-      <w:hyperlink r:id="rId203">
+      <w:hyperlink r:id="rId204">
         <w:r>
           <w:rPr>
             <w:b w:val="0"/>
@@ -15257,7 +15312,7 @@
           <w:t xml:space="preserve">Proc Natl Acad Sci U S A</w:t>
         </w:r>
       </w:hyperlink>
-      <w:hyperlink r:id="rId204">
+      <w:hyperlink r:id="rId205">
         <w:r>
           <w:rPr>
             <w:b w:val="0"/>
@@ -15465,16 +15520,16 @@
           <wp:inline distB="114300" distT="114300" distL="114300" distR="114300">
             <wp:extent cx="5462588" cy="7377929"/>
             <wp:effectExtent b="0" l="0" r="0" t="0"/>
-            <wp:docPr id="4" name="image2.png"/>
+            <wp:docPr id="4" name="image1.png"/>
             <a:graphic>
               <a:graphicData uri="http://schemas.openxmlformats.org/drawingml/2006/picture">
                 <pic:pic>
                   <pic:nvPicPr>
-                    <pic:cNvPr id="0" name="image2.png"/>
+                    <pic:cNvPr id="0" name="image1.png"/>
                     <pic:cNvPicPr preferRelativeResize="0"/>
                   </pic:nvPicPr>
                   <pic:blipFill>
-                    <a:blip r:embed="rId205"/>
+                    <a:blip r:embed="rId206"/>
                     <a:srcRect b="0" l="0" r="0" t="0"/>
                     <a:stretch>
                       <a:fillRect/>
@@ -15580,16 +15635,16 @@
           <wp:inline distB="114300" distT="114300" distL="114300" distR="114300">
             <wp:extent cx="3481388" cy="7948576"/>
             <wp:effectExtent b="0" l="0" r="0" t="0"/>
-            <wp:docPr id="2" name="image4.png"/>
+            <wp:docPr id="2" name="image2.png"/>
             <a:graphic>
               <a:graphicData uri="http://schemas.openxmlformats.org/drawingml/2006/picture">
                 <pic:pic>
                   <pic:nvPicPr>
-                    <pic:cNvPr id="0" name="image4.png"/>
+                    <pic:cNvPr id="0" name="image2.png"/>
                     <pic:cNvPicPr preferRelativeResize="0"/>
                   </pic:nvPicPr>
                   <pic:blipFill>
-                    <a:blip r:embed="rId206"/>
+                    <a:blip r:embed="rId207"/>
                     <a:srcRect b="0" l="0" r="0" t="0"/>
                     <a:stretch>
                       <a:fillRect/>
@@ -15665,16 +15720,16 @@
           <wp:inline distB="114300" distT="114300" distL="114300" distR="114300">
             <wp:extent cx="6057900" cy="2527300"/>
             <wp:effectExtent b="0" l="0" r="0" t="0"/>
-            <wp:docPr id="1" name="image1.png"/>
+            <wp:docPr id="1" name="image3.png"/>
             <a:graphic>
               <a:graphicData uri="http://schemas.openxmlformats.org/drawingml/2006/picture">
                 <pic:pic>
                   <pic:nvPicPr>
-                    <pic:cNvPr id="0" name="image1.png"/>
+                    <pic:cNvPr id="0" name="image3.png"/>
                     <pic:cNvPicPr preferRelativeResize="0"/>
                   </pic:nvPicPr>
                   <pic:blipFill>
-                    <a:blip r:embed="rId207"/>
+                    <a:blip r:embed="rId208"/>
                     <a:srcRect b="0" l="0" r="0" t="0"/>
                     <a:stretch>
                       <a:fillRect/>
@@ -16078,16 +16133,16 @@
           <wp:inline distB="114300" distT="114300" distL="114300" distR="114300">
             <wp:extent cx="4805363" cy="7011383"/>
             <wp:effectExtent b="0" l="0" r="0" t="0"/>
-            <wp:docPr id="3" name="image3.png"/>
+            <wp:docPr id="3" name="image4.png"/>
             <a:graphic>
               <a:graphicData uri="http://schemas.openxmlformats.org/drawingml/2006/picture">
                 <pic:pic>
                   <pic:nvPicPr>
-                    <pic:cNvPr id="0" name="image3.png"/>
+                    <pic:cNvPr id="0" name="image4.png"/>
                     <pic:cNvPicPr preferRelativeResize="0"/>
                   </pic:nvPicPr>
                   <pic:blipFill>
-                    <a:blip r:embed="rId208"/>
+                    <a:blip r:embed="rId209"/>
                     <a:srcRect b="0" l="0" r="0" t="0"/>
                     <a:stretch>
                       <a:fillRect/>
@@ -16927,7 +16982,7 @@
         </w:rPr>
         <w:t xml:space="preserve">We conclude from our analysis that the MeSH terms–even though they are internally standardized– are not suitable to be used to identify the exact term and condition name for the conditions they encode. Therefore, even though we observed that the condition names from the CTR contained syntactic and semantic inconsistencies, we decided to use the terms from the conditions file to extract tumor names and map them to their standardized nomenclature in the WHO Classification of Tumors system (referred to as the “WHO database” in the rest of the paper) (</w:t>
       </w:r>
-      <w:hyperlink r:id="rId209">
+      <w:hyperlink r:id="rId210">
         <w:r>
           <w:rPr>
             <w:color w:val="1155cc"/>
@@ -16943,7 +16998,7 @@
         </w:rPr>
         <w:t xml:space="preserve">) or National Cancer Institute Thesaurus (“NCIt database”) (</w:t>
       </w:r>
-      <w:hyperlink r:id="rId210">
+      <w:hyperlink r:id="rId211">
         <w:r>
           <w:rPr>
             <w:color w:val="1155cc"/>
@@ -20581,7 +20636,7 @@
         </w:rPr>
         <w:t xml:space="preserve">Supplementary </w:t>
       </w:r>
-      <w:commentRangeStart w:id="3"/>
+      <w:commentRangeStart w:id="2"/>
       <w:r>
         <w:rPr>
           <w:b w:val="1"/>
@@ -20589,9 +20644,9 @@
         </w:rPr>
         <w:t xml:space="preserve">Table S6: Discrepancies associated with Conditions Data</w:t>
       </w:r>
-      <w:commentRangeEnd w:id="3"/>
-      <w:r>
-        <w:commentReference w:id="3"/>
+      <w:commentRangeEnd w:id="2"/>
+      <w:r>
+        <w:commentReference w:id="2"/>
       </w:r>
       <w:r>
         <w:rPr>
@@ -24185,7 +24240,7 @@
       </w:r>
     </w:p>
     <w:sectPr>
-      <w:headerReference r:id="rId211" w:type="default"/>
+      <w:headerReference r:id="rId212" w:type="default"/>
       <w:pgSz w:h="15840" w:w="12240" w:orient="portrait"/>
       <w:pgMar w:bottom="1440" w:top="1440" w:left="1260" w:right="1440" w:header="720" w:footer="720"/>
       <w:pgNumType w:start="1"/>
@@ -24196,58 +24251,7 @@
 
 <file path=word/comments.xml><?xml version="1.0" encoding="utf-8"?>
 <w:comments xmlns:mc="http://schemas.openxmlformats.org/markup-compatibility/2006" xmlns:o="urn:schemas-microsoft-com:office:office" xmlns:r="http://schemas.openxmlformats.org/officeDocument/2006/relationships" xmlns:m="http://schemas.openxmlformats.org/officeDocument/2006/math" xmlns:v="urn:schemas-microsoft-com:vml" xmlns:wp="http://schemas.openxmlformats.org/drawingml/2006/wordprocessingDrawing" xmlns:w10="urn:schemas-microsoft-com:office:word" xmlns:w="http://schemas.openxmlformats.org/wordprocessingml/2006/main" xmlns:wne="http://schemas.microsoft.com/office/word/2006/wordml" xmlns:sl="http://schemas.openxmlformats.org/schemaLibrary/2006/main" xmlns:a="http://schemas.openxmlformats.org/drawingml/2006/main" xmlns:pic="http://schemas.openxmlformats.org/drawingml/2006/picture" xmlns:c="http://schemas.openxmlformats.org/drawingml/2006/chart" xmlns:lc="http://schemas.openxmlformats.org/drawingml/2006/lockedCanvas" xmlns:dgm="http://schemas.openxmlformats.org/drawingml/2006/diagram" xmlns:wps="http://schemas.microsoft.com/office/word/2010/wordprocessingShape" xmlns:wpg="http://schemas.microsoft.com/office/word/2010/wordprocessingGroup" xmlns:w14="http://schemas.microsoft.com/office/word/2010/wordml" xmlns:w15="http://schemas.microsoft.com/office/word/2012/wordml" xmlns:w16="http://schemas.microsoft.com/office/word/2018/wordml" xmlns:w16cex="http://schemas.microsoft.com/office/word/2018/wordml/cex" xmlns:w16cid="http://schemas.microsoft.com/office/word/2016/wordml/cid" xmlns="http://schemas.microsoft.com/office/tasks/2019/documenttasks" xmlns:cr="http://schemas.microsoft.com/office/comments/2020/reactions">
-  <w:comment w:author="Deanne Taylor" w:id="2" w:date="2024-10-08T13:38:14Z">
-    <w:p>
-      <w:pPr>
-        <w:keepNext w:val="0"/>
-        <w:keepLines w:val="0"/>
-        <w:pageBreakBefore w:val="0"/>
-        <w:widowControl w:val="0"/>
-        <w:pBdr>
-          <w:top w:space="0" w:sz="0" w:val="nil"/>
-          <w:left w:space="0" w:sz="0" w:val="nil"/>
-          <w:bottom w:space="0" w:sz="0" w:val="nil"/>
-          <w:right w:space="0" w:sz="0" w:val="nil"/>
-          <w:between w:space="0" w:sz="0" w:val="nil"/>
-        </w:pBdr>
-        <w:shd w:fill="auto" w:val="clear"/>
-        <w:spacing w:after="0" w:before="0" w:line="240" w:lineRule="auto"/>
-        <w:ind w:left="0" w:right="0" w:firstLine="0"/>
-        <w:jc w:val="left"/>
-        <w:rPr>
-          <w:rFonts w:ascii="Arial" w:cs="Arial" w:eastAsia="Arial" w:hAnsi="Arial"/>
-          <w:b w:val="0"/>
-          <w:i w:val="0"/>
-          <w:smallCaps w:val="0"/>
-          <w:strike w:val="0"/>
-          <w:color w:val="000000"/>
-          <w:sz w:val="22"/>
-          <w:szCs w:val="22"/>
-          <w:u w:val="none"/>
-          <w:shd w:fill="auto" w:val="clear"/>
-          <w:vertAlign w:val="baseline"/>
-        </w:rPr>
-      </w:pPr>
-      <w:r>
-        <w:rPr>
-          <w:rFonts w:ascii="Arial" w:cs="Arial" w:eastAsia="Arial" w:hAnsi="Arial"/>
-          <w:b w:val="0"/>
-          <w:i w:val="0"/>
-          <w:smallCaps w:val="0"/>
-          <w:strike w:val="0"/>
-          <w:color w:val="000000"/>
-          <w:sz w:val="22"/>
-          <w:szCs w:val="22"/>
-          <w:u w:val="none"/>
-          <w:shd w:fill="auto" w:val="clear"/>
-          <w:vertAlign w:val="baseline"/>
-          <w:rtl w:val="0"/>
-        </w:rPr>
-        <w:t xml:space="preserve">https://crfm.stanford.edu/2022/12/15/biomedlm.html</w:t>
-      </w:r>
-    </w:p>
-  </w:comment>
-  <w:comment w:author="Aditya Lahiri" w:id="3" w:date="2024-10-01T13:52:19Z">
+  <w:comment w:author="Aditya Lahiri" w:id="2" w:date="2024-10-01T13:52:19Z">
     <w:p>
       <w:pPr>
         <w:keepNext w:val="0"/>

</xml_diff>

<commit_message>
update summary pipeline figure
</commit_message>
<xml_diff>
--- a/Paper/Clinical_Trials_Tumor_Name_Standardization_using Embedding_Analysis.docx
+++ b/Paper/Clinical_Trials_Tumor_Name_Standardization_using Embedding_Analysis.docx
@@ -3600,7 +3600,22 @@
           <w:highlight w:val="white"/>
           <w:rtl w:val="0"/>
         </w:rPr>
-        <w:t xml:space="preserve">Upon completing the outlier analysis, CANTOS implements the mapping step where each cluster member is mapped to a standardized term. To achieve this, CANTOS iterates through each cluster and identifies the closest standardized term from the WHO (5th edition and all editions) databases based on the edit distance implemented in the pipeline. If a majority of the tumor names in a cluster are close to a specific standardized term, then all the tumor names are mapped to that standardized term. In case, there is a draw, where two or more standardized terms are equally represented in a cluster, then each tumor name within that cluster is assigned to its closest (based on the edit distance used so far) matching standardized tumor name. The text-based matching pipeline is described in figure 2. The following section will discuss the pipeline that standardizes the clinical trial tumors based on text-embeddings. </w:t>
+        <w:t xml:space="preserve">Upon completing the outlier analysis, CANTOS implements the mapping step where each cluster member is mapped to a standardized term. To achieve this, CANTOS iterates through each cluster and identifies the closest standardized term from the WHO (5th edition and all editions) databases based on the edit distance implemented in the pipeline. If a majority of the tumor names in a cluster are close to a specific standardized term, then all the tumor names are mapped to that standardized term. In case, there is a draw, where two or more standardized terms are equally represented in a cluster, then each tumor name within that cluster is assigned to its closest (based on the edit distance used so far) matching standardized tumor name. The text-based matching pipeline is described in detail in </w:t>
+      </w:r>
+      <w:r>
+        <w:rPr>
+          <w:color w:val="ff0000"/>
+          <w:highlight w:val="white"/>
+          <w:rtl w:val="0"/>
+        </w:rPr>
+        <w:t xml:space="preserve">supplementary figure SSSSS</w:t>
+      </w:r>
+      <w:r>
+        <w:rPr>
+          <w:highlight w:val="white"/>
+          <w:rtl w:val="0"/>
+        </w:rPr>
+        <w:t xml:space="preserve"> and summarized version is shown in figure 2. The following section will discuss the pipeline that standardizes the clinical trial tumors based on text-embeddings. </w:t>
       </w:r>
     </w:p>
     <w:p>
@@ -3633,7 +3648,7 @@
           <w:b w:val="1"/>
           <w:rtl w:val="0"/>
         </w:rPr>
-        <w:t xml:space="preserve">Fig 2: Text Match Pipeline using Edit Distances</w:t>
+        <w:t xml:space="preserve">Fig 2: Text match and text embedding pipeline summary.</w:t>
         <w:br w:type="textWrapping"/>
       </w:r>
       <w:commentRangeEnd w:id="1"/>
@@ -5886,16 +5901,55 @@
           <w:highlight w:val="white"/>
           <w:rtl w:val="0"/>
         </w:rPr>
-        <w:t xml:space="preserve">Once the clustering is completed using K-means, CANTOS follows the exact same steps for outlier detection (isolation forest and LOF analysis) and standardization (compute euclidean distances with standardized term and identify the closest match) as it did for embedding base AP clustering, while maintaining the exact hyperparameter configurations. The entire text-embedding based standardization pipeline is displayed in Figure 4. </w:t>
-      </w:r>
-    </w:p>
-    <w:p>
-      <w:pPr>
-        <w:ind w:left="-540" w:firstLine="0"/>
-        <w:rPr>
+        <w:t xml:space="preserve">Once the clustering is completed using K-means, CANTOS follows the exact same steps for outlier detection (isolation forest and LOF analysis) and standardization (compute euclidean distances with standardized term and identify the closest match) as it did for embedding base AP clustering, while maintaining the exact hyperparameter configurations. A detailed view of the text-embedding based standardization pipeline is displayed in </w:t>
+      </w:r>
+      <w:r>
+        <w:rPr>
+          <w:color w:val="ff0000"/>
           <w:sz w:val="24"/>
           <w:szCs w:val="24"/>
           <w:highlight w:val="white"/>
+          <w:rtl w:val="0"/>
+        </w:rPr>
+        <w:t xml:space="preserve">supplemental figure SSSSSS </w:t>
+      </w:r>
+      <w:r>
+        <w:rPr>
+          <w:sz w:val="24"/>
+          <w:szCs w:val="24"/>
+          <w:highlight w:val="white"/>
+          <w:rtl w:val="0"/>
+        </w:rPr>
+        <w:t xml:space="preserve">and a brief summary is presented in figure 2</w:t>
+      </w:r>
+      <w:r>
+        <w:rPr>
+          <w:sz w:val="24"/>
+          <w:szCs w:val="24"/>
+          <w:highlight w:val="white"/>
+          <w:rtl w:val="0"/>
+        </w:rPr>
+        <w:t xml:space="preserve">. </w:t>
+      </w:r>
+    </w:p>
+    <w:p>
+      <w:pPr>
+        <w:rPr>
+          <w:b w:val="1"/>
+        </w:rPr>
+      </w:pPr>
+      <w:r>
+        <w:rPr>
+          <w:rtl w:val="0"/>
+        </w:rPr>
+      </w:r>
+    </w:p>
+    <w:p>
+      <w:pPr>
+        <w:rPr>
+          <w:sz w:val="24"/>
+          <w:szCs w:val="24"/>
+          <w:highlight w:val="white"/>
         </w:rPr>
       </w:pPr>
       <w:r>
@@ -5907,69 +5961,16 @@
     <w:p>
       <w:pPr>
         <w:ind w:left="-540" w:firstLine="0"/>
-        <w:rPr>
-          <w:b w:val="1"/>
-        </w:rPr>
-      </w:pPr>
-      <w:r>
         <w:rPr>
           <w:b w:val="1"/>
           <w:sz w:val="24"/>
           <w:szCs w:val="24"/>
           <w:highlight w:val="white"/>
-          <w:rtl w:val="0"/>
-        </w:rPr>
-        <w:t xml:space="preserve">Figure 4: </w:t>
-      </w:r>
+        </w:rPr>
+      </w:pPr>
       <w:r>
         <w:rPr>
           <w:b w:val="1"/>
-          <w:rtl w:val="0"/>
-        </w:rPr>
-        <w:t xml:space="preserve">Text Match Pipeline using ADA002 and LTE-3 Embeddings </w:t>
-      </w:r>
-    </w:p>
-    <w:p>
-      <w:pPr>
-        <w:rPr>
-          <w:b w:val="1"/>
-        </w:rPr>
-      </w:pPr>
-      <w:r>
-        <w:rPr>
-          <w:rtl w:val="0"/>
-        </w:rPr>
-      </w:r>
-    </w:p>
-    <w:p>
-      <w:pPr>
-        <w:rPr>
-          <w:sz w:val="24"/>
-          <w:szCs w:val="24"/>
-          <w:highlight w:val="white"/>
-        </w:rPr>
-      </w:pPr>
-      <w:r>
-        <w:rPr>
-          <w:rtl w:val="0"/>
-        </w:rPr>
-      </w:r>
-    </w:p>
-    <w:p>
-      <w:pPr>
-        <w:ind w:left="-540" w:firstLine="0"/>
-        <w:rPr>
-          <w:b w:val="1"/>
-          <w:color w:val="ff0000"/>
-          <w:sz w:val="24"/>
-          <w:szCs w:val="24"/>
-          <w:highlight w:val="white"/>
-        </w:rPr>
-      </w:pPr>
-      <w:r>
-        <w:rPr>
-          <w:b w:val="1"/>
-          <w:color w:val="ff0000"/>
           <w:sz w:val="24"/>
           <w:szCs w:val="24"/>
           <w:highlight w:val="white"/>
@@ -15477,6 +15478,19 @@
       </w:pPr>
       <w:r>
         <w:rPr>
+          <w:rtl w:val="0"/>
+        </w:rPr>
+      </w:r>
+    </w:p>
+    <w:p>
+      <w:pPr>
+        <w:ind w:left="-540" w:firstLine="0"/>
+        <w:rPr>
+          <w:b w:val="1"/>
+        </w:rPr>
+      </w:pPr>
+      <w:r>
+        <w:rPr>
           <w:b w:val="1"/>
           <w:color w:val="0e101a"/>
           <w:rtl w:val="0"/>
@@ -15573,6 +15587,35 @@
         <w:ind w:left="-540" w:firstLine="0"/>
         <w:rPr>
           <w:b w:val="1"/>
+          <w:i w:val="1"/>
+          <w:sz w:val="24"/>
+          <w:szCs w:val="24"/>
+        </w:rPr>
+      </w:pPr>
+      <w:commentRangeStart w:id="2"/>
+      <w:r>
+        <w:rPr>
+          <w:b w:val="1"/>
+          <w:rtl w:val="0"/>
+        </w:rPr>
+        <w:t xml:space="preserve">Fig 2: Text match and text embedding pipeline summary.</w:t>
+        <w:br w:type="textWrapping"/>
+      </w:r>
+      <w:commentRangeEnd w:id="2"/>
+      <w:r>
+        <w:commentReference w:id="2"/>
+      </w:r>
+      <w:r>
+        <w:rPr>
+          <w:rtl w:val="0"/>
+        </w:rPr>
+      </w:r>
+    </w:p>
+    <w:p>
+      <w:pPr>
+        <w:ind w:left="-540" w:firstLine="0"/>
+        <w:rPr>
+          <w:b w:val="1"/>
         </w:rPr>
       </w:pPr>
       <w:r>
@@ -15606,9 +15649,19 @@
       <w:r>
         <w:rPr>
           <w:b w:val="1"/>
-          <w:rtl w:val="0"/>
-        </w:rPr>
-        <w:t xml:space="preserve">Figure 2: Text Match Pipeline using Edit Distances</w:t>
+          <w:sz w:val="24"/>
+          <w:szCs w:val="24"/>
+          <w:highlight w:val="white"/>
+          <w:rtl w:val="0"/>
+        </w:rPr>
+        <w:t xml:space="preserve">Supplemental Figure SSSSS</w:t>
+      </w:r>
+      <w:r>
+        <w:rPr>
+          <w:b w:val="1"/>
+          <w:rtl w:val="0"/>
+        </w:rPr>
+        <w:t xml:space="preserve">: Text Match Pipeline using Edit Distances</w:t>
       </w:r>
       <w:r>
         <w:rPr>
@@ -15635,12 +15688,12 @@
           <wp:inline distB="114300" distT="114300" distL="114300" distR="114300">
             <wp:extent cx="3481388" cy="7948576"/>
             <wp:effectExtent b="0" l="0" r="0" t="0"/>
-            <wp:docPr id="2" name="image2.png"/>
+            <wp:docPr id="2" name="image3.png"/>
             <a:graphic>
               <a:graphicData uri="http://schemas.openxmlformats.org/drawingml/2006/picture">
                 <pic:pic>
                   <pic:nvPicPr>
-                    <pic:cNvPr id="0" name="image2.png"/>
+                    <pic:cNvPr id="0" name="image3.png"/>
                     <pic:cNvPicPr preferRelativeResize="0"/>
                   </pic:nvPicPr>
                   <pic:blipFill>
@@ -15720,12 +15773,12 @@
           <wp:inline distB="114300" distT="114300" distL="114300" distR="114300">
             <wp:extent cx="6057900" cy="2527300"/>
             <wp:effectExtent b="0" l="0" r="0" t="0"/>
-            <wp:docPr id="1" name="image3.png"/>
+            <wp:docPr id="1" name="image2.png"/>
             <a:graphic>
               <a:graphicData uri="http://schemas.openxmlformats.org/drawingml/2006/picture">
                 <pic:pic>
                   <pic:nvPicPr>
-                    <pic:cNvPr id="0" name="image3.png"/>
+                    <pic:cNvPr id="0" name="image2.png"/>
                     <pic:cNvPicPr preferRelativeResize="0"/>
                   </pic:nvPicPr>
                   <pic:blipFill>
@@ -16095,7 +16148,7 @@
           <w:highlight w:val="white"/>
           <w:rtl w:val="0"/>
         </w:rPr>
-        <w:t xml:space="preserve">Figure 4: </w:t>
+        <w:t xml:space="preserve">Supplemental Figure SSSSS: </w:t>
       </w:r>
       <w:r>
         <w:rPr>
@@ -20636,7 +20689,7 @@
         </w:rPr>
         <w:t xml:space="preserve">Supplementary </w:t>
       </w:r>
-      <w:commentRangeStart w:id="2"/>
+      <w:commentRangeStart w:id="3"/>
       <w:r>
         <w:rPr>
           <w:b w:val="1"/>
@@ -20644,9 +20697,9 @@
         </w:rPr>
         <w:t xml:space="preserve">Table S6: Discrepancies associated with Conditions Data</w:t>
       </w:r>
-      <w:commentRangeEnd w:id="2"/>
-      <w:r>
-        <w:commentReference w:id="2"/>
+      <w:commentRangeEnd w:id="3"/>
+      <w:r>
+        <w:commentReference w:id="3"/>
       </w:r>
       <w:r>
         <w:rPr>
@@ -24251,7 +24304,7 @@
 
 <file path=word/comments.xml><?xml version="1.0" encoding="utf-8"?>
 <w:comments xmlns:mc="http://schemas.openxmlformats.org/markup-compatibility/2006" xmlns:o="urn:schemas-microsoft-com:office:office" xmlns:r="http://schemas.openxmlformats.org/officeDocument/2006/relationships" xmlns:m="http://schemas.openxmlformats.org/officeDocument/2006/math" xmlns:v="urn:schemas-microsoft-com:vml" xmlns:wp="http://schemas.openxmlformats.org/drawingml/2006/wordprocessingDrawing" xmlns:w10="urn:schemas-microsoft-com:office:word" xmlns:w="http://schemas.openxmlformats.org/wordprocessingml/2006/main" xmlns:wne="http://schemas.microsoft.com/office/word/2006/wordml" xmlns:sl="http://schemas.openxmlformats.org/schemaLibrary/2006/main" xmlns:a="http://schemas.openxmlformats.org/drawingml/2006/main" xmlns:pic="http://schemas.openxmlformats.org/drawingml/2006/picture" xmlns:c="http://schemas.openxmlformats.org/drawingml/2006/chart" xmlns:lc="http://schemas.openxmlformats.org/drawingml/2006/lockedCanvas" xmlns:dgm="http://schemas.openxmlformats.org/drawingml/2006/diagram" xmlns:wps="http://schemas.microsoft.com/office/word/2010/wordprocessingShape" xmlns:wpg="http://schemas.microsoft.com/office/word/2010/wordprocessingGroup" xmlns:w14="http://schemas.microsoft.com/office/word/2010/wordml" xmlns:w15="http://schemas.microsoft.com/office/word/2012/wordml" xmlns:w16="http://schemas.microsoft.com/office/word/2018/wordml" xmlns:w16cex="http://schemas.microsoft.com/office/word/2018/wordml/cex" xmlns:w16cid="http://schemas.microsoft.com/office/word/2016/wordml/cid" xmlns="http://schemas.microsoft.com/office/tasks/2019/documenttasks" xmlns:cr="http://schemas.microsoft.com/office/comments/2020/reactions">
-  <w:comment w:author="Aditya Lahiri" w:id="2" w:date="2024-10-01T13:52:19Z">
+  <w:comment w:author="Aditya Lahiri" w:id="3" w:date="2024-10-01T13:52:19Z">
     <w:p>
       <w:pPr>
         <w:keepNext w:val="0"/>
@@ -24303,6 +24356,57 @@
     </w:p>
   </w:comment>
   <w:comment w:author="Aditya Lahiri" w:id="1" w:date="2024-09-16T16:15:59Z">
+    <w:p>
+      <w:pPr>
+        <w:keepNext w:val="0"/>
+        <w:keepLines w:val="0"/>
+        <w:pageBreakBefore w:val="0"/>
+        <w:widowControl w:val="0"/>
+        <w:pBdr>
+          <w:top w:space="0" w:sz="0" w:val="nil"/>
+          <w:left w:space="0" w:sz="0" w:val="nil"/>
+          <w:bottom w:space="0" w:sz="0" w:val="nil"/>
+          <w:right w:space="0" w:sz="0" w:val="nil"/>
+          <w:between w:space="0" w:sz="0" w:val="nil"/>
+        </w:pBdr>
+        <w:shd w:fill="auto" w:val="clear"/>
+        <w:spacing w:after="0" w:before="0" w:line="240" w:lineRule="auto"/>
+        <w:ind w:left="0" w:right="0" w:firstLine="0"/>
+        <w:jc w:val="left"/>
+        <w:rPr>
+          <w:rFonts w:ascii="Arial" w:cs="Arial" w:eastAsia="Arial" w:hAnsi="Arial"/>
+          <w:b w:val="0"/>
+          <w:i w:val="0"/>
+          <w:smallCaps w:val="0"/>
+          <w:strike w:val="0"/>
+          <w:color w:val="000000"/>
+          <w:sz w:val="22"/>
+          <w:szCs w:val="22"/>
+          <w:u w:val="none"/>
+          <w:shd w:fill="auto" w:val="clear"/>
+          <w:vertAlign w:val="baseline"/>
+        </w:rPr>
+      </w:pPr>
+      <w:r>
+        <w:rPr>
+          <w:rFonts w:ascii="Arial" w:cs="Arial" w:eastAsia="Arial" w:hAnsi="Arial"/>
+          <w:b w:val="0"/>
+          <w:i w:val="0"/>
+          <w:smallCaps w:val="0"/>
+          <w:strike w:val="0"/>
+          <w:color w:val="000000"/>
+          <w:sz w:val="22"/>
+          <w:szCs w:val="22"/>
+          <w:u w:val="none"/>
+          <w:shd w:fill="auto" w:val="clear"/>
+          <w:vertAlign w:val="baseline"/>
+          <w:rtl w:val="0"/>
+        </w:rPr>
+        <w:t xml:space="preserve">In Fig 2 : Label Step or Phase 2 as mapping phase</w:t>
+      </w:r>
+    </w:p>
+  </w:comment>
+  <w:comment w:author="Aditya Lahiri" w:id="2" w:date="2024-09-16T16:15:59Z">
     <w:p>
       <w:pPr>
         <w:keepNext w:val="0"/>

</xml_diff>

<commit_message>
adding ammends to figures
</commit_message>
<xml_diff>
--- a/Paper/Clinical_Trials_Tumor_Name_Standardization_using Embedding_Analysis.docx
+++ b/Paper/Clinical_Trials_Tumor_Name_Standardization_using Embedding_Analysis.docx
@@ -15543,12 +15543,12 @@
           <wp:inline distB="114300" distT="114300" distL="114300" distR="114300">
             <wp:extent cx="8343900" cy="4749800"/>
             <wp:effectExtent b="0" l="0" r="0" t="0"/>
-            <wp:docPr id="6" name="image5.png"/>
+            <wp:docPr id="5" name="image3.png"/>
             <a:graphic>
               <a:graphicData uri="http://schemas.openxmlformats.org/drawingml/2006/picture">
                 <pic:pic>
                   <pic:nvPicPr>
-                    <pic:cNvPr id="0" name="image5.png"/>
+                    <pic:cNvPr id="0" name="image3.png"/>
                     <pic:cNvPicPr preferRelativeResize="0"/>
                   </pic:nvPicPr>
                   <pic:blipFill>
@@ -15622,21 +15622,24 @@
         <w:ind w:left="-540" w:firstLine="0"/>
         <w:rPr>
           <w:b w:val="1"/>
-        </w:rPr>
-      </w:pPr>
-      <w:r>
-        <w:rPr>
-          <w:rtl w:val="0"/>
-        </w:rPr>
-      </w:r>
-    </w:p>
-    <w:p>
-      <w:pPr>
-        <w:ind w:left="-540" w:firstLine="0"/>
+          <w:i w:val="1"/>
+          <w:sz w:val="24"/>
+          <w:szCs w:val="24"/>
+        </w:rPr>
+      </w:pPr>
+      <w:commentRangeStart w:id="2"/>
+      <w:r>
         <w:rPr>
           <w:b w:val="1"/>
-        </w:rPr>
-      </w:pPr>
+          <w:rtl w:val="0"/>
+        </w:rPr>
+        <w:t xml:space="preserve">Fig 2: Text match and text embedding pipeline summary.</w:t>
+        <w:br w:type="textWrapping"/>
+      </w:r>
+      <w:commentRangeEnd w:id="2"/>
+      <w:r>
+        <w:commentReference w:id="2"/>
+      </w:r>
       <w:r>
         <w:rPr>
           <w:rtl w:val="0"/>
@@ -15661,69 +15664,6 @@
         <w:ind w:left="-540" w:firstLine="0"/>
         <w:rPr>
           <w:b w:val="1"/>
-        </w:rPr>
-      </w:pPr>
-      <w:r>
-        <w:rPr>
-          <w:rtl w:val="0"/>
-        </w:rPr>
-      </w:r>
-    </w:p>
-    <w:p>
-      <w:pPr>
-        <w:ind w:left="-540" w:firstLine="0"/>
-        <w:rPr>
-          <w:b w:val="1"/>
-        </w:rPr>
-      </w:pPr>
-      <w:r>
-        <w:rPr>
-          <w:rtl w:val="0"/>
-        </w:rPr>
-      </w:r>
-    </w:p>
-    <w:p>
-      <w:pPr>
-        <w:ind w:left="-540" w:firstLine="0"/>
-        <w:rPr>
-          <w:b w:val="1"/>
-        </w:rPr>
-      </w:pPr>
-      <w:r>
-        <w:rPr>
-          <w:b w:val="1"/>
-          <w:color w:val="0e101a"/>
-          <w:rtl w:val="0"/>
-        </w:rPr>
-        <w:t xml:space="preserve">Figure 1</w:t>
-      </w:r>
-      <w:r>
-        <w:rPr>
-          <w:color w:val="0e101a"/>
-          <w:rtl w:val="0"/>
-        </w:rPr>
-        <w:t xml:space="preserve">: </w:t>
-      </w:r>
-      <w:r>
-        <w:rPr>
-          <w:b w:val="1"/>
-          <w:color w:val="0e101a"/>
-          <w:rtl w:val="0"/>
-        </w:rPr>
-        <w:t xml:space="preserve">Tumor extraction and annotation pipeline </w:t>
-      </w:r>
-      <w:r>
-        <w:rPr>
-          <w:rtl w:val="0"/>
-        </w:rPr>
-      </w:r>
-    </w:p>
-    <w:p>
-      <w:pPr>
-        <w:ind w:left="-540" w:firstLine="0"/>
-        <w:rPr>
-          <w:color w:val="202122"/>
-          <w:highlight w:val="white"/>
         </w:rPr>
       </w:pPr>
       <w:r>
@@ -15732,180 +15672,18 @@
         </w:rPr>
         <w:drawing>
           <wp:inline distB="114300" distT="114300" distL="114300" distR="114300">
-            <wp:extent cx="2046096" cy="9194800"/>
+            <wp:extent cx="6057900" cy="6832600"/>
             <wp:effectExtent b="0" l="0" r="0" t="0"/>
-            <wp:docPr id="3" name="image3.png"/>
+            <wp:docPr id="1" name="image5.png"/>
             <a:graphic>
               <a:graphicData uri="http://schemas.openxmlformats.org/drawingml/2006/picture">
                 <pic:pic>
                   <pic:nvPicPr>
-                    <pic:cNvPr id="0" name="image3.png"/>
+                    <pic:cNvPr id="0" name="image5.png"/>
                     <pic:cNvPicPr preferRelativeResize="0"/>
                   </pic:nvPicPr>
                   <pic:blipFill>
                     <a:blip r:embed="rId208"/>
-                    <a:srcRect b="0" l="0" r="0" t="0"/>
-                    <a:stretch>
-                      <a:fillRect/>
-                    </a:stretch>
-                  </pic:blipFill>
-                  <pic:spPr>
-                    <a:xfrm rot="16200000">
-                      <a:off x="0" y="0"/>
-                      <a:ext cx="2046096" cy="9194800"/>
-                    </a:xfrm>
-                    <a:prstGeom prst="rect"/>
-                    <a:ln/>
-                  </pic:spPr>
-                </pic:pic>
-              </a:graphicData>
-            </a:graphic>
-          </wp:inline>
-        </w:drawing>
-      </w:r>
-      <w:r>
-        <w:rPr>
-          <w:rtl w:val="0"/>
-        </w:rPr>
-      </w:r>
-    </w:p>
-    <w:p>
-      <w:pPr>
-        <w:ind w:left="-540" w:firstLine="0"/>
-        <w:rPr>
-          <w:b w:val="1"/>
-        </w:rPr>
-      </w:pPr>
-      <w:r>
-        <w:rPr>
-          <w:rtl w:val="0"/>
-        </w:rPr>
-      </w:r>
-    </w:p>
-    <w:p>
-      <w:pPr>
-        <w:ind w:left="-540" w:firstLine="0"/>
-        <w:rPr>
-          <w:b w:val="1"/>
-        </w:rPr>
-        <w:sectPr>
-          <w:type w:val="nextPage"/>
-          <w:pgSz w:h="12240" w:w="15840" w:orient="landscape"/>
-          <w:pgMar w:bottom="1440" w:top="1440" w:left="1260" w:right="1440" w:header="720" w:footer="720"/>
-        </w:sectPr>
-      </w:pPr>
-      <w:r>
-        <w:rPr>
-          <w:rtl w:val="0"/>
-        </w:rPr>
-      </w:r>
-    </w:p>
-    <w:p>
-      <w:pPr>
-        <w:ind w:left="-540" w:firstLine="0"/>
-        <w:rPr>
-          <w:b w:val="1"/>
-        </w:rPr>
-      </w:pPr>
-      <w:r>
-        <w:rPr>
-          <w:rtl w:val="0"/>
-        </w:rPr>
-      </w:r>
-    </w:p>
-    <w:p>
-      <w:pPr>
-        <w:ind w:left="-540" w:firstLine="0"/>
-        <w:rPr>
-          <w:b w:val="1"/>
-        </w:rPr>
-      </w:pPr>
-      <w:r>
-        <w:rPr>
-          <w:rtl w:val="0"/>
-        </w:rPr>
-      </w:r>
-    </w:p>
-    <w:p>
-      <w:pPr>
-        <w:ind w:left="-540" w:firstLine="0"/>
-        <w:rPr>
-          <w:b w:val="1"/>
-        </w:rPr>
-      </w:pPr>
-      <w:r>
-        <w:rPr>
-          <w:rtl w:val="0"/>
-        </w:rPr>
-      </w:r>
-    </w:p>
-    <w:p>
-      <w:pPr>
-        <w:ind w:left="-540" w:firstLine="0"/>
-        <w:rPr>
-          <w:b w:val="1"/>
-        </w:rPr>
-      </w:pPr>
-      <w:r>
-        <w:rPr>
-          <w:rtl w:val="0"/>
-        </w:rPr>
-      </w:r>
-    </w:p>
-    <w:p>
-      <w:pPr>
-        <w:ind w:left="-540" w:firstLine="0"/>
-        <w:rPr>
-          <w:b w:val="1"/>
-          <w:i w:val="1"/>
-          <w:sz w:val="24"/>
-          <w:szCs w:val="24"/>
-        </w:rPr>
-      </w:pPr>
-      <w:commentRangeStart w:id="2"/>
-      <w:r>
-        <w:rPr>
-          <w:b w:val="1"/>
-          <w:rtl w:val="0"/>
-        </w:rPr>
-        <w:t xml:space="preserve">Fig 2: Text match and text embedding pipeline summary.</w:t>
-        <w:br w:type="textWrapping"/>
-      </w:r>
-      <w:commentRangeEnd w:id="2"/>
-      <w:r>
-        <w:commentReference w:id="2"/>
-      </w:r>
-      <w:r>
-        <w:rPr>
-          <w:rtl w:val="0"/>
-        </w:rPr>
-      </w:r>
-    </w:p>
-    <w:p>
-      <w:pPr>
-        <w:ind w:left="-540" w:firstLine="0"/>
-        <w:rPr>
-          <w:b w:val="1"/>
-        </w:rPr>
-      </w:pPr>
-      <w:r>
-        <w:rPr>
-          <w:b w:val="1"/>
-        </w:rPr>
-        <w:drawing>
-          <wp:inline distB="114300" distT="114300" distL="114300" distR="114300">
-            <wp:extent cx="6057900" cy="6832600"/>
-            <wp:effectExtent b="0" l="0" r="0" t="0"/>
-            <wp:docPr id="5" name="image6.png"/>
-            <a:graphic>
-              <a:graphicData uri="http://schemas.openxmlformats.org/drawingml/2006/picture">
-                <pic:pic>
-                  <pic:nvPicPr>
-                    <pic:cNvPr id="0" name="image6.png"/>
-                    <pic:cNvPicPr preferRelativeResize="0"/>
-                  </pic:nvPicPr>
-                  <pic:blipFill>
-                    <a:blip r:embed="rId209"/>
                     <a:srcRect b="0" l="0" r="0" t="0"/>
                     <a:stretch>
                       <a:fillRect/>
@@ -15925,6 +15703,212 @@
           </wp:inline>
         </w:drawing>
       </w:r>
+      <w:r>
+        <w:rPr>
+          <w:rtl w:val="0"/>
+        </w:rPr>
+      </w:r>
+    </w:p>
+    <w:p>
+      <w:pPr>
+        <w:ind w:left="-540" w:firstLine="0"/>
+        <w:rPr>
+          <w:b w:val="1"/>
+        </w:rPr>
+      </w:pPr>
+      <w:r>
+        <w:rPr>
+          <w:rtl w:val="0"/>
+        </w:rPr>
+      </w:r>
+    </w:p>
+    <w:p>
+      <w:pPr>
+        <w:ind w:left="-540" w:firstLine="0"/>
+        <w:rPr>
+          <w:b w:val="1"/>
+        </w:rPr>
+      </w:pPr>
+      <w:r>
+        <w:rPr>
+          <w:b w:val="1"/>
+          <w:sz w:val="24"/>
+          <w:szCs w:val="24"/>
+          <w:highlight w:val="white"/>
+          <w:rtl w:val="0"/>
+        </w:rPr>
+        <w:t xml:space="preserve">Figure 3: Average Silhouette Score vs Number of clusters (K) used in K-means. a. ADA002 when all editions of WHO terms are used. b.  ADA002 when 5th edition of WHO terms are used c.  LTE-3 when all editions of WHO terms are used d.  LTE-3  when 5th editions of WHO terms are used</w:t>
+      </w:r>
+      <w:r>
+        <w:rPr>
+          <w:rtl w:val="0"/>
+        </w:rPr>
+      </w:r>
+    </w:p>
+    <w:p>
+      <w:pPr>
+        <w:ind w:left="-540" w:firstLine="0"/>
+        <w:rPr>
+          <w:b w:val="1"/>
+        </w:rPr>
+      </w:pPr>
+      <w:r>
+        <w:rPr>
+          <w:rtl w:val="0"/>
+        </w:rPr>
+      </w:r>
+    </w:p>
+    <w:p>
+      <w:pPr>
+        <w:rPr>
+          <w:b w:val="1"/>
+        </w:rPr>
+        <w:sectPr>
+          <w:type w:val="nextPage"/>
+          <w:pgSz w:h="12240" w:w="15840" w:orient="landscape"/>
+          <w:pgMar w:bottom="1440" w:top="1440" w:left="1260" w:right="1440" w:header="720" w:footer="720"/>
+        </w:sectPr>
+      </w:pPr>
+      <w:r>
+        <w:rPr>
+          <w:b w:val="1"/>
+        </w:rPr>
+        <w:drawing>
+          <wp:inline distB="114300" distT="114300" distL="114300" distR="114300">
+            <wp:extent cx="8253413" cy="3438922"/>
+            <wp:effectExtent b="0" l="0" r="0" t="0"/>
+            <wp:docPr id="4" name="image1.png"/>
+            <a:graphic>
+              <a:graphicData uri="http://schemas.openxmlformats.org/drawingml/2006/picture">
+                <pic:pic>
+                  <pic:nvPicPr>
+                    <pic:cNvPr id="0" name="image1.png"/>
+                    <pic:cNvPicPr preferRelativeResize="0"/>
+                  </pic:nvPicPr>
+                  <pic:blipFill>
+                    <a:blip r:embed="rId209"/>
+                    <a:srcRect b="0" l="0" r="0" t="0"/>
+                    <a:stretch>
+                      <a:fillRect/>
+                    </a:stretch>
+                  </pic:blipFill>
+                  <pic:spPr>
+                    <a:xfrm>
+                      <a:off x="0" y="0"/>
+                      <a:ext cx="8253413" cy="3438922"/>
+                    </a:xfrm>
+                    <a:prstGeom prst="rect"/>
+                    <a:ln/>
+                  </pic:spPr>
+                </pic:pic>
+              </a:graphicData>
+            </a:graphic>
+          </wp:inline>
+        </w:drawing>
+      </w:r>
+      <w:r>
+        <w:rPr>
+          <w:rtl w:val="0"/>
+        </w:rPr>
+      </w:r>
+    </w:p>
+    <w:p>
+      <w:pPr>
+        <w:ind w:left="-540" w:firstLine="0"/>
+        <w:rPr>
+          <w:b w:val="1"/>
+        </w:rPr>
+      </w:pPr>
+      <w:r>
+        <w:rPr>
+          <w:rtl w:val="0"/>
+        </w:rPr>
+      </w:r>
+    </w:p>
+    <w:p>
+      <w:pPr>
+        <w:ind w:left="-540" w:firstLine="0"/>
+        <w:rPr>
+          <w:b w:val="1"/>
+        </w:rPr>
+      </w:pPr>
+      <w:r>
+        <w:rPr>
+          <w:rtl w:val="0"/>
+        </w:rPr>
+      </w:r>
+    </w:p>
+    <w:p>
+      <w:pPr>
+        <w:ind w:left="-540" w:firstLine="0"/>
+        <w:rPr>
+          <w:b w:val="1"/>
+        </w:rPr>
+      </w:pPr>
+      <w:r>
+        <w:rPr>
+          <w:rtl w:val="0"/>
+        </w:rPr>
+      </w:r>
+    </w:p>
+    <w:p>
+      <w:pPr>
+        <w:rPr>
+          <w:b w:val="1"/>
+        </w:rPr>
+      </w:pPr>
+      <w:r>
+        <w:rPr>
+          <w:rtl w:val="0"/>
+        </w:rPr>
+      </w:r>
+    </w:p>
+    <w:p>
+      <w:pPr>
+        <w:ind w:left="-540" w:firstLine="0"/>
+        <w:rPr>
+          <w:b w:val="1"/>
+        </w:rPr>
+      </w:pPr>
+      <w:r>
+        <w:rPr>
+          <w:rtl w:val="0"/>
+        </w:rPr>
+      </w:r>
+    </w:p>
+    <w:p>
+      <w:pPr>
+        <w:ind w:left="-540" w:firstLine="0"/>
+        <w:rPr>
+          <w:b w:val="1"/>
+        </w:rPr>
+      </w:pPr>
+      <w:r>
+        <w:rPr>
+          <w:rtl w:val="0"/>
+        </w:rPr>
+      </w:r>
+    </w:p>
+    <w:p>
+      <w:pPr>
+        <w:ind w:left="-540" w:firstLine="0"/>
+        <w:rPr>
+          <w:b w:val="1"/>
+        </w:rPr>
+      </w:pPr>
+      <w:r>
+        <w:rPr>
+          <w:rtl w:val="0"/>
+        </w:rPr>
+      </w:r>
+    </w:p>
+    <w:p>
+      <w:pPr>
+        <w:ind w:left="-540" w:firstLine="0"/>
+        <w:rPr>
+          <w:b w:val="1"/>
+        </w:rPr>
+      </w:pPr>
       <w:r>
         <w:rPr>
           <w:rtl w:val="0"/>
@@ -16103,422 +16087,285 @@
       </w:pPr>
       <w:r>
         <w:rPr>
+          <w:rtl w:val="0"/>
+        </w:rPr>
+      </w:r>
+    </w:p>
+    <w:p>
+      <w:pPr>
+        <w:ind w:left="-540" w:firstLine="0"/>
+        <w:rPr>
+          <w:b w:val="1"/>
+        </w:rPr>
+      </w:pPr>
+      <w:r>
+        <w:rPr>
+          <w:rtl w:val="0"/>
+        </w:rPr>
+      </w:r>
+    </w:p>
+    <w:p>
+      <w:pPr>
+        <w:ind w:left="-540" w:firstLine="0"/>
+        <w:rPr>
+          <w:b w:val="1"/>
+        </w:rPr>
+      </w:pPr>
+      <w:r>
+        <w:rPr>
+          <w:rtl w:val="0"/>
+        </w:rPr>
+      </w:r>
+    </w:p>
+    <w:p>
+      <w:pPr>
+        <w:ind w:left="-540" w:firstLine="0"/>
+        <w:rPr>
+          <w:b w:val="1"/>
+        </w:rPr>
+      </w:pPr>
+      <w:r>
+        <w:rPr>
+          <w:rtl w:val="0"/>
+        </w:rPr>
+      </w:r>
+    </w:p>
+    <w:p>
+      <w:pPr>
+        <w:ind w:left="-540" w:firstLine="0"/>
+        <w:rPr>
+          <w:b w:val="1"/>
+        </w:rPr>
+      </w:pPr>
+      <w:r>
+        <w:rPr>
+          <w:rtl w:val="0"/>
+        </w:rPr>
+      </w:r>
+    </w:p>
+    <w:p>
+      <w:pPr>
+        <w:ind w:left="-540" w:firstLine="0"/>
+        <w:rPr>
+          <w:b w:val="1"/>
+        </w:rPr>
+      </w:pPr>
+      <w:r>
+        <w:rPr>
+          <w:rtl w:val="0"/>
+        </w:rPr>
+      </w:r>
+    </w:p>
+    <w:p>
+      <w:pPr>
+        <w:ind w:left="-540" w:firstLine="0"/>
+        <w:rPr>
+          <w:b w:val="1"/>
+        </w:rPr>
+      </w:pPr>
+      <w:r>
+        <w:rPr>
+          <w:rtl w:val="0"/>
+        </w:rPr>
+      </w:r>
+    </w:p>
+    <w:p>
+      <w:pPr>
+        <w:ind w:left="-540" w:firstLine="0"/>
+        <w:rPr>
+          <w:b w:val="1"/>
+        </w:rPr>
+      </w:pPr>
+      <w:r>
+        <w:rPr>
+          <w:rtl w:val="0"/>
+        </w:rPr>
+      </w:r>
+    </w:p>
+    <w:p>
+      <w:pPr>
+        <w:ind w:left="-540" w:firstLine="0"/>
+        <w:rPr>
+          <w:b w:val="1"/>
+        </w:rPr>
+      </w:pPr>
+      <w:r>
+        <w:rPr>
+          <w:rtl w:val="0"/>
+        </w:rPr>
+      </w:r>
+    </w:p>
+    <w:p>
+      <w:pPr>
+        <w:ind w:left="-540" w:firstLine="0"/>
+        <w:rPr>
+          <w:b w:val="1"/>
+        </w:rPr>
+      </w:pPr>
+      <w:r>
+        <w:rPr>
+          <w:rtl w:val="0"/>
+        </w:rPr>
+      </w:r>
+    </w:p>
+    <w:p>
+      <w:pPr>
+        <w:ind w:left="-540" w:firstLine="0"/>
+        <w:rPr>
+          <w:b w:val="1"/>
+        </w:rPr>
+      </w:pPr>
+      <w:r>
+        <w:rPr>
+          <w:rtl w:val="0"/>
+        </w:rPr>
+      </w:r>
+    </w:p>
+    <w:p>
+      <w:pPr>
+        <w:ind w:left="-540" w:firstLine="0"/>
+        <w:rPr>
+          <w:b w:val="1"/>
+        </w:rPr>
+      </w:pPr>
+      <w:r>
+        <w:rPr>
+          <w:rtl w:val="0"/>
+        </w:rPr>
+      </w:r>
+    </w:p>
+    <w:p>
+      <w:pPr>
+        <w:ind w:left="-540" w:firstLine="0"/>
+        <w:rPr>
+          <w:b w:val="1"/>
+        </w:rPr>
+      </w:pPr>
+      <w:r>
+        <w:rPr>
+          <w:rtl w:val="0"/>
+        </w:rPr>
+      </w:r>
+    </w:p>
+    <w:p>
+      <w:pPr>
+        <w:ind w:left="-540" w:firstLine="0"/>
+        <w:rPr>
+          <w:b w:val="1"/>
+        </w:rPr>
+      </w:pPr>
+      <w:r>
+        <w:rPr>
+          <w:rtl w:val="0"/>
+        </w:rPr>
+      </w:r>
+    </w:p>
+    <w:p>
+      <w:pPr>
+        <w:ind w:left="-540" w:firstLine="0"/>
+        <w:rPr>
+          <w:b w:val="1"/>
+        </w:rPr>
+      </w:pPr>
+      <w:r>
+        <w:rPr>
+          <w:rtl w:val="0"/>
+        </w:rPr>
+      </w:r>
+    </w:p>
+    <w:p>
+      <w:pPr>
+        <w:ind w:left="-540" w:firstLine="0"/>
+        <w:rPr>
+          <w:b w:val="1"/>
+        </w:rPr>
+      </w:pPr>
+      <w:r>
+        <w:rPr>
+          <w:rtl w:val="0"/>
+        </w:rPr>
+      </w:r>
+    </w:p>
+    <w:p>
+      <w:pPr>
+        <w:ind w:left="-540" w:firstLine="0"/>
+        <w:rPr>
+          <w:b w:val="1"/>
+        </w:rPr>
+      </w:pPr>
+      <w:r>
+        <w:rPr>
+          <w:rtl w:val="0"/>
+        </w:rPr>
+      </w:r>
+    </w:p>
+    <w:p>
+      <w:pPr>
+        <w:ind w:left="-540" w:firstLine="0"/>
+        <w:rPr>
+          <w:b w:val="1"/>
+        </w:rPr>
+      </w:pPr>
+      <w:r>
+        <w:rPr>
+          <w:rtl w:val="0"/>
+        </w:rPr>
+      </w:r>
+    </w:p>
+    <w:p>
+      <w:pPr>
+        <w:ind w:left="-540" w:firstLine="0"/>
+        <w:rPr>
+          <w:b w:val="1"/>
+        </w:rPr>
+      </w:pPr>
+      <w:r>
+        <w:rPr>
+          <w:rtl w:val="0"/>
+        </w:rPr>
+      </w:r>
+    </w:p>
+    <w:p>
+      <w:pPr>
+        <w:ind w:left="-540" w:firstLine="0"/>
+        <w:rPr>
+          <w:b w:val="1"/>
+        </w:rPr>
+      </w:pPr>
+      <w:r>
+        <w:rPr>
+          <w:rtl w:val="0"/>
+        </w:rPr>
+      </w:r>
+    </w:p>
+    <w:p>
+      <w:pPr>
+        <w:ind w:left="-540" w:firstLine="0"/>
+        <w:rPr>
+          <w:b w:val="1"/>
+        </w:rPr>
+      </w:pPr>
+      <w:r>
+        <w:rPr>
+          <w:rtl w:val="0"/>
+        </w:rPr>
+      </w:r>
+    </w:p>
+    <w:p>
+      <w:pPr>
+        <w:ind w:left="-540" w:firstLine="0"/>
+        <w:rPr>
+          <w:b w:val="1"/>
+        </w:rPr>
+      </w:pPr>
+      <w:r>
+        <w:rPr>
           <w:b w:val="1"/>
           <w:sz w:val="24"/>
           <w:szCs w:val="24"/>
           <w:highlight w:val="white"/>
           <w:rtl w:val="0"/>
         </w:rPr>
-        <w:t xml:space="preserve">Figure 3: Average Silhouette Score vs Number of clusters (K) used in K-means. a. ADA002 when all editions of WHO terms are used. b.  ADA002 when 5th edition of WHO terms are used c.  LTE-3 when all editions of WHO terms are used d.  LTE-3  when 5th editions of WHO terms are used</w:t>
-      </w:r>
-      <w:r>
-        <w:rPr>
-          <w:rtl w:val="0"/>
-        </w:rPr>
-      </w:r>
-    </w:p>
-    <w:p>
-      <w:pPr>
-        <w:ind w:left="-540" w:firstLine="0"/>
-        <w:rPr>
-          <w:b w:val="1"/>
-        </w:rPr>
-      </w:pPr>
-      <w:r>
-        <w:rPr>
-          <w:rtl w:val="0"/>
-        </w:rPr>
-      </w:r>
-    </w:p>
-    <w:p>
-      <w:pPr>
-        <w:rPr>
-          <w:b w:val="1"/>
-        </w:rPr>
-      </w:pPr>
-      <w:r>
-        <w:rPr>
-          <w:b w:val="1"/>
-        </w:rPr>
-        <w:drawing>
-          <wp:inline distB="114300" distT="114300" distL="114300" distR="114300">
-            <wp:extent cx="6057900" cy="2527300"/>
-            <wp:effectExtent b="0" l="0" r="0" t="0"/>
-            <wp:docPr id="1" name="image1.png"/>
-            <a:graphic>
-              <a:graphicData uri="http://schemas.openxmlformats.org/drawingml/2006/picture">
-                <pic:pic>
-                  <pic:nvPicPr>
-                    <pic:cNvPr id="0" name="image1.png"/>
-                    <pic:cNvPicPr preferRelativeResize="0"/>
-                  </pic:nvPicPr>
-                  <pic:blipFill>
-                    <a:blip r:embed="rId211"/>
-                    <a:srcRect b="0" l="0" r="0" t="0"/>
-                    <a:stretch>
-                      <a:fillRect/>
-                    </a:stretch>
-                  </pic:blipFill>
-                  <pic:spPr>
-                    <a:xfrm>
-                      <a:off x="0" y="0"/>
-                      <a:ext cx="6057900" cy="2527300"/>
-                    </a:xfrm>
-                    <a:prstGeom prst="rect"/>
-                    <a:ln/>
-                  </pic:spPr>
-                </pic:pic>
-              </a:graphicData>
-            </a:graphic>
-          </wp:inline>
-        </w:drawing>
-      </w:r>
-      <w:r>
-        <w:rPr>
-          <w:rtl w:val="0"/>
-        </w:rPr>
-      </w:r>
-    </w:p>
-    <w:p>
-      <w:pPr>
-        <w:ind w:left="-540" w:firstLine="0"/>
-        <w:rPr>
-          <w:b w:val="1"/>
-        </w:rPr>
-      </w:pPr>
-      <w:r>
-        <w:rPr>
-          <w:rtl w:val="0"/>
-        </w:rPr>
-      </w:r>
-    </w:p>
-    <w:p>
-      <w:pPr>
-        <w:ind w:left="-540" w:firstLine="0"/>
-        <w:rPr>
-          <w:b w:val="1"/>
-        </w:rPr>
-      </w:pPr>
-      <w:r>
-        <w:rPr>
-          <w:rtl w:val="0"/>
-        </w:rPr>
-      </w:r>
-    </w:p>
-    <w:p>
-      <w:pPr>
-        <w:ind w:left="-540" w:firstLine="0"/>
-        <w:rPr>
-          <w:b w:val="1"/>
-        </w:rPr>
-      </w:pPr>
-      <w:r>
-        <w:rPr>
-          <w:rtl w:val="0"/>
-        </w:rPr>
-      </w:r>
-    </w:p>
-    <w:p>
-      <w:pPr>
-        <w:ind w:left="-540" w:firstLine="0"/>
-        <w:rPr>
-          <w:b w:val="1"/>
-        </w:rPr>
-      </w:pPr>
-      <w:r>
-        <w:rPr>
-          <w:rtl w:val="0"/>
-        </w:rPr>
-      </w:r>
-    </w:p>
-    <w:p>
-      <w:pPr>
-        <w:ind w:left="-540" w:firstLine="0"/>
-        <w:rPr>
-          <w:b w:val="1"/>
-        </w:rPr>
-      </w:pPr>
-      <w:r>
-        <w:rPr>
-          <w:rtl w:val="0"/>
-        </w:rPr>
-      </w:r>
-    </w:p>
-    <w:p>
-      <w:pPr>
-        <w:ind w:left="-540" w:firstLine="0"/>
-        <w:rPr>
-          <w:b w:val="1"/>
-        </w:rPr>
-      </w:pPr>
-      <w:r>
-        <w:rPr>
-          <w:rtl w:val="0"/>
-        </w:rPr>
-      </w:r>
-    </w:p>
-    <w:p>
-      <w:pPr>
-        <w:ind w:left="-540" w:firstLine="0"/>
-        <w:rPr>
-          <w:b w:val="1"/>
-        </w:rPr>
-      </w:pPr>
-      <w:r>
-        <w:rPr>
-          <w:rtl w:val="0"/>
-        </w:rPr>
-      </w:r>
-    </w:p>
-    <w:p>
-      <w:pPr>
-        <w:ind w:left="-540" w:firstLine="0"/>
-        <w:rPr>
-          <w:b w:val="1"/>
-        </w:rPr>
-      </w:pPr>
-      <w:r>
-        <w:rPr>
-          <w:rtl w:val="0"/>
-        </w:rPr>
-      </w:r>
-    </w:p>
-    <w:p>
-      <w:pPr>
-        <w:ind w:left="-540" w:firstLine="0"/>
-        <w:rPr>
-          <w:b w:val="1"/>
-        </w:rPr>
-      </w:pPr>
-      <w:r>
-        <w:rPr>
-          <w:rtl w:val="0"/>
-        </w:rPr>
-      </w:r>
-    </w:p>
-    <w:p>
-      <w:pPr>
-        <w:ind w:left="-540" w:firstLine="0"/>
-        <w:rPr>
-          <w:b w:val="1"/>
-        </w:rPr>
-      </w:pPr>
-      <w:r>
-        <w:rPr>
-          <w:rtl w:val="0"/>
-        </w:rPr>
-      </w:r>
-    </w:p>
-    <w:p>
-      <w:pPr>
-        <w:ind w:left="-540" w:firstLine="0"/>
-        <w:rPr>
-          <w:b w:val="1"/>
-        </w:rPr>
-      </w:pPr>
-      <w:r>
-        <w:rPr>
-          <w:rtl w:val="0"/>
-        </w:rPr>
-      </w:r>
-    </w:p>
-    <w:p>
-      <w:pPr>
-        <w:ind w:left="-540" w:firstLine="0"/>
-        <w:rPr>
-          <w:b w:val="1"/>
-        </w:rPr>
-      </w:pPr>
-      <w:r>
-        <w:rPr>
-          <w:rtl w:val="0"/>
-        </w:rPr>
-      </w:r>
-    </w:p>
-    <w:p>
-      <w:pPr>
-        <w:ind w:left="-540" w:firstLine="0"/>
-        <w:rPr>
-          <w:b w:val="1"/>
-        </w:rPr>
-      </w:pPr>
-      <w:r>
-        <w:rPr>
-          <w:rtl w:val="0"/>
-        </w:rPr>
-      </w:r>
-    </w:p>
-    <w:p>
-      <w:pPr>
-        <w:ind w:left="-540" w:firstLine="0"/>
-        <w:rPr>
-          <w:b w:val="1"/>
-        </w:rPr>
-      </w:pPr>
-      <w:r>
-        <w:rPr>
-          <w:rtl w:val="0"/>
-        </w:rPr>
-      </w:r>
-    </w:p>
-    <w:p>
-      <w:pPr>
-        <w:ind w:left="-540" w:firstLine="0"/>
-        <w:rPr>
-          <w:b w:val="1"/>
-        </w:rPr>
-      </w:pPr>
-      <w:r>
-        <w:rPr>
-          <w:rtl w:val="0"/>
-        </w:rPr>
-      </w:r>
-    </w:p>
-    <w:p>
-      <w:pPr>
-        <w:ind w:left="-540" w:firstLine="0"/>
-        <w:rPr>
-          <w:b w:val="1"/>
-        </w:rPr>
-      </w:pPr>
-      <w:r>
-        <w:rPr>
-          <w:rtl w:val="0"/>
-        </w:rPr>
-      </w:r>
-    </w:p>
-    <w:p>
-      <w:pPr>
-        <w:ind w:left="-540" w:firstLine="0"/>
-        <w:rPr>
-          <w:b w:val="1"/>
-        </w:rPr>
-      </w:pPr>
-      <w:r>
-        <w:rPr>
-          <w:rtl w:val="0"/>
-        </w:rPr>
-      </w:r>
-    </w:p>
-    <w:p>
-      <w:pPr>
-        <w:ind w:left="-540" w:firstLine="0"/>
-        <w:rPr>
-          <w:b w:val="1"/>
-        </w:rPr>
-      </w:pPr>
-      <w:r>
-        <w:rPr>
-          <w:rtl w:val="0"/>
-        </w:rPr>
-      </w:r>
-    </w:p>
-    <w:p>
-      <w:pPr>
-        <w:ind w:left="-540" w:firstLine="0"/>
-        <w:rPr>
-          <w:b w:val="1"/>
-        </w:rPr>
-      </w:pPr>
-      <w:r>
-        <w:rPr>
-          <w:rtl w:val="0"/>
-        </w:rPr>
-      </w:r>
-    </w:p>
-    <w:p>
-      <w:pPr>
-        <w:ind w:left="-540" w:firstLine="0"/>
-        <w:rPr>
-          <w:b w:val="1"/>
-        </w:rPr>
-      </w:pPr>
-      <w:r>
-        <w:rPr>
-          <w:rtl w:val="0"/>
-        </w:rPr>
-      </w:r>
-    </w:p>
-    <w:p>
-      <w:pPr>
-        <w:ind w:left="-540" w:firstLine="0"/>
-        <w:rPr>
-          <w:b w:val="1"/>
-        </w:rPr>
-      </w:pPr>
-      <w:r>
-        <w:rPr>
-          <w:rtl w:val="0"/>
-        </w:rPr>
-      </w:r>
-    </w:p>
-    <w:p>
-      <w:pPr>
-        <w:ind w:left="-540" w:firstLine="0"/>
-        <w:rPr>
-          <w:b w:val="1"/>
-        </w:rPr>
-      </w:pPr>
-      <w:r>
-        <w:rPr>
-          <w:rtl w:val="0"/>
-        </w:rPr>
-      </w:r>
-    </w:p>
-    <w:p>
-      <w:pPr>
-        <w:ind w:left="-540" w:firstLine="0"/>
-        <w:rPr>
-          <w:b w:val="1"/>
-        </w:rPr>
-      </w:pPr>
-      <w:r>
-        <w:rPr>
-          <w:rtl w:val="0"/>
-        </w:rPr>
-      </w:r>
-    </w:p>
-    <w:p>
-      <w:pPr>
-        <w:ind w:left="-540" w:firstLine="0"/>
-        <w:rPr>
-          <w:b w:val="1"/>
-        </w:rPr>
-      </w:pPr>
-      <w:r>
-        <w:rPr>
-          <w:rtl w:val="0"/>
-        </w:rPr>
-      </w:r>
-    </w:p>
-    <w:p>
-      <w:pPr>
-        <w:ind w:left="-540" w:firstLine="0"/>
-        <w:rPr>
-          <w:b w:val="1"/>
-        </w:rPr>
-      </w:pPr>
-      <w:r>
-        <w:rPr>
-          <w:rtl w:val="0"/>
-        </w:rPr>
-      </w:r>
-    </w:p>
-    <w:p>
-      <w:pPr>
-        <w:ind w:left="-540" w:firstLine="0"/>
-        <w:rPr>
-          <w:b w:val="1"/>
-        </w:rPr>
-      </w:pPr>
-      <w:r>
-        <w:rPr>
-          <w:b w:val="1"/>
-          <w:sz w:val="24"/>
-          <w:szCs w:val="24"/>
-          <w:highlight w:val="white"/>
-          <w:rtl w:val="0"/>
-        </w:rPr>
         <w:t xml:space="preserve">Supplemental Figure SSSSS: </w:t>
       </w:r>
       <w:r>
@@ -16557,7 +16404,7 @@
           <wp:inline distB="114300" distT="114300" distL="114300" distR="114300">
             <wp:extent cx="2819400" cy="7010400"/>
             <wp:effectExtent b="0" l="0" r="0" t="0"/>
-            <wp:docPr id="4" name="image4.png"/>
+            <wp:docPr id="3" name="image4.png"/>
             <a:graphic>
               <a:graphicData uri="http://schemas.openxmlformats.org/drawingml/2006/picture">
                 <pic:pic>
@@ -16566,7 +16413,7 @@
                     <pic:cNvPicPr preferRelativeResize="0"/>
                   </pic:nvPicPr>
                   <pic:blipFill>
-                    <a:blip r:embed="rId212"/>
+                    <a:blip r:embed="rId211"/>
                     <a:srcRect b="0" l="0" r="0" t="0"/>
                     <a:stretch>
                       <a:fillRect/>
@@ -17406,7 +17253,7 @@
         </w:rPr>
         <w:t xml:space="preserve">We conclude from our analysis that the MeSH terms–even though they are internally standardized– are not suitable to be used to identify the exact term and condition name for the conditions they encode. Therefore, even though we observed that the condition names from the CTR contained syntactic and semantic inconsistencies, we decided to use the terms from the conditions file to extract tumor names and map them to their standardized nomenclature in the WHO Classification of Tumors system (referred to as the “WHO database” in the rest of the paper) (</w:t>
       </w:r>
-      <w:hyperlink r:id="rId213">
+      <w:hyperlink r:id="rId212">
         <w:r>
           <w:rPr>
             <w:color w:val="1155cc"/>
@@ -17422,7 +17269,7 @@
         </w:rPr>
         <w:t xml:space="preserve">) or National Cancer Institute Thesaurus (“NCIt database”) (</w:t>
       </w:r>
-      <w:hyperlink r:id="rId214">
+      <w:hyperlink r:id="rId213">
         <w:r>
           <w:rPr>
             <w:color w:val="1155cc"/>

</xml_diff>

<commit_message>
edited edition wording in manuscript
</commit_message>
<xml_diff>
--- a/Paper/Clinical_Trials_Tumor_Name_Standardization_using Embedding_Analysis.docx
+++ b/Paper/Clinical_Trials_Tumor_Name_Standardization_using Embedding_Analysis.docx
@@ -1086,7 +1086,7 @@
         <w:rPr>
           <w:rtl w:val="0"/>
         </w:rPr>
-        <w:t xml:space="preserve">referred to in this text as the WHO database 5th Edition) and the combined editions of the WHO database (referred to in this text as the WHO database All Editions)</w:t>
+        <w:t xml:space="preserve">referred to in this text as the WHO database 5th edition) and the combined editions of the WHO database (referred to in this text as the WHO database all editions)</w:t>
       </w:r>
       <w:r>
         <w:rPr>
@@ -1820,13 +1820,7 @@
         <w:rPr>
           <w:rtl w:val="0"/>
         </w:rPr>
-        <w:t xml:space="preserve">The second protocol in Phase 2, CANTOS matched each of the conditions in the CTR to the tumor names listed in the 5th edition (latest) of the </w:t>
-      </w:r>
-      <w:r>
-        <w:rPr>
-          <w:rtl w:val="0"/>
-        </w:rPr>
-        <w:t xml:space="preserve">WHO database</w:t>
+        <w:t xml:space="preserve">The second protocol in Phase 2, CANTOS matched each of the conditions in the CTR to the tumor names listed in the WHO database 5th edition (latest edition)</w:t>
       </w:r>
       <w:r>
         <w:rPr>
@@ -1891,7 +1885,7 @@
         <w:rPr>
           <w:rtl w:val="0"/>
         </w:rPr>
-        <w:t xml:space="preserve">to the pediatric tumor names listed in the 5th edition of the WHO database (instead of the entire 5th edition of WHO database). Once the tumors were annotated as pediatric or adult by CANTOS, we manually validated the findings. If the tumors were marked as pediatric by manual validation, </w:t>
+        <w:t xml:space="preserve">to the pediatric tumor names listed in the WHO database 5th edition (instead of the entire WHO database 5th edition). Once the tumors were annotated as pediatric or adult by CANTOS, we manually validated the findings. If the tumors were marked as pediatric by manual validation, </w:t>
       </w:r>
       <w:r>
         <w:rPr>
@@ -3566,7 +3560,6 @@
       </w:r>
       <w:r>
         <w:rPr>
-          <w:color w:val="ff0000"/>
           <w:highlight w:val="white"/>
           <w:rtl w:val="0"/>
         </w:rPr>
@@ -3648,7 +3641,8 @@
       <w:pPr>
         <w:ind w:left="-540" w:firstLine="0"/>
         <w:rPr>
-          <w:b w:val="1"/>
+          <w:sz w:val="24"/>
+          <w:szCs w:val="24"/>
         </w:rPr>
       </w:pPr>
       <w:r>
@@ -3814,6 +3808,12 @@
         </w:rPr>
         <w:t xml:space="preserve">. </w:t>
       </w:r>
+    </w:p>
+    <w:p>
+      <w:pPr>
+        <w:ind w:left="-540" w:firstLine="0"/>
+        <w:rPr/>
+      </w:pPr>
       <w:r>
         <w:rPr>
           <w:sz w:val="24"/>
@@ -3856,31 +3856,7 @@
         <w:rPr>
           <w:rtl w:val="0"/>
         </w:rPr>
-      </w:r>
-    </w:p>
-    <w:p>
-      <w:pPr>
-        <w:ind w:left="-540" w:firstLine="0"/>
-        <w:rPr>
-          <w:b w:val="1"/>
-        </w:rPr>
-      </w:pPr>
-      <w:r>
-        <w:rPr>
-          <w:rtl w:val="0"/>
-        </w:rPr>
-      </w:r>
-    </w:p>
-    <w:p>
-      <w:pPr>
-        <w:ind w:left="-540" w:firstLine="0"/>
-        <w:rPr/>
-      </w:pPr>
-      <w:r>
-        <w:rPr>
-          <w:rtl w:val="0"/>
-        </w:rPr>
-        <w:t xml:space="preserve">We used both LTE-3 and ADA002 to generate embeddings for all the tumors identified in clinical trials, each term in every edition of the WHO database, and all the terms in the NCIT database which served as inputs to CANTOS. The first text-embedding based standardization method implemented by CANTOS involved calculating the respective Euclidean distances in the embedding space (LTE-3 or ADA002) between each tumor name identified in the CTR and every standardized tumor term in the WHO and NCIt database and then mapping the tumor name from CTR to the nearest standardized term. CANTOS ran this method using each set of embeddings(LTE-3 or ADA002)  and standardized the tumor names in CTR with respect to the 5th edition of WHO </w:t>
+        <w:t xml:space="preserve">We used both LTE-3 and ADA002 to generate embeddings for all the tumors identified in clinical trials, each term in every edition of the WHO database, and all the terms in the NCIT database which served as inputs to CANTOS. The first text-embedding based standardization method implemented by CANTOS involved calculating the respective Euclidean distances in the embedding space (LTE-3 or ADA002) between each tumor name identified in the CTR and every standardized tumor term in the WHO and NCIt database and then mapping the tumor name from CTR to the nearest standardized term. CANTOS ran this method using each set of embeddings(LTE-3 or ADA002)  and standardized the tumor names in CTR with respect to the WHO </w:t>
       </w:r>
       <w:r>
         <w:rPr>
@@ -3888,13 +3864,13 @@
           <w:highlight w:val="white"/>
           <w:rtl w:val="0"/>
         </w:rPr>
-        <w:t xml:space="preserve">database</w:t>
-      </w:r>
-      <w:r>
-        <w:rPr>
-          <w:rtl w:val="0"/>
-        </w:rPr>
-        <w:t xml:space="preserve">, all editions (3rd-5th) of the WHO </w:t>
+        <w:t xml:space="preserve">database 5th edition</w:t>
+      </w:r>
+      <w:r>
+        <w:rPr>
+          <w:rtl w:val="0"/>
+        </w:rPr>
+        <w:t xml:space="preserve">, WHO </w:t>
       </w:r>
       <w:r>
         <w:rPr>
@@ -3902,13 +3878,13 @@
           <w:highlight w:val="white"/>
           <w:rtl w:val="0"/>
         </w:rPr>
-        <w:t xml:space="preserve">database</w:t>
-      </w:r>
-      <w:r>
-        <w:rPr>
-          <w:rtl w:val="0"/>
-        </w:rPr>
-        <w:t xml:space="preserve">, and the NCIt </w:t>
+        <w:t xml:space="preserve">database </w:t>
+      </w:r>
+      <w:r>
+        <w:rPr>
+          <w:rtl w:val="0"/>
+        </w:rPr>
+        <w:t xml:space="preserve">all editions, and the NCIt </w:t>
       </w:r>
       <w:r>
         <w:rPr>
@@ -3969,7 +3945,7 @@
           <w:szCs w:val="24"/>
           <w:rtl w:val="0"/>
         </w:rPr>
-        <w:t xml:space="preserve">Similar to CANTOS's approach of using edit distances to compute divergence matrices for AP clustering for performing standardization on clusters, in this approach, CANTOS calculated the pairwise Euclidean distances in the embedding space (LTE-3 or ADA002) between tumor names in the CTR and terms from the WHO and NCIt databases.  However, calculating the pairwise Euclidean distance in the embedding space is computationally expensive and time consuming, as the embedding space has a large number of dimensions for both ADA002 (1536 dimensions) and LTE-3 (3072 dimensions) embeddings. To address this issue, CANTOS applied principal component analysis (PCA) to each set of embeddings (ADA002 and LTE-3) and based on the iteration of pipeline that depended on the edition of WHO (5th Edition or All Editions) database used in the pipeline,  generated four sets of PCA-transformed embeddings. The dimensions of the four PCA-transformed embedding spaces are summarized in Table 1. For each case, CANTOS retained the minimum number of principal components necessary to explain 80% of the variance in the data.</w:t>
+        <w:t xml:space="preserve">Similar to CANTOS's approach of using edit distances to compute divergence matrices for AP clustering for performing standardization on clusters, in this approach, CANTOS calculated the pairwise Euclidean distances in the embedding space (LTE-3 or ADA002) between tumor names in the CTR and terms from the WHO and NCIt databases.  However, calculating the pairwise Euclidean distance in the embedding space is computationally expensive and time consuming, as the embedding space has a large number of dimensions for both ADA002 (1536 dimensions) and LTE-3 (3072 dimensions) embeddings. To address this issue, CANTOS applied principal component analysis (PCA) to each set of embeddings (ADA002 and LTE-3) and based on the iteration of pipeline that depended on the edition of WHO (5th edition or all editions) database used in the pipeline,  generated four sets of PCA-transformed embeddings. The dimensions of the four PCA-transformed embedding spaces are summarized in Table 1. For each case, CANTOS retained the minimum number of principal components necessary to explain 80% of the variance in the data.</w:t>
       </w:r>
     </w:p>
     <w:p>
@@ -4515,7 +4491,7 @@
           <w:szCs w:val="24"/>
           <w:rtl w:val="0"/>
         </w:rPr>
-        <w:t xml:space="preserve">After the clustering was completed, CANTOS performed isolation forest and LOF analysis to determine outliers within each cluster just as it did in the case for edit-distance based AP clustering. The hyperparameters for both isolation forest and LOF analysis were kept the same as they were for edit-distance based AP clustering.  Following the outlier detection step, CANTOS iterate through each cluster and determines the standardized term from the WHO (5th Edition and All Edition) and the NCIt databases that is closest to each cluster member by computing the Euclidean distance in the embedding space </w:t>
+        <w:t xml:space="preserve">After the clustering was completed, CANTOS performed isolation forest and LOF analysis to determine outliers within each cluster just as it did in the case for edit-distance based AP clustering. The hyperparameters for both isolation forest and LOF analysis were kept the same as they were for edit-distance based AP clustering.  Following the outlier detection step, CANTOS iterate through each cluster and determines the standardized term from the WHO (5th edition and all edition) and the NCIt databases that is closest to each cluster member by computing the Euclidean distance in the embedding space </w:t>
       </w:r>
       <w:r>
         <w:rPr>
@@ -5717,7 +5693,7 @@
           <w:highlight w:val="white"/>
           <w:rtl w:val="0"/>
         </w:rPr>
-        <w:t xml:space="preserve"> Using this method, CANTOS evaluated the mean silhouette score for various values of “K” under both ADA002 and LTE-3 embeddings for each iteration (WHO database 5th Edition and WHO database All Editions) . In Figure 3, we plot the mean silhouette score for each of these cases. </w:t>
+        <w:t xml:space="preserve"> Using this method, CANTOS evaluated the mean silhouette score for various values of “K” under both ADA002 and LTE-3 embeddings for each iteration (WHO database 5th edition and WHO database all editions) . In Figure 3, we plot the mean silhouette score for each of these cases. </w:t>
       </w:r>
     </w:p>
     <w:p>
@@ -5753,7 +5729,7 @@
           <w:highlight w:val="white"/>
           <w:rtl w:val="0"/>
         </w:rPr>
-        <w:t xml:space="preserve">Figure 3: Average Silhouette Score vs Number of clusters (K) used in K-means. a. ADA002 when all editions of the WHO </w:t>
+        <w:t xml:space="preserve">Figure 3: Average Silhouette Score vs Number of clusters (K) used in K-means. a. ADA002 when WHO </w:t>
       </w:r>
       <w:r>
         <w:rPr>
@@ -5762,7 +5738,7 @@
           <w:szCs w:val="24"/>
           <w:rtl w:val="0"/>
         </w:rPr>
-        <w:t xml:space="preserve">database</w:t>
+        <w:t xml:space="preserve">database all editions</w:t>
       </w:r>
       <w:r>
         <w:rPr>
@@ -5772,7 +5748,7 @@
           <w:highlight w:val="white"/>
           <w:rtl w:val="0"/>
         </w:rPr>
-        <w:t xml:space="preserve"> are used. b.  ADA002 when 5th edition of WHO </w:t>
+        <w:t xml:space="preserve"> are used. b.  ADA002 when WHO </w:t>
       </w:r>
       <w:r>
         <w:rPr>
@@ -5781,7 +5757,7 @@
           <w:szCs w:val="24"/>
           <w:rtl w:val="0"/>
         </w:rPr>
-        <w:t xml:space="preserve">database</w:t>
+        <w:t xml:space="preserve">database 5th edition is</w:t>
       </w:r>
       <w:r>
         <w:rPr>
@@ -5791,7 +5767,7 @@
           <w:highlight w:val="white"/>
           <w:rtl w:val="0"/>
         </w:rPr>
-        <w:t xml:space="preserve"> are used c.  LTE-3 when all editions of WHO </w:t>
+        <w:t xml:space="preserve"> used c.  LTE-3 when WHO </w:t>
       </w:r>
       <w:r>
         <w:rPr>
@@ -5810,7 +5786,7 @@
           <w:highlight w:val="white"/>
           <w:rtl w:val="0"/>
         </w:rPr>
-        <w:t xml:space="preserve"> are used d.  LTE-3  when 5th editions of WHO </w:t>
+        <w:t xml:space="preserve"> all editions are used d.  LTE-3  when WHO </w:t>
       </w:r>
       <w:r>
         <w:rPr>
@@ -5829,7 +5805,7 @@
           <w:highlight w:val="white"/>
           <w:rtl w:val="0"/>
         </w:rPr>
-        <w:t xml:space="preserve"> are used</w:t>
+        <w:t xml:space="preserve"> 5th edition is used.</w:t>
       </w:r>
     </w:p>
     <w:p>
@@ -6096,7 +6072,7 @@
           <w:highlight w:val="white"/>
           <w:rtl w:val="0"/>
         </w:rPr>
-        <w:t xml:space="preserve"> When only the 5th edition of the WHO database was used for standardization, we identified 567 CTR tumors that did not have a ground truth. When we considered all editions of the WHO database, we identified 482 CTR tumors that did not have a ground truth. This is a consistent finding as all editions of the WHO database have a greater number of </w:t>
+        <w:t xml:space="preserve"> When only WHO database 5th edition was used for standardization, we identified 567 CTR tumors that did not have a ground truth. When we considered all editions of the WHO database, we identified 482 CTR tumors that did not have a ground truth. This is a consistent finding as all editions of the WHO database have a greater number of </w:t>
       </w:r>
       <w:r>
         <w:rPr>
@@ -6123,7 +6099,7 @@
           <w:highlight w:val="white"/>
           <w:rtl w:val="0"/>
         </w:rPr>
-        <w:t xml:space="preserve">Therefore, out of the 1,600 terms chosen for ground truth annotation, we evaluated the accuracy for 1,033 terms when we considered only the 5th edition of the WHO database for standardization and 1,118 terms when we considered all editions of the WHO database.</w:t>
+        <w:t xml:space="preserve">Therefore, out of the 1,600 terms chosen for ground truth annotation, we evaluated the accuracy for 1,033 terms when we considered the WHO database 5th edition for standardization and 1,118 terms when we considered the WHO database all editions.</w:t>
       </w:r>
       <w:r>
         <w:rPr>
@@ -6132,7 +6108,7 @@
           <w:highlight w:val="white"/>
           <w:rtl w:val="0"/>
         </w:rPr>
-        <w:t xml:space="preserve">  To compute the accuracy of each method, we simply count the instances in which a given method identified at least one ground truth associated with the tumor name drawn from the CTR and divide it by total number of terms (1033 for 5th Edition of WHO database or 1118 for All Editions of WHO database). We report the accuracy of each method for the all editions of WHO database in Table 3 and for WHO database 5th Edition in Table 4.</w:t>
+        <w:t xml:space="preserve">  To compute the accuracy of each method, we simply count the instances in which a given method identified at least one ground truth associated with the tumor name drawn from the CTR and divide it by total number of terms (1033 for WHO database  5th edition or 1118 for WHO database all editions). We report the accuracy of WHO database all editions in Table 3 and for WHO database 5th Edition in Table 4.</w:t>
       </w:r>
     </w:p>
     <w:p>
@@ -6168,7 +6144,7 @@
           <w:highlight w:val="white"/>
           <w:rtl w:val="0"/>
         </w:rPr>
-        <w:t xml:space="preserve">Table 3: CANTOS Accuracies for Standardization Methods when all  Editions of WHO terms are used </w:t>
+        <w:t xml:space="preserve">Table 3: CANTOS Accuracies for Standardization Methods when WHO database all editions are used. </w:t>
         <w:br w:type="textWrapping"/>
       </w:r>
     </w:p>
@@ -6348,7 +6324,7 @@
                 <w:szCs w:val="20"/>
                 <w:rtl w:val="0"/>
               </w:rPr>
-              <w:t xml:space="preserve">Accuracy All Editions WHO</w:t>
+              <w:t xml:space="preserve">Accuracy WHO All Editions </w:t>
             </w:r>
           </w:p>
         </w:tc>
@@ -8127,7 +8103,7 @@
           <w:highlight w:val="white"/>
           <w:rtl w:val="0"/>
         </w:rPr>
-        <w:t xml:space="preserve">Table 4: CANTOS Accuracies for Standardization Methods when only 5th  Editions of WHO terms are used </w:t>
+        <w:t xml:space="preserve">Table 4: CANTOS Accuracies for Standardization Methods when the WHO database 5th  edition was used. </w:t>
       </w:r>
     </w:p>
     <w:p>
@@ -8321,7 +8297,7 @@
                 <w:szCs w:val="20"/>
                 <w:rtl w:val="0"/>
               </w:rPr>
-              <w:t xml:space="preserve">Accuracy 5th Edition WHO</w:t>
+              <w:t xml:space="preserve">Accuracy WHO 5th Edition </w:t>
             </w:r>
           </w:p>
         </w:tc>
@@ -10401,7 +10377,7 @@
           <w:highlight w:val="white"/>
           <w:rtl w:val="0"/>
         </w:rPr>
-        <w:t xml:space="preserve">CANTOS classified the identified tumor names from the CTR as adult or pediatric, and we manually validated the classification of each tumor. For pediatric tumors, we further assigned citations confirming the classification (Supplementary File S5). Overall, CANTOS identified 13,230 unique tumor names from the CTR, of which 6,324 were pediatric. CANTOS standardized the extracted tumor names in accordance with standardized nomenclature in the WHO and NCIt databases using 12 methods that were based on text-matching (edit distances)  or text-embedding. Given that the WHO database is considered the gold standard for clinical tumor nomenclature, we limited the evaluation of our methods only against this database. To assess accuracy of each method, we randomly selected 1,600 tumor names out of the 13,230 tumor names standardized by CANTOS and manually annotated their ground truths with respect to the 5th edition of the WHO database alone and then with all editions (3rd, 4th, and 5th) of the WHO database. </w:t>
+        <w:t xml:space="preserve">CANTOS classified the identified tumor names from the CTR as adult or pediatric, and we manually validated the classification of each tumor. For pediatric tumors, we further assigned citations confirming the classification (Supplementary File S5). Overall, CANTOS identified 13,230 unique tumor names from the CTR, of which 6,324 were pediatric. CANTOS standardized the extracted tumor names in accordance with standardized nomenclature in the WHO and NCIt databases using 12 methods that were based on text-matching (edit distances)  or text-embedding. Given that the WHO database is considered the gold standard for clinical tumor nomenclature, we limited the evaluation of our methods only against this database. To assess accuracy of each method, we randomly selected 1,600 tumor names out of the 13,230 tumor names standardized by CANTOS and manually annotated their ground truths with respect to the WHO database 5th edition alone and then with WHO database all editions. </w:t>
       </w:r>
       <w:r>
         <w:rPr>
@@ -10427,7 +10403,7 @@
           <w:highlight w:val="white"/>
           <w:rtl w:val="0"/>
         </w:rPr>
-        <w:t xml:space="preserve"> because the 5th edition of the WHO database has fewer terms compared to all editions of the WHO database. In general, the text-embedding based methods were more accurate than text-matching based methods, which we attribute to the fact that text-matching techniques are based on edit-distances and can only evaluate syntactical differences between text, whereas text-embeddings are able to capture the semantic and contextual meaning of text and map similar texts close to each other in the embedding space. </w:t>
+        <w:t xml:space="preserve"> because the WHO database 5th edition has fewer terms compared to the WHO database all editions. In general, the text-embedding based methods were more accurate than text-matching based methods, which we attribute to the fact that text-matching techniques are based on edit-distances and can only evaluate syntactical differences between text, whereas text-embeddings are able to capture the semantic and contextual meaning of text and map similar texts close to each other in the embedding space. </w:t>
       </w:r>
     </w:p>
     <w:p>
@@ -15561,12 +15537,12 @@
           <wp:inline distB="114300" distT="114300" distL="114300" distR="114300">
             <wp:extent cx="8343900" cy="4749800"/>
             <wp:effectExtent b="0" l="0" r="0" t="0"/>
-            <wp:docPr id="5" name="image5.png"/>
+            <wp:docPr id="4" name="image4.png"/>
             <a:graphic>
               <a:graphicData uri="http://schemas.openxmlformats.org/drawingml/2006/picture">
                 <pic:pic>
                   <pic:nvPicPr>
-                    <pic:cNvPr id="0" name="image5.png"/>
+                    <pic:cNvPr id="0" name="image4.png"/>
                     <pic:cNvPicPr preferRelativeResize="0"/>
                   </pic:nvPicPr>
                   <pic:blipFill>
@@ -15666,12 +15642,12 @@
           <wp:inline distB="114300" distT="114300" distL="114300" distR="114300">
             <wp:extent cx="6057900" cy="6832600"/>
             <wp:effectExtent b="0" l="0" r="0" t="0"/>
-            <wp:docPr id="3" name="image4.png"/>
+            <wp:docPr id="3" name="image3.png"/>
             <a:graphic>
               <a:graphicData uri="http://schemas.openxmlformats.org/drawingml/2006/picture">
                 <pic:pic>
                   <pic:nvPicPr>
-                    <pic:cNvPr id="0" name="image4.png"/>
+                    <pic:cNvPr id="0" name="image3.png"/>
                     <pic:cNvPicPr preferRelativeResize="0"/>
                   </pic:nvPicPr>
                   <pic:blipFill>
@@ -15755,21 +15731,8 @@
           <w:highlight w:val="white"/>
           <w:rtl w:val="0"/>
         </w:rPr>
-        <w:t xml:space="preserve">Figure 3: Average Silhouette Score vs Number of clusters (K) used in K-means. a. ADA002 when all editions of WHO terms are used. b.  ADA002 when 5th edition of WHO terms are used c.  LTE-3 when all editions of WHO terms are used d.  LTE-3  when 5th editions of WHO terms are used</w:t>
-      </w:r>
-      <w:r>
-        <w:rPr>
-          <w:rtl w:val="0"/>
-        </w:rPr>
-      </w:r>
-    </w:p>
-    <w:p>
-      <w:pPr>
-        <w:ind w:left="-540" w:firstLine="0"/>
-        <w:rPr>
-          <w:b w:val="1"/>
-        </w:rPr>
-      </w:pPr>
+        <w:t xml:space="preserve">Figure 3: Average Silhouette Score vs Number of clusters (K) used in K-means. a. ADA002 when WHO database all editions terms are used. b.  ADA002 when WHO database 5th edition terms are used c.  LTE-3 when WHO database all editions terms are used d.  LTE-3  when WHO database 5th editions terms are used.</w:t>
+      </w:r>
       <w:r>
         <w:rPr>
           <w:rtl w:val="0"/>
@@ -15789,601 +15752,6 @@
       </w:pPr>
       <w:r>
         <w:rPr>
-          <w:b w:val="1"/>
-        </w:rPr>
-        <w:drawing>
-          <wp:inline distB="114300" distT="114300" distL="114300" distR="114300">
-            <wp:extent cx="8253413" cy="3438922"/>
-            <wp:effectExtent b="0" l="0" r="0" t="0"/>
-            <wp:docPr id="4" name="image3.png"/>
-            <a:graphic>
-              <a:graphicData uri="http://schemas.openxmlformats.org/drawingml/2006/picture">
-                <pic:pic>
-                  <pic:nvPicPr>
-                    <pic:cNvPr id="0" name="image3.png"/>
-                    <pic:cNvPicPr preferRelativeResize="0"/>
-                  </pic:nvPicPr>
-                  <pic:blipFill>
-                    <a:blip r:embed="rId209"/>
-                    <a:srcRect b="0" l="0" r="0" t="0"/>
-                    <a:stretch>
-                      <a:fillRect/>
-                    </a:stretch>
-                  </pic:blipFill>
-                  <pic:spPr>
-                    <a:xfrm>
-                      <a:off x="0" y="0"/>
-                      <a:ext cx="8253413" cy="3438922"/>
-                    </a:xfrm>
-                    <a:prstGeom prst="rect"/>
-                    <a:ln/>
-                  </pic:spPr>
-                </pic:pic>
-              </a:graphicData>
-            </a:graphic>
-          </wp:inline>
-        </w:drawing>
-      </w:r>
-      <w:r>
-        <w:rPr>
-          <w:rtl w:val="0"/>
-        </w:rPr>
-      </w:r>
-    </w:p>
-    <w:p>
-      <w:pPr>
-        <w:ind w:left="-540" w:firstLine="0"/>
-        <w:rPr>
-          <w:b w:val="1"/>
-        </w:rPr>
-      </w:pPr>
-      <w:r>
-        <w:rPr>
-          <w:rtl w:val="0"/>
-        </w:rPr>
-      </w:r>
-    </w:p>
-    <w:p>
-      <w:pPr>
-        <w:ind w:left="-540" w:firstLine="0"/>
-        <w:rPr>
-          <w:b w:val="1"/>
-        </w:rPr>
-      </w:pPr>
-      <w:r>
-        <w:rPr>
-          <w:rtl w:val="0"/>
-        </w:rPr>
-      </w:r>
-    </w:p>
-    <w:p>
-      <w:pPr>
-        <w:ind w:left="-540" w:firstLine="0"/>
-        <w:rPr>
-          <w:b w:val="1"/>
-        </w:rPr>
-      </w:pPr>
-      <w:r>
-        <w:rPr>
-          <w:rtl w:val="0"/>
-        </w:rPr>
-      </w:r>
-    </w:p>
-    <w:p>
-      <w:pPr>
-        <w:rPr>
-          <w:b w:val="1"/>
-        </w:rPr>
-      </w:pPr>
-      <w:r>
-        <w:rPr>
-          <w:rtl w:val="0"/>
-        </w:rPr>
-      </w:r>
-    </w:p>
-    <w:p>
-      <w:pPr>
-        <w:ind w:left="-540" w:firstLine="0"/>
-        <w:rPr>
-          <w:b w:val="1"/>
-        </w:rPr>
-      </w:pPr>
-      <w:r>
-        <w:rPr>
-          <w:rtl w:val="0"/>
-        </w:rPr>
-      </w:r>
-    </w:p>
-    <w:p>
-      <w:pPr>
-        <w:ind w:left="-540" w:firstLine="0"/>
-        <w:rPr>
-          <w:b w:val="1"/>
-        </w:rPr>
-      </w:pPr>
-      <w:r>
-        <w:rPr>
-          <w:rtl w:val="0"/>
-        </w:rPr>
-      </w:r>
-    </w:p>
-    <w:p>
-      <w:pPr>
-        <w:ind w:left="-540" w:firstLine="0"/>
-        <w:rPr>
-          <w:b w:val="1"/>
-        </w:rPr>
-      </w:pPr>
-      <w:r>
-        <w:rPr>
-          <w:rtl w:val="0"/>
-        </w:rPr>
-      </w:r>
-    </w:p>
-    <w:p>
-      <w:pPr>
-        <w:ind w:left="-540" w:firstLine="0"/>
-        <w:rPr>
-          <w:b w:val="1"/>
-        </w:rPr>
-      </w:pPr>
-      <w:r>
-        <w:rPr>
-          <w:rtl w:val="0"/>
-        </w:rPr>
-      </w:r>
-    </w:p>
-    <w:p>
-      <w:pPr>
-        <w:ind w:left="-540" w:firstLine="0"/>
-        <w:rPr>
-          <w:b w:val="1"/>
-        </w:rPr>
-      </w:pPr>
-      <w:r>
-        <w:rPr>
-          <w:rtl w:val="0"/>
-        </w:rPr>
-      </w:r>
-    </w:p>
-    <w:p>
-      <w:pPr>
-        <w:ind w:left="-540" w:firstLine="0"/>
-        <w:rPr>
-          <w:b w:val="1"/>
-          <w:sz w:val="24"/>
-          <w:szCs w:val="24"/>
-          <w:highlight w:val="white"/>
-        </w:rPr>
-      </w:pPr>
-      <w:r>
-        <w:rPr>
-          <w:rtl w:val="0"/>
-        </w:rPr>
-      </w:r>
-    </w:p>
-    <w:p>
-      <w:pPr>
-        <w:ind w:left="-540" w:firstLine="0"/>
-        <w:rPr>
-          <w:b w:val="1"/>
-          <w:sz w:val="24"/>
-          <w:szCs w:val="24"/>
-          <w:highlight w:val="white"/>
-        </w:rPr>
-      </w:pPr>
-      <w:r>
-        <w:rPr>
-          <w:rtl w:val="0"/>
-        </w:rPr>
-      </w:r>
-    </w:p>
-    <w:p>
-      <w:pPr>
-        <w:ind w:left="-540" w:firstLine="0"/>
-        <w:rPr>
-          <w:b w:val="1"/>
-          <w:sz w:val="24"/>
-          <w:szCs w:val="24"/>
-          <w:highlight w:val="white"/>
-        </w:rPr>
-      </w:pPr>
-      <w:r>
-        <w:rPr>
-          <w:rtl w:val="0"/>
-        </w:rPr>
-      </w:r>
-    </w:p>
-    <w:p>
-      <w:pPr>
-        <w:ind w:left="-540" w:firstLine="0"/>
-        <w:rPr>
-          <w:b w:val="1"/>
-          <w:sz w:val="24"/>
-          <w:szCs w:val="24"/>
-          <w:highlight w:val="white"/>
-        </w:rPr>
-      </w:pPr>
-      <w:r>
-        <w:rPr>
-          <w:rtl w:val="0"/>
-        </w:rPr>
-      </w:r>
-    </w:p>
-    <w:p>
-      <w:pPr>
-        <w:ind w:left="-540" w:firstLine="0"/>
-        <w:rPr>
-          <w:b w:val="1"/>
-        </w:rPr>
-      </w:pPr>
-      <w:r>
-        <w:rPr>
-          <w:rtl w:val="0"/>
-        </w:rPr>
-      </w:r>
-    </w:p>
-    <w:p>
-      <w:pPr>
-        <w:ind w:left="-540" w:firstLine="0"/>
-        <w:rPr>
-          <w:b w:val="1"/>
-        </w:rPr>
-      </w:pPr>
-      <w:r>
-        <w:rPr>
-          <w:rtl w:val="0"/>
-        </w:rPr>
-      </w:r>
-    </w:p>
-    <w:p>
-      <w:pPr>
-        <w:ind w:left="-540" w:firstLine="0"/>
-        <w:rPr>
-          <w:b w:val="1"/>
-        </w:rPr>
-      </w:pPr>
-      <w:r>
-        <w:rPr>
-          <w:rtl w:val="0"/>
-        </w:rPr>
-      </w:r>
-    </w:p>
-    <w:p>
-      <w:pPr>
-        <w:ind w:left="-540" w:firstLine="0"/>
-        <w:rPr>
-          <w:b w:val="1"/>
-        </w:rPr>
-      </w:pPr>
-      <w:r>
-        <w:rPr>
-          <w:rtl w:val="0"/>
-        </w:rPr>
-      </w:r>
-    </w:p>
-    <w:p>
-      <w:pPr>
-        <w:ind w:left="-540" w:firstLine="0"/>
-        <w:rPr>
-          <w:b w:val="1"/>
-        </w:rPr>
-      </w:pPr>
-      <w:r>
-        <w:rPr>
-          <w:rtl w:val="0"/>
-        </w:rPr>
-      </w:r>
-    </w:p>
-    <w:p>
-      <w:pPr>
-        <w:ind w:left="-540" w:firstLine="0"/>
-        <w:rPr>
-          <w:b w:val="1"/>
-        </w:rPr>
-      </w:pPr>
-      <w:r>
-        <w:rPr>
-          <w:rtl w:val="0"/>
-        </w:rPr>
-      </w:r>
-    </w:p>
-    <w:p>
-      <w:pPr>
-        <w:ind w:left="-540" w:firstLine="0"/>
-        <w:rPr>
-          <w:b w:val="1"/>
-        </w:rPr>
-      </w:pPr>
-      <w:r>
-        <w:rPr>
-          <w:rtl w:val="0"/>
-        </w:rPr>
-      </w:r>
-    </w:p>
-    <w:p>
-      <w:pPr>
-        <w:ind w:left="-540" w:firstLine="0"/>
-        <w:rPr>
-          <w:b w:val="1"/>
-        </w:rPr>
-      </w:pPr>
-      <w:r>
-        <w:rPr>
-          <w:rtl w:val="0"/>
-        </w:rPr>
-      </w:r>
-    </w:p>
-    <w:p>
-      <w:pPr>
-        <w:ind w:left="-540" w:firstLine="0"/>
-        <w:rPr>
-          <w:b w:val="1"/>
-        </w:rPr>
-      </w:pPr>
-      <w:r>
-        <w:rPr>
-          <w:rtl w:val="0"/>
-        </w:rPr>
-      </w:r>
-    </w:p>
-    <w:p>
-      <w:pPr>
-        <w:ind w:left="-540" w:firstLine="0"/>
-        <w:rPr>
-          <w:b w:val="1"/>
-        </w:rPr>
-      </w:pPr>
-      <w:r>
-        <w:rPr>
-          <w:rtl w:val="0"/>
-        </w:rPr>
-      </w:r>
-    </w:p>
-    <w:p>
-      <w:pPr>
-        <w:ind w:left="-540" w:firstLine="0"/>
-        <w:rPr>
-          <w:b w:val="1"/>
-        </w:rPr>
-      </w:pPr>
-      <w:r>
-        <w:rPr>
-          <w:rtl w:val="0"/>
-        </w:rPr>
-      </w:r>
-    </w:p>
-    <w:p>
-      <w:pPr>
-        <w:ind w:left="-540" w:firstLine="0"/>
-        <w:rPr>
-          <w:b w:val="1"/>
-        </w:rPr>
-      </w:pPr>
-      <w:r>
-        <w:rPr>
-          <w:rtl w:val="0"/>
-        </w:rPr>
-      </w:r>
-    </w:p>
-    <w:p>
-      <w:pPr>
-        <w:ind w:left="-540" w:firstLine="0"/>
-        <w:rPr>
-          <w:b w:val="1"/>
-        </w:rPr>
-      </w:pPr>
-      <w:r>
-        <w:rPr>
-          <w:rtl w:val="0"/>
-        </w:rPr>
-      </w:r>
-    </w:p>
-    <w:p>
-      <w:pPr>
-        <w:ind w:left="-540" w:firstLine="0"/>
-        <w:rPr>
-          <w:b w:val="1"/>
-        </w:rPr>
-      </w:pPr>
-      <w:r>
-        <w:rPr>
-          <w:rtl w:val="0"/>
-        </w:rPr>
-      </w:r>
-    </w:p>
-    <w:p>
-      <w:pPr>
-        <w:ind w:left="-540" w:firstLine="0"/>
-        <w:rPr>
-          <w:b w:val="1"/>
-        </w:rPr>
-      </w:pPr>
-      <w:r>
-        <w:rPr>
-          <w:rtl w:val="0"/>
-        </w:rPr>
-      </w:r>
-    </w:p>
-    <w:p>
-      <w:pPr>
-        <w:ind w:left="-540" w:firstLine="0"/>
-        <w:rPr>
-          <w:b w:val="1"/>
-        </w:rPr>
-      </w:pPr>
-      <w:r>
-        <w:rPr>
-          <w:rtl w:val="0"/>
-        </w:rPr>
-      </w:r>
-    </w:p>
-    <w:p>
-      <w:pPr>
-        <w:ind w:left="-540" w:firstLine="0"/>
-        <w:rPr>
-          <w:b w:val="1"/>
-        </w:rPr>
-      </w:pPr>
-      <w:r>
-        <w:rPr>
-          <w:rtl w:val="0"/>
-        </w:rPr>
-      </w:r>
-    </w:p>
-    <w:p>
-      <w:pPr>
-        <w:ind w:left="-540" w:firstLine="0"/>
-        <w:rPr>
-          <w:b w:val="1"/>
-        </w:rPr>
-      </w:pPr>
-      <w:r>
-        <w:rPr>
-          <w:rtl w:val="0"/>
-        </w:rPr>
-      </w:r>
-    </w:p>
-    <w:p>
-      <w:pPr>
-        <w:ind w:left="-540" w:firstLine="0"/>
-        <w:rPr>
-          <w:b w:val="1"/>
-        </w:rPr>
-      </w:pPr>
-      <w:r>
-        <w:rPr>
-          <w:rtl w:val="0"/>
-        </w:rPr>
-      </w:r>
-    </w:p>
-    <w:p>
-      <w:pPr>
-        <w:ind w:left="-540" w:firstLine="0"/>
-        <w:rPr>
-          <w:b w:val="1"/>
-        </w:rPr>
-      </w:pPr>
-      <w:r>
-        <w:rPr>
-          <w:rtl w:val="0"/>
-        </w:rPr>
-      </w:r>
-    </w:p>
-    <w:p>
-      <w:pPr>
-        <w:ind w:left="-540" w:firstLine="0"/>
-        <w:rPr>
-          <w:b w:val="1"/>
-        </w:rPr>
-      </w:pPr>
-      <w:r>
-        <w:rPr>
-          <w:rtl w:val="0"/>
-        </w:rPr>
-      </w:r>
-    </w:p>
-    <w:p>
-      <w:pPr>
-        <w:ind w:left="-540" w:firstLine="0"/>
-        <w:rPr>
-          <w:b w:val="1"/>
-        </w:rPr>
-      </w:pPr>
-      <w:r>
-        <w:rPr>
-          <w:rtl w:val="0"/>
-        </w:rPr>
-      </w:r>
-    </w:p>
-    <w:p>
-      <w:pPr>
-        <w:ind w:left="-540" w:firstLine="0"/>
-        <w:rPr>
-          <w:b w:val="1"/>
-        </w:rPr>
-      </w:pPr>
-      <w:r>
-        <w:rPr>
-          <w:b w:val="1"/>
-          <w:sz w:val="24"/>
-          <w:szCs w:val="24"/>
-          <w:highlight w:val="white"/>
-          <w:rtl w:val="0"/>
-        </w:rPr>
-        <w:t xml:space="preserve">Supplemental Figure SSSSS: </w:t>
-      </w:r>
-      <w:r>
-        <w:rPr>
-          <w:b w:val="1"/>
-          <w:rtl w:val="0"/>
-        </w:rPr>
-        <w:t xml:space="preserve">Text Match Pipeline using ADA002 and LTE-3 Embeddings </w:t>
-      </w:r>
-    </w:p>
-    <w:p>
-      <w:pPr>
-        <w:ind w:left="-540" w:firstLine="0"/>
-        <w:rPr>
-          <w:b w:val="1"/>
-        </w:rPr>
-      </w:pPr>
-      <w:r>
-        <w:rPr>
-          <w:rtl w:val="0"/>
-        </w:rPr>
-      </w:r>
-    </w:p>
-    <w:p>
-      <w:pPr>
-        <w:ind w:left="-540" w:firstLine="0"/>
-        <w:rPr>
-          <w:b w:val="1"/>
-        </w:rPr>
-      </w:pPr>
-      <w:r>
-        <w:rPr>
-          <w:rtl w:val="0"/>
-        </w:rPr>
-      </w:r>
-    </w:p>
-    <w:p>
-      <w:pPr>
-        <w:ind w:left="-540" w:firstLine="0"/>
-        <w:rPr>
-          <w:b w:val="1"/>
-        </w:rPr>
-      </w:pPr>
-      <w:r>
-        <w:rPr>
-          <w:rtl w:val="0"/>
-        </w:rPr>
-      </w:r>
-    </w:p>
-    <w:p>
-      <w:pPr>
-        <w:ind w:left="-540" w:firstLine="0"/>
-        <w:rPr>
-          <w:b w:val="1"/>
-        </w:rPr>
-      </w:pPr>
-      <w:r>
-        <w:rPr>
-          <w:rtl w:val="0"/>
-        </w:rPr>
-      </w:r>
-    </w:p>
-    <w:p>
-      <w:pPr>
-        <w:ind w:left="-540" w:firstLine="0"/>
-        <w:rPr>
-          <w:b w:val="1"/>
-          <w:sz w:val="30"/>
-          <w:szCs w:val="30"/>
-        </w:rPr>
-      </w:pPr>
-      <w:r>
-        <w:rPr>
           <w:rtl w:val="0"/>
         </w:rPr>
       </w:r>
@@ -16419,7 +15787,7 @@
           <w:b w:val="1"/>
           <w:rtl w:val="0"/>
         </w:rPr>
-        <w:t xml:space="preserve">Table S1: Conditions data with MeSH Terms: </w:t>
+        <w:t xml:space="preserve">Supplementary File S1: Conditions data with MeSH Terms: </w:t>
       </w:r>
       <w:r>
         <w:rPr>
@@ -17161,7 +16529,7 @@
         </w:rPr>
         <w:t xml:space="preserve">We conclude from our analysis that the MeSH terms–even though they are internally standardized– are not suitable to be used to identify the exact term and condition name for the conditions they encode. Therefore, even though we observed that the condition names from the CTR contained syntactic and semantic inconsistencies, we decided to use the terms from the conditions file to extract tumor names and map them to their standardized nomenclature in the WHO Classification of Tumors system (referred to as the “WHO database” in the rest of the paper) (</w:t>
       </w:r>
-      <w:hyperlink r:id="rId210">
+      <w:hyperlink r:id="rId209">
         <w:r>
           <w:rPr>
             <w:color w:val="1155cc"/>
@@ -17177,7 +16545,7 @@
         </w:rPr>
         <w:t xml:space="preserve">) or National Cancer Institute Thesaurus (“NCIt database”) (</w:t>
       </w:r>
-      <w:hyperlink r:id="rId211">
+      <w:hyperlink r:id="rId210">
         <w:r>
           <w:rPr>
             <w:color w:val="1155cc"/>
@@ -17233,12 +16601,9 @@
       <w:r>
         <w:rPr>
           <w:b w:val="1"/>
-          <w:color w:val="0e101a"/>
-          <w:sz w:val="24"/>
-          <w:szCs w:val="24"/>
-          <w:rtl w:val="0"/>
-        </w:rPr>
-        <w:t xml:space="preserve">S2</w:t>
+          <w:rtl w:val="0"/>
+        </w:rPr>
+        <w:t xml:space="preserve">Supplementary File S2</w:t>
       </w:r>
       <w:r>
         <w:rPr>
@@ -17291,10 +16656,17 @@
       <w:r>
         <w:rPr>
           <w:b w:val="1"/>
+          <w:rtl w:val="0"/>
+        </w:rPr>
+        <w:t xml:space="preserve">Supplementary File S3</w:t>
+      </w:r>
+      <w:r>
+        <w:rPr>
+          <w:b w:val="1"/>
           <w:color w:val="0e101a"/>
           <w:rtl w:val="0"/>
         </w:rPr>
-        <w:t xml:space="preserve">Table S3: Types of interventions listed in interventions file in the </w:t>
+        <w:t xml:space="preserve">: Types of interventions listed in interventions file in the </w:t>
       </w:r>
       <w:r>
         <w:rPr>
@@ -18531,11 +17903,18 @@
       <w:r>
         <w:rPr>
           <w:b w:val="1"/>
+          <w:rtl w:val="0"/>
+        </w:rPr>
+        <w:t xml:space="preserve">Supplementary File S4</w:t>
+      </w:r>
+      <w:r>
+        <w:rPr>
+          <w:b w:val="1"/>
           <w:sz w:val="24"/>
           <w:szCs w:val="24"/>
           <w:rtl w:val="0"/>
         </w:rPr>
-        <w:t xml:space="preserve">Table S4: contains the key words used for detecting tumors</w:t>
+        <w:t xml:space="preserve">: contains the key words used for detecting tumors</w:t>
       </w:r>
       <w:r>
         <w:rPr>
@@ -20781,7 +20160,7 @@
           <w:b w:val="1"/>
           <w:rtl w:val="0"/>
         </w:rPr>
-        <w:t xml:space="preserve">S5: </w:t>
+        <w:t xml:space="preserve">Supplementary File S5: </w:t>
       </w:r>
       <w:r>
         <w:rPr>
@@ -20813,19 +20192,14 @@
           <w:b w:val="1"/>
           <w:rtl w:val="0"/>
         </w:rPr>
-        <w:t xml:space="preserve">Supplementary </w:t>
-      </w:r>
-      <w:commentRangeStart w:id="3"/>
+        <w:t xml:space="preserve">Supplementary File</w:t>
+      </w:r>
       <w:r>
         <w:rPr>
           <w:b w:val="1"/>
           <w:rtl w:val="0"/>
         </w:rPr>
-        <w:t xml:space="preserve">Table S6: Discrepancies associated with Conditions Data</w:t>
-      </w:r>
-      <w:commentRangeEnd w:id="3"/>
-      <w:r>
-        <w:commentReference w:id="3"/>
+        <w:t xml:space="preserve"> S6: Discrepancies associated with Conditions Data</w:t>
       </w:r>
       <w:r>
         <w:rPr>
@@ -23108,7 +22482,7 @@
           <w:b w:val="1"/>
           <w:rtl w:val="0"/>
         </w:rPr>
-        <w:t xml:space="preserve">S7: Demonstration of comparing strings using edit distances </w:t>
+        <w:t xml:space="preserve">Supplementary File S7: Demonstration of comparing strings using edit distances </w:t>
       </w:r>
     </w:p>
     <w:p>
@@ -24068,16 +23442,16 @@
           <wp:inline distB="114300" distT="114300" distL="114300" distR="114300">
             <wp:extent cx="2368550" cy="7943850"/>
             <wp:effectExtent b="0" l="0" r="0" t="0"/>
-            <wp:docPr id="2" name="image2.png"/>
+            <wp:docPr id="2" name="image1.png"/>
             <a:graphic>
               <a:graphicData uri="http://schemas.openxmlformats.org/drawingml/2006/picture">
                 <pic:pic>
                   <pic:nvPicPr>
-                    <pic:cNvPr id="0" name="image2.png"/>
+                    <pic:cNvPr id="0" name="image1.png"/>
                     <pic:cNvPicPr preferRelativeResize="0"/>
                   </pic:nvPicPr>
                   <pic:blipFill>
-                    <a:blip r:embed="rId212"/>
+                    <a:blip r:embed="rId211"/>
                     <a:srcRect b="0" l="0" r="0" t="0"/>
                     <a:stretch>
                       <a:fillRect/>
@@ -24156,16 +23530,16 @@
           <wp:inline distB="114300" distT="114300" distL="114300" distR="114300">
             <wp:extent cx="2819400" cy="7010400"/>
             <wp:effectExtent b="0" l="0" r="0" t="0"/>
-            <wp:docPr id="1" name="image1.png"/>
+            <wp:docPr id="1" name="image2.png"/>
             <a:graphic>
               <a:graphicData uri="http://schemas.openxmlformats.org/drawingml/2006/picture">
                 <pic:pic>
                   <pic:nvPicPr>
-                    <pic:cNvPr id="0" name="image1.png"/>
+                    <pic:cNvPr id="0" name="image2.png"/>
                     <pic:cNvPicPr preferRelativeResize="0"/>
                   </pic:nvPicPr>
                   <pic:blipFill>
-                    <a:blip r:embed="rId213"/>
+                    <a:blip r:embed="rId212"/>
                     <a:srcRect b="0" l="0" r="0" t="0"/>
                     <a:stretch>
                       <a:fillRect/>
@@ -24203,7 +23577,7 @@
           <w:b w:val="1"/>
           <w:rtl w:val="0"/>
         </w:rPr>
-        <w:t xml:space="preserve">S9: </w:t>
+        <w:t xml:space="preserve">Supplementary File S9: </w:t>
       </w:r>
       <w:r>
         <w:rPr>
@@ -24246,7 +23620,7 @@
           <w:b w:val="1"/>
           <w:rtl w:val="0"/>
         </w:rPr>
-        <w:t xml:space="preserve">S10:</w:t>
+        <w:t xml:space="preserve">Supplementary File S10:</w:t>
       </w:r>
       <w:r>
         <w:rPr>
@@ -24289,7 +23663,7 @@
           <w:b w:val="1"/>
           <w:rtl w:val="0"/>
         </w:rPr>
-        <w:t xml:space="preserve">S11: </w:t>
+        <w:t xml:space="preserve">Supplementary File S11: </w:t>
       </w:r>
       <w:r>
         <w:rPr>
@@ -24332,7 +23706,7 @@
           <w:b w:val="1"/>
           <w:rtl w:val="0"/>
         </w:rPr>
-        <w:t xml:space="preserve">S12: </w:t>
+        <w:t xml:space="preserve">Supplementary File S12: </w:t>
       </w:r>
       <w:r>
         <w:rPr>
@@ -24375,7 +23749,7 @@
           <w:b w:val="1"/>
           <w:rtl w:val="0"/>
         </w:rPr>
-        <w:t xml:space="preserve">S13: </w:t>
+        <w:t xml:space="preserve">Supplementary File S13: </w:t>
       </w:r>
       <w:r>
         <w:rPr>
@@ -24418,7 +23792,7 @@
           <w:b w:val="1"/>
           <w:rtl w:val="0"/>
         </w:rPr>
-        <w:t xml:space="preserve">S14:</w:t>
+        <w:t xml:space="preserve">Supplementary File S14:</w:t>
       </w:r>
       <w:r>
         <w:rPr>
@@ -24590,57 +23964,6 @@
 
 <file path=word/comments.xml><?xml version="1.0" encoding="utf-8"?>
 <w:comments xmlns:mc="http://schemas.openxmlformats.org/markup-compatibility/2006" xmlns:o="urn:schemas-microsoft-com:office:office" xmlns:r="http://schemas.openxmlformats.org/officeDocument/2006/relationships" xmlns:m="http://schemas.openxmlformats.org/officeDocument/2006/math" xmlns:v="urn:schemas-microsoft-com:vml" xmlns:wp="http://schemas.openxmlformats.org/drawingml/2006/wordprocessingDrawing" xmlns:w10="urn:schemas-microsoft-com:office:word" xmlns:w="http://schemas.openxmlformats.org/wordprocessingml/2006/main" xmlns:wne="http://schemas.microsoft.com/office/word/2006/wordml" xmlns:sl="http://schemas.openxmlformats.org/schemaLibrary/2006/main" xmlns:a="http://schemas.openxmlformats.org/drawingml/2006/main" xmlns:pic="http://schemas.openxmlformats.org/drawingml/2006/picture" xmlns:c="http://schemas.openxmlformats.org/drawingml/2006/chart" xmlns:lc="http://schemas.openxmlformats.org/drawingml/2006/lockedCanvas" xmlns:dgm="http://schemas.openxmlformats.org/drawingml/2006/diagram" xmlns:wps="http://schemas.microsoft.com/office/word/2010/wordprocessingShape" xmlns:wpg="http://schemas.microsoft.com/office/word/2010/wordprocessingGroup" xmlns:w14="http://schemas.microsoft.com/office/word/2010/wordml" xmlns:w15="http://schemas.microsoft.com/office/word/2012/wordml" xmlns:w16="http://schemas.microsoft.com/office/word/2018/wordml" xmlns:w16cex="http://schemas.microsoft.com/office/word/2018/wordml/cex" xmlns:w16cid="http://schemas.microsoft.com/office/word/2016/wordml/cid" xmlns="http://schemas.microsoft.com/office/tasks/2019/documenttasks" xmlns:cr="http://schemas.microsoft.com/office/comments/2020/reactions">
-  <w:comment w:author="Aditya Lahiri" w:id="3" w:date="2024-10-01T13:52:19Z">
-    <w:p>
-      <w:pPr>
-        <w:keepNext w:val="0"/>
-        <w:keepLines w:val="0"/>
-        <w:pageBreakBefore w:val="0"/>
-        <w:widowControl w:val="0"/>
-        <w:pBdr>
-          <w:top w:space="0" w:sz="0" w:val="nil"/>
-          <w:left w:space="0" w:sz="0" w:val="nil"/>
-          <w:bottom w:space="0" w:sz="0" w:val="nil"/>
-          <w:right w:space="0" w:sz="0" w:val="nil"/>
-          <w:between w:space="0" w:sz="0" w:val="nil"/>
-        </w:pBdr>
-        <w:shd w:fill="auto" w:val="clear"/>
-        <w:spacing w:after="0" w:before="0" w:line="240" w:lineRule="auto"/>
-        <w:ind w:left="0" w:right="0" w:firstLine="0"/>
-        <w:jc w:val="left"/>
-        <w:rPr>
-          <w:rFonts w:ascii="Arial" w:cs="Arial" w:eastAsia="Arial" w:hAnsi="Arial"/>
-          <w:b w:val="0"/>
-          <w:i w:val="0"/>
-          <w:smallCaps w:val="0"/>
-          <w:strike w:val="0"/>
-          <w:color w:val="000000"/>
-          <w:sz w:val="22"/>
-          <w:szCs w:val="22"/>
-          <w:u w:val="none"/>
-          <w:shd w:fill="auto" w:val="clear"/>
-          <w:vertAlign w:val="baseline"/>
-        </w:rPr>
-      </w:pPr>
-      <w:r>
-        <w:rPr>
-          <w:rFonts w:ascii="Arial" w:cs="Arial" w:eastAsia="Arial" w:hAnsi="Arial"/>
-          <w:b w:val="0"/>
-          <w:i w:val="0"/>
-          <w:smallCaps w:val="0"/>
-          <w:strike w:val="0"/>
-          <w:color w:val="000000"/>
-          <w:sz w:val="22"/>
-          <w:szCs w:val="22"/>
-          <w:u w:val="none"/>
-          <w:shd w:fill="auto" w:val="clear"/>
-          <w:vertAlign w:val="baseline"/>
-          <w:rtl w:val="0"/>
-        </w:rPr>
-        <w:t xml:space="preserve">Add to supplementary</w:t>
-      </w:r>
-    </w:p>
-  </w:comment>
   <w:comment w:author="Aditya Lahiri" w:id="1" w:date="2024-09-16T16:15:59Z">
     <w:p>
       <w:pPr>

</xml_diff>

<commit_message>
edit supplementary file s1
</commit_message>
<xml_diff>
--- a/Paper/Clinical_Trials_Tumor_Name_Standardization_using Embedding_Analysis.docx
+++ b/Paper/Clinical_Trials_Tumor_Name_Standardization_using Embedding_Analysis.docx
@@ -3818,7 +3818,6 @@
         <w:rPr>
           <w:sz w:val="24"/>
           <w:szCs w:val="24"/>
-          <w:highlight w:val="red"/>
           <w:rtl w:val="0"/>
         </w:rPr>
         <w:t xml:space="preserve">In this paper, we generated text-embeddings from the following two embedding models offered by Open A</w:t>
@@ -10107,7 +10106,6 @@
         <w:rPr>
           <w:sz w:val="24"/>
           <w:szCs w:val="24"/>
-          <w:highlight w:val="white"/>
         </w:rPr>
       </w:pPr>
       <w:r>
@@ -10123,7 +10121,6 @@
         <w:rPr>
           <w:sz w:val="24"/>
           <w:szCs w:val="24"/>
-          <w:highlight w:val="yellow"/>
           <w:rtl w:val="0"/>
         </w:rPr>
         <w:t xml:space="preserve">s</w:t>
@@ -10132,7 +10129,6 @@
         <w:rPr>
           <w:sz w:val="24"/>
           <w:szCs w:val="24"/>
-          <w:highlight w:val="yellow"/>
           <w:rtl w:val="0"/>
         </w:rPr>
         <w:t xml:space="preserve">upplementary</w:t>
@@ -10141,7 +10137,6 @@
         <w:rPr>
           <w:sz w:val="24"/>
           <w:szCs w:val="24"/>
-          <w:highlight w:val="yellow"/>
           <w:rtl w:val="0"/>
         </w:rPr>
         <w:t xml:space="preserve"> file S9</w:t>
@@ -10150,7 +10145,6 @@
         <w:rPr>
           <w:sz w:val="24"/>
           <w:szCs w:val="24"/>
-          <w:highlight w:val="white"/>
           <w:rtl w:val="0"/>
         </w:rPr>
         <w:t xml:space="preserve"> </w:t>
@@ -10159,7 +10153,6 @@
         <w:rPr>
           <w:sz w:val="24"/>
           <w:szCs w:val="24"/>
-          <w:highlight w:val="white"/>
           <w:rtl w:val="0"/>
         </w:rPr>
         <w:t xml:space="preserve">(for WHO database All Editions) and </w:t>
@@ -10168,7 +10161,6 @@
         <w:rPr>
           <w:sz w:val="24"/>
           <w:szCs w:val="24"/>
-          <w:highlight w:val="yellow"/>
           <w:rtl w:val="0"/>
         </w:rPr>
         <w:t xml:space="preserve">s</w:t>
@@ -10177,7 +10169,6 @@
         <w:rPr>
           <w:sz w:val="24"/>
           <w:szCs w:val="24"/>
-          <w:highlight w:val="yellow"/>
           <w:rtl w:val="0"/>
         </w:rPr>
         <w:t xml:space="preserve">upplementary file S10</w:t>
@@ -10186,7 +10177,6 @@
         <w:rPr>
           <w:sz w:val="24"/>
           <w:szCs w:val="24"/>
-          <w:highlight w:val="white"/>
           <w:rtl w:val="0"/>
         </w:rPr>
         <w:t xml:space="preserve"> </w:t>
@@ -10195,7 +10185,6 @@
         <w:rPr>
           <w:sz w:val="24"/>
           <w:szCs w:val="24"/>
-          <w:highlight w:val="white"/>
           <w:rtl w:val="0"/>
         </w:rPr>
         <w:t xml:space="preserve">(for WHO database 5th Edition)</w:t>
@@ -10204,10 +10193,17 @@
         <w:rPr>
           <w:sz w:val="24"/>
           <w:szCs w:val="24"/>
-          <w:highlight w:val="white"/>
-          <w:rtl w:val="0"/>
-        </w:rPr>
-        <w:t xml:space="preserve">. For each iteration of the pipeline, we report the WHO and NCIT standardized terms for each tumor identified in the </w:t>
+          <w:rtl w:val="0"/>
+        </w:rPr>
+        <w:t xml:space="preserve">. For each iteration of the pipeline, we report the WHO and NCIT standardized terms for each tumor identified in the CTR</w:t>
+      </w:r>
+      <w:r>
+        <w:rPr>
+          <w:sz w:val="26"/>
+          <w:szCs w:val="26"/>
+          <w:rtl w:val="0"/>
+        </w:rPr>
+        <w:t xml:space="preserve"> </w:t>
       </w:r>
       <w:r>
         <w:rPr>
@@ -10215,49 +10211,28 @@
           <w:szCs w:val="24"/>
           <w:rtl w:val="0"/>
         </w:rPr>
-        <w:t xml:space="preserve">CTR</w:t>
-      </w:r>
-      <w:r>
-        <w:rPr>
-          <w:sz w:val="26"/>
-          <w:szCs w:val="26"/>
-          <w:highlight w:val="white"/>
-          <w:rtl w:val="0"/>
-        </w:rPr>
-        <w:t xml:space="preserve"> </w:t>
+        <w:t xml:space="preserve">in the following supplementary files: </w:t>
       </w:r>
       <w:r>
         <w:rPr>
           <w:sz w:val="24"/>
           <w:szCs w:val="24"/>
-          <w:highlight w:val="white"/>
-          <w:rtl w:val="0"/>
-        </w:rPr>
-        <w:t xml:space="preserve">in the following supplementary files: </w:t>
+          <w:rtl w:val="0"/>
+        </w:rPr>
+        <w:t xml:space="preserve">S</w:t>
       </w:r>
       <w:r>
         <w:rPr>
           <w:sz w:val="24"/>
           <w:szCs w:val="24"/>
-          <w:highlight w:val="yellow"/>
-          <w:rtl w:val="0"/>
-        </w:rPr>
-        <w:t xml:space="preserve">S</w:t>
+          <w:rtl w:val="0"/>
+        </w:rPr>
+        <w:t xml:space="preserve">11-S14</w:t>
       </w:r>
       <w:r>
         <w:rPr>
           <w:sz w:val="24"/>
           <w:szCs w:val="24"/>
-          <w:highlight w:val="yellow"/>
-          <w:rtl w:val="0"/>
-        </w:rPr>
-        <w:t xml:space="preserve">11-S14</w:t>
-      </w:r>
-      <w:r>
-        <w:rPr>
-          <w:sz w:val="24"/>
-          <w:szCs w:val="24"/>
-          <w:highlight w:val="white"/>
           <w:rtl w:val="0"/>
         </w:rPr>
         <w:t xml:space="preserve">. </w:t>
@@ -10600,14 +10575,15 @@
       <w:hyperlink r:id="rId46">
         <w:r>
           <w:rPr>
-            <w:color w:val="1155cc"/>
+            <w:b w:val="0"/>
+            <w:color w:val="000000"/>
             <w:sz w:val="24"/>
             <w:szCs w:val="24"/>
             <w:highlight w:val="white"/>
-            <w:u w:val="single"/>
+            <w:u w:val="none"/>
             <w:rtl w:val="0"/>
           </w:rPr>
-          <w:t xml:space="preserve">(Stanford CRFM )</w:t>
+          <w:t xml:space="preserve">[38]</w:t>
         </w:r>
       </w:hyperlink>
       <w:r>
@@ -10768,7 +10744,7 @@
             <w:u w:val="none"/>
             <w:rtl w:val="0"/>
           </w:rPr>
-          <w:t xml:space="preserve">[38,39]</w:t>
+          <w:t xml:space="preserve">[39,40]</w:t>
         </w:r>
       </w:hyperlink>
       <w:r>
@@ -10791,7 +10767,7 @@
             <w:u w:val="none"/>
             <w:rtl w:val="0"/>
           </w:rPr>
-          <w:t xml:space="preserve">[40]</w:t>
+          <w:t xml:space="preserve">[41]</w:t>
         </w:r>
       </w:hyperlink>
       <w:r>
@@ -11011,24 +10987,13 @@
       </w:pPr>
       <w:r>
         <w:rPr>
-          <w:rtl w:val="0"/>
-        </w:rPr>
-      </w:r>
-    </w:p>
-    <w:p>
-      <w:pPr>
-        <w:ind w:left="-540" w:firstLine="0"/>
-        <w:rPr>
           <w:b w:val="1"/>
           <w:sz w:val="28"/>
           <w:szCs w:val="28"/>
           <w:highlight w:val="white"/>
-        </w:rPr>
-      </w:pPr>
-      <w:r>
-        <w:rPr>
-          <w:rtl w:val="0"/>
-        </w:rPr>
+          <w:rtl w:val="0"/>
+        </w:rPr>
+        <w:t xml:space="preserve">Author Contribution: </w:t>
       </w:r>
     </w:p>
     <w:p>
@@ -11049,7 +11014,7 @@
           <w:highlight w:val="white"/>
           <w:rtl w:val="0"/>
         </w:rPr>
-        <w:t xml:space="preserve">Author Contribution: </w:t>
+        <w:t xml:space="preserve">Supplementary Material: </w:t>
       </w:r>
     </w:p>
     <w:p>
@@ -11064,13 +11029,24 @@
       </w:pPr>
       <w:r>
         <w:rPr>
+          <w:rtl w:val="0"/>
+        </w:rPr>
+      </w:r>
+    </w:p>
+    <w:p>
+      <w:pPr>
+        <w:ind w:left="-540" w:firstLine="0"/>
+        <w:rPr>
           <w:b w:val="1"/>
           <w:sz w:val="28"/>
           <w:szCs w:val="28"/>
           <w:highlight w:val="white"/>
-          <w:rtl w:val="0"/>
-        </w:rPr>
-        <w:t xml:space="preserve">Supplementary Material: </w:t>
+        </w:rPr>
+      </w:pPr>
+      <w:r>
+        <w:rPr>
+          <w:rtl w:val="0"/>
+        </w:rPr>
       </w:r>
     </w:p>
     <w:p>
@@ -11085,24 +11061,13 @@
       </w:pPr>
       <w:r>
         <w:rPr>
-          <w:rtl w:val="0"/>
-        </w:rPr>
-      </w:r>
-    </w:p>
-    <w:p>
-      <w:pPr>
-        <w:ind w:left="-540" w:firstLine="0"/>
-        <w:rPr>
           <w:b w:val="1"/>
           <w:sz w:val="28"/>
           <w:szCs w:val="28"/>
           <w:highlight w:val="white"/>
-        </w:rPr>
-      </w:pPr>
-      <w:r>
-        <w:rPr>
-          <w:rtl w:val="0"/>
-        </w:rPr>
+          <w:rtl w:val="0"/>
+        </w:rPr>
+        <w:t xml:space="preserve">Funding:</w:t>
       </w:r>
     </w:p>
     <w:p>
@@ -11117,29 +11082,29 @@
       </w:pPr>
       <w:r>
         <w:rPr>
+          <w:rtl w:val="0"/>
+        </w:rPr>
+      </w:r>
+    </w:p>
+    <w:p>
+      <w:pPr>
+        <w:ind w:left="-540" w:firstLine="0"/>
+        <w:rPr>
           <w:b w:val="1"/>
           <w:sz w:val="28"/>
           <w:szCs w:val="28"/>
           <w:highlight w:val="white"/>
-          <w:rtl w:val="0"/>
-        </w:rPr>
-        <w:t xml:space="preserve">Funding:</w:t>
-      </w:r>
-    </w:p>
-    <w:p>
-      <w:pPr>
-        <w:ind w:left="-540" w:firstLine="0"/>
+        </w:rPr>
+      </w:pPr>
+      <w:r>
         <w:rPr>
           <w:b w:val="1"/>
           <w:sz w:val="28"/>
           <w:szCs w:val="28"/>
           <w:highlight w:val="white"/>
-        </w:rPr>
-      </w:pPr>
-      <w:r>
-        <w:rPr>
-          <w:rtl w:val="0"/>
-        </w:rPr>
+          <w:rtl w:val="0"/>
+        </w:rPr>
+        <w:t xml:space="preserve">Conflict of Interest:</w:t>
       </w:r>
     </w:p>
     <w:p>
@@ -11154,36 +11119,34 @@
       </w:pPr>
       <w:r>
         <w:rPr>
+          <w:rtl w:val="0"/>
+        </w:rPr>
+      </w:r>
+    </w:p>
+    <w:p>
+      <w:pPr>
+        <w:ind w:left="-540" w:firstLine="0"/>
+        <w:rPr>
           <w:b w:val="1"/>
           <w:sz w:val="28"/>
           <w:szCs w:val="28"/>
           <w:highlight w:val="white"/>
-          <w:rtl w:val="0"/>
-        </w:rPr>
-        <w:t xml:space="preserve">Conflict of Interest:</w:t>
-      </w:r>
-    </w:p>
-    <w:p>
-      <w:pPr>
-        <w:ind w:left="-540" w:firstLine="0"/>
+        </w:rPr>
+      </w:pPr>
+      <w:r>
         <w:rPr>
           <w:b w:val="1"/>
           <w:sz w:val="28"/>
           <w:szCs w:val="28"/>
           <w:highlight w:val="white"/>
-        </w:rPr>
-      </w:pPr>
-      <w:r>
-        <w:rPr>
-          <w:rtl w:val="0"/>
-        </w:rPr>
-      </w:r>
-    </w:p>
-    <w:p>
-      <w:pPr>
-        <w:ind w:left="-540" w:firstLine="0"/>
-        <w:rPr>
-          <w:b w:val="1"/>
+          <w:rtl w:val="0"/>
+        </w:rPr>
+        <w:t xml:space="preserve">Data availability:</w:t>
+      </w:r>
+    </w:p>
+    <w:p>
+      <w:pPr>
+        <w:rPr>
           <w:sz w:val="28"/>
           <w:szCs w:val="28"/>
           <w:highlight w:val="white"/>
@@ -11191,189 +11154,23 @@
       </w:pPr>
       <w:r>
         <w:rPr>
+          <w:rtl w:val="0"/>
+        </w:rPr>
+      </w:r>
+    </w:p>
+    <w:p>
+      <w:pPr>
+        <w:rPr>
           <w:b w:val="1"/>
-          <w:sz w:val="28"/>
-          <w:szCs w:val="28"/>
-          <w:highlight w:val="white"/>
-          <w:rtl w:val="0"/>
-        </w:rPr>
-        <w:t xml:space="preserve">Data availability:</w:t>
-      </w:r>
-    </w:p>
-    <w:p>
-      <w:pPr>
-        <w:rPr>
-          <w:sz w:val="28"/>
-          <w:szCs w:val="28"/>
-          <w:highlight w:val="white"/>
-        </w:rPr>
-      </w:pPr>
-      <w:r>
-        <w:rPr>
-          <w:rtl w:val="0"/>
-        </w:rPr>
-      </w:r>
-    </w:p>
-    <w:p>
-      <w:pPr>
-        <w:rPr>
-          <w:sz w:val="28"/>
-          <w:szCs w:val="28"/>
-          <w:highlight w:val="white"/>
-        </w:rPr>
-      </w:pPr>
-      <w:r>
-        <w:rPr>
-          <w:rtl w:val="0"/>
-        </w:rPr>
-      </w:r>
-    </w:p>
-    <w:p>
-      <w:pPr>
-        <w:rPr>
-          <w:sz w:val="28"/>
-          <w:szCs w:val="28"/>
-          <w:highlight w:val="white"/>
-        </w:rPr>
-      </w:pPr>
-      <w:r>
-        <w:rPr>
-          <w:rtl w:val="0"/>
-        </w:rPr>
-      </w:r>
-    </w:p>
-    <w:p>
-      <w:pPr>
-        <w:rPr>
-          <w:sz w:val="28"/>
-          <w:szCs w:val="28"/>
-          <w:highlight w:val="white"/>
-        </w:rPr>
-      </w:pPr>
-      <w:r>
-        <w:rPr>
-          <w:rtl w:val="0"/>
-        </w:rPr>
-      </w:r>
-    </w:p>
-    <w:p>
-      <w:pPr>
-        <w:rPr>
-          <w:sz w:val="28"/>
-          <w:szCs w:val="28"/>
-          <w:highlight w:val="white"/>
-        </w:rPr>
-      </w:pPr>
-      <w:r>
-        <w:rPr>
-          <w:rtl w:val="0"/>
-        </w:rPr>
-      </w:r>
-    </w:p>
-    <w:p>
-      <w:pPr>
-        <w:rPr>
-          <w:sz w:val="28"/>
-          <w:szCs w:val="28"/>
-          <w:highlight w:val="white"/>
-        </w:rPr>
-      </w:pPr>
-      <w:r>
-        <w:rPr>
-          <w:rtl w:val="0"/>
-        </w:rPr>
-      </w:r>
-    </w:p>
-    <w:p>
-      <w:pPr>
-        <w:rPr>
-          <w:sz w:val="28"/>
-          <w:szCs w:val="28"/>
-          <w:highlight w:val="white"/>
-        </w:rPr>
-      </w:pPr>
-      <w:r>
-        <w:rPr>
-          <w:rtl w:val="0"/>
-        </w:rPr>
-      </w:r>
-    </w:p>
-    <w:p>
-      <w:pPr>
-        <w:rPr>
-          <w:sz w:val="28"/>
-          <w:szCs w:val="28"/>
-          <w:highlight w:val="white"/>
-        </w:rPr>
-      </w:pPr>
-      <w:r>
-        <w:rPr>
-          <w:rtl w:val="0"/>
-        </w:rPr>
-      </w:r>
-    </w:p>
-    <w:p>
-      <w:pPr>
-        <w:rPr>
-          <w:sz w:val="28"/>
-          <w:szCs w:val="28"/>
-          <w:highlight w:val="white"/>
-        </w:rPr>
-      </w:pPr>
-      <w:r>
-        <w:rPr>
-          <w:rtl w:val="0"/>
-        </w:rPr>
-      </w:r>
-    </w:p>
-    <w:p>
-      <w:pPr>
-        <w:rPr>
-          <w:sz w:val="28"/>
-          <w:szCs w:val="28"/>
-          <w:highlight w:val="white"/>
-        </w:rPr>
-      </w:pPr>
-      <w:r>
-        <w:rPr>
-          <w:rtl w:val="0"/>
-        </w:rPr>
-      </w:r>
-    </w:p>
-    <w:p>
-      <w:pPr>
-        <w:rPr>
-          <w:sz w:val="28"/>
-          <w:szCs w:val="28"/>
-          <w:highlight w:val="white"/>
-        </w:rPr>
-      </w:pPr>
-      <w:r>
-        <w:rPr>
-          <w:rtl w:val="0"/>
-        </w:rPr>
-      </w:r>
-    </w:p>
-    <w:p>
-      <w:pPr>
+        </w:rPr>
+      </w:pPr>
+      <w:r>
         <w:rPr>
           <w:b w:val="1"/>
-        </w:rPr>
-      </w:pPr>
-      <w:r>
-        <w:rPr>
-          <w:b w:val="1"/>
           <w:rtl w:val="0"/>
         </w:rPr>
         <w:t xml:space="preserve">References</w:t>
       </w:r>
-    </w:p>
-    <w:p>
-      <w:pPr>
-        <w:rPr>
-          <w:b w:val="1"/>
-        </w:rPr>
-      </w:pPr>
       <w:r>
         <w:rPr>
           <w:rtl w:val="0"/>
@@ -15035,21 +14832,21 @@
             <w:u w:val="none"/>
             <w:rtl w:val="0"/>
           </w:rPr>
-          <w:t xml:space="preserve">Canonica GW, Baena-Cagnani CE, Bousquet J, </w:t>
+          <w:t xml:space="preserve">Stanford CRFM. </w:t>
         </w:r>
       </w:hyperlink>
       <w:hyperlink r:id="rId194">
         <w:r>
           <w:rPr>
             <w:b w:val="0"/>
-            <w:i w:val="1"/>
+            <w:i w:val="0"/>
             <w:color w:val="000000"/>
             <w:sz w:val="22"/>
             <w:szCs w:val="22"/>
             <w:u w:val="none"/>
             <w:rtl w:val="0"/>
           </w:rPr>
-          <w:t xml:space="preserve">et al.</w:t>
+          <w:t xml:space="preserve">https://crfm.stanford.edu/2022/12/15/biomedlm.html</w:t>
         </w:r>
       </w:hyperlink>
       <w:hyperlink r:id="rId195">
@@ -15063,35 +14860,7 @@
             <w:u w:val="none"/>
             <w:rtl w:val="0"/>
           </w:rPr>
-          <w:t xml:space="preserve"> Recommendations for standardization of clinical trials with Allergen Specific Immunotherapy for respiratory allergy. A statement of a World Allergy Organization (WAO) taskforce. </w:t>
-        </w:r>
-      </w:hyperlink>
-      <w:hyperlink r:id="rId196">
-        <w:r>
-          <w:rPr>
-            <w:b w:val="0"/>
-            <w:i w:val="1"/>
-            <w:color w:val="000000"/>
-            <w:sz w:val="22"/>
-            <w:szCs w:val="22"/>
-            <w:u w:val="none"/>
-            <w:rtl w:val="0"/>
-          </w:rPr>
-          <w:t xml:space="preserve">Allergy</w:t>
-        </w:r>
-      </w:hyperlink>
-      <w:hyperlink r:id="rId197">
-        <w:r>
-          <w:rPr>
-            <w:b w:val="0"/>
-            <w:i w:val="0"/>
-            <w:color w:val="000000"/>
-            <w:sz w:val="22"/>
-            <w:szCs w:val="22"/>
-            <w:u w:val="none"/>
-            <w:rtl w:val="0"/>
-          </w:rPr>
-          <w:t xml:space="preserve">. 2007;62:317–24.</w:t>
+          <w:t xml:space="preserve"> (accessed 16 October 2024)</w:t>
         </w:r>
       </w:hyperlink>
       <w:r>
@@ -15137,6 +14906,34 @@
         <w:t xml:space="preserve">39 </w:t>
         <w:tab/>
       </w:r>
+      <w:hyperlink r:id="rId196">
+        <w:r>
+          <w:rPr>
+            <w:b w:val="0"/>
+            <w:i w:val="0"/>
+            <w:color w:val="000000"/>
+            <w:sz w:val="22"/>
+            <w:szCs w:val="22"/>
+            <w:u w:val="none"/>
+            <w:rtl w:val="0"/>
+          </w:rPr>
+          <w:t xml:space="preserve">Canonica GW, Baena-Cagnani CE, Bousquet J, </w:t>
+        </w:r>
+      </w:hyperlink>
+      <w:hyperlink r:id="rId197">
+        <w:r>
+          <w:rPr>
+            <w:b w:val="0"/>
+            <w:i w:val="1"/>
+            <w:color w:val="000000"/>
+            <w:sz w:val="22"/>
+            <w:szCs w:val="22"/>
+            <w:u w:val="none"/>
+            <w:rtl w:val="0"/>
+          </w:rPr>
+          <w:t xml:space="preserve">et al.</w:t>
+        </w:r>
+      </w:hyperlink>
       <w:hyperlink r:id="rId198">
         <w:r>
           <w:rPr>
@@ -15148,7 +14945,7 @@
             <w:u w:val="none"/>
             <w:rtl w:val="0"/>
           </w:rPr>
-          <w:t xml:space="preserve">Katz MHG, Marsh R, Herman JM, </w:t>
+          <w:t xml:space="preserve"> Recommendations for standardization of clinical trials with Allergen Specific Immunotherapy for respiratory allergy. A statement of a World Allergy Organization (WAO) taskforce. </w:t>
         </w:r>
       </w:hyperlink>
       <w:hyperlink r:id="rId199">
@@ -15162,7 +14959,7 @@
             <w:u w:val="none"/>
             <w:rtl w:val="0"/>
           </w:rPr>
-          <w:t xml:space="preserve">et al.</w:t>
+          <w:t xml:space="preserve">Allergy</w:t>
         </w:r>
       </w:hyperlink>
       <w:hyperlink r:id="rId200">
@@ -15176,35 +14973,7 @@
             <w:u w:val="none"/>
             <w:rtl w:val="0"/>
           </w:rPr>
-          <w:t xml:space="preserve"> Borderline resectable pancreatic cancer: need for standardization and methods for optimal clinical trial design. </w:t>
-        </w:r>
-      </w:hyperlink>
-      <w:hyperlink r:id="rId201">
-        <w:r>
-          <w:rPr>
-            <w:b w:val="0"/>
-            <w:i w:val="1"/>
-            <w:color w:val="000000"/>
-            <w:sz w:val="22"/>
-            <w:szCs w:val="22"/>
-            <w:u w:val="none"/>
-            <w:rtl w:val="0"/>
-          </w:rPr>
-          <w:t xml:space="preserve">Ann Surg Oncol</w:t>
-        </w:r>
-      </w:hyperlink>
-      <w:hyperlink r:id="rId202">
-        <w:r>
-          <w:rPr>
-            <w:b w:val="0"/>
-            <w:i w:val="0"/>
-            <w:color w:val="000000"/>
-            <w:sz w:val="22"/>
-            <w:szCs w:val="22"/>
-            <w:u w:val="none"/>
-            <w:rtl w:val="0"/>
-          </w:rPr>
-          <w:t xml:space="preserve">. 2013;20:2787–95.</w:t>
+          <w:t xml:space="preserve">. 2007;62:317–24.</w:t>
         </w:r>
       </w:hyperlink>
       <w:r>
@@ -15250,7 +15019,120 @@
         <w:t xml:space="preserve">40 </w:t>
         <w:tab/>
       </w:r>
+      <w:hyperlink r:id="rId201">
+        <w:r>
+          <w:rPr>
+            <w:b w:val="0"/>
+            <w:i w:val="0"/>
+            <w:color w:val="000000"/>
+            <w:sz w:val="22"/>
+            <w:szCs w:val="22"/>
+            <w:u w:val="none"/>
+            <w:rtl w:val="0"/>
+          </w:rPr>
+          <w:t xml:space="preserve">Katz MHG, Marsh R, Herman JM, </w:t>
+        </w:r>
+      </w:hyperlink>
+      <w:hyperlink r:id="rId202">
+        <w:r>
+          <w:rPr>
+            <w:b w:val="0"/>
+            <w:i w:val="1"/>
+            <w:color w:val="000000"/>
+            <w:sz w:val="22"/>
+            <w:szCs w:val="22"/>
+            <w:u w:val="none"/>
+            <w:rtl w:val="0"/>
+          </w:rPr>
+          <w:t xml:space="preserve">et al.</w:t>
+        </w:r>
+      </w:hyperlink>
       <w:hyperlink r:id="rId203">
+        <w:r>
+          <w:rPr>
+            <w:b w:val="0"/>
+            <w:i w:val="0"/>
+            <w:color w:val="000000"/>
+            <w:sz w:val="22"/>
+            <w:szCs w:val="22"/>
+            <w:u w:val="none"/>
+            <w:rtl w:val="0"/>
+          </w:rPr>
+          <w:t xml:space="preserve"> Borderline resectable pancreatic cancer: need for standardization and methods for optimal clinical trial design. </w:t>
+        </w:r>
+      </w:hyperlink>
+      <w:hyperlink r:id="rId204">
+        <w:r>
+          <w:rPr>
+            <w:b w:val="0"/>
+            <w:i w:val="1"/>
+            <w:color w:val="000000"/>
+            <w:sz w:val="22"/>
+            <w:szCs w:val="22"/>
+            <w:u w:val="none"/>
+            <w:rtl w:val="0"/>
+          </w:rPr>
+          <w:t xml:space="preserve">Ann Surg Oncol</w:t>
+        </w:r>
+      </w:hyperlink>
+      <w:hyperlink r:id="rId205">
+        <w:r>
+          <w:rPr>
+            <w:b w:val="0"/>
+            <w:i w:val="0"/>
+            <w:color w:val="000000"/>
+            <w:sz w:val="22"/>
+            <w:szCs w:val="22"/>
+            <w:u w:val="none"/>
+            <w:rtl w:val="0"/>
+          </w:rPr>
+          <w:t xml:space="preserve">. 2013;20:2787–95.</w:t>
+        </w:r>
+      </w:hyperlink>
+      <w:r>
+        <w:rPr>
+          <w:rtl w:val="0"/>
+        </w:rPr>
+      </w:r>
+    </w:p>
+    <w:p>
+      <w:pPr>
+        <w:keepNext w:val="0"/>
+        <w:keepLines w:val="0"/>
+        <w:pageBreakBefore w:val="0"/>
+        <w:widowControl w:val="0"/>
+        <w:pBdr>
+          <w:top w:space="0" w:sz="0" w:val="nil"/>
+          <w:left w:space="0" w:sz="0" w:val="nil"/>
+          <w:bottom w:space="0" w:sz="0" w:val="nil"/>
+          <w:right w:space="0" w:sz="0" w:val="nil"/>
+          <w:between w:space="0" w:sz="0" w:val="nil"/>
+        </w:pBdr>
+        <w:shd w:fill="auto" w:val="clear"/>
+        <w:spacing w:after="220" w:before="0" w:line="240" w:lineRule="auto"/>
+        <w:ind w:left="440" w:right="0" w:hanging="440"/>
+        <w:jc w:val="left"/>
+        <w:rPr>
+          <w:b w:val="0"/>
+          <w:i w:val="0"/>
+          <w:color w:val="000000"/>
+          <w:sz w:val="22"/>
+          <w:szCs w:val="22"/>
+        </w:rPr>
+      </w:pPr>
+      <w:r>
+        <w:rPr>
+          <w:b w:val="0"/>
+          <w:i w:val="0"/>
+          <w:color w:val="000000"/>
+          <w:sz w:val="22"/>
+          <w:szCs w:val="22"/>
+          <w:rtl w:val="0"/>
+        </w:rPr>
+        <w:t xml:space="preserve">41 </w:t>
+        <w:tab/>
+      </w:r>
+      <w:hyperlink r:id="rId206">
         <w:r>
           <w:rPr>
             <w:b w:val="0"/>
@@ -15264,7 +15146,7 @@
           <w:t xml:space="preserve">Dickersin K, Mayo-Wilson E. Standards for design and measurement would make clinical research reproducible and usable. </w:t>
         </w:r>
       </w:hyperlink>
-      <w:hyperlink r:id="rId204">
+      <w:hyperlink r:id="rId207">
         <w:r>
           <w:rPr>
             <w:b w:val="0"/>
@@ -15278,7 +15160,7 @@
           <w:t xml:space="preserve">Proc Natl Acad Sci U S A</w:t>
         </w:r>
       </w:hyperlink>
-      <w:hyperlink r:id="rId205">
+      <w:hyperlink r:id="rId208">
         <w:r>
           <w:rPr>
             <w:b w:val="0"/>
@@ -15457,7 +15339,7 @@
           <w:b w:val="1"/>
         </w:rPr>
         <w:sectPr>
-          <w:headerReference r:id="rId206" w:type="default"/>
+          <w:headerReference r:id="rId209" w:type="default"/>
           <w:pgSz w:h="15840" w:w="12240" w:orient="portrait"/>
           <w:pgMar w:bottom="1440" w:top="1440" w:left="1260" w:right="1440" w:header="720" w:footer="720"/>
           <w:pgNumType w:start="1"/>
@@ -15546,16 +15428,16 @@
           <wp:inline distB="114300" distT="114300" distL="114300" distR="114300">
             <wp:extent cx="8343900" cy="4749800"/>
             <wp:effectExtent b="0" l="0" r="0" t="0"/>
-            <wp:docPr id="5" name="image3.png"/>
+            <wp:docPr id="5" name="image5.png"/>
             <a:graphic>
               <a:graphicData uri="http://schemas.openxmlformats.org/drawingml/2006/picture">
                 <pic:pic>
                   <pic:nvPicPr>
-                    <pic:cNvPr id="0" name="image3.png"/>
+                    <pic:cNvPr id="0" name="image5.png"/>
                     <pic:cNvPicPr preferRelativeResize="0"/>
                   </pic:nvPicPr>
                   <pic:blipFill>
-                    <a:blip r:embed="rId207"/>
+                    <a:blip r:embed="rId210"/>
                     <a:srcRect b="0" l="0" r="0" t="0"/>
                     <a:stretch>
                       <a:fillRect/>
@@ -15651,16 +15533,16 @@
           <wp:inline distB="114300" distT="114300" distL="114300" distR="114300">
             <wp:extent cx="6005513" cy="6429375"/>
             <wp:effectExtent b="0" l="0" r="0" t="0"/>
-            <wp:docPr id="4" name="image5.png"/>
+            <wp:docPr id="4" name="image4.png"/>
             <a:graphic>
               <a:graphicData uri="http://schemas.openxmlformats.org/drawingml/2006/picture">
                 <pic:pic>
                   <pic:nvPicPr>
-                    <pic:cNvPr id="0" name="image5.png"/>
+                    <pic:cNvPr id="0" name="image4.png"/>
                     <pic:cNvPicPr preferRelativeResize="0"/>
                   </pic:nvPicPr>
                   <pic:blipFill>
-                    <a:blip r:embed="rId208"/>
+                    <a:blip r:embed="rId211"/>
                     <a:srcRect b="0" l="0" r="0" t="0"/>
                     <a:stretch>
                       <a:fillRect/>
@@ -15781,16 +15663,16 @@
           <wp:inline distB="114300" distT="114300" distL="114300" distR="114300">
             <wp:extent cx="8343900" cy="3479800"/>
             <wp:effectExtent b="0" l="0" r="0" t="0"/>
-            <wp:docPr id="3" name="image2.png"/>
+            <wp:docPr id="3" name="image3.png"/>
             <a:graphic>
               <a:graphicData uri="http://schemas.openxmlformats.org/drawingml/2006/picture">
                 <pic:pic>
                   <pic:nvPicPr>
-                    <pic:cNvPr id="0" name="image2.png"/>
+                    <pic:cNvPr id="0" name="image3.png"/>
                     <pic:cNvPicPr preferRelativeResize="0"/>
                   </pic:nvPicPr>
                   <pic:blipFill>
-                    <a:blip r:embed="rId209"/>
+                    <a:blip r:embed="rId212"/>
                     <a:srcRect b="0" l="0" r="0" t="0"/>
                     <a:stretch>
                       <a:fillRect/>
@@ -15840,6 +15722,23 @@
         <w:ind w:left="-540" w:firstLine="0"/>
         <w:rPr>
           <w:b w:val="1"/>
+          <w:sz w:val="28"/>
+          <w:szCs w:val="28"/>
+        </w:rPr>
+      </w:pPr>
+      <w:r>
+        <w:rPr>
+          <w:rtl w:val="0"/>
+        </w:rPr>
+      </w:r>
+    </w:p>
+    <w:p>
+      <w:pPr>
+        <w:ind w:left="-540" w:firstLine="0"/>
+        <w:rPr>
+          <w:b w:val="1"/>
+          <w:sz w:val="28"/>
+          <w:szCs w:val="28"/>
         </w:rPr>
       </w:pPr>
       <w:r>
@@ -15855,8 +15754,28 @@
           <w:szCs w:val="24"/>
           <w:rtl w:val="0"/>
         </w:rPr>
-        <w:t xml:space="preserve">This table was created by performing a full join on the files “conditions.txt” and “browse_conditions.txt”, the files were joined on clinical trials ID. </w:t>
-      </w:r>
+        <w:t xml:space="preserve">This table was created by performing a full join on the files “conditions.txt” and “browse_conditions.txt”, the files were joined on clinical trials ID. The table provides examples of CTR records </w:t>
+      </w:r>
+      <w:r>
+        <w:rPr>
+          <w:rtl w:val="0"/>
+        </w:rPr>
+        <w:t xml:space="preserve">with their associated  condition names and mesh terms and illustrates the incompatibilities between condition names and MeSH terms. </w:t>
+      </w:r>
+      <w:r>
+        <w:rPr>
+          <w:rtl w:val="0"/>
+        </w:rPr>
+      </w:r>
+    </w:p>
+    <w:p>
+      <w:pPr>
+        <w:ind w:left="-540" w:firstLine="0"/>
+        <w:rPr>
+          <w:sz w:val="24"/>
+          <w:szCs w:val="24"/>
+        </w:rPr>
+      </w:pPr>
       <w:r>
         <w:rPr>
           <w:rtl w:val="0"/>
@@ -16527,9 +16446,17 @@
       </w:pPr>
       <w:r>
         <w:rPr>
-          <w:rtl w:val="0"/>
-        </w:rPr>
-        <w:t xml:space="preserve">It must be noted that the CTR recommends adding relevant Medical Subject Headings (MeSH) terms or terms from another controlled vocabulary, such as the Systematized Nomenclature of Medicine—Clinical Terms (SNOMED CT), that have been mapped to MeSH within the Unified Medical Language System (UMLS) metathesaurus for each of the conditions. While this recommendation adds a level of standardization to the disease/condition names present in the CTR, the MeSH terms by themselves often fall short of describing the disease or condition accurately. Furthermore, for a given disease/condition there may be multiple associated MeSH terms, thereby leaving it to the user of the data to establish the most appropriate MeSH term for that disease/condition. Additionally, for certain records in the CTR, there might be no associated MeSH terms provided for a disease/condition name, therefore solely using the MeSH terms for analyzing the diseases or conditions that are the subject of a clinical trial record is not reliable.  Therefore it is evident that the MeSH terms cannot be used to replace the terms enlisted in the conditions file, as the MeSH terms fail to accurately capture the specific information being conveyed by the conditions.   In Supplementary Table S1, we provide examples of clinical trial records with their disease/condition names and associated mesh terms to illustrate the incompatibilities between condition names and MeSH terms. </w:t>
+          <w:highlight w:val="red"/>
+          <w:rtl w:val="0"/>
+        </w:rPr>
+        <w:t xml:space="preserve">In the above table</w:t>
+      </w:r>
+      <w:r>
+        <w:rPr>
+          <w:highlight w:val="red"/>
+          <w:rtl w:val="0"/>
+        </w:rPr>
+        <w:t xml:space="preserve">, the condition “triple negative breast cancer” is associated with two clinical trial studies with the identifiers (NCT IDs) NCT05082610 and NCT04254107. Each of these studies lists the various MeSH terms associated with “triple negative breast cancer” with the most appropriate MeSH term being “triple negative breast neoplasms”. However, there are other associated MeSH terms for each of these studies which are not appropriate: for study NCT05082610 there are MeSH terms such as “carcinoma, non-small-cell lung” and “respiratory tract diseases” while  study NCT04254107 has  associated MeSH terms such as “lymphoma” and “stomach neoplasms”, which do not describe the condition of “triple negative breast cancer”. Furthermore, the MeSH terms are not identical between studies where the condition names are the same, which adds to the inconsistencies between records with same condition names. For instance, NCT04254107 contains various MeSH terms associated with lymphomas such as “lymphoma, b-cell”, “large b-cell”, “lymphoma, large b-cell, diffuse”, “lymphoma, t-cell, peripheral”, etc., but these terms are not contained in the list of MeSH terms for NCT05082610. We can also see in study NCT04294784, for the condition “gastroesophageal cancer”, there are no MeSH terms, but for the same condition with a different NCT ID (NCT02669914), there are multiple associated MeSH terms. </w:t>
       </w:r>
       <w:r>
         <w:rPr>
@@ -16554,20 +16481,45 @@
     <w:p>
       <w:pPr>
         <w:rPr>
+          <w:b w:val="1"/>
           <w:sz w:val="28"/>
           <w:szCs w:val="28"/>
+        </w:rPr>
+      </w:pPr>
+      <w:r>
+        <w:rPr>
+          <w:rtl w:val="0"/>
+        </w:rPr>
+      </w:r>
+    </w:p>
+    <w:p>
+      <w:pPr>
+        <w:rPr>
+          <w:b w:val="1"/>
+          <w:sz w:val="28"/>
+          <w:szCs w:val="28"/>
+        </w:rPr>
+      </w:pPr>
+      <w:r>
+        <w:rPr>
+          <w:rtl w:val="0"/>
+        </w:rPr>
+        <w:t xml:space="preserve">It must be noted that the CTR recommends adding relevant Medical Subject Headings (MeSH) terms or terms from another controlled vocabulary, such as the Systematized Nomenclature of Medicine—Clinical Terms (SNOMED CT), that have been mapped to MeSH within the Unified Medical Language System (UMLS) metathesaurus for each of the conditions. While this recommendation adds a level of standardization to the disease/condition names present in the CTR, the MeSH terms by themselves often fall short of describing the disease or condition accurately. Furthermore, for a given condition there may be multiple associated MeSH terms, thereby leaving it to the user of the data to establish the most appropriate MeSH term for that disease/condition. Additionally, for certain records in the CTR, there might be no associated MeSH terms provided for a condition name, therefore solely using the MeSH terms for analyzing the conditions that are the subject of a clinical trial record is not reliable.  Therefore it is evident that the MeSH terms cannot be used to replace the terms enlisted in the conditions file, as the MeSH terms fail to accurately capture the specific information being conveyed by the conditions.  </w:t>
+      </w:r>
+      <w:r>
+        <w:rPr>
+          <w:rtl w:val="0"/>
+        </w:rPr>
+      </w:r>
+    </w:p>
+    <w:p>
+      <w:pPr>
+        <w:rPr>
           <w:highlight w:val="red"/>
         </w:rPr>
       </w:pPr>
       <w:r>
         <w:rPr>
-          <w:highlight w:val="red"/>
-          <w:rtl w:val="0"/>
-        </w:rPr>
-        <w:t xml:space="preserve">For example, in Supplementary Table S1, the condition “triple negative breast cancer” is </w:t>
-      </w:r>
-      <w:r>
-        <w:rPr>
           <w:rtl w:val="0"/>
         </w:rPr>
       </w:r>
@@ -16578,48 +16530,19 @@
       </w:pPr>
       <w:r>
         <w:rPr>
-          <w:highlight w:val="red"/>
-          <w:rtl w:val="0"/>
-        </w:rPr>
-        <w:t xml:space="preserve">associated with two clinical trial studies with the identifiers (NCT IDs) NCT05082610 and NCT04254107. Each of these studies lists the various MeSH terms associated with “triple negative breast cancer” with the most appropriate MeSH term being “triple negative breast neoplasms”. However, there are other associated MeSH terms for each of these studies which are not appropriate: for study NCT05082610 there are MeSH terms such as “carcinoma, non-small-cell lung” and “respiratory tract diseases” while  study NCT04254107 has  associated MeSH terms such as “lymphoma” and “stomach neoplasms”, which do not describe the condition of “triple negative breast cancer”. Furthermore, the MeSH terms are not identical between studies where the condition names are the same, which adds to the inconsistencies between records with same condition names. For instance, NCT04254107 contains various MeSH terms associated with lymphomas such as “lymphoma, b-cell”, “large b-cell”, “lymphoma, large b-cell, diffuse”, “lymphoma, t-cell, peripheral”, etc., but these terms are not contained in the list of MeSH terms for NCT05082610. We can also see in study NCT04294784, for the condition “gastroesophageal cancer”, there are no MeSH terms, but for the same condition with a different NCT ID (NCT02669914), there are multiple associated MeSH terms. </w:t>
-      </w:r>
-      <w:r>
-        <w:rPr>
-          <w:rtl w:val="0"/>
-        </w:rPr>
-        <w:t xml:space="preserve">We conclude from our analysis that the MeSH terms–even though they are internally standardized– are not suitable to be used to identify the exact term and condition name for the conditions they encode. Therefore, even though we observed that the condition names from the CTR contained syntactic and semantic inconsistencies, we decided to use the terms from the conditions file to extract tumor names and map them to their standardized nomenclature in the WHO Classification of Tumors system (referred to as the “WHO database” in the rest of the paper) (</w:t>
-      </w:r>
-      <w:hyperlink r:id="rId210">
-        <w:r>
-          <w:rPr>
-            <w:color w:val="1155cc"/>
-            <w:u w:val="single"/>
-            <w:rtl w:val="0"/>
-          </w:rPr>
-          <w:t xml:space="preserve">https://tumourclassification.iarc.who.int/welcome/</w:t>
-        </w:r>
-      </w:hyperlink>
-      <w:r>
-        <w:rPr>
-          <w:rtl w:val="0"/>
-        </w:rPr>
-        <w:t xml:space="preserve">) or National Cancer Institute Thesaurus (“NCIt database”) (</w:t>
-      </w:r>
-      <w:hyperlink r:id="rId211">
-        <w:r>
-          <w:rPr>
-            <w:color w:val="1155cc"/>
-            <w:u w:val="single"/>
-            <w:rtl w:val="0"/>
-          </w:rPr>
-          <w:t xml:space="preserve">https://ncithesaurus.nci.nih.gov/ncitbrowser/</w:t>
-        </w:r>
-      </w:hyperlink>
-      <w:r>
-        <w:rPr>
-          <w:rtl w:val="0"/>
-        </w:rPr>
-        <w:t xml:space="preserve">).</w:t>
+          <w:rtl w:val="0"/>
+        </w:rPr>
+      </w:r>
+    </w:p>
+    <w:p>
+      <w:pPr>
+        <w:rPr/>
+      </w:pPr>
+      <w:r>
+        <w:rPr>
+          <w:rtl w:val="0"/>
+        </w:rPr>
+        <w:t xml:space="preserve">We conclude from our analysis that the MeSH terms–even though they are internally standardized– are not suitable to be used to identify the exact term and condition name for the conditions they encode.Therefore, even though we observed that the condition names from the CTR contained syntactic and semantic inconsistencies, we decided to use the terms from the conditions file to extract tumor names and map them to their standardized nomenclature in the WHO and NCIt databases. </w:t>
       </w:r>
     </w:p>
     <w:p>
@@ -17873,66 +17796,19 @@
     <w:p>
       <w:pPr>
         <w:ind w:left="-540" w:firstLine="0"/>
+        <w:rPr/>
+      </w:pPr>
+      <w:r>
+        <w:rPr>
+          <w:rtl w:val="0"/>
+        </w:rPr>
+      </w:r>
+    </w:p>
+    <w:p>
+      <w:pPr>
+        <w:ind w:left="-540" w:firstLine="0"/>
         <w:rPr>
           <w:b w:val="1"/>
-          <w:sz w:val="28"/>
-          <w:szCs w:val="28"/>
-        </w:rPr>
-      </w:pPr>
-      <w:r>
-        <w:rPr>
-          <w:rtl w:val="0"/>
-        </w:rPr>
-      </w:r>
-    </w:p>
-    <w:p>
-      <w:pPr>
-        <w:ind w:left="-540" w:firstLine="0"/>
-        <w:rPr>
-          <w:sz w:val="24"/>
-          <w:szCs w:val="24"/>
-        </w:rPr>
-      </w:pPr>
-      <w:r>
-        <w:rPr>
-          <w:rtl w:val="0"/>
-        </w:rPr>
-      </w:r>
-    </w:p>
-    <w:p>
-      <w:pPr>
-        <w:rPr>
-          <w:b w:val="1"/>
-          <w:sz w:val="28"/>
-          <w:szCs w:val="28"/>
-        </w:rPr>
-      </w:pPr>
-      <w:r>
-        <w:rPr>
-          <w:rtl w:val="0"/>
-        </w:rPr>
-      </w:r>
-    </w:p>
-    <w:p>
-      <w:pPr>
-        <w:rPr>
-          <w:b w:val="1"/>
-          <w:sz w:val="28"/>
-          <w:szCs w:val="28"/>
-        </w:rPr>
-      </w:pPr>
-      <w:r>
-        <w:rPr>
-          <w:rtl w:val="0"/>
-        </w:rPr>
-      </w:r>
-    </w:p>
-    <w:p>
-      <w:pPr>
-        <w:rPr>
-          <w:b w:val="1"/>
-          <w:sz w:val="28"/>
-          <w:szCs w:val="28"/>
         </w:rPr>
       </w:pPr>
       <w:r>
@@ -17945,20 +17821,6 @@
       <w:pPr>
         <w:ind w:left="-540" w:firstLine="0"/>
         <w:rPr/>
-      </w:pPr>
-      <w:r>
-        <w:rPr>
-          <w:rtl w:val="0"/>
-        </w:rPr>
-      </w:r>
-    </w:p>
-    <w:p>
-      <w:pPr>
-        <w:ind w:left="-540" w:firstLine="0"/>
-        <w:rPr>
-          <w:sz w:val="24"/>
-          <w:szCs w:val="24"/>
-        </w:rPr>
       </w:pPr>
       <w:r>
         <w:rPr>
@@ -17976,17 +17838,6 @@
         </w:rPr>
         <w:t xml:space="preserve">: contains the key words used for detecting tumors</w:t>
       </w:r>
-      <w:r>
-        <w:rPr>
-          <w:rtl w:val="0"/>
-        </w:rPr>
-      </w:r>
-    </w:p>
-    <w:p>
-      <w:pPr>
-        <w:ind w:left="-540" w:firstLine="0"/>
-        <w:rPr/>
-      </w:pPr>
       <w:r>
         <w:rPr>
           <w:rtl w:val="0"/>
@@ -20198,16 +20049,20 @@
     <w:p>
       <w:pPr>
         <w:ind w:left="-540" w:firstLine="0"/>
+        <w:rPr/>
+      </w:pPr>
+      <w:r>
         <w:rPr>
           <w:b w:val="1"/>
-          <w:sz w:val="28"/>
-          <w:szCs w:val="28"/>
-        </w:rPr>
-      </w:pPr>
-      <w:r>
-        <w:rPr>
-          <w:rtl w:val="0"/>
-        </w:rPr>
+          <w:rtl w:val="0"/>
+        </w:rPr>
+        <w:t xml:space="preserve">Supplementary File S5: </w:t>
+      </w:r>
+      <w:r>
+        <w:rPr>
+          <w:rtl w:val="0"/>
+        </w:rPr>
+        <w:t xml:space="preserve">tumor_annotated_adult_ped.csv</w:t>
       </w:r>
     </w:p>
     <w:p>
@@ -20217,63 +20072,31 @@
       </w:pPr>
       <w:r>
         <w:rPr>
+          <w:rtl w:val="0"/>
+        </w:rPr>
+      </w:r>
+    </w:p>
+    <w:p>
+      <w:pPr>
+        <w:ind w:left="-540" w:firstLine="0"/>
+        <w:rPr>
+          <w:i w:val="1"/>
+        </w:rPr>
+      </w:pPr>
+      <w:r>
+        <w:rPr>
           <w:b w:val="1"/>
           <w:rtl w:val="0"/>
         </w:rPr>
-        <w:t xml:space="preserve">Supplementary File S5: </w:t>
-      </w:r>
-      <w:r>
-        <w:rPr>
-          <w:rtl w:val="0"/>
-        </w:rPr>
-        <w:t xml:space="preserve">tumor_annotated_adult_ped.csv</w:t>
-      </w:r>
-    </w:p>
-    <w:p>
-      <w:pPr>
-        <w:ind w:left="-540" w:firstLine="0"/>
-        <w:rPr/>
-      </w:pPr>
-      <w:r>
-        <w:rPr>
-          <w:rtl w:val="0"/>
-        </w:rPr>
-      </w:r>
-    </w:p>
-    <w:p>
-      <w:pPr>
-        <w:ind w:left="-540" w:firstLine="0"/>
+        <w:t xml:space="preserve">Supplementary File</w:t>
+      </w:r>
+      <w:r>
         <w:rPr>
           <w:b w:val="1"/>
-        </w:rPr>
-      </w:pPr>
-      <w:r>
-        <w:rPr>
-          <w:b w:val="1"/>
-          <w:rtl w:val="0"/>
-        </w:rPr>
-        <w:t xml:space="preserve">Supplementary File</w:t>
-      </w:r>
-      <w:r>
-        <w:rPr>
-          <w:b w:val="1"/>
           <w:rtl w:val="0"/>
         </w:rPr>
         <w:t xml:space="preserve"> S6: Discrepancies associated with Conditions Data</w:t>
       </w:r>
-      <w:r>
-        <w:rPr>
-          <w:rtl w:val="0"/>
-        </w:rPr>
-      </w:r>
-    </w:p>
-    <w:p>
-      <w:pPr>
-        <w:ind w:left="-540" w:firstLine="0"/>
-        <w:rPr>
-          <w:i w:val="1"/>
-        </w:rPr>
-      </w:pPr>
       <w:r>
         <w:rPr>
           <w:rtl w:val="0"/>
@@ -22486,53 +22309,6 @@
     <w:p>
       <w:pPr>
         <w:ind w:left="-540" w:firstLine="0"/>
-        <w:rPr/>
-      </w:pPr>
-      <w:r>
-        <w:rPr>
-          <w:rtl w:val="0"/>
-        </w:rPr>
-      </w:r>
-    </w:p>
-    <w:p>
-      <w:pPr>
-        <w:ind w:left="-540" w:firstLine="0"/>
-        <w:rPr/>
-      </w:pPr>
-      <w:r>
-        <w:rPr>
-          <w:rtl w:val="0"/>
-        </w:rPr>
-      </w:r>
-    </w:p>
-    <w:p>
-      <w:pPr>
-        <w:ind w:left="-540" w:firstLine="0"/>
-        <w:rPr>
-          <w:b w:val="1"/>
-          <w:sz w:val="28"/>
-          <w:szCs w:val="28"/>
-        </w:rPr>
-      </w:pPr>
-      <w:r>
-        <w:rPr>
-          <w:rtl w:val="0"/>
-        </w:rPr>
-      </w:r>
-    </w:p>
-    <w:p>
-      <w:pPr>
-        <w:rPr/>
-      </w:pPr>
-      <w:r>
-        <w:rPr>
-          <w:rtl w:val="0"/>
-        </w:rPr>
-      </w:r>
-    </w:p>
-    <w:p>
-      <w:pPr>
-        <w:ind w:left="-540" w:firstLine="0"/>
         <w:rPr>
           <w:b w:val="1"/>
         </w:rPr>
@@ -23502,16 +23278,16 @@
           <wp:inline distB="114300" distT="114300" distL="114300" distR="114300">
             <wp:extent cx="2368550" cy="7943850"/>
             <wp:effectExtent b="0" l="0" r="0" t="0"/>
-            <wp:docPr id="2" name="image4.png"/>
+            <wp:docPr id="2" name="image2.png"/>
             <a:graphic>
               <a:graphicData uri="http://schemas.openxmlformats.org/drawingml/2006/picture">
                 <pic:pic>
                   <pic:nvPicPr>
-                    <pic:cNvPr id="0" name="image4.png"/>
+                    <pic:cNvPr id="0" name="image2.png"/>
                     <pic:cNvPicPr preferRelativeResize="0"/>
                   </pic:nvPicPr>
                   <pic:blipFill>
-                    <a:blip r:embed="rId212"/>
+                    <a:blip r:embed="rId213"/>
                     <a:srcRect b="0" l="0" r="0" t="0"/>
                     <a:stretch>
                       <a:fillRect/>
@@ -23599,7 +23375,7 @@
                     <pic:cNvPicPr preferRelativeResize="0"/>
                   </pic:nvPicPr>
                   <pic:blipFill>
-                    <a:blip r:embed="rId213"/>
+                    <a:blip r:embed="rId214"/>
                     <a:srcRect b="0" l="0" r="0" t="0"/>
                     <a:stretch>
                       <a:fillRect/>

</xml_diff>

<commit_message>
adding ammends to S1
</commit_message>
<xml_diff>
--- a/Paper/Clinical_Trials_Tumor_Name_Standardization_using Embedding_Analysis.docx
+++ b/Paper/Clinical_Trials_Tumor_Name_Standardization_using Embedding_Analysis.docx
@@ -15433,12 +15433,12 @@
           <wp:inline distB="114300" distT="114300" distL="114300" distR="114300">
             <wp:extent cx="8343900" cy="4749800"/>
             <wp:effectExtent b="0" l="0" r="0" t="0"/>
-            <wp:docPr id="5" name="image5.png"/>
+            <wp:docPr id="5" name="image1.png"/>
             <a:graphic>
               <a:graphicData uri="http://schemas.openxmlformats.org/drawingml/2006/picture">
                 <pic:pic>
                   <pic:nvPicPr>
-                    <pic:cNvPr id="0" name="image5.png"/>
+                    <pic:cNvPr id="0" name="image1.png"/>
                     <pic:cNvPicPr preferRelativeResize="0"/>
                   </pic:nvPicPr>
                   <pic:blipFill>
@@ -15668,12 +15668,12 @@
           <wp:inline distB="114300" distT="114300" distL="114300" distR="114300">
             <wp:extent cx="8343900" cy="3479800"/>
             <wp:effectExtent b="0" l="0" r="0" t="0"/>
-            <wp:docPr id="3" name="image1.png"/>
+            <wp:docPr id="3" name="image5.png"/>
             <a:graphic>
               <a:graphicData uri="http://schemas.openxmlformats.org/drawingml/2006/picture">
                 <pic:pic>
                   <pic:nvPicPr>
-                    <pic:cNvPr id="0" name="image1.png"/>
+                    <pic:cNvPr id="0" name="image5.png"/>
                     <pic:cNvPicPr preferRelativeResize="0"/>
                   </pic:nvPicPr>
                   <pic:blipFill>
@@ -15742,8 +15742,6 @@
         <w:ind w:left="-540" w:firstLine="0"/>
         <w:rPr>
           <w:b w:val="1"/>
-          <w:sz w:val="28"/>
-          <w:szCs w:val="28"/>
         </w:rPr>
       </w:pPr>
       <w:r>
@@ -15751,22 +15749,40 @@
           <w:b w:val="1"/>
           <w:rtl w:val="0"/>
         </w:rPr>
-        <w:t xml:space="preserve">Supplementary File S1: Conditions data with MeSH Terms: </w:t>
-      </w:r>
-      <w:r>
+        <w:t xml:space="preserve">Supplementary File S1: </w:t>
+      </w:r>
+    </w:p>
+    <w:p>
+      <w:pPr>
+        <w:ind w:left="-540" w:firstLine="0"/>
         <w:rPr>
           <w:sz w:val="24"/>
           <w:szCs w:val="24"/>
-          <w:rtl w:val="0"/>
-        </w:rPr>
-        <w:t xml:space="preserve">This table was created by performing a full join on the files “conditions.txt” and “browse_conditions.txt”, the files were joined on clinical trials ID. The table provides examples of CTR records </w:t>
-      </w:r>
-      <w:r>
-        <w:rPr>
-          <w:rtl w:val="0"/>
-        </w:rPr>
-        <w:t xml:space="preserve">with their associated  condition names and mesh terms and illustrates the incompatibilities between condition names and MeSH terms. </w:t>
-      </w:r>
+        </w:rPr>
+      </w:pPr>
+      <w:r>
+        <w:rPr>
+          <w:rtl w:val="0"/>
+        </w:rPr>
+      </w:r>
+    </w:p>
+    <w:p>
+      <w:pPr>
+        <w:ind w:left="-540" w:firstLine="0"/>
+        <w:rPr/>
+      </w:pPr>
+      <w:r>
+        <w:rPr>
+          <w:rtl w:val="0"/>
+        </w:rPr>
+        <w:t xml:space="preserve">It must be noted that the CTR recommends adding relevant Medical Subject Headings (MeSH) terms or terms from another controlled vocabulary, such as the Systematized Nomenclature of Medicine—Clinical Terms (SNOMED CT), that have been mapped to MeSH within the Unified Medical Language System (UMLS) metathesaurus for each of the conditions. While this recommendation adds a level of standardization to the condition names present in the CTR, the MeSH terms by themselves often fall short of describing the condition name they encode. Furthermore, for a given condition name there may be multiple associated MeSH terms, thereby leaving it to the user of the data to determine the most appropriate MeSH term for that condition name. Additionally, for certain records in the CTR, there might be no associated MeSH terms provided for a condition name. Table S1 was created by performing a full join on the files “conditions.txt” and “browse_conditions.txt”, the files were joined using the national clinical trials ID (NCT ID). The table provides examples of CTR records with their associated  condition names and mesh terms and illustrates the incompatibilities between condition names and MeSH terms. </w:t>
+      </w:r>
+    </w:p>
+    <w:p>
+      <w:pPr>
+        <w:ind w:left="-540" w:firstLine="0"/>
+        <w:rPr/>
+      </w:pPr>
       <w:r>
         <w:rPr>
           <w:rtl w:val="0"/>
@@ -15781,6 +15797,20 @@
           <w:szCs w:val="24"/>
         </w:rPr>
       </w:pPr>
+      <w:r>
+        <w:rPr>
+          <w:b w:val="1"/>
+          <w:rtl w:val="0"/>
+        </w:rPr>
+        <w:t xml:space="preserve">TABLE S1: </w:t>
+      </w:r>
+      <w:r>
+        <w:rPr>
+          <w:b w:val="1"/>
+          <w:rtl w:val="0"/>
+        </w:rPr>
+        <w:t xml:space="preserve">Conditions data with MeSH Terms: </w:t>
+      </w:r>
       <w:r>
         <w:rPr>
           <w:rtl w:val="0"/>
@@ -16443,86 +16473,54 @@
     </w:p>
     <w:p>
       <w:pPr>
+        <w:rPr/>
+      </w:pPr>
+      <w:r>
+        <w:rPr>
+          <w:rtl w:val="0"/>
+        </w:rPr>
+        <w:t xml:space="preserve">In the table</w:t>
+      </w:r>
+      <w:r>
+        <w:rPr>
+          <w:rtl w:val="0"/>
+        </w:rPr>
+        <w:t xml:space="preserve"> S1</w:t>
+      </w:r>
+      <w:r>
+        <w:rPr>
+          <w:rtl w:val="0"/>
+        </w:rPr>
+        <w:t xml:space="preserve">, the condition “triple negative breast cancer” is associated with two clinical trial studies with the identifiers (NCT IDs) NCT05082610 and NCT04254107. Each of these studies lists the various MeSH terms associated with “triple negative breast cancer” with the most appropriate MeSH term being “triple negative breast neoplasms”. However, there are other associated MeSH terms for each of these studies which are not appropriate: for study NCT05082610 there are MeSH terms such as “carcinoma, non-small-cell lung” and “respiratory tract diseases” while  study NCT04254107 has  associated MeSH terms such as “lymphoma” and “stomach neoplasms”, which do not describe the condition of “triple negative breast cancer”. Furthermore, the MeSH terms are not identical between studies where the condition names are the same, which adds to the inconsistencies between records with same condition names. For instance, NCT04254107 contains various MeSH terms associated with lymphomas such as “lymphoma, b-cell”, “large b-cell”, “lymphoma, large b-cell, diffuse”, “lymphoma, t-cell, peripheral”, etc., but these terms are not contained in the list of MeSH terms for NCT05082610. We can also see in study NCT04294784, for the condition “gastroesophageal cancer”, there are no MeSH terms, but for the same condition with a different NCT ID (NCT02669914), there are multiple associated MeSH terms. </w:t>
+      </w:r>
+      <w:r>
+        <w:rPr>
+          <w:rtl w:val="0"/>
+        </w:rPr>
+      </w:r>
+    </w:p>
+    <w:p>
+      <w:pPr>
+        <w:rPr/>
+      </w:pPr>
+      <w:r>
+        <w:rPr>
+          <w:rtl w:val="0"/>
+        </w:rPr>
+      </w:r>
+    </w:p>
+    <w:p>
+      <w:pPr>
         <w:rPr>
           <w:b w:val="1"/>
-          <w:sz w:val="28"/>
-          <w:szCs w:val="28"/>
-        </w:rPr>
-      </w:pPr>
-      <w:r>
-        <w:rPr>
-          <w:highlight w:val="red"/>
-          <w:rtl w:val="0"/>
-        </w:rPr>
-        <w:t xml:space="preserve">In the above table</w:t>
-      </w:r>
-      <w:r>
-        <w:rPr>
-          <w:highlight w:val="red"/>
-          <w:rtl w:val="0"/>
-        </w:rPr>
-        <w:t xml:space="preserve">, the condition “triple negative breast cancer” is associated with two clinical trial studies with the identifiers (NCT IDs) NCT05082610 and NCT04254107. Each of these studies lists the various MeSH terms associated with “triple negative breast cancer” with the most appropriate MeSH term being “triple negative breast neoplasms”. However, there are other associated MeSH terms for each of these studies which are not appropriate: for study NCT05082610 there are MeSH terms such as “carcinoma, non-small-cell lung” and “respiratory tract diseases” while  study NCT04254107 has  associated MeSH terms such as “lymphoma” and “stomach neoplasms”, which do not describe the condition of “triple negative breast cancer”. Furthermore, the MeSH terms are not identical between studies where the condition names are the same, which adds to the inconsistencies between records with same condition names. For instance, NCT04254107 contains various MeSH terms associated with lymphomas such as “lymphoma, b-cell”, “large b-cell”, “lymphoma, large b-cell, diffuse”, “lymphoma, t-cell, peripheral”, etc., but these terms are not contained in the list of MeSH terms for NCT05082610. We can also see in study NCT04294784, for the condition “gastroesophageal cancer”, there are no MeSH terms, but for the same condition with a different NCT ID (NCT02669914), there are multiple associated MeSH terms. </w:t>
-      </w:r>
-      <w:r>
-        <w:rPr>
-          <w:rtl w:val="0"/>
-        </w:rPr>
-      </w:r>
-    </w:p>
-    <w:p>
-      <w:pPr>
-        <w:rPr>
-          <w:b w:val="1"/>
-          <w:sz w:val="28"/>
-          <w:szCs w:val="28"/>
-        </w:rPr>
-      </w:pPr>
-      <w:r>
-        <w:rPr>
-          <w:rtl w:val="0"/>
-        </w:rPr>
-      </w:r>
-    </w:p>
-    <w:p>
-      <w:pPr>
-        <w:rPr>
-          <w:b w:val="1"/>
-          <w:sz w:val="28"/>
-          <w:szCs w:val="28"/>
-        </w:rPr>
-      </w:pPr>
-      <w:r>
-        <w:rPr>
-          <w:rtl w:val="0"/>
-        </w:rPr>
-      </w:r>
-    </w:p>
-    <w:p>
-      <w:pPr>
-        <w:rPr>
-          <w:b w:val="1"/>
-          <w:sz w:val="28"/>
-          <w:szCs w:val="28"/>
-        </w:rPr>
-      </w:pPr>
-      <w:r>
-        <w:rPr>
-          <w:rtl w:val="0"/>
-        </w:rPr>
-        <w:t xml:space="preserve">It must be noted that the CTR recommends adding relevant Medical Subject Headings (MeSH) terms or terms from another controlled vocabulary, such as the Systematized Nomenclature of Medicine—Clinical Terms (SNOMED CT), that have been mapped to MeSH within the Unified Medical Language System (UMLS) metathesaurus for each of the conditions. While this recommendation adds a level of standardization to the disease/condition names present in the CTR, the MeSH terms by themselves often fall short of describing the disease or condition accurately. Furthermore, for a given condition there may be multiple associated MeSH terms, thereby leaving it to the user of the data to establish the most appropriate MeSH term for that disease/condition. Additionally, for certain records in the CTR, there might be no associated MeSH terms provided for a condition name, therefore solely using the MeSH terms for analyzing the conditions that are the subject of a clinical trial record is not reliable.  Therefore it is evident that the MeSH terms cannot be used to replace the terms enlisted in the conditions file, as the MeSH terms fail to accurately capture the specific information being conveyed by the conditions.  </w:t>
-      </w:r>
-      <w:r>
-        <w:rPr>
-          <w:rtl w:val="0"/>
-        </w:rPr>
-      </w:r>
-    </w:p>
-    <w:p>
-      <w:pPr>
-        <w:rPr>
-          <w:highlight w:val="red"/>
-        </w:rPr>
-      </w:pPr>
+        </w:rPr>
+      </w:pPr>
+      <w:r>
+        <w:rPr>
+          <w:rtl w:val="0"/>
+        </w:rPr>
+        <w:t xml:space="preserve">We conclude from our analysis that the MeSH terms–even though they are internally standardized– are not suitable to be used to identify the exact term and condition name for the conditions they encode. Therefore, even though we observed that the condition names from the CTR contained syntactic and semantic inconsistencies, we decided to use the terms from the conditions file to extract tumor names and map them to their standardized nomenclature in the WHO and NCIt databases. </w:t>
+      </w:r>
       <w:r>
         <w:rPr>
           <w:rtl w:val="0"/>
@@ -16537,29 +16535,7 @@
         <w:rPr>
           <w:rtl w:val="0"/>
         </w:rPr>
-      </w:r>
-    </w:p>
-    <w:p>
-      <w:pPr>
-        <w:rPr/>
-      </w:pPr>
-      <w:r>
-        <w:rPr>
-          <w:rtl w:val="0"/>
-        </w:rPr>
-        <w:t xml:space="preserve">We conclude from our analysis that the MeSH terms–even though they are internally standardized– are not suitable to be used to identify the exact term and condition name for the conditions they encode.Therefore, even though we observed that the condition names from the CTR contained syntactic and semantic inconsistencies, we decided to use the terms from the conditions file to extract tumor names and map them to their standardized nomenclature in the WHO and NCIt databases. </w:t>
-      </w:r>
-    </w:p>
-    <w:p>
-      <w:pPr>
-        <w:rPr>
-          <w:highlight w:val="red"/>
-        </w:rPr>
-      </w:pPr>
-      <w:r>
-        <w:rPr>
-          <w:rtl w:val="0"/>
-        </w:rPr>
+        <w:t xml:space="preserve">  </w:t>
       </w:r>
     </w:p>
     <w:p>
@@ -23283,12 +23259,12 @@
           <wp:inline distB="114300" distT="114300" distL="114300" distR="114300">
             <wp:extent cx="2368550" cy="7943850"/>
             <wp:effectExtent b="0" l="0" r="0" t="0"/>
-            <wp:docPr id="2" name="image4.png"/>
+            <wp:docPr id="2" name="image2.png"/>
             <a:graphic>
               <a:graphicData uri="http://schemas.openxmlformats.org/drawingml/2006/picture">
                 <pic:pic>
                   <pic:nvPicPr>
-                    <pic:cNvPr id="0" name="image4.png"/>
+                    <pic:cNvPr id="0" name="image2.png"/>
                     <pic:cNvPicPr preferRelativeResize="0"/>
                   </pic:nvPicPr>
                   <pic:blipFill>
@@ -23371,12 +23347,12 @@
           <wp:inline distB="114300" distT="114300" distL="114300" distR="114300">
             <wp:extent cx="2819400" cy="7010400"/>
             <wp:effectExtent b="0" l="0" r="0" t="0"/>
-            <wp:docPr id="1" name="image2.png"/>
+            <wp:docPr id="1" name="image4.png"/>
             <a:graphic>
               <a:graphicData uri="http://schemas.openxmlformats.org/drawingml/2006/picture">
                 <pic:pic>
                   <pic:nvPicPr>
-                    <pic:cNvPr id="0" name="image2.png"/>
+                    <pic:cNvPr id="0" name="image4.png"/>
                     <pic:cNvPicPr preferRelativeResize="0"/>
                   </pic:nvPicPr>
                   <pic:blipFill>

</xml_diff>

<commit_message>
update figures in manuscript
</commit_message>
<xml_diff>
--- a/Paper/Clinical_Trials_Tumor_Name_Standardization_using Embedding_Analysis.docx
+++ b/Paper/Clinical_Trials_Tumor_Name_Standardization_using Embedding_Analysis.docx
@@ -15433,12 +15433,12 @@
           <wp:inline distB="114300" distT="114300" distL="114300" distR="114300">
             <wp:extent cx="8343900" cy="4749800"/>
             <wp:effectExtent b="0" l="0" r="0" t="0"/>
-            <wp:docPr id="5" name="image5.png"/>
+            <wp:docPr id="5" name="image4.png"/>
             <a:graphic>
               <a:graphicData uri="http://schemas.openxmlformats.org/drawingml/2006/picture">
                 <pic:pic>
                   <pic:nvPicPr>
-                    <pic:cNvPr id="0" name="image5.png"/>
+                    <pic:cNvPr id="0" name="image4.png"/>
                     <pic:cNvPicPr preferRelativeResize="0"/>
                   </pic:nvPicPr>
                   <pic:blipFill>
@@ -15538,12 +15538,12 @@
           <wp:inline distB="114300" distT="114300" distL="114300" distR="114300">
             <wp:extent cx="6005513" cy="6429375"/>
             <wp:effectExtent b="0" l="0" r="0" t="0"/>
-            <wp:docPr id="4" name="image4.png"/>
+            <wp:docPr id="4" name="image2.png"/>
             <a:graphic>
               <a:graphicData uri="http://schemas.openxmlformats.org/drawingml/2006/picture">
                 <pic:pic>
                   <pic:nvPicPr>
-                    <pic:cNvPr id="0" name="image4.png"/>
+                    <pic:cNvPr id="0" name="image2.png"/>
                     <pic:cNvPicPr preferRelativeResize="0"/>
                   </pic:nvPicPr>
                   <pic:blipFill>
@@ -15668,12 +15668,12 @@
           <wp:inline distB="114300" distT="114300" distL="114300" distR="114300">
             <wp:extent cx="8343900" cy="3479800"/>
             <wp:effectExtent b="0" l="0" r="0" t="0"/>
-            <wp:docPr id="3" name="image1.png"/>
+            <wp:docPr id="3" name="image5.png"/>
             <a:graphic>
               <a:graphicData uri="http://schemas.openxmlformats.org/drawingml/2006/picture">
                 <pic:pic>
                   <pic:nvPicPr>
-                    <pic:cNvPr id="0" name="image1.png"/>
+                    <pic:cNvPr id="0" name="image5.png"/>
                     <pic:cNvPicPr preferRelativeResize="0"/>
                   </pic:nvPicPr>
                   <pic:blipFill>
@@ -23257,14 +23257,14 @@
         </w:rPr>
         <w:drawing>
           <wp:inline distB="114300" distT="114300" distL="114300" distR="114300">
-            <wp:extent cx="2368550" cy="7943850"/>
+            <wp:extent cx="6057900" cy="5308600"/>
             <wp:effectExtent b="0" l="0" r="0" t="0"/>
-            <wp:docPr id="2" name="image2.png"/>
+            <wp:docPr id="1" name="image1.png"/>
             <a:graphic>
               <a:graphicData uri="http://schemas.openxmlformats.org/drawingml/2006/picture">
                 <pic:pic>
                   <pic:nvPicPr>
-                    <pic:cNvPr id="0" name="image2.png"/>
+                    <pic:cNvPr id="0" name="image1.png"/>
                     <pic:cNvPicPr preferRelativeResize="0"/>
                   </pic:nvPicPr>
                   <pic:blipFill>
@@ -23277,7 +23277,7 @@
                   <pic:spPr>
                     <a:xfrm>
                       <a:off x="0" y="0"/>
-                      <a:ext cx="2368550" cy="7943850"/>
+                      <a:ext cx="6057900" cy="5308600"/>
                     </a:xfrm>
                     <a:prstGeom prst="rect"/>
                     <a:ln/>
@@ -23345,9 +23345,9 @@
         </w:rPr>
         <w:drawing>
           <wp:inline distB="114300" distT="114300" distL="114300" distR="114300">
-            <wp:extent cx="2819400" cy="7010400"/>
+            <wp:extent cx="6057900" cy="5029200"/>
             <wp:effectExtent b="0" l="0" r="0" t="0"/>
-            <wp:docPr id="1" name="image3.png"/>
+            <wp:docPr id="2" name="image3.png"/>
             <a:graphic>
               <a:graphicData uri="http://schemas.openxmlformats.org/drawingml/2006/picture">
                 <pic:pic>
@@ -23365,7 +23365,7 @@
                   <pic:spPr>
                     <a:xfrm>
                       <a:off x="0" y="0"/>
-                      <a:ext cx="2819400" cy="7010400"/>
+                      <a:ext cx="6057900" cy="5029200"/>
                     </a:xfrm>
                     <a:prstGeom prst="rect"/>
                     <a:ln/>

</xml_diff>

<commit_message>
reducing word count in methods till ref 11
</commit_message>
<xml_diff>
--- a/Paper/Clinical_Trials_Tumor_Name_Standardization_using Embedding_Analysis.docx
+++ b/Paper/Clinical_Trials_Tumor_Name_Standardization_using Embedding_Analysis.docx
@@ -868,7 +868,7 @@
         <w:rPr>
           <w:rtl w:val="0"/>
         </w:rPr>
-        <w:t xml:space="preserve">, remain difficult to treat.. Pediatric cancers are rarer than adult cancers and face unique challenges in clinical trials, including limited therapeutic agents, difficulty recruiting diverse populations, and tumor heterogeneity  </w:t>
+        <w:t xml:space="preserve">, remain difficult to treat. Pediatric cancers are rarer than adult cancers and face unique challenges in clinical trials, including limited therapeutic agents, difficulty recruiting diverse populations, and tumor heterogeneity  </w:t>
       </w:r>
       <w:hyperlink r:id="rId13">
         <w:r>
@@ -1073,31 +1073,12 @@
         <w:rPr>
           <w:rtl w:val="0"/>
         </w:rPr>
-        <w:t xml:space="preserve">In this section, we discuss the design and methods implemented of the computational pipeline CANTOS. The key tasks performed by CANTOS are divided into two major steps: (i) identification of tumor names from CTR and (ii) standardization of CTR tumor names. CANTOS takes the  condition names from the CTR as an input along with the standardized tumor names from the WHO and NCIt databases. After the tumor name identification in the first step, CANTOS iterates through the standardization step twice as we had to consider the editions of WHO database to use in the pipeline. </w:t>
-      </w:r>
-    </w:p>
-    <w:p>
-      <w:pPr>
-        <w:ind w:left="-540" w:firstLine="0"/>
-        <w:rPr/>
-      </w:pPr>
-      <w:r>
-        <w:rPr>
-          <w:rtl w:val="0"/>
-        </w:rPr>
-        <w:t xml:space="preserve">The WHO database is considered the gold standard for tumor nomenclature and it has been updated over the years due to which there are multiple versions of this database. Thus, we considered the 5th, 4th, and 3rd editions of the WHO database which are publicly available online as a reference for standardization. During the first iteration of the standardization step, we ran CANTOS  with  only the latest version of WHO database (5th edition) and then on the second iteration we ran it with all editions (3rd , 4th and 5th) of the WHO database.  The purpose of this was to standardize the tumors from clinical trials with respect to two variations of the WHO database: the latest (</w:t>
-      </w:r>
-      <w:r>
-        <w:rPr>
-          <w:rtl w:val="0"/>
-        </w:rPr>
-        <w:t xml:space="preserve">referred to in this text as the WHO database 5th edition) and the combined editions of the WHO database (referred to in this text as the WHO database all editions)</w:t>
-      </w:r>
-      <w:r>
-        <w:rPr>
-          <w:rtl w:val="0"/>
-        </w:rPr>
-        <w:t xml:space="preserve">.  During each of these iterations of the pipeline, the tumor names from the CTR were also standardized with respect to the NCIt database. </w:t>
+        <w:t xml:space="preserve">This section outlines the design and methods of the CANTOS computational pipeline, which performs two main tasks: (i) identifying tumor names from the CTR and (ii) standardizing CTR tumor names. CANTOS takes condition names from CTR and standardized tumor names from the WHO and NCIt databases as inputs. After identifying tumor names, CANTOS iterates through the standardization step twice to account for different editions of the WHO database. The WHO database is considered the gold standard for tumor nomenclature and has multiple versions due to updates over the years. We used the 3rd, 4th, and 5th editions of the WHO database, which are all publicly available online. In the first iteration, CANTOS used only the latest 5th edition, while the second iteration incorporated all editions. This approach aimed to standardize tumors from clinical trials based on both the latest WHO 5th edition  (referred to in this text as the WHO database 5th edition) and the combined version of all editions (referred to in this text as the WHO database all editions). Throughout these iterations, tumor names from the CTR were also standardized against the NCIt database.</w:t>
+      </w:r>
+      <w:r>
+        <w:rPr>
+          <w:rtl w:val="0"/>
+        </w:rPr>
       </w:r>
     </w:p>
     <w:p>
@@ -1216,7 +1197,7 @@
         <w:rPr>
           <w:rtl w:val="0"/>
         </w:rPr>
-        <w:t xml:space="preserve">a zip file titled “20230822_export.zip” under the section titled “Monthly Archive of Static Copies”.  The ACCT-CTTI website is updated daily with contents from ClinicalTrials.gov and a static database is made available at the start of each month.This database contains information about all the studies registered in the CTR and particular details of clinical trials such as its experimental design, conditions, interventions etc are presented in separate pipe-delimited text files which are contained in the zip file. In supplementary file S2, we outline the process through which the user can download the dataset used in this study. </w:t>
+        <w:t xml:space="preserve">a zip file titled “20230822_export.zip” under the section titled “Monthly Archive of Static Copies”.  The AACT-CTTI website is updated daily with content from ClinicalTrials.gov and provides a static database at the beginning of each month. This database includes information on all registered studies in the CTR, with details about clinical trials, such as experimental design, conditions, and interventions, available in separate pipe-delimited text files within the zip file. The process for downloading the dataset used in this study is outlined in supplementary file S2.</w:t>
       </w:r>
     </w:p>
     <w:p>
@@ -1256,97 +1237,112 @@
       </w:pPr>
       <w:r>
         <w:rPr>
-          <w:rtl w:val="0"/>
-        </w:rPr>
-        <w:t xml:space="preserve">The CTR contains information about various aspects of a clinical trial, such as outcomes, interventions used, conditions (diseases) studied, design of experiments, sponsors of the studies, etc. This information is presented to the public in individual text files. Each text file contains the National Clinical Trial Identification Number (NCTID), which serves as the unique identifier (foreign key) for that clinical trial. The NCTID allows one to reference a particular clinical trial and aggregate various information associated with it, which is stored in various text files across the database. In this study, we selected the conditions ("conditions.txt" or conditions file) and interventions ("intervention.txt" or interventions file) files, which contain information regarding conditions and drugs used in each clinical trial study.  The conditions file contains 801,197 records and is annotated with the following fields: "</w:t>
+          <w:color w:val="0e101a"/>
+          <w:rtl w:val="0"/>
+        </w:rPr>
+        <w:t xml:space="preserve">The CTR provides information on various aspects of clinical trials, such as outcomes, interventions, conditions, experimental design, and study sponsors. The CTR data is distributed across multiple text files, and each of these files contains the National Clinical Trial Identification Number (NCTID). The NCTID serves as a unique identifier for each trial, which allows for referencing and aggregating related information distributed across the files. In this study, we focused on the conditions ("conditions.txt" or conditions file) and interventions ("intervention.txt" or interventions file), which detail the conditions and drugs used in each trial, respectively. The conditions file contains 801,197 records and is annotated with the fields: "</w:t>
       </w:r>
       <w:r>
         <w:rPr>
           <w:i w:val="1"/>
+          <w:color w:val="0e101a"/>
           <w:rtl w:val="0"/>
         </w:rPr>
         <w:t xml:space="preserve">id</w:t>
       </w:r>
       <w:r>
         <w:rPr>
-          <w:rtl w:val="0"/>
-        </w:rPr>
-        <w:t xml:space="preserve">," "</w:t>
+          <w:color w:val="0e101a"/>
+          <w:rtl w:val="0"/>
+        </w:rPr>
+        <w:t xml:space="preserve">", "</w:t>
       </w:r>
       <w:r>
         <w:rPr>
           <w:i w:val="1"/>
+          <w:color w:val="0e101a"/>
           <w:rtl w:val="0"/>
         </w:rPr>
         <w:t xml:space="preserve">nct_id</w:t>
       </w:r>
       <w:r>
         <w:rPr>
-          <w:rtl w:val="0"/>
-        </w:rPr>
-        <w:t xml:space="preserve">," "</w:t>
+          <w:color w:val="0e101a"/>
+          <w:rtl w:val="0"/>
+        </w:rPr>
+        <w:t xml:space="preserve">", "</w:t>
       </w:r>
       <w:r>
         <w:rPr>
           <w:i w:val="1"/>
+          <w:color w:val="0e101a"/>
           <w:rtl w:val="0"/>
         </w:rPr>
         <w:t xml:space="preserve">name</w:t>
       </w:r>
       <w:r>
         <w:rPr>
-          <w:rtl w:val="0"/>
-        </w:rPr>
-        <w:t xml:space="preserve">," and "</w:t>
+          <w:color w:val="0e101a"/>
+          <w:rtl w:val="0"/>
+        </w:rPr>
+        <w:t xml:space="preserve">" , and "</w:t>
       </w:r>
       <w:r>
         <w:rPr>
           <w:i w:val="1"/>
+          <w:color w:val="0e101a"/>
           <w:rtl w:val="0"/>
         </w:rPr>
         <w:t xml:space="preserve">downcase_name</w:t>
       </w:r>
       <w:r>
         <w:rPr>
-          <w:rtl w:val="0"/>
-        </w:rPr>
-        <w:t xml:space="preserve">."  The "</w:t>
+          <w:color w:val="0e101a"/>
+          <w:rtl w:val="0"/>
+        </w:rPr>
+        <w:t xml:space="preserve">" . The "</w:t>
       </w:r>
       <w:r>
         <w:rPr>
           <w:i w:val="1"/>
+          <w:color w:val="0e101a"/>
           <w:rtl w:val="0"/>
         </w:rPr>
         <w:t xml:space="preserve">id</w:t>
       </w:r>
       <w:r>
         <w:rPr>
-          <w:rtl w:val="0"/>
-        </w:rPr>
-        <w:t xml:space="preserve">" field represents the identification number for that record within the conditions file, whereas the "</w:t>
+          <w:color w:val="0e101a"/>
+          <w:rtl w:val="0"/>
+        </w:rPr>
+        <w:t xml:space="preserve">" represents the record number within the conditions file, while the "</w:t>
       </w:r>
       <w:r>
         <w:rPr>
           <w:i w:val="1"/>
+          <w:color w:val="0e101a"/>
           <w:rtl w:val="0"/>
         </w:rPr>
         <w:t xml:space="preserve">nct_id</w:t>
       </w:r>
       <w:r>
         <w:rPr>
-          <w:rtl w:val="0"/>
-        </w:rPr>
-        <w:t xml:space="preserve">" is the foreign key for that record. The "</w:t>
+          <w:color w:val="0e101a"/>
+          <w:rtl w:val="0"/>
+        </w:rPr>
+        <w:t xml:space="preserve">" is the foreign key. The "</w:t>
       </w:r>
       <w:r>
         <w:rPr>
           <w:i w:val="1"/>
+          <w:color w:val="0e101a"/>
           <w:rtl w:val="0"/>
         </w:rPr>
         <w:t xml:space="preserve">name</w:t>
       </w:r>
       <w:r>
         <w:rPr>
+          <w:color w:val="0e101a"/>
           <w:rtl w:val="0"/>
         </w:rPr>
         <w:t xml:space="preserve">" and "</w:t>
@@ -1354,41 +1350,37 @@
       <w:r>
         <w:rPr>
           <w:i w:val="1"/>
+          <w:color w:val="0e101a"/>
           <w:rtl w:val="0"/>
         </w:rPr>
         <w:t xml:space="preserve">downcase_name</w:t>
       </w:r>
       <w:r>
         <w:rPr>
-          <w:rtl w:val="0"/>
-        </w:rPr>
-        <w:t xml:space="preserve">" fields contain names of the conditions studied in a specific clinical trial study, with the "</w:t>
+          <w:color w:val="0e101a"/>
+          <w:rtl w:val="0"/>
+        </w:rPr>
+        <w:t xml:space="preserve">" fields include the names of the studied conditions, with "</w:t>
       </w:r>
       <w:r>
         <w:rPr>
           <w:i w:val="1"/>
+          <w:color w:val="0e101a"/>
           <w:rtl w:val="0"/>
         </w:rPr>
         <w:t xml:space="preserve">downcase_name</w:t>
       </w:r>
       <w:r>
         <w:rPr>
-          <w:rtl w:val="0"/>
-        </w:rPr>
-        <w:t xml:space="preserve">" containing the condition name in "</w:t>
-      </w:r>
-      <w:r>
-        <w:rPr>
-          <w:i w:val="1"/>
-          <w:rtl w:val="0"/>
-        </w:rPr>
-        <w:t xml:space="preserve">name</w:t>
-      </w:r>
-      <w:r>
-        <w:rPr>
-          <w:rtl w:val="0"/>
-        </w:rPr>
-        <w:t xml:space="preserve">" in downcase format. We identified 105,483 unique conditions (by uniqueness of strings) in the conditions file. </w:t>
+          <w:color w:val="0e101a"/>
+          <w:rtl w:val="0"/>
+        </w:rPr>
+        <w:t xml:space="preserve">" in lowercase format. We identified 105,483 unique conditions based on string uniqueness in the conditions file.</w:t>
+      </w:r>
+      <w:r>
+        <w:rPr>
+          <w:rtl w:val="0"/>
+        </w:rPr>
       </w:r>
     </w:p>
     <w:p>
@@ -1440,6 +1432,42 @@
     <w:p>
       <w:pPr>
         <w:ind w:left="-540" w:firstLine="0"/>
+        <w:rPr/>
+      </w:pPr>
+      <w:r>
+        <w:rPr>
+          <w:rtl w:val="0"/>
+        </w:rPr>
+        <w:t xml:space="preserve">In Phase 1, CANTOS extracted condition names (and consequently tumor names) linked with CTR registered therapeutic agents that potentially had an associated drug-target.  It achieves this by subsetting the condition names in the conditions file using the types of drugs from the interventions file. The interventions file contains 786,898 records and includes the fields: "id", "nct_id", "intervention_type", "name", and "description". The "id" represents the record number, while the "nct_id" serves as the foreign key. The "name" and "description" fields detail the interventions, and "intervention_type" classifies them into eleven categories listed in supplementary file S3. CANTOS extracts condition names (consequently tumors names)  linked with therapeutic agents  potentially associated with drug-targets by joining the intervention file with the conditions file via "nct_id" and then filtering for the intervention types: "Drug", "Biological", "Combination Product",  and "Genetic".  </w:t>
+      </w:r>
+    </w:p>
+    <w:p>
+      <w:pPr>
+        <w:ind w:left="-540" w:firstLine="0"/>
+        <w:rPr/>
+      </w:pPr>
+      <w:r>
+        <w:rPr>
+          <w:rtl w:val="0"/>
+        </w:rPr>
+        <w:t xml:space="preserve">Filtering therapeutic agents by these intervention types increases the likelihood that each agent has a corresponding drug target. Consequently, any tumor name extracted this way can potentially highlight the therapeutic and drug-target landscape associated with that tumor.</w:t>
+      </w:r>
+    </w:p>
+    <w:p>
+      <w:pPr>
+        <w:ind w:left="-540" w:firstLine="0"/>
+        <w:rPr/>
+      </w:pPr>
+      <w:r>
+        <w:rPr>
+          <w:rtl w:val="0"/>
+        </w:rPr>
+        <w:t xml:space="preserve">After filtering, CANTOS extracted 50,410 unique condition names, which served as input for tumor identification in Phase 2 of the pipeline. The tumor extraction process is illustrated as Phase 1 in Figure 1.</w:t>
+      </w:r>
+    </w:p>
+    <w:p>
+      <w:pPr>
+        <w:ind w:left="-540" w:firstLine="0"/>
         <w:rPr>
           <w:color w:val="0e101a"/>
         </w:rPr>
@@ -1448,253 +1476,6 @@
         <w:rPr>
           <w:rtl w:val="0"/>
         </w:rPr>
-        <w:t xml:space="preserve">In Phase 1, CANTOS</w:t>
-      </w:r>
-      <w:r>
-        <w:rPr>
-          <w:rtl w:val="0"/>
-        </w:rPr>
-        <w:t xml:space="preserve">  focused on extracting conditions names (consequently tumors names) that are associated with a therapeutic agent (i.e., has a drug-target) registered in the CTR. To achieve this, CANTOS subsets the condition names in the conditions file with the types of drugs registered in the interventions file. The intervention file has 786,898 records and is annotated with the following fields: "</w:t>
-      </w:r>
-      <w:r>
-        <w:rPr>
-          <w:i w:val="1"/>
-          <w:rtl w:val="0"/>
-        </w:rPr>
-        <w:t xml:space="preserve">id</w:t>
-      </w:r>
-      <w:r>
-        <w:rPr>
-          <w:rtl w:val="0"/>
-        </w:rPr>
-        <w:t xml:space="preserve">," "</w:t>
-      </w:r>
-      <w:r>
-        <w:rPr>
-          <w:i w:val="1"/>
-          <w:rtl w:val="0"/>
-        </w:rPr>
-        <w:t xml:space="preserve">nct_id</w:t>
-      </w:r>
-      <w:r>
-        <w:rPr>
-          <w:rtl w:val="0"/>
-        </w:rPr>
-        <w:t xml:space="preserve">," "</w:t>
-      </w:r>
-      <w:r>
-        <w:rPr>
-          <w:i w:val="1"/>
-          <w:rtl w:val="0"/>
-        </w:rPr>
-        <w:t xml:space="preserve">intervention_type</w:t>
-      </w:r>
-      <w:r>
-        <w:rPr>
-          <w:rtl w:val="0"/>
-        </w:rPr>
-        <w:t xml:space="preserve">", "</w:t>
-      </w:r>
-      <w:r>
-        <w:rPr>
-          <w:i w:val="1"/>
-          <w:rtl w:val="0"/>
-        </w:rPr>
-        <w:t xml:space="preserve">name</w:t>
-      </w:r>
-      <w:r>
-        <w:rPr>
-          <w:rtl w:val="0"/>
-        </w:rPr>
-        <w:t xml:space="preserve">," and "</w:t>
-      </w:r>
-      <w:r>
-        <w:rPr>
-          <w:i w:val="1"/>
-          <w:rtl w:val="0"/>
-        </w:rPr>
-        <w:t xml:space="preserve">description</w:t>
-      </w:r>
-      <w:r>
-        <w:rPr>
-          <w:rtl w:val="0"/>
-        </w:rPr>
-        <w:t xml:space="preserve">." The "</w:t>
-      </w:r>
-      <w:r>
-        <w:rPr>
-          <w:i w:val="1"/>
-          <w:rtl w:val="0"/>
-        </w:rPr>
-        <w:t xml:space="preserve">id</w:t>
-      </w:r>
-      <w:r>
-        <w:rPr>
-          <w:rtl w:val="0"/>
-        </w:rPr>
-        <w:t xml:space="preserve">" field represents the identification number for that </w:t>
-      </w:r>
-      <w:r>
-        <w:rPr>
-          <w:rtl w:val="0"/>
-        </w:rPr>
-        <w:t xml:space="preserve">record within the conditions file,</w:t>
-      </w:r>
-      <w:r>
-        <w:rPr>
-          <w:rtl w:val="0"/>
-        </w:rPr>
-        <w:t xml:space="preserve"> whereas the "</w:t>
-      </w:r>
-      <w:r>
-        <w:rPr>
-          <w:i w:val="1"/>
-          <w:rtl w:val="0"/>
-        </w:rPr>
-        <w:t xml:space="preserve">nct_id</w:t>
-      </w:r>
-      <w:r>
-        <w:rPr>
-          <w:rtl w:val="0"/>
-        </w:rPr>
-        <w:t xml:space="preserve">" is the foreign key for that record. The "</w:t>
-      </w:r>
-      <w:r>
-        <w:rPr>
-          <w:i w:val="1"/>
-          <w:rtl w:val="0"/>
-        </w:rPr>
-        <w:t xml:space="preserve">name</w:t>
-      </w:r>
-      <w:r>
-        <w:rPr>
-          <w:rtl w:val="0"/>
-        </w:rPr>
-        <w:t xml:space="preserve">" and "</w:t>
-      </w:r>
-      <w:r>
-        <w:rPr>
-          <w:i w:val="1"/>
-          <w:rtl w:val="0"/>
-        </w:rPr>
-        <w:t xml:space="preserve">description</w:t>
-      </w:r>
-      <w:r>
-        <w:rPr>
-          <w:rtl w:val="0"/>
-        </w:rPr>
-        <w:t xml:space="preserve">" fields provide names and details regarding the interventions used in that particular clinical trial, and the "</w:t>
-      </w:r>
-      <w:r>
-        <w:rPr>
-          <w:i w:val="1"/>
-          <w:rtl w:val="0"/>
-        </w:rPr>
-        <w:t xml:space="preserve">intervention_type</w:t>
-      </w:r>
-      <w:r>
-        <w:rPr>
-          <w:rtl w:val="0"/>
-        </w:rPr>
-        <w:t xml:space="preserve">" field classifies the interventions into one of the eleven distinct intervention types listed in supplementary file S3.  CANTOS extracts conditions names (consequently tumors names)  associated with an associated therapeutic agent with a drug target, </w:t>
-      </w:r>
-      <w:r>
-        <w:rPr>
-          <w:rtl w:val="0"/>
-        </w:rPr>
-        <w:t xml:space="preserve">by first joining the intervention file with the conditions file using the foreign key NCTID ("</w:t>
-      </w:r>
-      <w:r>
-        <w:rPr>
-          <w:i w:val="1"/>
-          <w:rtl w:val="0"/>
-        </w:rPr>
-        <w:t xml:space="preserve">nct_id</w:t>
-      </w:r>
-      <w:r>
-        <w:rPr>
-          <w:rtl w:val="0"/>
-        </w:rPr>
-        <w:t xml:space="preserve">") and then filtering the file for interventions belonging to the following intervention type</w:t>
-      </w:r>
-      <w:r>
-        <w:rPr>
-          <w:rtl w:val="0"/>
-        </w:rPr>
-        <w:t xml:space="preserve">: "</w:t>
-      </w:r>
-      <w:r>
-        <w:rPr>
-          <w:i w:val="1"/>
-          <w:rtl w:val="0"/>
-        </w:rPr>
-        <w:t xml:space="preserve">Drug</w:t>
-      </w:r>
-      <w:r>
-        <w:rPr>
-          <w:rtl w:val="0"/>
-        </w:rPr>
-        <w:t xml:space="preserve">", "</w:t>
-      </w:r>
-      <w:r>
-        <w:rPr>
-          <w:i w:val="1"/>
-          <w:rtl w:val="0"/>
-        </w:rPr>
-        <w:t xml:space="preserve">Biological</w:t>
-      </w:r>
-      <w:r>
-        <w:rPr>
-          <w:rtl w:val="0"/>
-        </w:rPr>
-        <w:t xml:space="preserve">", "</w:t>
-      </w:r>
-      <w:r>
-        <w:rPr>
-          <w:i w:val="1"/>
-          <w:rtl w:val="0"/>
-        </w:rPr>
-        <w:t xml:space="preserve">Combination Product</w:t>
-      </w:r>
-      <w:r>
-        <w:rPr>
-          <w:rtl w:val="0"/>
-        </w:rPr>
-        <w:t xml:space="preserve">",  and "</w:t>
-      </w:r>
-      <w:r>
-        <w:rPr>
-          <w:i w:val="1"/>
-          <w:rtl w:val="0"/>
-        </w:rPr>
-        <w:t xml:space="preserve">Genetic</w:t>
-      </w:r>
-      <w:r>
-        <w:rPr>
-          <w:rtl w:val="0"/>
-        </w:rPr>
-        <w:t xml:space="preserve">". We selected the condition names </w:t>
-      </w:r>
-      <w:r>
-        <w:rPr>
-          <w:color w:val="0e101a"/>
-          <w:rtl w:val="0"/>
-        </w:rPr>
-        <w:t xml:space="preserve">associated with these intervention types to ensure that there is a corresponding drug-target for any tumor names that are contained in the conditions names extracted by CANTOS.  Tumor associated interventions belonging to  these intervention types would provide the necessary insights required by researchers for studying the therapeutic and drug-target landscape of a given tumor. After filtering based on the specified intervention types, CANTOS extracted 50,410 unique conditions names which were then used as an input for tumor </w:t>
-      </w:r>
-      <w:r>
-        <w:rPr>
-          <w:color w:val="0e101a"/>
-          <w:rtl w:val="0"/>
-        </w:rPr>
-        <w:t xml:space="preserve">identification in Phase 2 of the pipeline</w:t>
-      </w:r>
-      <w:r>
-        <w:rPr>
-          <w:color w:val="0e101a"/>
-          <w:rtl w:val="0"/>
-        </w:rPr>
-        <w:t xml:space="preserve">. The tumor extraction process is visualized  as Phase 1 of the pipeline in Figure 1.</w:t>
       </w:r>
     </w:p>
     <w:p>
@@ -1778,7 +1559,7 @@
         <w:rPr>
           <w:rtl w:val="0"/>
         </w:rPr>
-        <w:t xml:space="preserve">tumors from the rest of the conditions (Figure 1, “Phase 2”) using two independent protocols.The first protocol consisted of checking if each condition name contained a tumor key word listed in supplementary file S4. If the condition name contained a tumor keyword, </w:t>
+        <w:t xml:space="preserve">tumor names from the Phase 1 extracted condition names using two independent protocols (Figure 1, “Phase 2”) .The first protocol consisted of checking if each condition name contained a tumor key word listed in supplementary file S4. If the condition name contained a tumor keyword, </w:t>
       </w:r>
       <w:r>
         <w:rPr>
@@ -1802,50 +1583,11 @@
         <w:rPr>
           <w:rtl w:val="0"/>
         </w:rPr>
-        <w:t xml:space="preserve">as a potential tumor.  </w:t>
-      </w:r>
-    </w:p>
-    <w:p>
-      <w:pPr>
-        <w:ind w:left="-540" w:firstLine="0"/>
-        <w:rPr/>
-      </w:pPr>
-      <w:r>
-        <w:rPr>
-          <w:rtl w:val="0"/>
-        </w:rPr>
-      </w:r>
-    </w:p>
-    <w:p>
-      <w:pPr>
-        <w:ind w:left="-540" w:firstLine="0"/>
-        <w:rPr/>
-      </w:pPr>
-      <w:r>
-        <w:rPr>
-          <w:rtl w:val="0"/>
-        </w:rPr>
-        <w:t xml:space="preserve">The second protocol in Phase 2, CANTOS matched each of the conditions in the CTR to the tumor names listed in the WHO database 5th edition (latest edition)</w:t>
-      </w:r>
-      <w:r>
-        <w:rPr>
-          <w:color w:val="0e101a"/>
-          <w:rtl w:val="0"/>
-        </w:rPr>
-        <w:t xml:space="preserve"> using</w:t>
-      </w:r>
-      <w:r>
-        <w:rPr>
-          <w:rtl w:val="0"/>
-        </w:rPr>
-        <w:t xml:space="preserve"> a fuzzy string match algorithm. If a condition name from clinical trials exactly matched a term in the WHO database, it was annotated as a tumor. If the condition name did not match to any tumor within the WHO database, we performed a fuzzy (approximate) match with the condition name with each term in the WHO database. This was done by computing the generalized Levenshtein edit distance of the clinical trials disease to each WHO database term. The fuzzy matching using generalized Levenshtein edit distance was implemented using the agrepl function in R </w:t>
+        <w:t xml:space="preserve">as a potential tumor. The second protocol of CANTOS matched each condition name in the CTR to tumor names in the WHO database 5th edition using a fuzzy string matching algorithm. If a condition name from the clinical trials exactly matched a term in the WHO database 5th edition, it was annotated as a tumor. If there were no exact matches, we performed a fuzzy match by calculating the generalized Levenshtein edit distance between the CTR condition name and each term in the WHO database 5th edition. This was implemented using the agrepl function in R </w:t>
       </w:r>
       <w:hyperlink r:id="rId23">
         <w:r>
           <w:rPr>
-            <w:b w:val="0"/>
-            <w:color w:val="000000"/>
-            <w:u w:val="none"/>
             <w:rtl w:val="0"/>
           </w:rPr>
           <w:t xml:space="preserve">[11]</w:t>
@@ -1855,13 +1597,18 @@
         <w:rPr>
           <w:rtl w:val="0"/>
         </w:rPr>
-        <w:t xml:space="preserve"> </w:t>
-      </w:r>
-      <w:r>
-        <w:rPr>
-          <w:rtl w:val="0"/>
-        </w:rPr>
-        <w:t xml:space="preserve">and the maximum distance was set to 0.2. If there was at least one WHO database term within this maximum distance, that clinical trial disease was flagged as a potential tumor. Once a clinical trial disease was flagged as a potential tumor by either of these two protocols, we manually validated the findings to confirm if conditions marked as potential tumors were indeed a tumor. </w:t>
+        <w:t xml:space="preserve">, with a maximum distance set to 0.2. If a WHO database 5th edition term fell within this distance, the clinical trial condition was flagged as a potential tumor. Once flagged, we manually validated these findings to confirm that the conditions marked as potential tumors were indeed tumors.</w:t>
+      </w:r>
+    </w:p>
+    <w:p>
+      <w:pPr>
+        <w:ind w:left="-540" w:firstLine="0"/>
+        <w:rPr/>
+      </w:pPr>
+      <w:r>
+        <w:rPr>
+          <w:rtl w:val="0"/>
+        </w:rPr>
       </w:r>
     </w:p>
     <w:p>
@@ -15433,12 +15180,12 @@
           <wp:inline distB="114300" distT="114300" distL="114300" distR="114300">
             <wp:extent cx="8343900" cy="4749800"/>
             <wp:effectExtent b="0" l="0" r="0" t="0"/>
-            <wp:docPr id="5" name="image4.png"/>
+            <wp:docPr id="5" name="image5.png"/>
             <a:graphic>
               <a:graphicData uri="http://schemas.openxmlformats.org/drawingml/2006/picture">
                 <pic:pic>
                   <pic:nvPicPr>
-                    <pic:cNvPr id="0" name="image4.png"/>
+                    <pic:cNvPr id="0" name="image5.png"/>
                     <pic:cNvPicPr preferRelativeResize="0"/>
                   </pic:nvPicPr>
                   <pic:blipFill>
@@ -15538,12 +15285,12 @@
           <wp:inline distB="114300" distT="114300" distL="114300" distR="114300">
             <wp:extent cx="6005513" cy="6429375"/>
             <wp:effectExtent b="0" l="0" r="0" t="0"/>
-            <wp:docPr id="4" name="image2.png"/>
+            <wp:docPr id="4" name="image4.png"/>
             <a:graphic>
               <a:graphicData uri="http://schemas.openxmlformats.org/drawingml/2006/picture">
                 <pic:pic>
                   <pic:nvPicPr>
-                    <pic:cNvPr id="0" name="image2.png"/>
+                    <pic:cNvPr id="0" name="image4.png"/>
                     <pic:cNvPicPr preferRelativeResize="0"/>
                   </pic:nvPicPr>
                   <pic:blipFill>
@@ -15668,12 +15415,12 @@
           <wp:inline distB="114300" distT="114300" distL="114300" distR="114300">
             <wp:extent cx="8343900" cy="3479800"/>
             <wp:effectExtent b="0" l="0" r="0" t="0"/>
-            <wp:docPr id="3" name="image5.png"/>
+            <wp:docPr id="3" name="image3.png"/>
             <a:graphic>
               <a:graphicData uri="http://schemas.openxmlformats.org/drawingml/2006/picture">
                 <pic:pic>
                   <pic:nvPicPr>
-                    <pic:cNvPr id="0" name="image5.png"/>
+                    <pic:cNvPr id="0" name="image3.png"/>
                     <pic:cNvPicPr preferRelativeResize="0"/>
                   </pic:nvPicPr>
                   <pic:blipFill>
@@ -23347,12 +23094,12 @@
           <wp:inline distB="114300" distT="114300" distL="114300" distR="114300">
             <wp:extent cx="6057900" cy="5029200"/>
             <wp:effectExtent b="0" l="0" r="0" t="0"/>
-            <wp:docPr id="2" name="image3.png"/>
+            <wp:docPr id="2" name="image2.png"/>
             <a:graphic>
               <a:graphicData uri="http://schemas.openxmlformats.org/drawingml/2006/picture">
                 <pic:pic>
                   <pic:nvPicPr>
-                    <pic:cNvPr id="0" name="image3.png"/>
+                    <pic:cNvPr id="0" name="image2.png"/>
                     <pic:cNvPicPr preferRelativeResize="0"/>
                   </pic:nvPicPr>
                   <pic:blipFill>

</xml_diff>

<commit_message>
adding edits to reduce word count
</commit_message>
<xml_diff>
--- a/Paper/Clinical_Trials_Tumor_Name_Standardization_using Embedding_Analysis.docx
+++ b/Paper/Clinical_Trials_Tumor_Name_Standardization_using Embedding_Analysis.docx
@@ -1597,7 +1597,7 @@
         <w:rPr>
           <w:rtl w:val="0"/>
         </w:rPr>
-        <w:t xml:space="preserve">, with a maximum distance set to 0.2. If a WHO database 5th edition term fell within this distance, the clinical trial condition was flagged as a potential tumor. Once flagged, we manually validated these findings to confirm that the conditions marked as potential tumors were indeed tumors.</w:t>
+        <w:t xml:space="preserve">, with a maximum distance set to 0.2. If a WHO database 5th edition term fell within this distance, the clinical trial condition was flagged as a potential tumor. Once flagged, we manually validated these findings to confirm that the conditions marked as potential tumors were indeed tumors. A total of 13,230 unique (by string uniqueness) tumor names were extracted from the CTR at end of Phase 2.</w:t>
       </w:r>
     </w:p>
     <w:p>
@@ -1620,6 +1620,7 @@
         <w:rPr>
           <w:rtl w:val="0"/>
         </w:rPr>
+        <w:t xml:space="preserve">During Phase 3, CANTOS focused on determining which extracted tumor names were pediatric (see Figure 1, Phase 3) by applying a fuzzy string matching algorithm similar to that used in Phase 2. However, this time, the algorithm compared the tumor names against only the pediatric tumor names listed in the WHO database 5th edition. After CANTOS flagged the tumors as pediatric or adult, we manually validated the results. For tumors confirmed as pediatric, we added citations from peer-reviewed literature, government websites, or articles from research institutions that specify the tumor as pediatric. If the tumor was found in the WHO database, we reported it as “Listed in WHO Ped Tumor” instead of providing a literature reference. From the 50,410 conditions, 13,230 were identified as tumors, with 6,324 classified as pediatric tumors. These annotations are recorded in the supplementary file S5 titled “tumor_annotated_adult_ped.csv.”</w:t>
       </w:r>
     </w:p>
     <w:p>
@@ -1631,65 +1632,11 @@
         <w:rPr>
           <w:rtl w:val="0"/>
         </w:rPr>
-        <w:t xml:space="preserve">After the manual validation step in Phase 2, a total of 13,230 unique (by string uniqueness) tumor names were extracted from the CTR. In Phase 3 of the tumor identification step, CANTOS aimed to further identify which of these extracted tumor names were pediatric (Figure 1, phase 3”) by implementing  a similar fuzzy string match algorithm as in phase 2, by comparing them </w:t>
-      </w:r>
-      <w:r>
-        <w:rPr>
-          <w:rtl w:val="0"/>
-        </w:rPr>
-        <w:t xml:space="preserve">to the pediatric tumor names listed in the WHO database 5th edition (instead of the entire WHO database 5th edition). Once the tumors were annotated as pediatric or adult by CANTOS, we manually validated the findings. If the tumors were marked as pediatric by manual validation, </w:t>
-      </w:r>
-      <w:r>
-        <w:rPr>
-          <w:rtl w:val="0"/>
-        </w:rPr>
-        <w:t xml:space="preserve">we manually added a citation from peer reviewed literature, governmental websites or articles posted by research institution</w:t>
       </w:r>
     </w:p>
     <w:p>
       <w:pPr>
         <w:ind w:left="-540" w:firstLine="0"/>
-        <w:rPr/>
-      </w:pPr>
-      <w:r>
-        <w:rPr>
-          <w:rtl w:val="0"/>
-        </w:rPr>
-        <w:t xml:space="preserve">where it states that the tumor in question is a pediatric tumor.</w:t>
-      </w:r>
-      <w:r>
-        <w:rPr>
-          <w:rtl w:val="0"/>
-        </w:rPr>
-        <w:t xml:space="preserve"> If the tumor in question is found in the WHO database, we simply state “Listed in WHO Ped Tumor” in place of providing a literature reference. Out of the 50,410 conditions, 13,230 conditions were identified as tumors among which 6324 were determined to be pediatric tumors. These annotations are stored in the supplementary file S5 titled: </w:t>
-      </w:r>
-      <w:r>
-        <w:rPr>
-          <w:rtl w:val="0"/>
-        </w:rPr>
-        <w:t xml:space="preserve">“tumor_annotated_adult_ped.csv”</w:t>
-      </w:r>
-      <w:r>
-        <w:rPr>
-          <w:rtl w:val="0"/>
-        </w:rPr>
-        <w:t xml:space="preserve">. </w:t>
-      </w:r>
-    </w:p>
-    <w:p>
-      <w:pPr>
-        <w:ind w:left="-540" w:firstLine="0"/>
-        <w:rPr/>
-      </w:pPr>
-      <w:r>
-        <w:rPr>
-          <w:rtl w:val="0"/>
-        </w:rPr>
-      </w:r>
-    </w:p>
-    <w:p>
-      <w:pPr>
-        <w:ind w:left="-540" w:firstLine="0"/>
         <w:rPr>
           <w:i w:val="1"/>
         </w:rPr>
@@ -1698,7 +1645,7 @@
         <w:rPr>
           <w:rtl w:val="0"/>
         </w:rPr>
-        <w:t xml:space="preserve">A cursory analysis of the identified tumor names revealed various sources of discrepancy such as typographical errors,  extraneous information, missing values, drug names entered instead of condition names, multiple tumor names etc. Furthermore, many tumor names in the disease file did not follow standardized nomenclature from the WHO or the NCIT databases. With these unstandardized tumor names, it becomes challenging to integrate the tumor name data from CTR to other biomedical databases, such as IDG or OT. These discrepancies also prevented manual annotation of these tumor names as pediatric or adult tumors, and consequently 144 clinical trials tumors were annotated as “DA” (Do not Annotate) in the field designating them as pediatric tumor (“PedCanTumor) in the supplementary file S5. Supplementary file S6 outlines some of these common discrepancies associated with tumor names. Due to various sources of discrepancies in the tumor names in the CTR, there is a need to standardize them so these tumors can be linked to external databases to draw further insights about associated drug targets and currently available FDA-approved drugs. The standardization methods implemented by CANTOS are discussed in the following section. </w:t>
+        <w:t xml:space="preserve">A cursory analysis of the identified tumor names revealed various discrepancies, including typographical errors, extraneous information, missing values, drug names instead of condition names, and multiple tumor names. Furthermore, many tumor names in the disease file did not adhere to standardized nomenclature from the WHO or the NCIt databases. These unstandardized names hinder integration with other biomedical databases like IDG or OT. Additionally, they obstructed the manual annotation of tumors as pediatric or adult, leading to 144 tumors being labeled as “DA” (Do not Annotate) in the pediatric tumor designation field (“PedCanTumor”) in supplementary file S5. Supplementary file S6 highlights common discrepancies in tumor names. To address these issues, standardization is needed to link tumor names to external databases and gain insights into associated drug targets and therapeutic agents. The standardization methods used by CANTOS are detailed in the following section.</w:t>
       </w:r>
       <w:r>
         <w:rPr>
@@ -1745,7 +1692,12 @@
         <w:rPr>
           <w:rtl w:val="0"/>
         </w:rPr>
-        <w:t xml:space="preserve">We implemented various methods in CANTOS to standardize the tumor names in the CTR. These methods are based either on text-matching (edit-distances) or text-embedding. CANTOS also implements methods that combine unsupervised clustering along with text-matching and text-embedding to standardize the terms in CTR. In total, we implemented 12 methods and tested their performance accuracies which are discussed in the results sections. In the following subsections, we will first discuss each of these text-matching and then text-embedding based standardization methods.</w:t>
+        <w:t xml:space="preserve">We implemented various methods in CANTOS to standardize the tumor names in the CTR. These methods are based either on text-matching (edit-distances) or text-embedding. It also combines unsupervised clustering with these approaches for improved standardization. In total, CANTOS implemented 12 standardization methods, and their performance accuracies are discussed in the results section. The following subsections will detail the text-matching methods first, followed by the text-embedding techniques.</w:t>
+      </w:r>
+      <w:r>
+        <w:rPr>
+          <w:rtl w:val="0"/>
+        </w:rPr>
       </w:r>
     </w:p>
     <w:p>
@@ -1755,55 +1707,67 @@
       </w:pPr>
       <w:r>
         <w:rPr>
-          <w:i w:val="1"/>
-          <w:rtl w:val="0"/>
-        </w:rPr>
-        <w:t xml:space="preserve">Text Matching Technique: Closest match using edit distance:</w:t>
-      </w:r>
-      <w:r>
-        <w:rPr>
+          <w:rtl w:val="0"/>
+        </w:rPr>
+      </w:r>
+    </w:p>
+    <w:p>
+      <w:pPr>
+        <w:ind w:left="-540" w:firstLine="0"/>
+        <w:rPr>
+          <w:b w:val="1"/>
           <w:i w:val="1"/>
           <w:sz w:val="24"/>
           <w:szCs w:val="24"/>
+        </w:rPr>
+      </w:pPr>
+      <w:r>
+        <w:rPr>
+          <w:b w:val="1"/>
+          <w:i w:val="1"/>
+          <w:rtl w:val="0"/>
+        </w:rPr>
+        <w:t xml:space="preserve">Text Matching Technique: Closest match using edit distance</w:t>
+      </w:r>
+      <w:r>
+        <w:rPr>
+          <w:b w:val="1"/>
+          <w:i w:val="1"/>
+          <w:sz w:val="24"/>
+          <w:szCs w:val="24"/>
           <w:rtl w:val="0"/>
         </w:rPr>
         <w:t xml:space="preserve"> </w:t>
       </w:r>
-      <w:r>
-        <w:rPr>
-          <w:rtl w:val="0"/>
-        </w:rPr>
-        <w:t xml:space="preserve">The goal of standardizing tumor names from the CTR to their corresponding WHO or NCIt terms is to accurately align each unstandardized term with a standardized equivalent from the WHO or NCIt database, ensuring that the original meaning of the CTR term is preserved in the mapped term. </w:t>
-      </w:r>
-      <w:r>
-        <w:rPr>
-          <w:rtl w:val="0"/>
-        </w:rPr>
-        <w:t xml:space="preserve">Edit distances offer a way to compare the similarity between two sets of texts (referred as strings in the rest of the paper). Edit distances can be based on the minimum number of edit-operations (deletions, substitutions, insertions, etc), q-grams or heuristics that are required to transform one string into another. The larger the edit distance between two strings, the further apart the strings are; thus, two strings with minimal edit distance could potentially convey the same meaning. </w:t>
-      </w:r>
-      <w:r>
-        <w:rPr>
-          <w:rtl w:val="0"/>
-        </w:rPr>
-        <w:t xml:space="preserve">There are several methods to compute edit distances between </w:t>
-      </w:r>
-      <w:r>
-        <w:rPr>
-          <w:rtl w:val="0"/>
-        </w:rPr>
-        <w:t xml:space="preserve">strings</w:t>
-      </w:r>
-      <w:r>
-        <w:rPr>
-          <w:rtl w:val="0"/>
-        </w:rPr>
-        <w:t xml:space="preserve">; in this paper, we use normalized Levenshtein distance, Jarro-Winkler distance, and cosine distance, which are commonly used edit distances.</w:t>
-      </w:r>
-      <w:r>
-        <w:rPr>
-          <w:rtl w:val="0"/>
-        </w:rPr>
-        <w:t xml:space="preserve"> An example of how edit distances can be used to compare strings is discussed in supplementary file S7. Following are brief descriptions of each method. </w:t>
+    </w:p>
+    <w:p>
+      <w:pPr>
+        <w:ind w:left="-540" w:firstLine="0"/>
+        <w:rPr/>
+      </w:pPr>
+      <w:r>
+        <w:rPr>
+          <w:rtl w:val="0"/>
+        </w:rPr>
+        <w:t xml:space="preserve">The aim of standardizing tumor names from the CTR to corresponding WHO or NCIt terms is to ensure each unstandardized term aligns accurately with its standardized equivalent while preserving the original meaning of the CTR tumor name. Edit distances measure the similarity between text strings by calculating the minimum number of edit operations (deletions, substitutions, insertions, etc.), q-grams, or heuristics needed to transform one string into another. The larger the edit distance between two strings, the further apart the strings are; thus, two strings with minimal edit distance could potentially convey the same meaning. CANTOS employs normalized Levenshtein distance, Jaro-Winkler distance, and cosine distance to compute edit distances. An example of using edit distances for string comparison is provided in supplementary file S7, followed by brief descriptions of each method.</w:t>
+      </w:r>
+      <w:r>
+        <w:rPr>
+          <w:rtl w:val="0"/>
+        </w:rPr>
+      </w:r>
+    </w:p>
+    <w:p>
+      <w:pPr>
+        <w:ind w:left="-540" w:firstLine="0"/>
+        <w:rPr>
+          <w:i w:val="1"/>
+        </w:rPr>
+      </w:pPr>
+      <w:r>
+        <w:rPr>
+          <w:rtl w:val="0"/>
+        </w:rPr>
       </w:r>
     </w:p>
     <w:p>
@@ -15180,12 +15144,12 @@
           <wp:inline distB="114300" distT="114300" distL="114300" distR="114300">
             <wp:extent cx="8343900" cy="4749800"/>
             <wp:effectExtent b="0" l="0" r="0" t="0"/>
-            <wp:docPr id="5" name="image5.png"/>
+            <wp:docPr id="5" name="image2.png"/>
             <a:graphic>
               <a:graphicData uri="http://schemas.openxmlformats.org/drawingml/2006/picture">
                 <pic:pic>
                   <pic:nvPicPr>
-                    <pic:cNvPr id="0" name="image5.png"/>
+                    <pic:cNvPr id="0" name="image2.png"/>
                     <pic:cNvPicPr preferRelativeResize="0"/>
                   </pic:nvPicPr>
                   <pic:blipFill>
@@ -15285,12 +15249,12 @@
           <wp:inline distB="114300" distT="114300" distL="114300" distR="114300">
             <wp:extent cx="6005513" cy="6429375"/>
             <wp:effectExtent b="0" l="0" r="0" t="0"/>
-            <wp:docPr id="4" name="image4.png"/>
+            <wp:docPr id="4" name="image3.png"/>
             <a:graphic>
               <a:graphicData uri="http://schemas.openxmlformats.org/drawingml/2006/picture">
                 <pic:pic>
                   <pic:nvPicPr>
-                    <pic:cNvPr id="0" name="image4.png"/>
+                    <pic:cNvPr id="0" name="image3.png"/>
                     <pic:cNvPicPr preferRelativeResize="0"/>
                   </pic:nvPicPr>
                   <pic:blipFill>
@@ -15415,12 +15379,12 @@
           <wp:inline distB="114300" distT="114300" distL="114300" distR="114300">
             <wp:extent cx="8343900" cy="3479800"/>
             <wp:effectExtent b="0" l="0" r="0" t="0"/>
-            <wp:docPr id="3" name="image3.png"/>
+            <wp:docPr id="3" name="image1.png"/>
             <a:graphic>
               <a:graphicData uri="http://schemas.openxmlformats.org/drawingml/2006/picture">
                 <pic:pic>
                   <pic:nvPicPr>
-                    <pic:cNvPr id="0" name="image3.png"/>
+                    <pic:cNvPr id="0" name="image1.png"/>
                     <pic:cNvPicPr preferRelativeResize="0"/>
                   </pic:nvPicPr>
                   <pic:blipFill>
@@ -23006,12 +22970,12 @@
           <wp:inline distB="114300" distT="114300" distL="114300" distR="114300">
             <wp:extent cx="6057900" cy="5308600"/>
             <wp:effectExtent b="0" l="0" r="0" t="0"/>
-            <wp:docPr id="1" name="image1.png"/>
+            <wp:docPr id="1" name="image4.png"/>
             <a:graphic>
               <a:graphicData uri="http://schemas.openxmlformats.org/drawingml/2006/picture">
                 <pic:pic>
                   <pic:nvPicPr>
-                    <pic:cNvPr id="0" name="image1.png"/>
+                    <pic:cNvPr id="0" name="image4.png"/>
                     <pic:cNvPicPr preferRelativeResize="0"/>
                   </pic:nvPicPr>
                   <pic:blipFill>
@@ -23094,12 +23058,12 @@
           <wp:inline distB="114300" distT="114300" distL="114300" distR="114300">
             <wp:extent cx="6057900" cy="5029200"/>
             <wp:effectExtent b="0" l="0" r="0" t="0"/>
-            <wp:docPr id="2" name="image2.png"/>
+            <wp:docPr id="2" name="image5.png"/>
             <a:graphic>
               <a:graphicData uri="http://schemas.openxmlformats.org/drawingml/2006/picture">
                 <pic:pic>
                   <pic:nvPicPr>
-                    <pic:cNvPr id="0" name="image2.png"/>
+                    <pic:cNvPr id="0" name="image5.png"/>
                     <pic:cNvPicPr preferRelativeResize="0"/>
                   </pic:nvPicPr>
                   <pic:blipFill>

</xml_diff>

<commit_message>
editing emnbedding text to reduce word count
</commit_message>
<xml_diff>
--- a/Paper/Clinical_Trials_Tumor_Name_Standardization_using Embedding_Analysis.docx
+++ b/Paper/Clinical_Trials_Tumor_Name_Standardization_using Embedding_Analysis.docx
@@ -2825,35 +2825,12 @@
           <w:highlight w:val="white"/>
           <w:rtl w:val="0"/>
         </w:rPr>
-        <w:t xml:space="preserve">CANTOS implements</w:t>
-      </w:r>
-      <w:r>
-        <w:rPr>
-          <w:highlight w:val="white"/>
-          <w:rtl w:val="0"/>
-        </w:rPr>
-        <w:t xml:space="preserve"> another set of standardization methods that are based on edit distances and clustering techniques. These methods consist of a clustering step which is followed by a mapping step. To form the clusters, CANTOS applied affinity propagation (AP) clustering, where the divergence matrix is computed by calculating the pairwise edit-distance between the CTR tumor names and standardized terms from the WHO and NCIt databases. CANTOS computes three edit-distance based divergence  matrices using normalized </w:t>
-      </w:r>
-      <w:r>
-        <w:rPr>
-          <w:rtl w:val="0"/>
-        </w:rPr>
-        <w:t xml:space="preserve">Levenshtein distance, Jarro-Winkler distance, and cosine distance. Using each of these divergence matrices, CANTOS runs the AP clustering and forms three sets of clusters. We </w:t>
-      </w:r>
-      <w:r>
-        <w:rPr>
-          <w:highlight w:val="white"/>
-          <w:rtl w:val="0"/>
-        </w:rPr>
-        <w:t xml:space="preserve">selected the AP algorithm for cluster as it automatically determines the number of clusters instead of requiring the number cluster (which is not known to us) to be a user-defined hyperparameter. Unlike other clustering algorithms, AP is also not dependent on the initialization conditions and is deterministic </w:t>
+        <w:t xml:space="preserve">CANTOS implements another set of standardization methods based on edit distances and clustering techniques. These methods consist of a clustering step followed by a mapping step. CANTOS applied affinity propagation (AP) clustering to form the clusters, where the divergence matrix is computed by calculating the pairwise edit distance between the tumor names in CTR, WHO, and NCIt databases. CANTOS computes three divergence matrices using normalized Levenshtein distance, Jarro-Winkler distance, and cosine distance. Using each of these divergence matrices, CANTOS runs the AP clustering and forms three sets of clusters. We selected the AP algorithm for clustering as it automatically determines the number of clusters instead of requiring the number of clusters (unknown to us) to be a user-defined hyperparameter. AP is also not dependent on the initialization conditions and is deterministic </w:t>
       </w:r>
       <w:hyperlink r:id="rId25">
         <w:r>
           <w:rPr>
-            <w:b w:val="0"/>
-            <w:color w:val="000000"/>
             <w:highlight w:val="white"/>
-            <w:u w:val="none"/>
             <w:rtl w:val="0"/>
           </w:rPr>
           <w:t xml:space="preserve">[14]</w:t>
@@ -2869,10 +2846,7 @@
       <w:hyperlink r:id="rId26">
         <w:r>
           <w:rPr>
-            <w:b w:val="0"/>
-            <w:color w:val="000000"/>
             <w:highlight w:val="white"/>
-            <w:u w:val="none"/>
             <w:rtl w:val="0"/>
           </w:rPr>
           <w:t xml:space="preserve">[15]</w:t>
@@ -2883,15 +2857,12 @@
           <w:highlight w:val="white"/>
           <w:rtl w:val="0"/>
         </w:rPr>
-        <w:t xml:space="preserve">. Furthermore, AP clustering methods have shown success in clustering textual data </w:t>
+        <w:t xml:space="preserve">. Furthermore, AP clustering methods have shown success in clustering textual data  </w:t>
       </w:r>
       <w:hyperlink r:id="rId27">
         <w:r>
           <w:rPr>
-            <w:b w:val="0"/>
-            <w:color w:val="000000"/>
             <w:highlight w:val="white"/>
-            <w:u w:val="none"/>
             <w:rtl w:val="0"/>
           </w:rPr>
           <w:t xml:space="preserve">[16,17]</w:t>
@@ -2902,7 +2873,33 @@
           <w:highlight w:val="white"/>
           <w:rtl w:val="0"/>
         </w:rPr>
-        <w:t xml:space="preserve">. Once the clusters were computed using AP, CANTOS performs a cluster size analysis to check if there are any clusters which are large and may contain members that should not belong together. This was done by determining the median cluster size and clusters larger than the median cluster size were identified and designated as large clusters. On each of these large clusters, CANTOS performs nested AP clustering until their sizes drop below the previously determined median cluster size or if AP clustering algorithm converges, and no more new clusters can be performed. </w:t>
+        <w:t xml:space="preserve">. Once the clusters were computed using AP, CANTOS performed a cluster size analysis to check if any clusters were large and may contain members that should not belong together. This was done by determining the median cluster size, and clusters larger than the median cluster size were identified and designated as large clusters. On each of these large clusters, CANTOS performs nested AP clustering until their sizes drop below the previously determined median cluster size or if the AP clustering algorithm converges and no more new clusters can be performed.</w:t>
+      </w:r>
+    </w:p>
+    <w:p>
+      <w:pPr>
+        <w:ind w:left="-540" w:firstLine="0"/>
+        <w:rPr>
+          <w:highlight w:val="white"/>
+        </w:rPr>
+      </w:pPr>
+      <w:r>
+        <w:rPr>
+          <w:rtl w:val="0"/>
+        </w:rPr>
+      </w:r>
+    </w:p>
+    <w:p>
+      <w:pPr>
+        <w:ind w:left="-540" w:firstLine="0"/>
+        <w:rPr>
+          <w:highlight w:val="white"/>
+        </w:rPr>
+      </w:pPr>
+      <w:r>
+        <w:rPr>
+          <w:rtl w:val="0"/>
+        </w:rPr>
       </w:r>
     </w:p>
     <w:p>
@@ -2933,28 +2930,7 @@
           <w:highlight w:val="white"/>
           <w:rtl w:val="0"/>
         </w:rPr>
-        <w:t xml:space="preserve">CANTOS then checks </w:t>
-      </w:r>
-      <w:r>
-        <w:rPr>
-          <w:highlight w:val="white"/>
-          <w:rtl w:val="0"/>
-        </w:rPr>
-        <w:t xml:space="preserve">for outliers</w:t>
-      </w:r>
-      <w:r>
-        <w:rPr>
-          <w:highlight w:val="white"/>
-          <w:rtl w:val="0"/>
-        </w:rPr>
-        <w:t xml:space="preserve"> within each cluster using isolation</w:t>
-      </w:r>
-      <w:r>
-        <w:rPr>
-          <w:highlight w:val="white"/>
-          <w:rtl w:val="0"/>
-        </w:rPr>
-        <w:t xml:space="preserve"> forest and local outlier factors (LOF) algorithms. If a data point within a cluster is determined to be an outlier by either of the algorithms, then that data point is removed from its original cluster and reassigned as a new cluster with just that data point. CANTOS </w:t>
+        <w:t xml:space="preserve">CANTOS then detects outliers in each cluster using isolation forest and local outlier factors (LOF) algorithms. Outliers identified by either method are removed from their clusters and reassigned as single-member clusters. CANTOS </w:t>
       </w:r>
       <w:r>
         <w:rPr>
@@ -2987,7 +2963,14 @@
           <w:highlight w:val="white"/>
           <w:rtl w:val="0"/>
         </w:rPr>
-        <w:t xml:space="preserve">. The number of trees (ntrees argument) is set to 100 as recommended by Lie et al.2008 </w:t>
+        <w:t xml:space="preserve">, where we set the hyperparameter </w:t>
+      </w:r>
+      <w:r>
+        <w:rPr>
+          <w:highlight w:val="white"/>
+          <w:rtl w:val="0"/>
+        </w:rPr>
+        <w:t xml:space="preserve">number of trees (ntrees) to 100 as recommended by Lie et al.2008 </w:t>
       </w:r>
       <w:hyperlink r:id="rId29">
         <w:r>
@@ -3038,7 +3021,7 @@
           <w:highlight w:val="white"/>
           <w:rtl w:val="0"/>
         </w:rPr>
-        <w:t xml:space="preserve">. The standardized outlier scores are calculated for each data point within a cluster. An outlier score close to 1 indicates the data point is a likely outlier, while an outlier score close to 0 indicates the data point is likely a member of the cluster and not an outlier. The CANTOS pipeline uses an outlier score of 0.5 as the threshold and any data point with an outlier score greater than 0.5 is deemed as an outlier.</w:t>
+        <w:t xml:space="preserve">. The standardized outlier scores are calculated for each data point within a cluster, a score close to 1 indicates the data point is a likely outlier, while a score close to 0 indicates the data point is likely a member of the cluster.The CANTOS pipeline uses an outlier score of 0.5 as the threshold and any data point with an outlier score greater than 0.5 is deemed as an outlier.</w:t>
       </w:r>
       <w:r>
         <w:rPr>
@@ -3115,7 +3098,6 @@
         <w:r>
           <w:rPr>
             <w:b w:val="0"/>
-            <w:i w:val="1"/>
             <w:color w:val="000000"/>
             <w:highlight w:val="white"/>
             <w:u w:val="none"/>
@@ -3129,7 +3111,7 @@
           <w:highlight w:val="white"/>
           <w:rtl w:val="0"/>
         </w:rPr>
-        <w:t xml:space="preserve">. The variable “minPts” is a user defined hyperparameter and specifies the minimum number of nearest data points around </w:t>
+        <w:t xml:space="preserve">. The hyperparameter “minPts” specifies the minimum number of nearest data points around </w:t>
       </w:r>
       <w:r>
         <w:rPr>
@@ -3272,21 +3254,7 @@
           <w:highlight w:val="white"/>
           <w:rtl w:val="0"/>
         </w:rPr>
-        <w:t xml:space="preserve">Upon completing the outlier analysis, CANTOS implements the mapping step where each cluster member is mapped to a standardized term. To achieve this, CANTOS iterates through each cluster and identifies the closest standardized term from the WHO (5th edition and all editions) databases based on the edit distance implemented in the pipeline. If a majority of the tumor names in a cluster are close to a specific standardized term, then all the tumor names are mapped to that standardized term. In case, there is a draw, where two or more standardized terms are equally represented in a cluster, then each tumor name within that cluster is assigned to its closest (based on the edit distance used so far) matching standardized tumor name. The text-based matching pipeline is described in detail in </w:t>
-      </w:r>
-      <w:r>
-        <w:rPr>
-          <w:highlight w:val="white"/>
-          <w:rtl w:val="0"/>
-        </w:rPr>
-        <w:t xml:space="preserve">supplementary file S8 and</w:t>
-      </w:r>
-      <w:r>
-        <w:rPr>
-          <w:highlight w:val="white"/>
-          <w:rtl w:val="0"/>
-        </w:rPr>
-        <w:t xml:space="preserve"> summarized version is shown in figure 2. The following section will discuss the pipeline that standardizes the clinical trial tumors based on text-embeddings. </w:t>
+        <w:t xml:space="preserve">Upon completing the outlier analysis, CANTOS implements the mapping step, in which each cluster member is mapped to a standardized term. To achieve this, CANTOS iterates through each cluster and identifies the closest standardized term from the WHO and NCIt databases based on the edit distance implemented in the pipeline. If a majority of the tumor names in a cluster are close to a specific standardized term, then all the tumor names are mapped to that standardized term. In case there is a tie, where two or more standardized terms are equally represented in a cluster, then each tumor name within that cluster is assigned to its closest (based on the edit distance used so far) matching standardized tumor name. The text-based matching pipeline is described in detail in supplementary file S8 and the summarized version is shown in figure 2. The following section will discuss the pipeline that standardizes the clinical trial tumors based on text embeddings. </w:t>
       </w:r>
     </w:p>
     <w:p>
@@ -3528,15 +3496,27 @@
     <w:p>
       <w:pPr>
         <w:ind w:left="-540" w:firstLine="0"/>
-        <w:rPr/>
-      </w:pPr>
-      <w:r>
         <w:rPr>
           <w:sz w:val="24"/>
           <w:szCs w:val="24"/>
-          <w:rtl w:val="0"/>
-        </w:rPr>
-        <w:t xml:space="preserve">In this paper, we generated text-embeddings from the following two embedding models offered by Open A</w:t>
+        </w:rPr>
+      </w:pPr>
+      <w:r>
+        <w:rPr>
+          <w:rtl w:val="0"/>
+        </w:rPr>
+      </w:r>
+    </w:p>
+    <w:p>
+      <w:pPr>
+        <w:ind w:left="-540" w:firstLine="0"/>
+        <w:rPr/>
+      </w:pPr>
+      <w:r>
+        <w:rPr>
+          <w:rtl w:val="0"/>
+        </w:rPr>
+        <w:t xml:space="preserve">In this paper, we generated text embeddings using two OpenAI models: text-embedding-ada-002 (ADA002) and text-embedding-3-large (LTE-3) </w:t>
       </w:r>
       <w:r>
         <w:rPr>
@@ -3544,16 +3524,13 @@
           <w:szCs w:val="24"/>
           <w:rtl w:val="0"/>
         </w:rPr>
-        <w:t xml:space="preserve">I: text-embedding-ada-002 (referred as ADA002 in rest of the text) and text-embedding-3-large (referred as LTE-3 in rest of the text) </w:t>
+        <w:t xml:space="preserve"> </w:t>
       </w:r>
       <w:hyperlink r:id="rId41">
         <w:r>
           <w:rPr>
-            <w:b w:val="0"/>
-            <w:color w:val="000000"/>
             <w:sz w:val="24"/>
             <w:szCs w:val="24"/>
-            <w:u w:val="none"/>
             <w:rtl w:val="0"/>
           </w:rPr>
           <w:t xml:space="preserve">[34]</w:t>
@@ -3561,59 +3538,9 @@
       </w:hyperlink>
       <w:r>
         <w:rPr>
-          <w:sz w:val="24"/>
-          <w:szCs w:val="24"/>
-          <w:rtl w:val="0"/>
-        </w:rPr>
-        <w:t xml:space="preserve">. LTE-3 is a more recent and improved model and generates embeddings that have 3072 dimensions, whereas ADA002 generates embeddings consisting of 1536 dimensions. </w:t>
-      </w:r>
-      <w:r>
-        <w:rPr>
-          <w:rtl w:val="0"/>
-        </w:rPr>
-        <w:t xml:space="preserve">We used both LTE-3 and ADA002 to generate embeddings for all the tumors identified in clinical trials, each term in every edition of the WHO database, and all the terms in the NCIT database which served as inputs to CANTOS. The first text-embedding based standardization method implemented by CANTOS involved calculating the respective Euclidean distances in the embedding space (LTE-3 or ADA002) between each tumor name identified in the CTR and every standardized tumor term in the WHO and NCIt database and then mapping the tumor name from CTR to the nearest standardized term. CANTOS ran this method using each set of embeddings(LTE-3 or ADA002)  and standardized the tumor names in CTR with respect to the WHO </w:t>
-      </w:r>
-      <w:r>
-        <w:rPr>
-          <w:color w:val="202122"/>
-          <w:highlight w:val="white"/>
-          <w:rtl w:val="0"/>
-        </w:rPr>
-        <w:t xml:space="preserve">database 5th edition</w:t>
-      </w:r>
-      <w:r>
-        <w:rPr>
-          <w:rtl w:val="0"/>
-        </w:rPr>
-        <w:t xml:space="preserve">, WHO </w:t>
-      </w:r>
-      <w:r>
-        <w:rPr>
-          <w:color w:val="202122"/>
-          <w:highlight w:val="white"/>
-          <w:rtl w:val="0"/>
-        </w:rPr>
-        <w:t xml:space="preserve">database </w:t>
-      </w:r>
-      <w:r>
-        <w:rPr>
-          <w:rtl w:val="0"/>
-        </w:rPr>
-        <w:t xml:space="preserve">all editions, and the NCIt </w:t>
-      </w:r>
-      <w:r>
-        <w:rPr>
-          <w:color w:val="202122"/>
-          <w:highlight w:val="white"/>
-          <w:rtl w:val="0"/>
-        </w:rPr>
-        <w:t xml:space="preserve">database</w:t>
-      </w:r>
-      <w:r>
-        <w:rPr>
-          <w:rtl w:val="0"/>
-        </w:rPr>
-        <w:t xml:space="preserve">.</w:t>
+          <w:rtl w:val="0"/>
+        </w:rPr>
+        <w:t xml:space="preserve">. LTE-3, the newer model, produces 3072-dimensional embeddings, while ADA002 generates 1536-dimensional ones. We used both models to create embeddings for tumor names in the CTR, WHO, and NCIt databases. Utilizing these embeddings, CANTOS standardizes the tumor names in CTR by calculating Euclidean distances in the embedding space (LTE-3 or ADA002) between each tumor name in the CTR and standardized terms in the WHO and NCIT databases and mapping each tumor name to its nearest standardized term. CANTOS applied this method with both types of embedding to standardize tumor names according to the WHO 5th edition, all WHO editions, and the NCIT database.</w:t>
       </w:r>
     </w:p>
     <w:p>
@@ -15144,12 +15071,12 @@
           <wp:inline distB="114300" distT="114300" distL="114300" distR="114300">
             <wp:extent cx="8343900" cy="4749800"/>
             <wp:effectExtent b="0" l="0" r="0" t="0"/>
-            <wp:docPr id="5" name="image2.png"/>
+            <wp:docPr id="5" name="image4.png"/>
             <a:graphic>
               <a:graphicData uri="http://schemas.openxmlformats.org/drawingml/2006/picture">
                 <pic:pic>
                   <pic:nvPicPr>
-                    <pic:cNvPr id="0" name="image2.png"/>
+                    <pic:cNvPr id="0" name="image4.png"/>
                     <pic:cNvPicPr preferRelativeResize="0"/>
                   </pic:nvPicPr>
                   <pic:blipFill>
@@ -15249,12 +15176,12 @@
           <wp:inline distB="114300" distT="114300" distL="114300" distR="114300">
             <wp:extent cx="6005513" cy="6429375"/>
             <wp:effectExtent b="0" l="0" r="0" t="0"/>
-            <wp:docPr id="4" name="image3.png"/>
+            <wp:docPr id="4" name="image2.png"/>
             <a:graphic>
               <a:graphicData uri="http://schemas.openxmlformats.org/drawingml/2006/picture">
                 <pic:pic>
                   <pic:nvPicPr>
-                    <pic:cNvPr id="0" name="image3.png"/>
+                    <pic:cNvPr id="0" name="image2.png"/>
                     <pic:cNvPicPr preferRelativeResize="0"/>
                   </pic:nvPicPr>
                   <pic:blipFill>
@@ -22970,12 +22897,12 @@
           <wp:inline distB="114300" distT="114300" distL="114300" distR="114300">
             <wp:extent cx="6057900" cy="5308600"/>
             <wp:effectExtent b="0" l="0" r="0" t="0"/>
-            <wp:docPr id="1" name="image4.png"/>
+            <wp:docPr id="1" name="image3.png"/>
             <a:graphic>
               <a:graphicData uri="http://schemas.openxmlformats.org/drawingml/2006/picture">
                 <pic:pic>
                   <pic:nvPicPr>
-                    <pic:cNvPr id="0" name="image4.png"/>
+                    <pic:cNvPr id="0" name="image3.png"/>
                     <pic:cNvPicPr preferRelativeResize="0"/>
                   </pic:nvPicPr>
                   <pic:blipFill>

</xml_diff>